<commit_message>
Requisitos funcionales del proyecto
</commit_message>
<xml_diff>
--- a/Proyecto_LuisEstrada.docx
+++ b/Proyecto_LuisEstrada.docx
@@ -4501,43 +4501,7 @@
           <w:sz w:val="24"/>
           <w:szCs w:val="24"/>
         </w:rPr>
-        <w:t xml:space="preserve">● Registrar todos los equipos del club, indicando su categoría y denominación (ejemplo: Arenal B – 3ª </w:t>
-      </w:r>
-      <w:proofErr w:type="gramStart"/>
-      <w:r>
-        <w:rPr>
-          <w:rFonts w:ascii="Times New Roman" w:hAnsi="Times New Roman" w:cs="Times New Roman"/>
-          <w:sz w:val="24"/>
-          <w:szCs w:val="24"/>
-        </w:rPr>
-        <w:t>Prebenjamín ,</w:t>
-      </w:r>
-      <w:proofErr w:type="gramEnd"/>
-      <w:r>
-        <w:rPr>
-          <w:rFonts w:ascii="Times New Roman" w:hAnsi="Times New Roman" w:cs="Times New Roman"/>
-          <w:sz w:val="24"/>
-          <w:szCs w:val="24"/>
-        </w:rPr>
-        <w:t xml:space="preserve"> Arenal B – 2</w:t>
-      </w:r>
-      <w:proofErr w:type="gramStart"/>
-      <w:r>
-        <w:rPr>
-          <w:rFonts w:ascii="Times New Roman" w:hAnsi="Times New Roman" w:cs="Times New Roman"/>
-          <w:sz w:val="24"/>
-          <w:szCs w:val="24"/>
-        </w:rPr>
-        <w:t>ªAlevín ,</w:t>
-      </w:r>
-      <w:proofErr w:type="gramEnd"/>
-      <w:r>
-        <w:rPr>
-          <w:rFonts w:ascii="Times New Roman" w:hAnsi="Times New Roman" w:cs="Times New Roman"/>
-          <w:sz w:val="24"/>
-          <w:szCs w:val="24"/>
-        </w:rPr>
-        <w:t xml:space="preserve"> etc.). </w:t>
+        <w:t xml:space="preserve">● Registrar todos los equipos del club, indicando su categoría y denominación (ejemplo: Arenal B – 3ª Prebenjamín , Arenal B – 2ªAlevín , etc.). </w:t>
       </w:r>
     </w:p>
     <w:p>
@@ -5130,23 +5094,7 @@
           <w:szCs w:val="24"/>
         </w:rPr>
         <w:br/>
-        <w:t xml:space="preserve">La estructura de roles </w:t>
-      </w:r>
-      <w:r>
-        <w:rPr>
-          <w:rFonts w:ascii="Times New Roman" w:hAnsi="Times New Roman" w:cs="Times New Roman"/>
-          <w:sz w:val="24"/>
-          <w:szCs w:val="24"/>
-        </w:rPr>
-        <w:t>responde la</w:t>
-      </w:r>
-      <w:r>
-        <w:rPr>
-          <w:rFonts w:ascii="Times New Roman" w:hAnsi="Times New Roman" w:cs="Times New Roman"/>
-          <w:sz w:val="24"/>
-          <w:szCs w:val="24"/>
-        </w:rPr>
-        <w:t xml:space="preserve"> necesidad de diferenciar claramente las tareas de gestión, organización y participación dentro de los torneos de fútbol base.</w:t>
+        <w:t>La estructura de roles responde la necesidad de diferenciar claramente las tareas de gestión, organización y participación dentro de los torneos de fútbol base.</w:t>
       </w:r>
       <w:r>
         <w:rPr>
@@ -5203,23 +5151,7 @@
           <w:sz w:val="24"/>
           <w:szCs w:val="24"/>
         </w:rPr>
-        <w:t xml:space="preserve">Este perfil </w:t>
-      </w:r>
-      <w:r>
-        <w:rPr>
-          <w:rFonts w:ascii="Times New Roman" w:hAnsi="Times New Roman" w:cs="Times New Roman"/>
-          <w:sz w:val="24"/>
-          <w:szCs w:val="24"/>
-        </w:rPr>
-        <w:t xml:space="preserve">responde al perfil administrador </w:t>
-      </w:r>
-      <w:r>
-        <w:rPr>
-          <w:rFonts w:ascii="Times New Roman" w:hAnsi="Times New Roman" w:cs="Times New Roman"/>
-          <w:sz w:val="24"/>
-          <w:szCs w:val="24"/>
-        </w:rPr>
-        <w:t>y será gestionado desde la aplicación de escritorio, destinada al uso exclusivo de la Federación de Fútbol o entidad reguladora.</w:t>
+        <w:t>Este perfil responde al perfil administrador y será gestionado desde la aplicación de escritorio, destinada al uso exclusivo de la Federación de Fútbol o entidad reguladora.</w:t>
       </w:r>
       <w:r>
         <w:rPr>
@@ -5448,14 +5380,7 @@
           <w:rFonts w:eastAsiaTheme="minorHAnsi"/>
           <w:lang w:eastAsia="en-US"/>
         </w:rPr>
-        <w:t>cumplimiento</w:t>
-      </w:r>
-      <w:r>
-        <w:rPr>
-          <w:rFonts w:eastAsiaTheme="minorHAnsi"/>
-          <w:lang w:eastAsia="en-US"/>
-        </w:rPr>
-        <w:t xml:space="preserve"> normativo.</w:t>
+        <w:t>cumplimiento normativo.</w:t>
       </w:r>
     </w:p>
     <w:p>
@@ -5797,22 +5722,6 @@
       <w:r>
         <w:t>Optimizar la gestión deportiva del equipo, facilitando la planificación de torneos, el seguimiento de resultados y la comunicación directa con el club.</w:t>
       </w:r>
-    </w:p>
-    <w:p>
-      <w:pPr>
-        <w:pStyle w:val="NormalWeb"/>
-      </w:pPr>
-    </w:p>
-    <w:p>
-      <w:pPr>
-        <w:spacing w:line="360" w:lineRule="auto"/>
-        <w:outlineLvl w:val="1"/>
-        <w:rPr>
-          <w:rFonts w:ascii="Times New Roman" w:hAnsi="Times New Roman" w:cs="Times New Roman"/>
-          <w:sz w:val="24"/>
-          <w:szCs w:val="24"/>
-        </w:rPr>
-      </w:pPr>
     </w:p>
     <w:p>
       <w:pPr>
@@ -5859,13 +5768,7 @@
       </w:r>
       <w:proofErr w:type="spellEnd"/>
       <w:r>
-        <w:t xml:space="preserve"> se compone de dos aplicaciones interconectadas </w:t>
-      </w:r>
-      <w:r>
-        <w:t>(</w:t>
-      </w:r>
-      <w:r>
-        <w:t>una</w:t>
+        <w:t xml:space="preserve"> se compone de dos aplicaciones interconectadas (una</w:t>
       </w:r>
       <w:r>
         <w:rPr>
@@ -5914,7 +5817,6 @@
         <w:t xml:space="preserve"> base de datos </w:t>
       </w:r>
       <w:proofErr w:type="spellStart"/>
-      <w:proofErr w:type="gramStart"/>
       <w:r>
         <w:t>centralizada.</w:t>
       </w:r>
@@ -5922,7 +5824,6 @@
         <w:t>Cada</w:t>
       </w:r>
       <w:proofErr w:type="spellEnd"/>
-      <w:proofErr w:type="gramEnd"/>
       <w:r>
         <w:t xml:space="preserve"> perfil de usuario accede al sistema a través de una tecnología diferente, adaptada a sus necesidades y nivel de acceso.</w:t>
       </w:r>
@@ -6002,6 +5903,1711 @@
     </w:p>
     <w:p>
       <w:pPr>
+        <w:spacing w:line="360" w:lineRule="auto"/>
+        <w:outlineLvl w:val="1"/>
+        <w:rPr>
+          <w:rFonts w:ascii="Times New Roman" w:hAnsi="Times New Roman" w:cs="Times New Roman"/>
+          <w:b/>
+          <w:bCs/>
+          <w:sz w:val="24"/>
+          <w:szCs w:val="24"/>
+        </w:rPr>
+      </w:pPr>
+      <w:r>
+        <w:rPr>
+          <w:rFonts w:ascii="Times New Roman" w:hAnsi="Times New Roman" w:cs="Times New Roman"/>
+          <w:b/>
+          <w:bCs/>
+          <w:sz w:val="24"/>
+          <w:szCs w:val="24"/>
+        </w:rPr>
+        <w:t>Requisitos funcionales del perfil Federación (Administrador – Aplicación de Escritorio)</w:t>
+      </w:r>
+    </w:p>
+    <w:p>
+      <w:pPr>
+        <w:pStyle w:val="Ttulo4"/>
+        <w:rPr>
+          <w:rFonts w:ascii="Times New Roman" w:eastAsia="Times New Roman" w:hAnsi="Times New Roman" w:cs="Times New Roman"/>
+          <w:i w:val="0"/>
+          <w:iCs w:val="0"/>
+          <w:color w:val="auto"/>
+          <w:sz w:val="24"/>
+          <w:szCs w:val="24"/>
+          <w:lang w:eastAsia="es-ES"/>
+        </w:rPr>
+      </w:pPr>
+      <w:r>
+        <w:rPr>
+          <w:rFonts w:ascii="Times New Roman" w:eastAsia="Times New Roman" w:hAnsi="Times New Roman" w:cs="Times New Roman"/>
+          <w:i w:val="0"/>
+          <w:iCs w:val="0"/>
+          <w:color w:val="auto"/>
+          <w:sz w:val="24"/>
+          <w:szCs w:val="24"/>
+          <w:lang w:eastAsia="es-ES"/>
+        </w:rPr>
+        <w:t>RF1.1 –Inicio de sesión del administrador</w:t>
+      </w:r>
+    </w:p>
+    <w:p>
+      <w:pPr>
+        <w:pStyle w:val="Ttulo4"/>
+        <w:rPr>
+          <w:rFonts w:ascii="Times New Roman" w:eastAsia="Times New Roman" w:hAnsi="Times New Roman" w:cs="Times New Roman"/>
+          <w:i w:val="0"/>
+          <w:iCs w:val="0"/>
+          <w:color w:val="auto"/>
+          <w:sz w:val="24"/>
+          <w:szCs w:val="24"/>
+          <w:lang w:eastAsia="es-ES"/>
+        </w:rPr>
+      </w:pPr>
+      <w:r>
+        <w:rPr>
+          <w:rFonts w:ascii="Times New Roman" w:eastAsia="Times New Roman" w:hAnsi="Times New Roman" w:cs="Times New Roman"/>
+          <w:i w:val="0"/>
+          <w:iCs w:val="0"/>
+          <w:color w:val="auto"/>
+          <w:sz w:val="24"/>
+          <w:szCs w:val="24"/>
+          <w:lang w:eastAsia="es-ES"/>
+        </w:rPr>
+        <w:t>El sistema deberá permitir que la Federación acceda mediante un nombre de usuario y contraseña válidos.</w:t>
+      </w:r>
+      <w:r>
+        <w:rPr>
+          <w:rFonts w:ascii="Times New Roman" w:eastAsia="Times New Roman" w:hAnsi="Times New Roman" w:cs="Times New Roman"/>
+          <w:i w:val="0"/>
+          <w:iCs w:val="0"/>
+          <w:color w:val="auto"/>
+          <w:sz w:val="24"/>
+          <w:szCs w:val="24"/>
+          <w:lang w:eastAsia="es-ES"/>
+        </w:rPr>
+        <w:br/>
+        <w:t>En caso de credenciales incorrectas, deberá mostrar un mensaje de error.</w:t>
+      </w:r>
+    </w:p>
+    <w:p>
+      <w:pPr>
+        <w:rPr>
+          <w:lang w:eastAsia="es-ES"/>
+        </w:rPr>
+      </w:pPr>
+    </w:p>
+    <w:p>
+      <w:pPr>
+        <w:pStyle w:val="Ttulo4"/>
+        <w:rPr>
+          <w:rFonts w:ascii="Times New Roman" w:eastAsia="Times New Roman" w:hAnsi="Times New Roman" w:cs="Times New Roman"/>
+          <w:i w:val="0"/>
+          <w:iCs w:val="0"/>
+          <w:color w:val="auto"/>
+          <w:sz w:val="24"/>
+          <w:szCs w:val="24"/>
+          <w:lang w:eastAsia="es-ES"/>
+        </w:rPr>
+      </w:pPr>
+      <w:r>
+        <w:rPr>
+          <w:rFonts w:ascii="Times New Roman" w:eastAsia="Times New Roman" w:hAnsi="Times New Roman" w:cs="Times New Roman"/>
+          <w:i w:val="0"/>
+          <w:iCs w:val="0"/>
+          <w:color w:val="auto"/>
+          <w:sz w:val="24"/>
+          <w:szCs w:val="24"/>
+          <w:lang w:eastAsia="es-ES"/>
+        </w:rPr>
+        <w:t>RF1.2 – Validación de clubes</w:t>
+      </w:r>
+    </w:p>
+    <w:p>
+      <w:pPr>
+        <w:pStyle w:val="Ttulo4"/>
+        <w:rPr>
+          <w:rFonts w:ascii="Times New Roman" w:eastAsia="Times New Roman" w:hAnsi="Times New Roman" w:cs="Times New Roman"/>
+          <w:i w:val="0"/>
+          <w:iCs w:val="0"/>
+          <w:color w:val="auto"/>
+          <w:sz w:val="24"/>
+          <w:szCs w:val="24"/>
+          <w:lang w:eastAsia="es-ES"/>
+        </w:rPr>
+      </w:pPr>
+      <w:r>
+        <w:rPr>
+          <w:rFonts w:ascii="Times New Roman" w:eastAsia="Times New Roman" w:hAnsi="Times New Roman" w:cs="Times New Roman"/>
+          <w:i w:val="0"/>
+          <w:iCs w:val="0"/>
+          <w:color w:val="auto"/>
+          <w:sz w:val="24"/>
+          <w:szCs w:val="24"/>
+          <w:lang w:eastAsia="es-ES"/>
+        </w:rPr>
+        <w:t>El administrador podrá revisar las solicitudes de registro enviadas por los coordinadores de club y aprobarlas o rechazarlas según su veracidad.</w:t>
+      </w:r>
+    </w:p>
+    <w:p>
+      <w:pPr>
+        <w:rPr>
+          <w:lang w:eastAsia="es-ES"/>
+        </w:rPr>
+      </w:pPr>
+    </w:p>
+    <w:p>
+      <w:pPr>
+        <w:pStyle w:val="Ttulo4"/>
+        <w:rPr>
+          <w:rFonts w:ascii="Times New Roman" w:eastAsia="Times New Roman" w:hAnsi="Times New Roman" w:cs="Times New Roman"/>
+          <w:i w:val="0"/>
+          <w:iCs w:val="0"/>
+          <w:color w:val="auto"/>
+          <w:sz w:val="24"/>
+          <w:szCs w:val="24"/>
+          <w:lang w:eastAsia="es-ES"/>
+        </w:rPr>
+      </w:pPr>
+      <w:r>
+        <w:rPr>
+          <w:rFonts w:ascii="Times New Roman" w:eastAsia="Times New Roman" w:hAnsi="Times New Roman" w:cs="Times New Roman"/>
+          <w:i w:val="0"/>
+          <w:iCs w:val="0"/>
+          <w:color w:val="auto"/>
+          <w:sz w:val="24"/>
+          <w:szCs w:val="24"/>
+          <w:lang w:eastAsia="es-ES"/>
+        </w:rPr>
+        <w:t>RF1.3 – Validación de torneos</w:t>
+      </w:r>
+    </w:p>
+    <w:p>
+      <w:pPr>
+        <w:pStyle w:val="Ttulo4"/>
+        <w:rPr>
+          <w:rFonts w:ascii="Times New Roman" w:eastAsia="Times New Roman" w:hAnsi="Times New Roman" w:cs="Times New Roman"/>
+          <w:i w:val="0"/>
+          <w:iCs w:val="0"/>
+          <w:color w:val="auto"/>
+          <w:sz w:val="24"/>
+          <w:szCs w:val="24"/>
+          <w:lang w:eastAsia="es-ES"/>
+        </w:rPr>
+      </w:pPr>
+      <w:r>
+        <w:rPr>
+          <w:rFonts w:ascii="Times New Roman" w:eastAsia="Times New Roman" w:hAnsi="Times New Roman" w:cs="Times New Roman"/>
+          <w:i w:val="0"/>
+          <w:iCs w:val="0"/>
+          <w:color w:val="auto"/>
+          <w:sz w:val="24"/>
+          <w:szCs w:val="24"/>
+          <w:lang w:eastAsia="es-ES"/>
+        </w:rPr>
+        <w:t>El sistema permitirá visualizar las propuestas de torneos creadas por los clubes y aprobarlas o rechazarlas.</w:t>
+      </w:r>
+      <w:r>
+        <w:rPr>
+          <w:rFonts w:ascii="Times New Roman" w:eastAsia="Times New Roman" w:hAnsi="Times New Roman" w:cs="Times New Roman"/>
+          <w:i w:val="0"/>
+          <w:iCs w:val="0"/>
+          <w:color w:val="auto"/>
+          <w:sz w:val="24"/>
+          <w:szCs w:val="24"/>
+          <w:lang w:eastAsia="es-ES"/>
+        </w:rPr>
+        <w:br/>
+        <w:t>Solo los torneos aprobados se mostrarán en la aplicación móvil.</w:t>
+      </w:r>
+    </w:p>
+    <w:p>
+      <w:pPr>
+        <w:rPr>
+          <w:lang w:eastAsia="es-ES"/>
+        </w:rPr>
+      </w:pPr>
+    </w:p>
+    <w:p>
+      <w:pPr>
+        <w:pStyle w:val="Ttulo4"/>
+        <w:rPr>
+          <w:rFonts w:ascii="Times New Roman" w:eastAsia="Times New Roman" w:hAnsi="Times New Roman" w:cs="Times New Roman"/>
+          <w:i w:val="0"/>
+          <w:iCs w:val="0"/>
+          <w:color w:val="auto"/>
+          <w:sz w:val="24"/>
+          <w:szCs w:val="24"/>
+          <w:lang w:eastAsia="es-ES"/>
+        </w:rPr>
+      </w:pPr>
+      <w:r>
+        <w:rPr>
+          <w:rFonts w:ascii="Times New Roman" w:eastAsia="Times New Roman" w:hAnsi="Times New Roman" w:cs="Times New Roman"/>
+          <w:i w:val="0"/>
+          <w:iCs w:val="0"/>
+          <w:color w:val="auto"/>
+          <w:sz w:val="24"/>
+          <w:szCs w:val="24"/>
+          <w:lang w:eastAsia="es-ES"/>
+        </w:rPr>
+        <w:t>RF1.4 – Supervisión de datos generales</w:t>
+      </w:r>
+    </w:p>
+    <w:p>
+      <w:pPr>
+        <w:pStyle w:val="Ttulo4"/>
+        <w:rPr>
+          <w:rFonts w:ascii="Times New Roman" w:eastAsia="Times New Roman" w:hAnsi="Times New Roman" w:cs="Times New Roman"/>
+          <w:i w:val="0"/>
+          <w:iCs w:val="0"/>
+          <w:color w:val="auto"/>
+          <w:sz w:val="24"/>
+          <w:szCs w:val="24"/>
+          <w:lang w:eastAsia="es-ES"/>
+        </w:rPr>
+      </w:pPr>
+      <w:r>
+        <w:rPr>
+          <w:rFonts w:ascii="Times New Roman" w:eastAsia="Times New Roman" w:hAnsi="Times New Roman" w:cs="Times New Roman"/>
+          <w:i w:val="0"/>
+          <w:iCs w:val="0"/>
+          <w:color w:val="auto"/>
+          <w:sz w:val="24"/>
+          <w:szCs w:val="24"/>
+          <w:lang w:eastAsia="es-ES"/>
+        </w:rPr>
+        <w:t>El sistema mostrará una vista global con los clubes, equipos, torneos y entrenadores activos.</w:t>
+      </w:r>
+      <w:r>
+        <w:rPr>
+          <w:rFonts w:ascii="Times New Roman" w:eastAsia="Times New Roman" w:hAnsi="Times New Roman" w:cs="Times New Roman"/>
+          <w:i w:val="0"/>
+          <w:iCs w:val="0"/>
+          <w:color w:val="auto"/>
+          <w:sz w:val="24"/>
+          <w:szCs w:val="24"/>
+          <w:lang w:eastAsia="es-ES"/>
+        </w:rPr>
+        <w:br/>
+        <w:t>Deberá permitir aplicar filtros (por categoría, zona, tipo de torneo, etc.).</w:t>
+      </w:r>
+    </w:p>
+    <w:p>
+      <w:pPr>
+        <w:rPr>
+          <w:lang w:eastAsia="es-ES"/>
+        </w:rPr>
+      </w:pPr>
+    </w:p>
+    <w:p>
+      <w:pPr>
+        <w:pStyle w:val="Ttulo4"/>
+        <w:rPr>
+          <w:rFonts w:ascii="Times New Roman" w:eastAsia="Times New Roman" w:hAnsi="Times New Roman" w:cs="Times New Roman"/>
+          <w:i w:val="0"/>
+          <w:iCs w:val="0"/>
+          <w:color w:val="auto"/>
+          <w:sz w:val="24"/>
+          <w:szCs w:val="24"/>
+          <w:lang w:eastAsia="es-ES"/>
+        </w:rPr>
+      </w:pPr>
+      <w:r>
+        <w:rPr>
+          <w:rFonts w:ascii="Times New Roman" w:eastAsia="Times New Roman" w:hAnsi="Times New Roman" w:cs="Times New Roman"/>
+          <w:i w:val="0"/>
+          <w:iCs w:val="0"/>
+          <w:color w:val="auto"/>
+          <w:sz w:val="24"/>
+          <w:szCs w:val="24"/>
+          <w:lang w:eastAsia="es-ES"/>
+        </w:rPr>
+        <w:lastRenderedPageBreak/>
+        <w:t>RF1.5 – Gestión de incidencias</w:t>
+      </w:r>
+    </w:p>
+    <w:p>
+      <w:pPr>
+        <w:pStyle w:val="Ttulo4"/>
+        <w:rPr>
+          <w:rFonts w:ascii="Times New Roman" w:eastAsia="Times New Roman" w:hAnsi="Times New Roman" w:cs="Times New Roman"/>
+          <w:i w:val="0"/>
+          <w:iCs w:val="0"/>
+          <w:color w:val="auto"/>
+          <w:sz w:val="24"/>
+          <w:szCs w:val="24"/>
+          <w:lang w:eastAsia="es-ES"/>
+        </w:rPr>
+      </w:pPr>
+      <w:r>
+        <w:rPr>
+          <w:rFonts w:ascii="Times New Roman" w:eastAsia="Times New Roman" w:hAnsi="Times New Roman" w:cs="Times New Roman"/>
+          <w:i w:val="0"/>
+          <w:iCs w:val="0"/>
+          <w:color w:val="auto"/>
+          <w:sz w:val="24"/>
+          <w:szCs w:val="24"/>
+          <w:lang w:eastAsia="es-ES"/>
+        </w:rPr>
+        <w:t>El administrador podrá modificar o eliminar registros (clubes, equipos o torneos) en caso de detectar errores o irregularidades.</w:t>
+      </w:r>
+    </w:p>
+    <w:p>
+      <w:pPr>
+        <w:rPr>
+          <w:lang w:eastAsia="es-ES"/>
+        </w:rPr>
+      </w:pPr>
+    </w:p>
+    <w:p>
+      <w:pPr>
+        <w:pStyle w:val="Ttulo4"/>
+        <w:rPr>
+          <w:rFonts w:ascii="Times New Roman" w:eastAsia="Times New Roman" w:hAnsi="Times New Roman" w:cs="Times New Roman"/>
+          <w:i w:val="0"/>
+          <w:iCs w:val="0"/>
+          <w:color w:val="auto"/>
+          <w:sz w:val="24"/>
+          <w:szCs w:val="24"/>
+          <w:lang w:eastAsia="es-ES"/>
+        </w:rPr>
+      </w:pPr>
+      <w:r>
+        <w:rPr>
+          <w:rFonts w:ascii="Times New Roman" w:eastAsia="Times New Roman" w:hAnsi="Times New Roman" w:cs="Times New Roman"/>
+          <w:i w:val="0"/>
+          <w:iCs w:val="0"/>
+          <w:color w:val="auto"/>
+          <w:sz w:val="24"/>
+          <w:szCs w:val="24"/>
+          <w:lang w:eastAsia="es-ES"/>
+        </w:rPr>
+        <w:t>RF1.6 – Consulta de estadísticas</w:t>
+      </w:r>
+    </w:p>
+    <w:p>
+      <w:pPr>
+        <w:pStyle w:val="Ttulo4"/>
+        <w:rPr>
+          <w:rFonts w:ascii="Times New Roman" w:eastAsia="Times New Roman" w:hAnsi="Times New Roman" w:cs="Times New Roman"/>
+          <w:i w:val="0"/>
+          <w:iCs w:val="0"/>
+          <w:color w:val="auto"/>
+          <w:sz w:val="24"/>
+          <w:szCs w:val="24"/>
+          <w:lang w:eastAsia="es-ES"/>
+        </w:rPr>
+      </w:pPr>
+      <w:r>
+        <w:rPr>
+          <w:rFonts w:ascii="Times New Roman" w:eastAsia="Times New Roman" w:hAnsi="Times New Roman" w:cs="Times New Roman"/>
+          <w:i w:val="0"/>
+          <w:iCs w:val="0"/>
+          <w:color w:val="auto"/>
+          <w:sz w:val="24"/>
+          <w:szCs w:val="24"/>
+          <w:lang w:eastAsia="es-ES"/>
+        </w:rPr>
+        <w:t>El sistema deberá permitir al administrador generar informes básicos (número de torneos activos, clubes registrados, equipos por categoría, etc.).</w:t>
+      </w:r>
+    </w:p>
+    <w:p>
+      <w:pPr>
+        <w:rPr>
+          <w:lang w:eastAsia="es-ES"/>
+        </w:rPr>
+      </w:pPr>
+    </w:p>
+    <w:p>
+      <w:pPr>
+        <w:pStyle w:val="Ttulo4"/>
+        <w:rPr>
+          <w:rFonts w:ascii="Times New Roman" w:eastAsia="Times New Roman" w:hAnsi="Times New Roman" w:cs="Times New Roman"/>
+          <w:i w:val="0"/>
+          <w:iCs w:val="0"/>
+          <w:color w:val="auto"/>
+          <w:sz w:val="24"/>
+          <w:szCs w:val="24"/>
+          <w:lang w:eastAsia="es-ES"/>
+        </w:rPr>
+      </w:pPr>
+      <w:r>
+        <w:rPr>
+          <w:rFonts w:ascii="Times New Roman" w:eastAsia="Times New Roman" w:hAnsi="Times New Roman" w:cs="Times New Roman"/>
+          <w:i w:val="0"/>
+          <w:iCs w:val="0"/>
+          <w:color w:val="auto"/>
+          <w:sz w:val="24"/>
+          <w:szCs w:val="24"/>
+          <w:lang w:eastAsia="es-ES"/>
+        </w:rPr>
+        <w:t>RF1.7 – Cierre o suspensión de torneos</w:t>
+      </w:r>
+    </w:p>
+    <w:p>
+      <w:pPr>
+        <w:pStyle w:val="Ttulo4"/>
+        <w:rPr>
+          <w:rFonts w:ascii="Times New Roman" w:eastAsia="Times New Roman" w:hAnsi="Times New Roman" w:cs="Times New Roman"/>
+          <w:i w:val="0"/>
+          <w:iCs w:val="0"/>
+          <w:color w:val="auto"/>
+          <w:sz w:val="24"/>
+          <w:szCs w:val="24"/>
+          <w:lang w:eastAsia="es-ES"/>
+        </w:rPr>
+      </w:pPr>
+      <w:r>
+        <w:rPr>
+          <w:rFonts w:ascii="Times New Roman" w:eastAsia="Times New Roman" w:hAnsi="Times New Roman" w:cs="Times New Roman"/>
+          <w:i w:val="0"/>
+          <w:iCs w:val="0"/>
+          <w:color w:val="auto"/>
+          <w:sz w:val="24"/>
+          <w:szCs w:val="24"/>
+          <w:lang w:eastAsia="es-ES"/>
+        </w:rPr>
+        <w:t>El administrador podrá suspender temporal o definitivamente un torneo si detecta incumplimientos de las normas.</w:t>
+      </w:r>
+    </w:p>
+    <w:p>
+      <w:pPr>
+        <w:rPr>
+          <w:lang w:eastAsia="es-ES"/>
+        </w:rPr>
+      </w:pPr>
+    </w:p>
+    <w:p>
+      <w:pPr>
+        <w:rPr>
+          <w:rFonts w:ascii="Times New Roman" w:hAnsi="Times New Roman" w:cs="Times New Roman"/>
+          <w:b/>
+          <w:bCs/>
+          <w:sz w:val="24"/>
+          <w:szCs w:val="24"/>
+        </w:rPr>
+      </w:pPr>
+      <w:r>
+        <w:rPr>
+          <w:rFonts w:ascii="Times New Roman" w:hAnsi="Times New Roman" w:cs="Times New Roman"/>
+          <w:b/>
+          <w:bCs/>
+          <w:sz w:val="24"/>
+          <w:szCs w:val="24"/>
+        </w:rPr>
+        <w:t>Requisitos funcionales del perfil Club (Coordinador – Aplicación Móvil)</w:t>
+      </w:r>
+    </w:p>
+    <w:p>
+      <w:pPr>
+        <w:rPr>
+          <w:rFonts w:ascii="Times New Roman" w:eastAsia="Times New Roman" w:hAnsi="Times New Roman" w:cs="Times New Roman"/>
+          <w:sz w:val="24"/>
+          <w:szCs w:val="24"/>
+          <w:lang w:eastAsia="es-ES"/>
+        </w:rPr>
+      </w:pPr>
+      <w:r>
+        <w:rPr>
+          <w:rFonts w:ascii="Times New Roman" w:eastAsia="Times New Roman" w:hAnsi="Times New Roman" w:cs="Times New Roman"/>
+          <w:sz w:val="24"/>
+          <w:szCs w:val="24"/>
+          <w:lang w:eastAsia="es-ES"/>
+        </w:rPr>
+        <w:t>RF2.1 – Registro del club</w:t>
+      </w:r>
+    </w:p>
+    <w:p>
+      <w:pPr>
+        <w:rPr>
+          <w:rFonts w:ascii="Times New Roman" w:eastAsia="Times New Roman" w:hAnsi="Times New Roman" w:cs="Times New Roman"/>
+          <w:sz w:val="24"/>
+          <w:szCs w:val="24"/>
+          <w:lang w:eastAsia="es-ES"/>
+        </w:rPr>
+      </w:pPr>
+      <w:r>
+        <w:rPr>
+          <w:rFonts w:ascii="Times New Roman" w:eastAsia="Times New Roman" w:hAnsi="Times New Roman" w:cs="Times New Roman"/>
+          <w:sz w:val="24"/>
+          <w:szCs w:val="24"/>
+          <w:lang w:eastAsia="es-ES"/>
+        </w:rPr>
+        <w:t>El coordinador deberá poder registrar su club introduciendo los datos oficiales (nombre, CIF, dirección, correo, categorías, etc.) y enviarlos para validación.</w:t>
+      </w:r>
+    </w:p>
+    <w:p>
+      <w:pPr>
+        <w:rPr>
+          <w:rFonts w:ascii="Times New Roman" w:eastAsia="Times New Roman" w:hAnsi="Times New Roman" w:cs="Times New Roman"/>
+          <w:sz w:val="24"/>
+          <w:szCs w:val="24"/>
+          <w:lang w:eastAsia="es-ES"/>
+        </w:rPr>
+      </w:pPr>
+      <w:r>
+        <w:rPr>
+          <w:rFonts w:ascii="Times New Roman" w:eastAsia="Times New Roman" w:hAnsi="Times New Roman" w:cs="Times New Roman"/>
+          <w:sz w:val="24"/>
+          <w:szCs w:val="24"/>
+          <w:lang w:eastAsia="es-ES"/>
+        </w:rPr>
+        <w:t>RF2.2 – Inicio de sesión del coordinador</w:t>
+      </w:r>
+    </w:p>
+    <w:p>
+      <w:pPr>
+        <w:rPr>
+          <w:rFonts w:ascii="Times New Roman" w:eastAsia="Times New Roman" w:hAnsi="Times New Roman" w:cs="Times New Roman"/>
+          <w:sz w:val="24"/>
+          <w:szCs w:val="24"/>
+          <w:lang w:eastAsia="es-ES"/>
+        </w:rPr>
+      </w:pPr>
+      <w:r>
+        <w:rPr>
+          <w:rFonts w:ascii="Times New Roman" w:eastAsia="Times New Roman" w:hAnsi="Times New Roman" w:cs="Times New Roman"/>
+          <w:sz w:val="24"/>
+          <w:szCs w:val="24"/>
+          <w:lang w:eastAsia="es-ES"/>
+        </w:rPr>
+        <w:t>El sistema deberá permitir al coordinador acceder mediante credenciales (usuario y contraseña) validadas previamente por la Federación.</w:t>
+      </w:r>
+    </w:p>
+    <w:p>
+      <w:pPr>
+        <w:rPr>
+          <w:rFonts w:ascii="Times New Roman" w:eastAsia="Times New Roman" w:hAnsi="Times New Roman" w:cs="Times New Roman"/>
+          <w:sz w:val="24"/>
+          <w:szCs w:val="24"/>
+          <w:lang w:eastAsia="es-ES"/>
+        </w:rPr>
+      </w:pPr>
+      <w:r>
+        <w:rPr>
+          <w:rFonts w:ascii="Times New Roman" w:eastAsia="Times New Roman" w:hAnsi="Times New Roman" w:cs="Times New Roman"/>
+          <w:sz w:val="24"/>
+          <w:szCs w:val="24"/>
+          <w:lang w:eastAsia="es-ES"/>
+        </w:rPr>
+        <w:t>RF2.3 – Registro de equipos</w:t>
+      </w:r>
+    </w:p>
+    <w:p>
+      <w:pPr>
+        <w:rPr>
+          <w:rFonts w:ascii="Times New Roman" w:eastAsia="Times New Roman" w:hAnsi="Times New Roman" w:cs="Times New Roman"/>
+          <w:sz w:val="24"/>
+          <w:szCs w:val="24"/>
+          <w:lang w:eastAsia="es-ES"/>
+        </w:rPr>
+      </w:pPr>
+      <w:r>
+        <w:rPr>
+          <w:rFonts w:ascii="Times New Roman" w:eastAsia="Times New Roman" w:hAnsi="Times New Roman" w:cs="Times New Roman"/>
+          <w:sz w:val="24"/>
+          <w:szCs w:val="24"/>
+          <w:lang w:eastAsia="es-ES"/>
+        </w:rPr>
+        <w:t>El coordinador podrá crear tantos equipos como desee, asignando nombre, categoría, división y temporada.</w:t>
+      </w:r>
+    </w:p>
+    <w:p>
+      <w:pPr>
+        <w:rPr>
+          <w:rFonts w:ascii="Times New Roman" w:eastAsia="Times New Roman" w:hAnsi="Times New Roman" w:cs="Times New Roman"/>
+          <w:sz w:val="24"/>
+          <w:szCs w:val="24"/>
+          <w:lang w:eastAsia="es-ES"/>
+        </w:rPr>
+      </w:pPr>
+      <w:r>
+        <w:rPr>
+          <w:rFonts w:ascii="Times New Roman" w:eastAsia="Times New Roman" w:hAnsi="Times New Roman" w:cs="Times New Roman"/>
+          <w:sz w:val="24"/>
+          <w:szCs w:val="24"/>
+          <w:lang w:eastAsia="es-ES"/>
+        </w:rPr>
+        <w:t>RF2.4 – Generación automática de códigos de equipo</w:t>
+      </w:r>
+    </w:p>
+    <w:p>
+      <w:pPr>
+        <w:rPr>
+          <w:rFonts w:ascii="Times New Roman" w:eastAsia="Times New Roman" w:hAnsi="Times New Roman" w:cs="Times New Roman"/>
+          <w:sz w:val="24"/>
+          <w:szCs w:val="24"/>
+          <w:lang w:eastAsia="es-ES"/>
+        </w:rPr>
+      </w:pPr>
+      <w:r>
+        <w:rPr>
+          <w:rFonts w:ascii="Times New Roman" w:eastAsia="Times New Roman" w:hAnsi="Times New Roman" w:cs="Times New Roman"/>
+          <w:sz w:val="24"/>
+          <w:szCs w:val="24"/>
+          <w:lang w:eastAsia="es-ES"/>
+        </w:rPr>
+        <w:t>Cada equipo registrado generará automáticamente un código único que servirá para vincular entrenadores.</w:t>
+      </w:r>
+    </w:p>
+    <w:p>
+      <w:pPr>
+        <w:rPr>
+          <w:rFonts w:ascii="Times New Roman" w:eastAsia="Times New Roman" w:hAnsi="Times New Roman" w:cs="Times New Roman"/>
+          <w:sz w:val="24"/>
+          <w:szCs w:val="24"/>
+          <w:lang w:eastAsia="es-ES"/>
+        </w:rPr>
+      </w:pPr>
+      <w:r>
+        <w:rPr>
+          <w:rFonts w:ascii="Times New Roman" w:eastAsia="Times New Roman" w:hAnsi="Times New Roman" w:cs="Times New Roman"/>
+          <w:sz w:val="24"/>
+          <w:szCs w:val="24"/>
+          <w:lang w:eastAsia="es-ES"/>
+        </w:rPr>
+        <w:t>RF2.5 – Gestión de entrenadores</w:t>
+      </w:r>
+    </w:p>
+    <w:p>
+      <w:pPr>
+        <w:rPr>
+          <w:rFonts w:ascii="Times New Roman" w:eastAsia="Times New Roman" w:hAnsi="Times New Roman" w:cs="Times New Roman"/>
+          <w:sz w:val="24"/>
+          <w:szCs w:val="24"/>
+          <w:lang w:eastAsia="es-ES"/>
+        </w:rPr>
+      </w:pPr>
+      <w:r>
+        <w:rPr>
+          <w:rFonts w:ascii="Times New Roman" w:eastAsia="Times New Roman" w:hAnsi="Times New Roman" w:cs="Times New Roman"/>
+          <w:sz w:val="24"/>
+          <w:szCs w:val="24"/>
+          <w:lang w:eastAsia="es-ES"/>
+        </w:rPr>
+        <w:t>El coordinador podrá registrar entrenadores o proporcionarles el código del equipo para que se vinculen desde la aplicación.</w:t>
+      </w:r>
+    </w:p>
+    <w:p>
+      <w:pPr>
+        <w:rPr>
+          <w:rFonts w:ascii="Times New Roman" w:eastAsia="Times New Roman" w:hAnsi="Times New Roman" w:cs="Times New Roman"/>
+          <w:sz w:val="24"/>
+          <w:szCs w:val="24"/>
+          <w:lang w:eastAsia="es-ES"/>
+        </w:rPr>
+      </w:pPr>
+      <w:r>
+        <w:rPr>
+          <w:rFonts w:ascii="Times New Roman" w:eastAsia="Times New Roman" w:hAnsi="Times New Roman" w:cs="Times New Roman"/>
+          <w:sz w:val="24"/>
+          <w:szCs w:val="24"/>
+          <w:lang w:eastAsia="es-ES"/>
+        </w:rPr>
+        <w:t>RF2.6 – Propuesta de torneos</w:t>
+      </w:r>
+    </w:p>
+    <w:p>
+      <w:pPr>
+        <w:rPr>
+          <w:rFonts w:ascii="Times New Roman" w:eastAsia="Times New Roman" w:hAnsi="Times New Roman" w:cs="Times New Roman"/>
+          <w:sz w:val="24"/>
+          <w:szCs w:val="24"/>
+          <w:lang w:eastAsia="es-ES"/>
+        </w:rPr>
+      </w:pPr>
+      <w:r>
+        <w:rPr>
+          <w:rFonts w:ascii="Times New Roman" w:eastAsia="Times New Roman" w:hAnsi="Times New Roman" w:cs="Times New Roman"/>
+          <w:sz w:val="24"/>
+          <w:szCs w:val="24"/>
+          <w:lang w:eastAsia="es-ES"/>
+        </w:rPr>
+        <w:t>El sistema deberá permitir que el coordinador cree y publique propuestas de torneos, indicando información como:</w:t>
+      </w:r>
+    </w:p>
+    <w:p>
+      <w:pPr>
+        <w:numPr>
+          <w:ilvl w:val="0"/>
+          <w:numId w:val="16"/>
+        </w:numPr>
+        <w:rPr>
+          <w:rFonts w:ascii="Times New Roman" w:eastAsia="Times New Roman" w:hAnsi="Times New Roman" w:cs="Times New Roman"/>
+          <w:sz w:val="24"/>
+          <w:szCs w:val="24"/>
+          <w:lang w:eastAsia="es-ES"/>
+        </w:rPr>
+      </w:pPr>
+      <w:r>
+        <w:rPr>
+          <w:rFonts w:ascii="Times New Roman" w:eastAsia="Times New Roman" w:hAnsi="Times New Roman" w:cs="Times New Roman"/>
+          <w:sz w:val="24"/>
+          <w:szCs w:val="24"/>
+          <w:lang w:eastAsia="es-ES"/>
+        </w:rPr>
+        <w:t>Nombre y sede del torneo</w:t>
+      </w:r>
+    </w:p>
+    <w:p>
+      <w:pPr>
+        <w:numPr>
+          <w:ilvl w:val="0"/>
+          <w:numId w:val="16"/>
+        </w:numPr>
+        <w:rPr>
+          <w:rFonts w:ascii="Times New Roman" w:eastAsia="Times New Roman" w:hAnsi="Times New Roman" w:cs="Times New Roman"/>
+          <w:sz w:val="24"/>
+          <w:szCs w:val="24"/>
+          <w:lang w:eastAsia="es-ES"/>
+        </w:rPr>
+      </w:pPr>
+      <w:r>
+        <w:rPr>
+          <w:rFonts w:ascii="Times New Roman" w:eastAsia="Times New Roman" w:hAnsi="Times New Roman" w:cs="Times New Roman"/>
+          <w:sz w:val="24"/>
+          <w:szCs w:val="24"/>
+          <w:lang w:eastAsia="es-ES"/>
+        </w:rPr>
+        <w:t>Categorías participantes</w:t>
+      </w:r>
+    </w:p>
+    <w:p>
+      <w:pPr>
+        <w:numPr>
+          <w:ilvl w:val="0"/>
+          <w:numId w:val="16"/>
+        </w:numPr>
+        <w:rPr>
+          <w:rFonts w:ascii="Times New Roman" w:eastAsia="Times New Roman" w:hAnsi="Times New Roman" w:cs="Times New Roman"/>
+          <w:sz w:val="24"/>
+          <w:szCs w:val="24"/>
+          <w:lang w:eastAsia="es-ES"/>
+        </w:rPr>
+      </w:pPr>
+      <w:r>
+        <w:rPr>
+          <w:rFonts w:ascii="Times New Roman" w:eastAsia="Times New Roman" w:hAnsi="Times New Roman" w:cs="Times New Roman"/>
+          <w:sz w:val="24"/>
+          <w:szCs w:val="24"/>
+          <w:lang w:eastAsia="es-ES"/>
+        </w:rPr>
+        <w:t>Fechas y horarios estimados</w:t>
+      </w:r>
+    </w:p>
+    <w:p>
+      <w:pPr>
+        <w:numPr>
+          <w:ilvl w:val="0"/>
+          <w:numId w:val="16"/>
+        </w:numPr>
+        <w:rPr>
+          <w:rFonts w:ascii="Times New Roman" w:eastAsia="Times New Roman" w:hAnsi="Times New Roman" w:cs="Times New Roman"/>
+          <w:sz w:val="24"/>
+          <w:szCs w:val="24"/>
+          <w:lang w:eastAsia="es-ES"/>
+        </w:rPr>
+      </w:pPr>
+      <w:r>
+        <w:rPr>
+          <w:rFonts w:ascii="Times New Roman" w:eastAsia="Times New Roman" w:hAnsi="Times New Roman" w:cs="Times New Roman"/>
+          <w:sz w:val="24"/>
+          <w:szCs w:val="24"/>
+          <w:lang w:eastAsia="es-ES"/>
+        </w:rPr>
+        <w:t>Normas y sistema de puntuación</w:t>
+      </w:r>
+    </w:p>
+    <w:p>
+      <w:pPr>
+        <w:rPr>
+          <w:rFonts w:ascii="Times New Roman" w:eastAsia="Times New Roman" w:hAnsi="Times New Roman" w:cs="Times New Roman"/>
+          <w:sz w:val="24"/>
+          <w:szCs w:val="24"/>
+          <w:lang w:eastAsia="es-ES"/>
+        </w:rPr>
+      </w:pPr>
+      <w:r>
+        <w:rPr>
+          <w:rFonts w:ascii="Times New Roman" w:eastAsia="Times New Roman" w:hAnsi="Times New Roman" w:cs="Times New Roman"/>
+          <w:sz w:val="24"/>
+          <w:szCs w:val="24"/>
+          <w:lang w:eastAsia="es-ES"/>
+        </w:rPr>
+        <w:lastRenderedPageBreak/>
+        <w:t>Estas propuestas quedarán pendientes de validación por parte de la Federación.</w:t>
+      </w:r>
+    </w:p>
+    <w:p>
+      <w:pPr>
+        <w:rPr>
+          <w:rFonts w:ascii="Times New Roman" w:eastAsia="Times New Roman" w:hAnsi="Times New Roman" w:cs="Times New Roman"/>
+          <w:sz w:val="24"/>
+          <w:szCs w:val="24"/>
+          <w:lang w:eastAsia="es-ES"/>
+        </w:rPr>
+      </w:pPr>
+      <w:r>
+        <w:rPr>
+          <w:rFonts w:ascii="Times New Roman" w:eastAsia="Times New Roman" w:hAnsi="Times New Roman" w:cs="Times New Roman"/>
+          <w:sz w:val="24"/>
+          <w:szCs w:val="24"/>
+          <w:lang w:eastAsia="es-ES"/>
+        </w:rPr>
+        <w:t>RF2.7 – Inscripción en torneos</w:t>
+      </w:r>
+    </w:p>
+    <w:p>
+      <w:pPr>
+        <w:rPr>
+          <w:rFonts w:ascii="Times New Roman" w:eastAsia="Times New Roman" w:hAnsi="Times New Roman" w:cs="Times New Roman"/>
+          <w:sz w:val="24"/>
+          <w:szCs w:val="24"/>
+          <w:lang w:eastAsia="es-ES"/>
+        </w:rPr>
+      </w:pPr>
+      <w:r>
+        <w:rPr>
+          <w:rFonts w:ascii="Times New Roman" w:eastAsia="Times New Roman" w:hAnsi="Times New Roman" w:cs="Times New Roman"/>
+          <w:sz w:val="24"/>
+          <w:szCs w:val="24"/>
+          <w:lang w:eastAsia="es-ES"/>
+        </w:rPr>
+        <w:t>El coordinador podrá inscribir equipos del club en torneos validados y abiertos.</w:t>
+      </w:r>
+      <w:r>
+        <w:rPr>
+          <w:rFonts w:ascii="Times New Roman" w:eastAsia="Times New Roman" w:hAnsi="Times New Roman" w:cs="Times New Roman"/>
+          <w:sz w:val="24"/>
+          <w:szCs w:val="24"/>
+          <w:lang w:eastAsia="es-ES"/>
+        </w:rPr>
+        <w:br/>
+        <w:t>El sistema verificará que el equipo cumpla los requisitos de categoría y edad.</w:t>
+      </w:r>
+    </w:p>
+    <w:p>
+      <w:pPr>
+        <w:rPr>
+          <w:rFonts w:ascii="Times New Roman" w:eastAsia="Times New Roman" w:hAnsi="Times New Roman" w:cs="Times New Roman"/>
+          <w:sz w:val="24"/>
+          <w:szCs w:val="24"/>
+          <w:lang w:eastAsia="es-ES"/>
+        </w:rPr>
+      </w:pPr>
+      <w:r>
+        <w:rPr>
+          <w:rFonts w:ascii="Times New Roman" w:eastAsia="Times New Roman" w:hAnsi="Times New Roman" w:cs="Times New Roman"/>
+          <w:sz w:val="24"/>
+          <w:szCs w:val="24"/>
+          <w:lang w:eastAsia="es-ES"/>
+        </w:rPr>
+        <w:t>RF2.8 – Consulta de información del club</w:t>
+      </w:r>
+    </w:p>
+    <w:p>
+      <w:pPr>
+        <w:rPr>
+          <w:rFonts w:ascii="Times New Roman" w:eastAsia="Times New Roman" w:hAnsi="Times New Roman" w:cs="Times New Roman"/>
+          <w:sz w:val="24"/>
+          <w:szCs w:val="24"/>
+          <w:lang w:eastAsia="es-ES"/>
+        </w:rPr>
+      </w:pPr>
+      <w:r>
+        <w:rPr>
+          <w:rFonts w:ascii="Times New Roman" w:eastAsia="Times New Roman" w:hAnsi="Times New Roman" w:cs="Times New Roman"/>
+          <w:sz w:val="24"/>
+          <w:szCs w:val="24"/>
+          <w:lang w:eastAsia="es-ES"/>
+        </w:rPr>
+        <w:t>El coordinador podrá visualizar un panel general con todos los equipos, torneos inscritos y resultados históricos.</w:t>
+      </w:r>
+    </w:p>
+    <w:p>
+      <w:pPr>
+        <w:rPr>
+          <w:rFonts w:ascii="Times New Roman" w:eastAsia="Times New Roman" w:hAnsi="Times New Roman" w:cs="Times New Roman"/>
+          <w:sz w:val="24"/>
+          <w:szCs w:val="24"/>
+          <w:lang w:eastAsia="es-ES"/>
+        </w:rPr>
+      </w:pPr>
+      <w:r>
+        <w:rPr>
+          <w:rFonts w:ascii="Times New Roman" w:eastAsia="Times New Roman" w:hAnsi="Times New Roman" w:cs="Times New Roman"/>
+          <w:sz w:val="24"/>
+          <w:szCs w:val="24"/>
+          <w:lang w:eastAsia="es-ES"/>
+        </w:rPr>
+        <w:t>RF2.9 – Comunicación con la Federación y entrenadores</w:t>
+      </w:r>
+    </w:p>
+    <w:p>
+      <w:pPr>
+        <w:rPr>
+          <w:rFonts w:ascii="Times New Roman" w:eastAsia="Times New Roman" w:hAnsi="Times New Roman" w:cs="Times New Roman"/>
+          <w:sz w:val="24"/>
+          <w:szCs w:val="24"/>
+          <w:lang w:eastAsia="es-ES"/>
+        </w:rPr>
+      </w:pPr>
+      <w:r>
+        <w:rPr>
+          <w:rFonts w:ascii="Times New Roman" w:eastAsia="Times New Roman" w:hAnsi="Times New Roman" w:cs="Times New Roman"/>
+          <w:sz w:val="24"/>
+          <w:szCs w:val="24"/>
+          <w:lang w:eastAsia="es-ES"/>
+        </w:rPr>
+        <w:t>El sistema permitirá enviar y recibir notificaciones internas para coordinar inscripciones, incidencias o cambios de horario.</w:t>
+      </w:r>
+    </w:p>
+    <w:p>
+      <w:pPr>
+        <w:rPr>
+          <w:rFonts w:ascii="Times New Roman" w:eastAsia="Times New Roman" w:hAnsi="Times New Roman" w:cs="Times New Roman"/>
+          <w:sz w:val="24"/>
+          <w:szCs w:val="24"/>
+          <w:lang w:eastAsia="es-ES"/>
+        </w:rPr>
+      </w:pPr>
+    </w:p>
+    <w:p>
+      <w:pPr>
+        <w:rPr>
+          <w:rFonts w:ascii="Times New Roman" w:hAnsi="Times New Roman" w:cs="Times New Roman"/>
+          <w:b/>
+          <w:bCs/>
+          <w:sz w:val="24"/>
+          <w:szCs w:val="24"/>
+        </w:rPr>
+      </w:pPr>
+      <w:r>
+        <w:rPr>
+          <w:rFonts w:ascii="Times New Roman" w:hAnsi="Times New Roman" w:cs="Times New Roman"/>
+          <w:b/>
+          <w:bCs/>
+          <w:sz w:val="24"/>
+          <w:szCs w:val="24"/>
+        </w:rPr>
+        <w:t>Requisitos funcionales del perfil Entrenador (Aplicación Móvil)</w:t>
+      </w:r>
+    </w:p>
+    <w:p>
+      <w:pPr>
+        <w:rPr>
+          <w:rFonts w:ascii="Times New Roman" w:eastAsia="Times New Roman" w:hAnsi="Times New Roman" w:cs="Times New Roman"/>
+          <w:sz w:val="24"/>
+          <w:szCs w:val="24"/>
+          <w:lang w:eastAsia="es-ES"/>
+        </w:rPr>
+      </w:pPr>
+      <w:r>
+        <w:rPr>
+          <w:rFonts w:ascii="Times New Roman" w:eastAsia="Times New Roman" w:hAnsi="Times New Roman" w:cs="Times New Roman"/>
+          <w:sz w:val="24"/>
+          <w:szCs w:val="24"/>
+          <w:lang w:eastAsia="es-ES"/>
+        </w:rPr>
+        <w:t>RF3.1 – Vinculación mediante código de equipo</w:t>
+      </w:r>
+    </w:p>
+    <w:p>
+      <w:pPr>
+        <w:rPr>
+          <w:rFonts w:ascii="Times New Roman" w:eastAsia="Times New Roman" w:hAnsi="Times New Roman" w:cs="Times New Roman"/>
+          <w:sz w:val="24"/>
+          <w:szCs w:val="24"/>
+          <w:lang w:eastAsia="es-ES"/>
+        </w:rPr>
+      </w:pPr>
+      <w:r>
+        <w:rPr>
+          <w:rFonts w:ascii="Times New Roman" w:eastAsia="Times New Roman" w:hAnsi="Times New Roman" w:cs="Times New Roman"/>
+          <w:sz w:val="24"/>
+          <w:szCs w:val="24"/>
+          <w:lang w:eastAsia="es-ES"/>
+        </w:rPr>
+        <w:t>El sistema permitirá al entrenador unirse al equipo introduciendo el código único generado por el coordinador.</w:t>
+      </w:r>
+    </w:p>
+    <w:p>
+      <w:pPr>
+        <w:rPr>
+          <w:rFonts w:ascii="Times New Roman" w:eastAsia="Times New Roman" w:hAnsi="Times New Roman" w:cs="Times New Roman"/>
+          <w:sz w:val="24"/>
+          <w:szCs w:val="24"/>
+          <w:lang w:eastAsia="es-ES"/>
+        </w:rPr>
+      </w:pPr>
+      <w:r>
+        <w:rPr>
+          <w:rFonts w:ascii="Times New Roman" w:eastAsia="Times New Roman" w:hAnsi="Times New Roman" w:cs="Times New Roman"/>
+          <w:sz w:val="24"/>
+          <w:szCs w:val="24"/>
+          <w:lang w:eastAsia="es-ES"/>
+        </w:rPr>
+        <w:t>RF3.2 – Registro y gestión de jugadores</w:t>
+      </w:r>
+    </w:p>
+    <w:p>
+      <w:pPr>
+        <w:rPr>
+          <w:rFonts w:ascii="Times New Roman" w:eastAsia="Times New Roman" w:hAnsi="Times New Roman" w:cs="Times New Roman"/>
+          <w:sz w:val="24"/>
+          <w:szCs w:val="24"/>
+          <w:lang w:eastAsia="es-ES"/>
+        </w:rPr>
+      </w:pPr>
+      <w:r>
+        <w:rPr>
+          <w:rFonts w:ascii="Times New Roman" w:eastAsia="Times New Roman" w:hAnsi="Times New Roman" w:cs="Times New Roman"/>
+          <w:sz w:val="24"/>
+          <w:szCs w:val="24"/>
+          <w:lang w:eastAsia="es-ES"/>
+        </w:rPr>
+        <w:t>El entrenador podrá registrar los datos de los jugadores de su equipo (nombre, edad, dorsal, posición, etc.) y editarlos cuando sea necesario.</w:t>
+      </w:r>
+    </w:p>
+    <w:p>
+      <w:pPr>
+        <w:rPr>
+          <w:rFonts w:ascii="Times New Roman" w:eastAsia="Times New Roman" w:hAnsi="Times New Roman" w:cs="Times New Roman"/>
+          <w:sz w:val="24"/>
+          <w:szCs w:val="24"/>
+          <w:lang w:eastAsia="es-ES"/>
+        </w:rPr>
+      </w:pPr>
+      <w:r>
+        <w:rPr>
+          <w:rFonts w:ascii="Times New Roman" w:eastAsia="Times New Roman" w:hAnsi="Times New Roman" w:cs="Times New Roman"/>
+          <w:sz w:val="24"/>
+          <w:szCs w:val="24"/>
+          <w:lang w:eastAsia="es-ES"/>
+        </w:rPr>
+        <w:t>RF3.3 – Consulta de torneos</w:t>
+      </w:r>
+    </w:p>
+    <w:p>
+      <w:pPr>
+        <w:rPr>
+          <w:rFonts w:ascii="Times New Roman" w:eastAsia="Times New Roman" w:hAnsi="Times New Roman" w:cs="Times New Roman"/>
+          <w:sz w:val="24"/>
+          <w:szCs w:val="24"/>
+          <w:lang w:eastAsia="es-ES"/>
+        </w:rPr>
+      </w:pPr>
+      <w:r>
+        <w:rPr>
+          <w:rFonts w:ascii="Times New Roman" w:eastAsia="Times New Roman" w:hAnsi="Times New Roman" w:cs="Times New Roman"/>
+          <w:sz w:val="24"/>
+          <w:szCs w:val="24"/>
+          <w:lang w:eastAsia="es-ES"/>
+        </w:rPr>
+        <w:t>El sistema mostrará todos los torneos en los que su equipo participa, con detalles sobre:</w:t>
+      </w:r>
+    </w:p>
+    <w:p>
+      <w:pPr>
+        <w:numPr>
+          <w:ilvl w:val="0"/>
+          <w:numId w:val="18"/>
+        </w:numPr>
+        <w:rPr>
+          <w:rFonts w:ascii="Times New Roman" w:eastAsia="Times New Roman" w:hAnsi="Times New Roman" w:cs="Times New Roman"/>
+          <w:sz w:val="24"/>
+          <w:szCs w:val="24"/>
+          <w:lang w:eastAsia="es-ES"/>
+        </w:rPr>
+      </w:pPr>
+      <w:r>
+        <w:rPr>
+          <w:rFonts w:ascii="Times New Roman" w:eastAsia="Times New Roman" w:hAnsi="Times New Roman" w:cs="Times New Roman"/>
+          <w:sz w:val="24"/>
+          <w:szCs w:val="24"/>
+          <w:lang w:eastAsia="es-ES"/>
+        </w:rPr>
+        <w:t>Fechas y horarios</w:t>
+      </w:r>
+    </w:p>
+    <w:p>
+      <w:pPr>
+        <w:numPr>
+          <w:ilvl w:val="0"/>
+          <w:numId w:val="18"/>
+        </w:numPr>
+        <w:rPr>
+          <w:rFonts w:ascii="Times New Roman" w:eastAsia="Times New Roman" w:hAnsi="Times New Roman" w:cs="Times New Roman"/>
+          <w:sz w:val="24"/>
+          <w:szCs w:val="24"/>
+          <w:lang w:eastAsia="es-ES"/>
+        </w:rPr>
+      </w:pPr>
+      <w:r>
+        <w:rPr>
+          <w:rFonts w:ascii="Times New Roman" w:eastAsia="Times New Roman" w:hAnsi="Times New Roman" w:cs="Times New Roman"/>
+          <w:sz w:val="24"/>
+          <w:szCs w:val="24"/>
+          <w:lang w:eastAsia="es-ES"/>
+        </w:rPr>
+        <w:t>Sedes y campos de juego</w:t>
+      </w:r>
+    </w:p>
+    <w:p>
+      <w:pPr>
+        <w:numPr>
+          <w:ilvl w:val="0"/>
+          <w:numId w:val="18"/>
+        </w:numPr>
+        <w:rPr>
+          <w:rFonts w:ascii="Times New Roman" w:eastAsia="Times New Roman" w:hAnsi="Times New Roman" w:cs="Times New Roman"/>
+          <w:sz w:val="24"/>
+          <w:szCs w:val="24"/>
+          <w:lang w:eastAsia="es-ES"/>
+        </w:rPr>
+      </w:pPr>
+      <w:r>
+        <w:rPr>
+          <w:rFonts w:ascii="Times New Roman" w:eastAsia="Times New Roman" w:hAnsi="Times New Roman" w:cs="Times New Roman"/>
+          <w:sz w:val="24"/>
+          <w:szCs w:val="24"/>
+          <w:lang w:eastAsia="es-ES"/>
+        </w:rPr>
+        <w:t>Reglas y formato</w:t>
+      </w:r>
+    </w:p>
+    <w:p>
+      <w:pPr>
+        <w:numPr>
+          <w:ilvl w:val="0"/>
+          <w:numId w:val="18"/>
+        </w:numPr>
+        <w:rPr>
+          <w:rFonts w:ascii="Times New Roman" w:eastAsia="Times New Roman" w:hAnsi="Times New Roman" w:cs="Times New Roman"/>
+          <w:sz w:val="24"/>
+          <w:szCs w:val="24"/>
+          <w:lang w:eastAsia="es-ES"/>
+        </w:rPr>
+      </w:pPr>
+      <w:r>
+        <w:rPr>
+          <w:rFonts w:ascii="Times New Roman" w:eastAsia="Times New Roman" w:hAnsi="Times New Roman" w:cs="Times New Roman"/>
+          <w:sz w:val="24"/>
+          <w:szCs w:val="24"/>
+          <w:lang w:eastAsia="es-ES"/>
+        </w:rPr>
+        <w:t>Equipos rivales</w:t>
+      </w:r>
+    </w:p>
+    <w:p>
+      <w:pPr>
+        <w:rPr>
+          <w:rFonts w:ascii="Times New Roman" w:eastAsia="Times New Roman" w:hAnsi="Times New Roman" w:cs="Times New Roman"/>
+          <w:sz w:val="24"/>
+          <w:szCs w:val="24"/>
+          <w:lang w:eastAsia="es-ES"/>
+        </w:rPr>
+      </w:pPr>
+      <w:r>
+        <w:rPr>
+          <w:rFonts w:ascii="Times New Roman" w:eastAsia="Times New Roman" w:hAnsi="Times New Roman" w:cs="Times New Roman"/>
+          <w:sz w:val="24"/>
+          <w:szCs w:val="24"/>
+          <w:lang w:eastAsia="es-ES"/>
+        </w:rPr>
+        <w:t>RF3.4 – Recepción de notificaciones</w:t>
+      </w:r>
+    </w:p>
+    <w:p>
+      <w:pPr>
+        <w:rPr>
+          <w:rFonts w:ascii="Times New Roman" w:eastAsia="Times New Roman" w:hAnsi="Times New Roman" w:cs="Times New Roman"/>
+          <w:sz w:val="24"/>
+          <w:szCs w:val="24"/>
+          <w:lang w:eastAsia="es-ES"/>
+        </w:rPr>
+      </w:pPr>
+      <w:r>
+        <w:rPr>
+          <w:rFonts w:ascii="Times New Roman" w:eastAsia="Times New Roman" w:hAnsi="Times New Roman" w:cs="Times New Roman"/>
+          <w:sz w:val="24"/>
+          <w:szCs w:val="24"/>
+          <w:lang w:eastAsia="es-ES"/>
+        </w:rPr>
+        <w:t>El entrenador recibirá notificaciones automáticas sobre:</w:t>
+      </w:r>
+    </w:p>
+    <w:p>
+      <w:pPr>
+        <w:numPr>
+          <w:ilvl w:val="0"/>
+          <w:numId w:val="19"/>
+        </w:numPr>
+        <w:rPr>
+          <w:rFonts w:ascii="Times New Roman" w:eastAsia="Times New Roman" w:hAnsi="Times New Roman" w:cs="Times New Roman"/>
+          <w:sz w:val="24"/>
+          <w:szCs w:val="24"/>
+          <w:lang w:eastAsia="es-ES"/>
+        </w:rPr>
+      </w:pPr>
+      <w:r>
+        <w:rPr>
+          <w:rFonts w:ascii="Times New Roman" w:eastAsia="Times New Roman" w:hAnsi="Times New Roman" w:cs="Times New Roman"/>
+          <w:sz w:val="24"/>
+          <w:szCs w:val="24"/>
+          <w:lang w:eastAsia="es-ES"/>
+        </w:rPr>
+        <w:t>Cambios en horarios o sedes</w:t>
+      </w:r>
+    </w:p>
+    <w:p>
+      <w:pPr>
+        <w:numPr>
+          <w:ilvl w:val="0"/>
+          <w:numId w:val="19"/>
+        </w:numPr>
+        <w:rPr>
+          <w:rFonts w:ascii="Times New Roman" w:eastAsia="Times New Roman" w:hAnsi="Times New Roman" w:cs="Times New Roman"/>
+          <w:sz w:val="24"/>
+          <w:szCs w:val="24"/>
+          <w:lang w:eastAsia="es-ES"/>
+        </w:rPr>
+      </w:pPr>
+      <w:r>
+        <w:rPr>
+          <w:rFonts w:ascii="Times New Roman" w:eastAsia="Times New Roman" w:hAnsi="Times New Roman" w:cs="Times New Roman"/>
+          <w:sz w:val="24"/>
+          <w:szCs w:val="24"/>
+          <w:lang w:eastAsia="es-ES"/>
+        </w:rPr>
+        <w:t>Resultados de partidos</w:t>
+      </w:r>
+    </w:p>
+    <w:p>
+      <w:pPr>
+        <w:numPr>
+          <w:ilvl w:val="0"/>
+          <w:numId w:val="19"/>
+        </w:numPr>
+        <w:rPr>
+          <w:rFonts w:ascii="Times New Roman" w:eastAsia="Times New Roman" w:hAnsi="Times New Roman" w:cs="Times New Roman"/>
+          <w:sz w:val="24"/>
+          <w:szCs w:val="24"/>
+          <w:lang w:eastAsia="es-ES"/>
+        </w:rPr>
+      </w:pPr>
+      <w:r>
+        <w:rPr>
+          <w:rFonts w:ascii="Times New Roman" w:eastAsia="Times New Roman" w:hAnsi="Times New Roman" w:cs="Times New Roman"/>
+          <w:sz w:val="24"/>
+          <w:szCs w:val="24"/>
+          <w:lang w:eastAsia="es-ES"/>
+        </w:rPr>
+        <w:t>Confirmación o rechazo de inscripciones</w:t>
+      </w:r>
+    </w:p>
+    <w:p>
+      <w:pPr>
+        <w:numPr>
+          <w:ilvl w:val="0"/>
+          <w:numId w:val="19"/>
+        </w:numPr>
+        <w:rPr>
+          <w:rFonts w:ascii="Times New Roman" w:eastAsia="Times New Roman" w:hAnsi="Times New Roman" w:cs="Times New Roman"/>
+          <w:sz w:val="24"/>
+          <w:szCs w:val="24"/>
+          <w:lang w:eastAsia="es-ES"/>
+        </w:rPr>
+      </w:pPr>
+      <w:r>
+        <w:rPr>
+          <w:rFonts w:ascii="Times New Roman" w:eastAsia="Times New Roman" w:hAnsi="Times New Roman" w:cs="Times New Roman"/>
+          <w:sz w:val="24"/>
+          <w:szCs w:val="24"/>
+          <w:lang w:eastAsia="es-ES"/>
+        </w:rPr>
+        <w:t>Mensajes del coordinador o la Federación</w:t>
+      </w:r>
+    </w:p>
+    <w:p>
+      <w:pPr>
+        <w:rPr>
+          <w:rFonts w:ascii="Times New Roman" w:eastAsia="Times New Roman" w:hAnsi="Times New Roman" w:cs="Times New Roman"/>
+          <w:sz w:val="24"/>
+          <w:szCs w:val="24"/>
+          <w:lang w:eastAsia="es-ES"/>
+        </w:rPr>
+      </w:pPr>
+      <w:r>
+        <w:rPr>
+          <w:rFonts w:ascii="Times New Roman" w:eastAsia="Times New Roman" w:hAnsi="Times New Roman" w:cs="Times New Roman"/>
+          <w:sz w:val="24"/>
+          <w:szCs w:val="24"/>
+          <w:lang w:eastAsia="es-ES"/>
+        </w:rPr>
+        <w:t>RF3.5 – Consulta del histórico del equipo</w:t>
+      </w:r>
+    </w:p>
+    <w:p>
+      <w:pPr>
+        <w:rPr>
+          <w:rFonts w:ascii="Times New Roman" w:eastAsia="Times New Roman" w:hAnsi="Times New Roman" w:cs="Times New Roman"/>
+          <w:sz w:val="24"/>
+          <w:szCs w:val="24"/>
+          <w:lang w:eastAsia="es-ES"/>
+        </w:rPr>
+      </w:pPr>
+      <w:r>
+        <w:rPr>
+          <w:rFonts w:ascii="Times New Roman" w:eastAsia="Times New Roman" w:hAnsi="Times New Roman" w:cs="Times New Roman"/>
+          <w:sz w:val="24"/>
+          <w:szCs w:val="24"/>
+          <w:lang w:eastAsia="es-ES"/>
+        </w:rPr>
+        <w:lastRenderedPageBreak/>
+        <w:t>El sistema deberá permitir consultar los resultados, estadísticas y clasificaciones de los torneos pasados.</w:t>
+      </w:r>
+    </w:p>
+    <w:p>
+      <w:pPr>
+        <w:rPr>
+          <w:rFonts w:ascii="Times New Roman" w:eastAsia="Times New Roman" w:hAnsi="Times New Roman" w:cs="Times New Roman"/>
+          <w:sz w:val="24"/>
+          <w:szCs w:val="24"/>
+          <w:lang w:eastAsia="es-ES"/>
+        </w:rPr>
+      </w:pPr>
+      <w:r>
+        <w:rPr>
+          <w:rFonts w:ascii="Times New Roman" w:eastAsia="Times New Roman" w:hAnsi="Times New Roman" w:cs="Times New Roman"/>
+          <w:sz w:val="24"/>
+          <w:szCs w:val="24"/>
+          <w:lang w:eastAsia="es-ES"/>
+        </w:rPr>
+        <w:t>RF3.6 – Comunicación con el coordinador</w:t>
+      </w:r>
+    </w:p>
+    <w:p>
+      <w:pPr>
+        <w:rPr>
+          <w:rFonts w:ascii="Times New Roman" w:eastAsia="Times New Roman" w:hAnsi="Times New Roman" w:cs="Times New Roman"/>
+          <w:sz w:val="24"/>
+          <w:szCs w:val="24"/>
+          <w:lang w:eastAsia="es-ES"/>
+        </w:rPr>
+      </w:pPr>
+      <w:r>
+        <w:rPr>
+          <w:rFonts w:ascii="Times New Roman" w:eastAsia="Times New Roman" w:hAnsi="Times New Roman" w:cs="Times New Roman"/>
+          <w:sz w:val="24"/>
+          <w:szCs w:val="24"/>
+          <w:lang w:eastAsia="es-ES"/>
+        </w:rPr>
+        <w:t>El entrenador podrá enviar mensajes o sugerencias al coordinador (por ejemplo, recomendar un torneo o comunicar incidencias).</w:t>
+      </w:r>
+    </w:p>
+    <w:p>
+      <w:pPr>
+        <w:rPr>
+          <w:rFonts w:ascii="Times New Roman" w:hAnsi="Times New Roman" w:cs="Times New Roman"/>
+          <w:sz w:val="24"/>
+          <w:szCs w:val="24"/>
+        </w:rPr>
+      </w:pPr>
+    </w:p>
+    <w:p>
+      <w:pPr>
+        <w:rPr>
+          <w:rFonts w:ascii="Times New Roman" w:hAnsi="Times New Roman" w:cs="Times New Roman"/>
+          <w:b/>
+          <w:bCs/>
+          <w:sz w:val="24"/>
+          <w:szCs w:val="24"/>
+        </w:rPr>
+      </w:pPr>
+      <w:r>
+        <w:rPr>
+          <w:rFonts w:ascii="Times New Roman" w:hAnsi="Times New Roman" w:cs="Times New Roman"/>
+          <w:b/>
+          <w:bCs/>
+          <w:sz w:val="24"/>
+          <w:szCs w:val="24"/>
+        </w:rPr>
+        <w:t>Requisitos funcionales comunes a todos los perfiles</w:t>
+      </w:r>
+    </w:p>
+    <w:p>
+      <w:pPr>
+        <w:rPr>
+          <w:rFonts w:ascii="Times New Roman" w:eastAsia="Times New Roman" w:hAnsi="Times New Roman" w:cs="Times New Roman"/>
+          <w:sz w:val="24"/>
+          <w:szCs w:val="24"/>
+          <w:lang w:eastAsia="es-ES"/>
+        </w:rPr>
+      </w:pPr>
+      <w:r>
+        <w:rPr>
+          <w:rFonts w:ascii="Times New Roman" w:eastAsia="Times New Roman" w:hAnsi="Times New Roman" w:cs="Times New Roman"/>
+          <w:sz w:val="24"/>
+          <w:szCs w:val="24"/>
+          <w:lang w:eastAsia="es-ES"/>
+        </w:rPr>
+        <w:t>RF4.1 – Sistema de autenticación</w:t>
+      </w:r>
+    </w:p>
+    <w:p>
+      <w:pPr>
+        <w:rPr>
+          <w:rFonts w:ascii="Times New Roman" w:eastAsia="Times New Roman" w:hAnsi="Times New Roman" w:cs="Times New Roman"/>
+          <w:sz w:val="24"/>
+          <w:szCs w:val="24"/>
+          <w:lang w:eastAsia="es-ES"/>
+        </w:rPr>
+      </w:pPr>
+      <w:r>
+        <w:rPr>
+          <w:rFonts w:ascii="Times New Roman" w:eastAsia="Times New Roman" w:hAnsi="Times New Roman" w:cs="Times New Roman"/>
+          <w:sz w:val="24"/>
+          <w:szCs w:val="24"/>
+          <w:lang w:eastAsia="es-ES"/>
+        </w:rPr>
+        <w:t>Cada usuario deberá iniciar sesión con su cuenta y contraseña.</w:t>
+      </w:r>
+      <w:r>
+        <w:rPr>
+          <w:rFonts w:ascii="Times New Roman" w:eastAsia="Times New Roman" w:hAnsi="Times New Roman" w:cs="Times New Roman"/>
+          <w:sz w:val="24"/>
+          <w:szCs w:val="24"/>
+          <w:lang w:eastAsia="es-ES"/>
+        </w:rPr>
+        <w:br/>
+        <w:t>El sistema verificará las credenciales y el rol asociado (Federación, Club o Entrenador).</w:t>
+      </w:r>
+    </w:p>
+    <w:p>
+      <w:pPr>
+        <w:rPr>
+          <w:rFonts w:ascii="Times New Roman" w:eastAsia="Times New Roman" w:hAnsi="Times New Roman" w:cs="Times New Roman"/>
+          <w:sz w:val="24"/>
+          <w:szCs w:val="24"/>
+          <w:lang w:eastAsia="es-ES"/>
+        </w:rPr>
+      </w:pPr>
+      <w:r>
+        <w:rPr>
+          <w:rFonts w:ascii="Times New Roman" w:eastAsia="Times New Roman" w:hAnsi="Times New Roman" w:cs="Times New Roman"/>
+          <w:sz w:val="24"/>
+          <w:szCs w:val="24"/>
+          <w:lang w:eastAsia="es-ES"/>
+        </w:rPr>
+        <w:t>RF4.2 – Validación de datos</w:t>
+      </w:r>
+    </w:p>
+    <w:p>
+      <w:pPr>
+        <w:rPr>
+          <w:rFonts w:ascii="Times New Roman" w:eastAsia="Times New Roman" w:hAnsi="Times New Roman" w:cs="Times New Roman"/>
+          <w:sz w:val="24"/>
+          <w:szCs w:val="24"/>
+          <w:lang w:eastAsia="es-ES"/>
+        </w:rPr>
+      </w:pPr>
+      <w:r>
+        <w:rPr>
+          <w:rFonts w:ascii="Times New Roman" w:eastAsia="Times New Roman" w:hAnsi="Times New Roman" w:cs="Times New Roman"/>
+          <w:sz w:val="24"/>
+          <w:szCs w:val="24"/>
+          <w:lang w:eastAsia="es-ES"/>
+        </w:rPr>
+        <w:t>Todos los formularios (registro, alta de equipos, torneos, jugadores) deberán validar los datos introducidos antes de enviarlos al servidor.</w:t>
+      </w:r>
+    </w:p>
+    <w:p>
+      <w:pPr>
+        <w:rPr>
+          <w:rFonts w:ascii="Times New Roman" w:eastAsia="Times New Roman" w:hAnsi="Times New Roman" w:cs="Times New Roman"/>
+          <w:sz w:val="24"/>
+          <w:szCs w:val="24"/>
+          <w:lang w:eastAsia="es-ES"/>
+        </w:rPr>
+      </w:pPr>
+      <w:r>
+        <w:rPr>
+          <w:rFonts w:ascii="Times New Roman" w:eastAsia="Times New Roman" w:hAnsi="Times New Roman" w:cs="Times New Roman"/>
+          <w:sz w:val="24"/>
+          <w:szCs w:val="24"/>
+          <w:lang w:eastAsia="es-ES"/>
+        </w:rPr>
+        <w:t>RF4.3 – Sincronización de datos</w:t>
+      </w:r>
+    </w:p>
+    <w:p>
+      <w:pPr>
+        <w:rPr>
+          <w:rFonts w:ascii="Times New Roman" w:eastAsia="Times New Roman" w:hAnsi="Times New Roman" w:cs="Times New Roman"/>
+          <w:sz w:val="24"/>
+          <w:szCs w:val="24"/>
+          <w:lang w:eastAsia="es-ES"/>
+        </w:rPr>
+      </w:pPr>
+      <w:r>
+        <w:rPr>
+          <w:rFonts w:ascii="Times New Roman" w:eastAsia="Times New Roman" w:hAnsi="Times New Roman" w:cs="Times New Roman"/>
+          <w:sz w:val="24"/>
+          <w:szCs w:val="24"/>
+          <w:lang w:eastAsia="es-ES"/>
+        </w:rPr>
+        <w:t>Los cambios realizados en la aplicación móvil o de escritorio deberán reflejarse en tiempo real en la base de datos.</w:t>
+      </w:r>
+    </w:p>
+    <w:p>
+      <w:pPr>
+        <w:rPr>
+          <w:rFonts w:ascii="Times New Roman" w:eastAsia="Times New Roman" w:hAnsi="Times New Roman" w:cs="Times New Roman"/>
+          <w:sz w:val="24"/>
+          <w:szCs w:val="24"/>
+          <w:lang w:eastAsia="es-ES"/>
+        </w:rPr>
+      </w:pPr>
+      <w:r>
+        <w:rPr>
+          <w:rFonts w:ascii="Times New Roman" w:eastAsia="Times New Roman" w:hAnsi="Times New Roman" w:cs="Times New Roman"/>
+          <w:sz w:val="24"/>
+          <w:szCs w:val="24"/>
+          <w:lang w:eastAsia="es-ES"/>
+        </w:rPr>
+        <w:t>RF4.4 – Notificaciones automáticas</w:t>
+      </w:r>
+    </w:p>
+    <w:p>
+      <w:pPr>
+        <w:rPr>
+          <w:rFonts w:ascii="Times New Roman" w:eastAsia="Times New Roman" w:hAnsi="Times New Roman" w:cs="Times New Roman"/>
+          <w:sz w:val="24"/>
+          <w:szCs w:val="24"/>
+          <w:lang w:eastAsia="es-ES"/>
+        </w:rPr>
+      </w:pPr>
+      <w:r>
+        <w:rPr>
+          <w:rFonts w:ascii="Times New Roman" w:eastAsia="Times New Roman" w:hAnsi="Times New Roman" w:cs="Times New Roman"/>
+          <w:sz w:val="24"/>
+          <w:szCs w:val="24"/>
+          <w:lang w:eastAsia="es-ES"/>
+        </w:rPr>
+        <w:t>El sistema generará notificaciones según las acciones del usuario (torneos aprobados, inscripciones confirmadas, actualizaciones de resultados…).</w:t>
+      </w:r>
+    </w:p>
+    <w:p>
+      <w:pPr>
+        <w:rPr>
+          <w:rFonts w:ascii="Times New Roman" w:eastAsia="Times New Roman" w:hAnsi="Times New Roman" w:cs="Times New Roman"/>
+          <w:sz w:val="24"/>
+          <w:szCs w:val="24"/>
+          <w:lang w:eastAsia="es-ES"/>
+        </w:rPr>
+      </w:pPr>
+      <w:r>
+        <w:rPr>
+          <w:rFonts w:ascii="Times New Roman" w:eastAsia="Times New Roman" w:hAnsi="Times New Roman" w:cs="Times New Roman"/>
+          <w:sz w:val="24"/>
+          <w:szCs w:val="24"/>
+          <w:lang w:eastAsia="es-ES"/>
+        </w:rPr>
+        <w:t>RF4.5 – Gestión de errores</w:t>
+      </w:r>
+    </w:p>
+    <w:p>
+      <w:pPr>
+        <w:rPr>
+          <w:rFonts w:ascii="Times New Roman" w:eastAsia="Times New Roman" w:hAnsi="Times New Roman" w:cs="Times New Roman"/>
+          <w:sz w:val="24"/>
+          <w:szCs w:val="24"/>
+          <w:lang w:eastAsia="es-ES"/>
+        </w:rPr>
+      </w:pPr>
+      <w:r>
+        <w:rPr>
+          <w:rFonts w:ascii="Times New Roman" w:eastAsia="Times New Roman" w:hAnsi="Times New Roman" w:cs="Times New Roman"/>
+          <w:sz w:val="24"/>
+          <w:szCs w:val="24"/>
+          <w:lang w:eastAsia="es-ES"/>
+        </w:rPr>
+        <w:t>El sistema mostrará mensajes claros en caso de error de conexión, validación o permisos insuficientes.</w:t>
+      </w:r>
+    </w:p>
+    <w:p>
+      <w:pPr>
+        <w:rPr>
+          <w:rFonts w:ascii="Times New Roman" w:eastAsia="Times New Roman" w:hAnsi="Times New Roman" w:cs="Times New Roman"/>
+          <w:sz w:val="24"/>
+          <w:szCs w:val="24"/>
+          <w:lang w:eastAsia="es-ES"/>
+        </w:rPr>
+      </w:pPr>
+      <w:r>
+        <w:rPr>
+          <w:rFonts w:ascii="Times New Roman" w:eastAsia="Times New Roman" w:hAnsi="Times New Roman" w:cs="Times New Roman"/>
+          <w:sz w:val="24"/>
+          <w:szCs w:val="24"/>
+          <w:lang w:eastAsia="es-ES"/>
+        </w:rPr>
+        <w:t>RF4.6 – Seguridad de acceso</w:t>
+      </w:r>
+    </w:p>
+    <w:p>
+      <w:pPr>
+        <w:rPr>
+          <w:rFonts w:ascii="Times New Roman" w:eastAsia="Times New Roman" w:hAnsi="Times New Roman" w:cs="Times New Roman"/>
+          <w:sz w:val="24"/>
+          <w:szCs w:val="24"/>
+          <w:lang w:eastAsia="es-ES"/>
+        </w:rPr>
+      </w:pPr>
+      <w:r>
+        <w:rPr>
+          <w:rFonts w:ascii="Times New Roman" w:eastAsia="Times New Roman" w:hAnsi="Times New Roman" w:cs="Times New Roman"/>
+          <w:sz w:val="24"/>
+          <w:szCs w:val="24"/>
+          <w:lang w:eastAsia="es-ES"/>
+        </w:rPr>
+        <w:t>Las contraseñas deberán almacenarse cifradas y los accesos estarán controlados por roles.</w:t>
+      </w:r>
+    </w:p>
+    <w:p>
+      <w:pPr>
+        <w:rPr>
+          <w:rFonts w:ascii="Times New Roman" w:eastAsia="Times New Roman" w:hAnsi="Times New Roman" w:cs="Times New Roman"/>
+          <w:sz w:val="24"/>
+          <w:szCs w:val="24"/>
+          <w:lang w:eastAsia="es-ES"/>
+        </w:rPr>
+      </w:pPr>
+      <w:r>
+        <w:rPr>
+          <w:rFonts w:ascii="Times New Roman" w:eastAsia="Times New Roman" w:hAnsi="Times New Roman" w:cs="Times New Roman"/>
+          <w:sz w:val="24"/>
+          <w:szCs w:val="24"/>
+          <w:lang w:eastAsia="es-ES"/>
+        </w:rPr>
+        <w:br w:type="page"/>
+      </w:r>
+    </w:p>
+    <w:p>
+      <w:pPr>
+        <w:pStyle w:val="Prrafodelista"/>
+        <w:spacing w:line="360" w:lineRule="auto"/>
+        <w:ind w:left="765"/>
+        <w:outlineLvl w:val="1"/>
+        <w:rPr>
+          <w:rFonts w:ascii="Times New Roman" w:hAnsi="Times New Roman" w:cs="Times New Roman"/>
+          <w:sz w:val="24"/>
+          <w:szCs w:val="24"/>
+        </w:rPr>
+      </w:pPr>
+    </w:p>
+    <w:p>
+      <w:pPr>
         <w:pStyle w:val="Prrafodelista"/>
         <w:numPr>
           <w:ilvl w:val="0"/>
@@ -6028,6 +7634,23 @@
     </w:p>
     <w:p>
       <w:pPr>
+        <w:rPr>
+          <w:rFonts w:ascii="Times New Roman" w:hAnsi="Times New Roman" w:cs="Times New Roman"/>
+          <w:sz w:val="24"/>
+          <w:szCs w:val="24"/>
+        </w:rPr>
+      </w:pPr>
+      <w:r>
+        <w:rPr>
+          <w:rFonts w:ascii="Times New Roman" w:hAnsi="Times New Roman" w:cs="Times New Roman"/>
+          <w:sz w:val="24"/>
+          <w:szCs w:val="24"/>
+        </w:rPr>
+        <w:br w:type="page"/>
+      </w:r>
+    </w:p>
+    <w:p>
+      <w:pPr>
         <w:pStyle w:val="Ttulo1"/>
         <w:spacing w:line="360" w:lineRule="auto"/>
         <w:rPr>
@@ -6047,6 +7670,7 @@
           <w:sz w:val="28"/>
           <w:szCs w:val="28"/>
         </w:rPr>
+        <w:lastRenderedPageBreak/>
         <w:t>5</w:t>
       </w:r>
       <w:r>
@@ -6381,7 +8005,6 @@
           <w:sz w:val="24"/>
           <w:szCs w:val="24"/>
         </w:rPr>
-        <w:lastRenderedPageBreak/>
         <w:t>Guías de estilo</w:t>
       </w:r>
       <w:bookmarkEnd w:id="28"/>
@@ -8095,6 +9718,244 @@
     </w:lvl>
   </w:abstractNum>
   <w:abstractNum w:abstractNumId="10" w15:restartNumberingAfterBreak="0">
+    <w:nsid w:val="3AD8247C"/>
+    <w:multiLevelType w:val="multilevel"/>
+    <w:tmpl w:val="E8F2465E"/>
+    <w:lvl w:ilvl="0">
+      <w:start w:val="1"/>
+      <w:numFmt w:val="bullet"/>
+      <w:lvlText w:val=""/>
+      <w:lvlJc w:val="left"/>
+      <w:pPr>
+        <w:tabs>
+          <w:tab w:val="num" w:pos="720"/>
+        </w:tabs>
+        <w:ind w:left="720" w:hanging="360"/>
+      </w:pPr>
+      <w:rPr>
+        <w:rFonts w:ascii="Symbol" w:hAnsi="Symbol" w:hint="default"/>
+        <w:sz w:val="20"/>
+      </w:rPr>
+    </w:lvl>
+    <w:lvl w:ilvl="1" w:tentative="1">
+      <w:start w:val="1"/>
+      <w:numFmt w:val="bullet"/>
+      <w:lvlText w:val="o"/>
+      <w:lvlJc w:val="left"/>
+      <w:pPr>
+        <w:tabs>
+          <w:tab w:val="num" w:pos="1440"/>
+        </w:tabs>
+        <w:ind w:left="1440" w:hanging="360"/>
+      </w:pPr>
+      <w:rPr>
+        <w:rFonts w:ascii="Courier New" w:hAnsi="Courier New" w:hint="default"/>
+        <w:sz w:val="20"/>
+      </w:rPr>
+    </w:lvl>
+    <w:lvl w:ilvl="2" w:tentative="1">
+      <w:start w:val="1"/>
+      <w:numFmt w:val="bullet"/>
+      <w:lvlText w:val=""/>
+      <w:lvlJc w:val="left"/>
+      <w:pPr>
+        <w:tabs>
+          <w:tab w:val="num" w:pos="2160"/>
+        </w:tabs>
+        <w:ind w:left="2160" w:hanging="360"/>
+      </w:pPr>
+      <w:rPr>
+        <w:rFonts w:ascii="Wingdings" w:hAnsi="Wingdings" w:hint="default"/>
+        <w:sz w:val="20"/>
+      </w:rPr>
+    </w:lvl>
+    <w:lvl w:ilvl="3" w:tentative="1">
+      <w:start w:val="1"/>
+      <w:numFmt w:val="bullet"/>
+      <w:lvlText w:val=""/>
+      <w:lvlJc w:val="left"/>
+      <w:pPr>
+        <w:tabs>
+          <w:tab w:val="num" w:pos="2880"/>
+        </w:tabs>
+        <w:ind w:left="2880" w:hanging="360"/>
+      </w:pPr>
+      <w:rPr>
+        <w:rFonts w:ascii="Wingdings" w:hAnsi="Wingdings" w:hint="default"/>
+        <w:sz w:val="20"/>
+      </w:rPr>
+    </w:lvl>
+    <w:lvl w:ilvl="4" w:tentative="1">
+      <w:start w:val="1"/>
+      <w:numFmt w:val="bullet"/>
+      <w:lvlText w:val=""/>
+      <w:lvlJc w:val="left"/>
+      <w:pPr>
+        <w:tabs>
+          <w:tab w:val="num" w:pos="3600"/>
+        </w:tabs>
+        <w:ind w:left="3600" w:hanging="360"/>
+      </w:pPr>
+      <w:rPr>
+        <w:rFonts w:ascii="Wingdings" w:hAnsi="Wingdings" w:hint="default"/>
+        <w:sz w:val="20"/>
+      </w:rPr>
+    </w:lvl>
+    <w:lvl w:ilvl="5" w:tentative="1">
+      <w:start w:val="1"/>
+      <w:numFmt w:val="bullet"/>
+      <w:lvlText w:val=""/>
+      <w:lvlJc w:val="left"/>
+      <w:pPr>
+        <w:tabs>
+          <w:tab w:val="num" w:pos="4320"/>
+        </w:tabs>
+        <w:ind w:left="4320" w:hanging="360"/>
+      </w:pPr>
+      <w:rPr>
+        <w:rFonts w:ascii="Wingdings" w:hAnsi="Wingdings" w:hint="default"/>
+        <w:sz w:val="20"/>
+      </w:rPr>
+    </w:lvl>
+    <w:lvl w:ilvl="6" w:tentative="1">
+      <w:start w:val="1"/>
+      <w:numFmt w:val="bullet"/>
+      <w:lvlText w:val=""/>
+      <w:lvlJc w:val="left"/>
+      <w:pPr>
+        <w:tabs>
+          <w:tab w:val="num" w:pos="5040"/>
+        </w:tabs>
+        <w:ind w:left="5040" w:hanging="360"/>
+      </w:pPr>
+      <w:rPr>
+        <w:rFonts w:ascii="Wingdings" w:hAnsi="Wingdings" w:hint="default"/>
+        <w:sz w:val="20"/>
+      </w:rPr>
+    </w:lvl>
+    <w:lvl w:ilvl="7" w:tentative="1">
+      <w:start w:val="1"/>
+      <w:numFmt w:val="bullet"/>
+      <w:lvlText w:val=""/>
+      <w:lvlJc w:val="left"/>
+      <w:pPr>
+        <w:tabs>
+          <w:tab w:val="num" w:pos="5760"/>
+        </w:tabs>
+        <w:ind w:left="5760" w:hanging="360"/>
+      </w:pPr>
+      <w:rPr>
+        <w:rFonts w:ascii="Wingdings" w:hAnsi="Wingdings" w:hint="default"/>
+        <w:sz w:val="20"/>
+      </w:rPr>
+    </w:lvl>
+    <w:lvl w:ilvl="8" w:tentative="1">
+      <w:start w:val="1"/>
+      <w:numFmt w:val="bullet"/>
+      <w:lvlText w:val=""/>
+      <w:lvlJc w:val="left"/>
+      <w:pPr>
+        <w:tabs>
+          <w:tab w:val="num" w:pos="6480"/>
+        </w:tabs>
+        <w:ind w:left="6480" w:hanging="360"/>
+      </w:pPr>
+      <w:rPr>
+        <w:rFonts w:ascii="Wingdings" w:hAnsi="Wingdings" w:hint="default"/>
+        <w:sz w:val="20"/>
+      </w:rPr>
+    </w:lvl>
+  </w:abstractNum>
+  <w:abstractNum w:abstractNumId="11" w15:restartNumberingAfterBreak="0">
+    <w:nsid w:val="4B413872"/>
+    <w:multiLevelType w:val="hybridMultilevel"/>
+    <w:tmpl w:val="265E32FC"/>
+    <w:lvl w:ilvl="0" w:tplc="3AA673E8">
+      <w:start w:val="1"/>
+      <w:numFmt w:val="decimal"/>
+      <w:lvlText w:val="%1-"/>
+      <w:lvlJc w:val="left"/>
+      <w:pPr>
+        <w:ind w:left="765" w:hanging="360"/>
+      </w:pPr>
+      <w:rPr>
+        <w:rFonts w:hint="default"/>
+      </w:rPr>
+    </w:lvl>
+    <w:lvl w:ilvl="1" w:tplc="0C0A0019" w:tentative="1">
+      <w:start w:val="1"/>
+      <w:numFmt w:val="lowerLetter"/>
+      <w:lvlText w:val="%2."/>
+      <w:lvlJc w:val="left"/>
+      <w:pPr>
+        <w:ind w:left="1485" w:hanging="360"/>
+      </w:pPr>
+    </w:lvl>
+    <w:lvl w:ilvl="2" w:tplc="0C0A001B" w:tentative="1">
+      <w:start w:val="1"/>
+      <w:numFmt w:val="lowerRoman"/>
+      <w:lvlText w:val="%3."/>
+      <w:lvlJc w:val="right"/>
+      <w:pPr>
+        <w:ind w:left="2205" w:hanging="180"/>
+      </w:pPr>
+    </w:lvl>
+    <w:lvl w:ilvl="3" w:tplc="0C0A000F" w:tentative="1">
+      <w:start w:val="1"/>
+      <w:numFmt w:val="decimal"/>
+      <w:lvlText w:val="%4."/>
+      <w:lvlJc w:val="left"/>
+      <w:pPr>
+        <w:ind w:left="2925" w:hanging="360"/>
+      </w:pPr>
+    </w:lvl>
+    <w:lvl w:ilvl="4" w:tplc="0C0A0019" w:tentative="1">
+      <w:start w:val="1"/>
+      <w:numFmt w:val="lowerLetter"/>
+      <w:lvlText w:val="%5."/>
+      <w:lvlJc w:val="left"/>
+      <w:pPr>
+        <w:ind w:left="3645" w:hanging="360"/>
+      </w:pPr>
+    </w:lvl>
+    <w:lvl w:ilvl="5" w:tplc="0C0A001B" w:tentative="1">
+      <w:start w:val="1"/>
+      <w:numFmt w:val="lowerRoman"/>
+      <w:lvlText w:val="%6."/>
+      <w:lvlJc w:val="right"/>
+      <w:pPr>
+        <w:ind w:left="4365" w:hanging="180"/>
+      </w:pPr>
+    </w:lvl>
+    <w:lvl w:ilvl="6" w:tplc="0C0A000F" w:tentative="1">
+      <w:start w:val="1"/>
+      <w:numFmt w:val="decimal"/>
+      <w:lvlText w:val="%7."/>
+      <w:lvlJc w:val="left"/>
+      <w:pPr>
+        <w:ind w:left="5085" w:hanging="360"/>
+      </w:pPr>
+    </w:lvl>
+    <w:lvl w:ilvl="7" w:tplc="0C0A0019" w:tentative="1">
+      <w:start w:val="1"/>
+      <w:numFmt w:val="lowerLetter"/>
+      <w:lvlText w:val="%8."/>
+      <w:lvlJc w:val="left"/>
+      <w:pPr>
+        <w:ind w:left="5805" w:hanging="360"/>
+      </w:pPr>
+    </w:lvl>
+    <w:lvl w:ilvl="8" w:tplc="0C0A001B" w:tentative="1">
+      <w:start w:val="1"/>
+      <w:numFmt w:val="lowerRoman"/>
+      <w:lvlText w:val="%9."/>
+      <w:lvlJc w:val="right"/>
+      <w:pPr>
+        <w:ind w:left="6525" w:hanging="180"/>
+      </w:pPr>
+    </w:lvl>
+  </w:abstractNum>
+  <w:abstractNum w:abstractNumId="12" w15:restartNumberingAfterBreak="0">
     <w:nsid w:val="4CAA4FA6"/>
     <w:multiLevelType w:val="hybridMultilevel"/>
     <w:tmpl w:val="713C93CE"/>
@@ -8207,7 +10068,7 @@
       </w:rPr>
     </w:lvl>
   </w:abstractNum>
-  <w:abstractNum w:abstractNumId="11" w15:restartNumberingAfterBreak="0">
+  <w:abstractNum w:abstractNumId="13" w15:restartNumberingAfterBreak="0">
     <w:nsid w:val="4CFE6215"/>
     <w:multiLevelType w:val="hybridMultilevel"/>
     <w:tmpl w:val="01C2E4F6"/>
@@ -8320,7 +10181,7 @@
       </w:rPr>
     </w:lvl>
   </w:abstractNum>
-  <w:abstractNum w:abstractNumId="12" w15:restartNumberingAfterBreak="0">
+  <w:abstractNum w:abstractNumId="14" w15:restartNumberingAfterBreak="0">
     <w:nsid w:val="50EB0583"/>
     <w:multiLevelType w:val="hybridMultilevel"/>
     <w:tmpl w:val="6418817A"/>
@@ -8433,7 +10294,7 @@
       </w:rPr>
     </w:lvl>
   </w:abstractNum>
-  <w:abstractNum w:abstractNumId="13" w15:restartNumberingAfterBreak="0">
+  <w:abstractNum w:abstractNumId="15" w15:restartNumberingAfterBreak="0">
     <w:nsid w:val="619F6127"/>
     <w:multiLevelType w:val="hybridMultilevel"/>
     <w:tmpl w:val="DE3055E0"/>
@@ -8546,7 +10407,305 @@
       </w:rPr>
     </w:lvl>
   </w:abstractNum>
-  <w:abstractNum w:abstractNumId="14" w15:restartNumberingAfterBreak="0">
+  <w:abstractNum w:abstractNumId="16" w15:restartNumberingAfterBreak="0">
+    <w:nsid w:val="6DDA00C5"/>
+    <w:multiLevelType w:val="multilevel"/>
+    <w:tmpl w:val="81D2F832"/>
+    <w:lvl w:ilvl="0">
+      <w:start w:val="1"/>
+      <w:numFmt w:val="bullet"/>
+      <w:lvlText w:val=""/>
+      <w:lvlJc w:val="left"/>
+      <w:pPr>
+        <w:tabs>
+          <w:tab w:val="num" w:pos="720"/>
+        </w:tabs>
+        <w:ind w:left="720" w:hanging="360"/>
+      </w:pPr>
+      <w:rPr>
+        <w:rFonts w:ascii="Symbol" w:hAnsi="Symbol" w:hint="default"/>
+        <w:sz w:val="20"/>
+      </w:rPr>
+    </w:lvl>
+    <w:lvl w:ilvl="1" w:tentative="1">
+      <w:start w:val="1"/>
+      <w:numFmt w:val="bullet"/>
+      <w:lvlText w:val="o"/>
+      <w:lvlJc w:val="left"/>
+      <w:pPr>
+        <w:tabs>
+          <w:tab w:val="num" w:pos="1440"/>
+        </w:tabs>
+        <w:ind w:left="1440" w:hanging="360"/>
+      </w:pPr>
+      <w:rPr>
+        <w:rFonts w:ascii="Courier New" w:hAnsi="Courier New" w:hint="default"/>
+        <w:sz w:val="20"/>
+      </w:rPr>
+    </w:lvl>
+    <w:lvl w:ilvl="2" w:tentative="1">
+      <w:start w:val="1"/>
+      <w:numFmt w:val="bullet"/>
+      <w:lvlText w:val=""/>
+      <w:lvlJc w:val="left"/>
+      <w:pPr>
+        <w:tabs>
+          <w:tab w:val="num" w:pos="2160"/>
+        </w:tabs>
+        <w:ind w:left="2160" w:hanging="360"/>
+      </w:pPr>
+      <w:rPr>
+        <w:rFonts w:ascii="Wingdings" w:hAnsi="Wingdings" w:hint="default"/>
+        <w:sz w:val="20"/>
+      </w:rPr>
+    </w:lvl>
+    <w:lvl w:ilvl="3" w:tentative="1">
+      <w:start w:val="1"/>
+      <w:numFmt w:val="bullet"/>
+      <w:lvlText w:val=""/>
+      <w:lvlJc w:val="left"/>
+      <w:pPr>
+        <w:tabs>
+          <w:tab w:val="num" w:pos="2880"/>
+        </w:tabs>
+        <w:ind w:left="2880" w:hanging="360"/>
+      </w:pPr>
+      <w:rPr>
+        <w:rFonts w:ascii="Wingdings" w:hAnsi="Wingdings" w:hint="default"/>
+        <w:sz w:val="20"/>
+      </w:rPr>
+    </w:lvl>
+    <w:lvl w:ilvl="4" w:tentative="1">
+      <w:start w:val="1"/>
+      <w:numFmt w:val="bullet"/>
+      <w:lvlText w:val=""/>
+      <w:lvlJc w:val="left"/>
+      <w:pPr>
+        <w:tabs>
+          <w:tab w:val="num" w:pos="3600"/>
+        </w:tabs>
+        <w:ind w:left="3600" w:hanging="360"/>
+      </w:pPr>
+      <w:rPr>
+        <w:rFonts w:ascii="Wingdings" w:hAnsi="Wingdings" w:hint="default"/>
+        <w:sz w:val="20"/>
+      </w:rPr>
+    </w:lvl>
+    <w:lvl w:ilvl="5" w:tentative="1">
+      <w:start w:val="1"/>
+      <w:numFmt w:val="bullet"/>
+      <w:lvlText w:val=""/>
+      <w:lvlJc w:val="left"/>
+      <w:pPr>
+        <w:tabs>
+          <w:tab w:val="num" w:pos="4320"/>
+        </w:tabs>
+        <w:ind w:left="4320" w:hanging="360"/>
+      </w:pPr>
+      <w:rPr>
+        <w:rFonts w:ascii="Wingdings" w:hAnsi="Wingdings" w:hint="default"/>
+        <w:sz w:val="20"/>
+      </w:rPr>
+    </w:lvl>
+    <w:lvl w:ilvl="6" w:tentative="1">
+      <w:start w:val="1"/>
+      <w:numFmt w:val="bullet"/>
+      <w:lvlText w:val=""/>
+      <w:lvlJc w:val="left"/>
+      <w:pPr>
+        <w:tabs>
+          <w:tab w:val="num" w:pos="5040"/>
+        </w:tabs>
+        <w:ind w:left="5040" w:hanging="360"/>
+      </w:pPr>
+      <w:rPr>
+        <w:rFonts w:ascii="Wingdings" w:hAnsi="Wingdings" w:hint="default"/>
+        <w:sz w:val="20"/>
+      </w:rPr>
+    </w:lvl>
+    <w:lvl w:ilvl="7" w:tentative="1">
+      <w:start w:val="1"/>
+      <w:numFmt w:val="bullet"/>
+      <w:lvlText w:val=""/>
+      <w:lvlJc w:val="left"/>
+      <w:pPr>
+        <w:tabs>
+          <w:tab w:val="num" w:pos="5760"/>
+        </w:tabs>
+        <w:ind w:left="5760" w:hanging="360"/>
+      </w:pPr>
+      <w:rPr>
+        <w:rFonts w:ascii="Wingdings" w:hAnsi="Wingdings" w:hint="default"/>
+        <w:sz w:val="20"/>
+      </w:rPr>
+    </w:lvl>
+    <w:lvl w:ilvl="8" w:tentative="1">
+      <w:start w:val="1"/>
+      <w:numFmt w:val="bullet"/>
+      <w:lvlText w:val=""/>
+      <w:lvlJc w:val="left"/>
+      <w:pPr>
+        <w:tabs>
+          <w:tab w:val="num" w:pos="6480"/>
+        </w:tabs>
+        <w:ind w:left="6480" w:hanging="360"/>
+      </w:pPr>
+      <w:rPr>
+        <w:rFonts w:ascii="Wingdings" w:hAnsi="Wingdings" w:hint="default"/>
+        <w:sz w:val="20"/>
+      </w:rPr>
+    </w:lvl>
+  </w:abstractNum>
+  <w:abstractNum w:abstractNumId="17" w15:restartNumberingAfterBreak="0">
+    <w:nsid w:val="74E557AA"/>
+    <w:multiLevelType w:val="multilevel"/>
+    <w:tmpl w:val="C5D4FC88"/>
+    <w:lvl w:ilvl="0">
+      <w:start w:val="1"/>
+      <w:numFmt w:val="bullet"/>
+      <w:lvlText w:val=""/>
+      <w:lvlJc w:val="left"/>
+      <w:pPr>
+        <w:tabs>
+          <w:tab w:val="num" w:pos="720"/>
+        </w:tabs>
+        <w:ind w:left="720" w:hanging="360"/>
+      </w:pPr>
+      <w:rPr>
+        <w:rFonts w:ascii="Symbol" w:hAnsi="Symbol" w:hint="default"/>
+        <w:sz w:val="20"/>
+      </w:rPr>
+    </w:lvl>
+    <w:lvl w:ilvl="1" w:tentative="1">
+      <w:start w:val="1"/>
+      <w:numFmt w:val="bullet"/>
+      <w:lvlText w:val="o"/>
+      <w:lvlJc w:val="left"/>
+      <w:pPr>
+        <w:tabs>
+          <w:tab w:val="num" w:pos="1440"/>
+        </w:tabs>
+        <w:ind w:left="1440" w:hanging="360"/>
+      </w:pPr>
+      <w:rPr>
+        <w:rFonts w:ascii="Courier New" w:hAnsi="Courier New" w:hint="default"/>
+        <w:sz w:val="20"/>
+      </w:rPr>
+    </w:lvl>
+    <w:lvl w:ilvl="2" w:tentative="1">
+      <w:start w:val="1"/>
+      <w:numFmt w:val="bullet"/>
+      <w:lvlText w:val=""/>
+      <w:lvlJc w:val="left"/>
+      <w:pPr>
+        <w:tabs>
+          <w:tab w:val="num" w:pos="2160"/>
+        </w:tabs>
+        <w:ind w:left="2160" w:hanging="360"/>
+      </w:pPr>
+      <w:rPr>
+        <w:rFonts w:ascii="Wingdings" w:hAnsi="Wingdings" w:hint="default"/>
+        <w:sz w:val="20"/>
+      </w:rPr>
+    </w:lvl>
+    <w:lvl w:ilvl="3" w:tentative="1">
+      <w:start w:val="1"/>
+      <w:numFmt w:val="bullet"/>
+      <w:lvlText w:val=""/>
+      <w:lvlJc w:val="left"/>
+      <w:pPr>
+        <w:tabs>
+          <w:tab w:val="num" w:pos="2880"/>
+        </w:tabs>
+        <w:ind w:left="2880" w:hanging="360"/>
+      </w:pPr>
+      <w:rPr>
+        <w:rFonts w:ascii="Wingdings" w:hAnsi="Wingdings" w:hint="default"/>
+        <w:sz w:val="20"/>
+      </w:rPr>
+    </w:lvl>
+    <w:lvl w:ilvl="4" w:tentative="1">
+      <w:start w:val="1"/>
+      <w:numFmt w:val="bullet"/>
+      <w:lvlText w:val=""/>
+      <w:lvlJc w:val="left"/>
+      <w:pPr>
+        <w:tabs>
+          <w:tab w:val="num" w:pos="3600"/>
+        </w:tabs>
+        <w:ind w:left="3600" w:hanging="360"/>
+      </w:pPr>
+      <w:rPr>
+        <w:rFonts w:ascii="Wingdings" w:hAnsi="Wingdings" w:hint="default"/>
+        <w:sz w:val="20"/>
+      </w:rPr>
+    </w:lvl>
+    <w:lvl w:ilvl="5" w:tentative="1">
+      <w:start w:val="1"/>
+      <w:numFmt w:val="bullet"/>
+      <w:lvlText w:val=""/>
+      <w:lvlJc w:val="left"/>
+      <w:pPr>
+        <w:tabs>
+          <w:tab w:val="num" w:pos="4320"/>
+        </w:tabs>
+        <w:ind w:left="4320" w:hanging="360"/>
+      </w:pPr>
+      <w:rPr>
+        <w:rFonts w:ascii="Wingdings" w:hAnsi="Wingdings" w:hint="default"/>
+        <w:sz w:val="20"/>
+      </w:rPr>
+    </w:lvl>
+    <w:lvl w:ilvl="6" w:tentative="1">
+      <w:start w:val="1"/>
+      <w:numFmt w:val="bullet"/>
+      <w:lvlText w:val=""/>
+      <w:lvlJc w:val="left"/>
+      <w:pPr>
+        <w:tabs>
+          <w:tab w:val="num" w:pos="5040"/>
+        </w:tabs>
+        <w:ind w:left="5040" w:hanging="360"/>
+      </w:pPr>
+      <w:rPr>
+        <w:rFonts w:ascii="Wingdings" w:hAnsi="Wingdings" w:hint="default"/>
+        <w:sz w:val="20"/>
+      </w:rPr>
+    </w:lvl>
+    <w:lvl w:ilvl="7" w:tentative="1">
+      <w:start w:val="1"/>
+      <w:numFmt w:val="bullet"/>
+      <w:lvlText w:val=""/>
+      <w:lvlJc w:val="left"/>
+      <w:pPr>
+        <w:tabs>
+          <w:tab w:val="num" w:pos="5760"/>
+        </w:tabs>
+        <w:ind w:left="5760" w:hanging="360"/>
+      </w:pPr>
+      <w:rPr>
+        <w:rFonts w:ascii="Wingdings" w:hAnsi="Wingdings" w:hint="default"/>
+        <w:sz w:val="20"/>
+      </w:rPr>
+    </w:lvl>
+    <w:lvl w:ilvl="8" w:tentative="1">
+      <w:start w:val="1"/>
+      <w:numFmt w:val="bullet"/>
+      <w:lvlText w:val=""/>
+      <w:lvlJc w:val="left"/>
+      <w:pPr>
+        <w:tabs>
+          <w:tab w:val="num" w:pos="6480"/>
+        </w:tabs>
+        <w:ind w:left="6480" w:hanging="360"/>
+      </w:pPr>
+      <w:rPr>
+        <w:rFonts w:ascii="Wingdings" w:hAnsi="Wingdings" w:hint="default"/>
+        <w:sz w:val="20"/>
+      </w:rPr>
+    </w:lvl>
+  </w:abstractNum>
+  <w:abstractNum w:abstractNumId="18" w15:restartNumberingAfterBreak="0">
     <w:nsid w:val="769045CD"/>
     <w:multiLevelType w:val="multilevel"/>
     <w:tmpl w:val="EB387CC0"/>
@@ -8692,10 +10851,10 @@
     </w:lvl>
   </w:abstractNum>
   <w:num w:numId="1" w16cid:durableId="689917423">
-    <w:abstractNumId w:val="10"/>
+    <w:abstractNumId w:val="12"/>
   </w:num>
   <w:num w:numId="2" w16cid:durableId="39136085">
-    <w:abstractNumId w:val="13"/>
+    <w:abstractNumId w:val="15"/>
   </w:num>
   <w:num w:numId="3" w16cid:durableId="82264952">
     <w:abstractNumId w:val="4"/>
@@ -8710,13 +10869,13 @@
     <w:abstractNumId w:val="3"/>
   </w:num>
   <w:num w:numId="7" w16cid:durableId="289434203">
-    <w:abstractNumId w:val="12"/>
+    <w:abstractNumId w:val="14"/>
   </w:num>
   <w:num w:numId="8" w16cid:durableId="2086489816">
     <w:abstractNumId w:val="5"/>
   </w:num>
   <w:num w:numId="9" w16cid:durableId="1890845863">
-    <w:abstractNumId w:val="11"/>
+    <w:abstractNumId w:val="13"/>
   </w:num>
   <w:num w:numId="10" w16cid:durableId="617758769">
     <w:abstractNumId w:val="9"/>
@@ -8725,7 +10884,7 @@
     <w:abstractNumId w:val="0"/>
   </w:num>
   <w:num w:numId="12" w16cid:durableId="783499186">
-    <w:abstractNumId w:val="14"/>
+    <w:abstractNumId w:val="18"/>
   </w:num>
   <w:num w:numId="13" w16cid:durableId="1939292224">
     <w:abstractNumId w:val="2"/>
@@ -8735,6 +10894,18 @@
   </w:num>
   <w:num w:numId="15" w16cid:durableId="405372862">
     <w:abstractNumId w:val="6"/>
+  </w:num>
+  <w:num w:numId="16" w16cid:durableId="161088344">
+    <w:abstractNumId w:val="10"/>
+  </w:num>
+  <w:num w:numId="17" w16cid:durableId="629242695">
+    <w:abstractNumId w:val="11"/>
+  </w:num>
+  <w:num w:numId="18" w16cid:durableId="1351487981">
+    <w:abstractNumId w:val="17"/>
+  </w:num>
+  <w:num w:numId="19" w16cid:durableId="603344549">
+    <w:abstractNumId w:val="16"/>
   </w:num>
 </w:numbering>
 </file>
@@ -9195,7 +11366,6 @@
     <w:next w:val="Normal"/>
     <w:link w:val="Ttulo4Car"/>
     <w:uiPriority w:val="9"/>
-    <w:semiHidden/>
     <w:unhideWhenUsed/>
     <w:qFormat/>
     <w:rsid w:val="00D427BA"/>
@@ -9371,7 +11541,6 @@
     <w:name w:val="Normal (Web)"/>
     <w:basedOn w:val="Normal"/>
     <w:uiPriority w:val="99"/>
-    <w:semiHidden/>
     <w:unhideWhenUsed/>
     <w:rsid w:val="00DA78F6"/>
     <w:pPr>
@@ -9400,7 +11569,6 @@
     <w:basedOn w:val="Fuentedeprrafopredeter"/>
     <w:link w:val="Ttulo4"/>
     <w:uiPriority w:val="9"/>
-    <w:semiHidden/>
     <w:rsid w:val="00D427BA"/>
     <w:rPr>
       <w:rFonts w:asciiTheme="majorHAnsi" w:eastAsiaTheme="majorEastAsia" w:hAnsiTheme="majorHAnsi" w:cstheme="majorBidi"/>

</xml_diff>

<commit_message>
Creación del diagrama E/R
</commit_message>
<xml_diff>
--- a/Proyecto_LuisEstrada.docx
+++ b/Proyecto_LuisEstrada.docx
@@ -4501,7 +4501,43 @@
           <w:sz w:val="24"/>
           <w:szCs w:val="24"/>
         </w:rPr>
-        <w:t xml:space="preserve">● Registrar todos los equipos del club, indicando su categoría y denominación (ejemplo: Arenal B – 3ª Prebenjamín , Arenal B – 2ªAlevín , etc.). </w:t>
+        <w:t xml:space="preserve">● Registrar todos los equipos del club, indicando su categoría y denominación (ejemplo: Arenal B – 3ª </w:t>
+      </w:r>
+      <w:proofErr w:type="gramStart"/>
+      <w:r>
+        <w:rPr>
+          <w:rFonts w:ascii="Times New Roman" w:hAnsi="Times New Roman" w:cs="Times New Roman"/>
+          <w:sz w:val="24"/>
+          <w:szCs w:val="24"/>
+        </w:rPr>
+        <w:t>Prebenjamín ,</w:t>
+      </w:r>
+      <w:proofErr w:type="gramEnd"/>
+      <w:r>
+        <w:rPr>
+          <w:rFonts w:ascii="Times New Roman" w:hAnsi="Times New Roman" w:cs="Times New Roman"/>
+          <w:sz w:val="24"/>
+          <w:szCs w:val="24"/>
+        </w:rPr>
+        <w:t xml:space="preserve"> Arenal B – 2</w:t>
+      </w:r>
+      <w:proofErr w:type="gramStart"/>
+      <w:r>
+        <w:rPr>
+          <w:rFonts w:ascii="Times New Roman" w:hAnsi="Times New Roman" w:cs="Times New Roman"/>
+          <w:sz w:val="24"/>
+          <w:szCs w:val="24"/>
+        </w:rPr>
+        <w:t>ªAlevín ,</w:t>
+      </w:r>
+      <w:proofErr w:type="gramEnd"/>
+      <w:r>
+        <w:rPr>
+          <w:rFonts w:ascii="Times New Roman" w:hAnsi="Times New Roman" w:cs="Times New Roman"/>
+          <w:sz w:val="24"/>
+          <w:szCs w:val="24"/>
+        </w:rPr>
+        <w:t xml:space="preserve"> etc.). </w:t>
       </w:r>
     </w:p>
     <w:p>
@@ -5130,7 +5166,27 @@
           <w:sz w:val="24"/>
           <w:szCs w:val="24"/>
         </w:rPr>
-        <w:t>Federación (Administrador) – Aplicación de Escritorio</w:t>
+        <w:t>Federación (</w:t>
+      </w:r>
+      <w:r>
+        <w:rPr>
+          <w:rFonts w:ascii="Times New Roman" w:hAnsi="Times New Roman" w:cs="Times New Roman"/>
+          <w:b/>
+          <w:bCs/>
+          <w:sz w:val="24"/>
+          <w:szCs w:val="24"/>
+        </w:rPr>
+        <w:t>Administrador) Aplicación</w:t>
+      </w:r>
+      <w:r>
+        <w:rPr>
+          <w:rFonts w:ascii="Times New Roman" w:hAnsi="Times New Roman" w:cs="Times New Roman"/>
+          <w:b/>
+          <w:bCs/>
+          <w:sz w:val="24"/>
+          <w:szCs w:val="24"/>
+        </w:rPr>
+        <w:t xml:space="preserve"> Escritorio</w:t>
       </w:r>
     </w:p>
     <w:p>
@@ -5396,7 +5452,21 @@
           <w:b/>
           <w:bCs/>
         </w:rPr>
-        <w:t>2. Club (Coordinador) – Aplicación Móvil</w:t>
+        <w:t>2. Club</w:t>
+      </w:r>
+      <w:r>
+        <w:rPr>
+          <w:b/>
+          <w:bCs/>
+        </w:rPr>
+        <w:t xml:space="preserve"> </w:t>
+      </w:r>
+      <w:r>
+        <w:rPr>
+          <w:b/>
+          <w:bCs/>
+        </w:rPr>
+        <w:t>Aplicación Móvil</w:t>
       </w:r>
     </w:p>
     <w:p>
@@ -5573,9 +5643,24 @@
     <w:p>
       <w:pPr>
         <w:pStyle w:val="NormalWeb"/>
-      </w:pPr>
-      <w:r>
-        <w:t>Entrenador – Aplicación Móvil</w:t>
+        <w:rPr>
+          <w:b/>
+          <w:bCs/>
+        </w:rPr>
+      </w:pPr>
+      <w:r>
+        <w:rPr>
+          <w:b/>
+          <w:bCs/>
+        </w:rPr>
+        <w:t xml:space="preserve">3- </w:t>
+      </w:r>
+      <w:r>
+        <w:rPr>
+          <w:b/>
+          <w:bCs/>
+        </w:rPr>
+        <w:t>Entrenador Aplicación Móvil</w:t>
       </w:r>
     </w:p>
     <w:p>
@@ -5722,6 +5807,11 @@
       <w:r>
         <w:t>Optimizar la gestión deportiva del equipo, facilitando la planificación de torneos, el seguimiento de resultados y la comunicación directa con el club.</w:t>
       </w:r>
+    </w:p>
+    <w:p>
+      <w:pPr>
+        <w:pStyle w:val="NormalWeb"/>
+      </w:pPr>
     </w:p>
     <w:p>
       <w:pPr>
@@ -5751,8 +5841,14 @@
     </w:p>
     <w:p>
       <w:pPr>
-        <w:pStyle w:val="NormalWeb"/>
-        <w:ind w:left="720"/>
+        <w:pStyle w:val="Prrafodelista"/>
+        <w:spacing w:line="360" w:lineRule="auto"/>
+        <w:outlineLvl w:val="1"/>
+        <w:rPr>
+          <w:rFonts w:ascii="Times New Roman" w:hAnsi="Times New Roman" w:cs="Times New Roman"/>
+          <w:sz w:val="24"/>
+          <w:szCs w:val="24"/>
+        </w:rPr>
       </w:pPr>
       <w:r>
         <w:t xml:space="preserve">El proyecto </w:t>
@@ -5816,14 +5912,12 @@
       <w:r>
         <w:t xml:space="preserve"> base de datos </w:t>
       </w:r>
-      <w:proofErr w:type="spellStart"/>
       <w:r>
         <w:t>centralizada.</w:t>
       </w:r>
       <w:r>
-        <w:t>Cada</w:t>
-      </w:r>
-      <w:proofErr w:type="spellEnd"/>
+        <w:t xml:space="preserve"> Cada</w:t>
+      </w:r>
       <w:r>
         <w:t xml:space="preserve"> perfil de usuario accede al sistema a través de una tecnología diferente, adaptada a sus necesidades y nivel de acceso.</w:t>
       </w:r>
@@ -7308,297 +7402,6 @@
     </w:p>
     <w:p>
       <w:pPr>
-        <w:rPr>
-          <w:rFonts w:ascii="Times New Roman" w:hAnsi="Times New Roman" w:cs="Times New Roman"/>
-          <w:sz w:val="24"/>
-          <w:szCs w:val="24"/>
-        </w:rPr>
-      </w:pPr>
-    </w:p>
-    <w:p>
-      <w:pPr>
-        <w:rPr>
-          <w:rFonts w:ascii="Times New Roman" w:hAnsi="Times New Roman" w:cs="Times New Roman"/>
-          <w:b/>
-          <w:bCs/>
-          <w:sz w:val="24"/>
-          <w:szCs w:val="24"/>
-        </w:rPr>
-      </w:pPr>
-      <w:r>
-        <w:rPr>
-          <w:rFonts w:ascii="Times New Roman" w:hAnsi="Times New Roman" w:cs="Times New Roman"/>
-          <w:b/>
-          <w:bCs/>
-          <w:sz w:val="24"/>
-          <w:szCs w:val="24"/>
-        </w:rPr>
-        <w:t>Requisitos funcionales comunes a todos los perfiles</w:t>
-      </w:r>
-    </w:p>
-    <w:p>
-      <w:pPr>
-        <w:rPr>
-          <w:rFonts w:ascii="Times New Roman" w:eastAsia="Times New Roman" w:hAnsi="Times New Roman" w:cs="Times New Roman"/>
-          <w:sz w:val="24"/>
-          <w:szCs w:val="24"/>
-          <w:lang w:eastAsia="es-ES"/>
-        </w:rPr>
-      </w:pPr>
-      <w:r>
-        <w:rPr>
-          <w:rFonts w:ascii="Times New Roman" w:eastAsia="Times New Roman" w:hAnsi="Times New Roman" w:cs="Times New Roman"/>
-          <w:sz w:val="24"/>
-          <w:szCs w:val="24"/>
-          <w:lang w:eastAsia="es-ES"/>
-        </w:rPr>
-        <w:t>RF4.1 – Sistema de autenticación</w:t>
-      </w:r>
-    </w:p>
-    <w:p>
-      <w:pPr>
-        <w:rPr>
-          <w:rFonts w:ascii="Times New Roman" w:eastAsia="Times New Roman" w:hAnsi="Times New Roman" w:cs="Times New Roman"/>
-          <w:sz w:val="24"/>
-          <w:szCs w:val="24"/>
-          <w:lang w:eastAsia="es-ES"/>
-        </w:rPr>
-      </w:pPr>
-      <w:r>
-        <w:rPr>
-          <w:rFonts w:ascii="Times New Roman" w:eastAsia="Times New Roman" w:hAnsi="Times New Roman" w:cs="Times New Roman"/>
-          <w:sz w:val="24"/>
-          <w:szCs w:val="24"/>
-          <w:lang w:eastAsia="es-ES"/>
-        </w:rPr>
-        <w:t>Cada usuario deberá iniciar sesión con su cuenta y contraseña.</w:t>
-      </w:r>
-      <w:r>
-        <w:rPr>
-          <w:rFonts w:ascii="Times New Roman" w:eastAsia="Times New Roman" w:hAnsi="Times New Roman" w:cs="Times New Roman"/>
-          <w:sz w:val="24"/>
-          <w:szCs w:val="24"/>
-          <w:lang w:eastAsia="es-ES"/>
-        </w:rPr>
-        <w:br/>
-        <w:t>El sistema verificará las credenciales y el rol asociado (Federación, Club o Entrenador).</w:t>
-      </w:r>
-    </w:p>
-    <w:p>
-      <w:pPr>
-        <w:rPr>
-          <w:rFonts w:ascii="Times New Roman" w:eastAsia="Times New Roman" w:hAnsi="Times New Roman" w:cs="Times New Roman"/>
-          <w:sz w:val="24"/>
-          <w:szCs w:val="24"/>
-          <w:lang w:eastAsia="es-ES"/>
-        </w:rPr>
-      </w:pPr>
-      <w:r>
-        <w:rPr>
-          <w:rFonts w:ascii="Times New Roman" w:eastAsia="Times New Roman" w:hAnsi="Times New Roman" w:cs="Times New Roman"/>
-          <w:sz w:val="24"/>
-          <w:szCs w:val="24"/>
-          <w:lang w:eastAsia="es-ES"/>
-        </w:rPr>
-        <w:t>RF4.2 – Validación de datos</w:t>
-      </w:r>
-    </w:p>
-    <w:p>
-      <w:pPr>
-        <w:rPr>
-          <w:rFonts w:ascii="Times New Roman" w:eastAsia="Times New Roman" w:hAnsi="Times New Roman" w:cs="Times New Roman"/>
-          <w:sz w:val="24"/>
-          <w:szCs w:val="24"/>
-          <w:lang w:eastAsia="es-ES"/>
-        </w:rPr>
-      </w:pPr>
-      <w:r>
-        <w:rPr>
-          <w:rFonts w:ascii="Times New Roman" w:eastAsia="Times New Roman" w:hAnsi="Times New Roman" w:cs="Times New Roman"/>
-          <w:sz w:val="24"/>
-          <w:szCs w:val="24"/>
-          <w:lang w:eastAsia="es-ES"/>
-        </w:rPr>
-        <w:t>Todos los formularios (registro, alta de equipos, torneos, jugadores) deberán validar los datos introducidos antes de enviarlos al servidor.</w:t>
-      </w:r>
-    </w:p>
-    <w:p>
-      <w:pPr>
-        <w:rPr>
-          <w:rFonts w:ascii="Times New Roman" w:eastAsia="Times New Roman" w:hAnsi="Times New Roman" w:cs="Times New Roman"/>
-          <w:sz w:val="24"/>
-          <w:szCs w:val="24"/>
-          <w:lang w:eastAsia="es-ES"/>
-        </w:rPr>
-      </w:pPr>
-      <w:r>
-        <w:rPr>
-          <w:rFonts w:ascii="Times New Roman" w:eastAsia="Times New Roman" w:hAnsi="Times New Roman" w:cs="Times New Roman"/>
-          <w:sz w:val="24"/>
-          <w:szCs w:val="24"/>
-          <w:lang w:eastAsia="es-ES"/>
-        </w:rPr>
-        <w:t>RF4.3 – Sincronización de datos</w:t>
-      </w:r>
-    </w:p>
-    <w:p>
-      <w:pPr>
-        <w:rPr>
-          <w:rFonts w:ascii="Times New Roman" w:eastAsia="Times New Roman" w:hAnsi="Times New Roman" w:cs="Times New Roman"/>
-          <w:sz w:val="24"/>
-          <w:szCs w:val="24"/>
-          <w:lang w:eastAsia="es-ES"/>
-        </w:rPr>
-      </w:pPr>
-      <w:r>
-        <w:rPr>
-          <w:rFonts w:ascii="Times New Roman" w:eastAsia="Times New Roman" w:hAnsi="Times New Roman" w:cs="Times New Roman"/>
-          <w:sz w:val="24"/>
-          <w:szCs w:val="24"/>
-          <w:lang w:eastAsia="es-ES"/>
-        </w:rPr>
-        <w:t>Los cambios realizados en la aplicación móvil o de escritorio deberán reflejarse en tiempo real en la base de datos.</w:t>
-      </w:r>
-    </w:p>
-    <w:p>
-      <w:pPr>
-        <w:rPr>
-          <w:rFonts w:ascii="Times New Roman" w:eastAsia="Times New Roman" w:hAnsi="Times New Roman" w:cs="Times New Roman"/>
-          <w:sz w:val="24"/>
-          <w:szCs w:val="24"/>
-          <w:lang w:eastAsia="es-ES"/>
-        </w:rPr>
-      </w:pPr>
-      <w:r>
-        <w:rPr>
-          <w:rFonts w:ascii="Times New Roman" w:eastAsia="Times New Roman" w:hAnsi="Times New Roman" w:cs="Times New Roman"/>
-          <w:sz w:val="24"/>
-          <w:szCs w:val="24"/>
-          <w:lang w:eastAsia="es-ES"/>
-        </w:rPr>
-        <w:t>RF4.4 – Notificaciones automáticas</w:t>
-      </w:r>
-    </w:p>
-    <w:p>
-      <w:pPr>
-        <w:rPr>
-          <w:rFonts w:ascii="Times New Roman" w:eastAsia="Times New Roman" w:hAnsi="Times New Roman" w:cs="Times New Roman"/>
-          <w:sz w:val="24"/>
-          <w:szCs w:val="24"/>
-          <w:lang w:eastAsia="es-ES"/>
-        </w:rPr>
-      </w:pPr>
-      <w:r>
-        <w:rPr>
-          <w:rFonts w:ascii="Times New Roman" w:eastAsia="Times New Roman" w:hAnsi="Times New Roman" w:cs="Times New Roman"/>
-          <w:sz w:val="24"/>
-          <w:szCs w:val="24"/>
-          <w:lang w:eastAsia="es-ES"/>
-        </w:rPr>
-        <w:t>El sistema generará notificaciones según las acciones del usuario (torneos aprobados, inscripciones confirmadas, actualizaciones de resultados…).</w:t>
-      </w:r>
-    </w:p>
-    <w:p>
-      <w:pPr>
-        <w:rPr>
-          <w:rFonts w:ascii="Times New Roman" w:eastAsia="Times New Roman" w:hAnsi="Times New Roman" w:cs="Times New Roman"/>
-          <w:sz w:val="24"/>
-          <w:szCs w:val="24"/>
-          <w:lang w:eastAsia="es-ES"/>
-        </w:rPr>
-      </w:pPr>
-      <w:r>
-        <w:rPr>
-          <w:rFonts w:ascii="Times New Roman" w:eastAsia="Times New Roman" w:hAnsi="Times New Roman" w:cs="Times New Roman"/>
-          <w:sz w:val="24"/>
-          <w:szCs w:val="24"/>
-          <w:lang w:eastAsia="es-ES"/>
-        </w:rPr>
-        <w:t>RF4.5 – Gestión de errores</w:t>
-      </w:r>
-    </w:p>
-    <w:p>
-      <w:pPr>
-        <w:rPr>
-          <w:rFonts w:ascii="Times New Roman" w:eastAsia="Times New Roman" w:hAnsi="Times New Roman" w:cs="Times New Roman"/>
-          <w:sz w:val="24"/>
-          <w:szCs w:val="24"/>
-          <w:lang w:eastAsia="es-ES"/>
-        </w:rPr>
-      </w:pPr>
-      <w:r>
-        <w:rPr>
-          <w:rFonts w:ascii="Times New Roman" w:eastAsia="Times New Roman" w:hAnsi="Times New Roman" w:cs="Times New Roman"/>
-          <w:sz w:val="24"/>
-          <w:szCs w:val="24"/>
-          <w:lang w:eastAsia="es-ES"/>
-        </w:rPr>
-        <w:t>El sistema mostrará mensajes claros en caso de error de conexión, validación o permisos insuficientes.</w:t>
-      </w:r>
-    </w:p>
-    <w:p>
-      <w:pPr>
-        <w:rPr>
-          <w:rFonts w:ascii="Times New Roman" w:eastAsia="Times New Roman" w:hAnsi="Times New Roman" w:cs="Times New Roman"/>
-          <w:sz w:val="24"/>
-          <w:szCs w:val="24"/>
-          <w:lang w:eastAsia="es-ES"/>
-        </w:rPr>
-      </w:pPr>
-      <w:r>
-        <w:rPr>
-          <w:rFonts w:ascii="Times New Roman" w:eastAsia="Times New Roman" w:hAnsi="Times New Roman" w:cs="Times New Roman"/>
-          <w:sz w:val="24"/>
-          <w:szCs w:val="24"/>
-          <w:lang w:eastAsia="es-ES"/>
-        </w:rPr>
-        <w:t>RF4.6 – Seguridad de acceso</w:t>
-      </w:r>
-    </w:p>
-    <w:p>
-      <w:pPr>
-        <w:rPr>
-          <w:rFonts w:ascii="Times New Roman" w:eastAsia="Times New Roman" w:hAnsi="Times New Roman" w:cs="Times New Roman"/>
-          <w:sz w:val="24"/>
-          <w:szCs w:val="24"/>
-          <w:lang w:eastAsia="es-ES"/>
-        </w:rPr>
-      </w:pPr>
-      <w:r>
-        <w:rPr>
-          <w:rFonts w:ascii="Times New Roman" w:eastAsia="Times New Roman" w:hAnsi="Times New Roman" w:cs="Times New Roman"/>
-          <w:sz w:val="24"/>
-          <w:szCs w:val="24"/>
-          <w:lang w:eastAsia="es-ES"/>
-        </w:rPr>
-        <w:t>Las contraseñas deberán almacenarse cifradas y los accesos estarán controlados por roles.</w:t>
-      </w:r>
-    </w:p>
-    <w:p>
-      <w:pPr>
-        <w:rPr>
-          <w:rFonts w:ascii="Times New Roman" w:eastAsia="Times New Roman" w:hAnsi="Times New Roman" w:cs="Times New Roman"/>
-          <w:sz w:val="24"/>
-          <w:szCs w:val="24"/>
-          <w:lang w:eastAsia="es-ES"/>
-        </w:rPr>
-      </w:pPr>
-      <w:r>
-        <w:rPr>
-          <w:rFonts w:ascii="Times New Roman" w:eastAsia="Times New Roman" w:hAnsi="Times New Roman" w:cs="Times New Roman"/>
-          <w:sz w:val="24"/>
-          <w:szCs w:val="24"/>
-          <w:lang w:eastAsia="es-ES"/>
-        </w:rPr>
-        <w:br w:type="page"/>
-      </w:r>
-    </w:p>
-    <w:p>
-      <w:pPr>
-        <w:pStyle w:val="Prrafodelista"/>
-        <w:spacing w:line="360" w:lineRule="auto"/>
-        <w:ind w:left="765"/>
-        <w:outlineLvl w:val="1"/>
         <w:rPr>
           <w:rFonts w:ascii="Times New Roman" w:hAnsi="Times New Roman" w:cs="Times New Roman"/>
           <w:sz w:val="24"/>
@@ -11385,6 +11188,7 @@
   <w:style w:type="character" w:default="1" w:styleId="Fuentedeprrafopredeter">
     <w:name w:val="Default Paragraph Font"/>
     <w:uiPriority w:val="1"/>
+    <w:semiHidden/>
     <w:unhideWhenUsed/>
   </w:style>
   <w:style w:type="table" w:default="1" w:styleId="Tablanormal">

</xml_diff>

<commit_message>
Preparando el documento para la tarea entrega del 29/10
</commit_message>
<xml_diff>
--- a/Proyecto_LuisEstrada.docx
+++ b/Proyecto_LuisEstrada.docx
@@ -7811,6 +7811,18 @@
         <w:t>Guías de estilo</w:t>
       </w:r>
       <w:bookmarkEnd w:id="28"/>
+    </w:p>
+    <w:p>
+      <w:pPr>
+        <w:pStyle w:val="Prrafodelista"/>
+        <w:spacing w:line="360" w:lineRule="auto"/>
+        <w:outlineLvl w:val="1"/>
+        <w:rPr>
+          <w:rFonts w:ascii="Times New Roman" w:hAnsi="Times New Roman" w:cs="Times New Roman"/>
+          <w:sz w:val="24"/>
+          <w:szCs w:val="24"/>
+        </w:rPr>
+      </w:pPr>
     </w:p>
     <w:p>
       <w:pPr>

</xml_diff>

<commit_message>
Añadido guia de estilos
</commit_message>
<xml_diff>
--- a/Proyecto_LuisEstrada.docx
+++ b/Proyecto_LuisEstrada.docx
@@ -7553,10 +7553,6 @@
     <w:p>
       <w:pPr>
         <w:pStyle w:val="Prrafodelista"/>
-        <w:numPr>
-          <w:ilvl w:val="0"/>
-          <w:numId w:val="4"/>
-        </w:numPr>
         <w:spacing w:line="360" w:lineRule="auto"/>
         <w:outlineLvl w:val="1"/>
         <w:rPr>
@@ -7565,16 +7561,6 @@
           <w:szCs w:val="24"/>
         </w:rPr>
       </w:pPr>
-      <w:bookmarkStart w:id="20" w:name="_Toc177584902"/>
-      <w:r>
-        <w:rPr>
-          <w:rFonts w:ascii="Times New Roman" w:hAnsi="Times New Roman" w:cs="Times New Roman"/>
-          <w:sz w:val="24"/>
-          <w:szCs w:val="24"/>
-        </w:rPr>
-        <w:t>Explicar el origen de los atributos</w:t>
-      </w:r>
-      <w:bookmarkEnd w:id="20"/>
     </w:p>
     <w:p>
       <w:pPr>
@@ -7591,16 +7577,16 @@
           <w:szCs w:val="24"/>
         </w:rPr>
       </w:pPr>
-      <w:bookmarkStart w:id="21" w:name="_Toc177584903"/>
-      <w:r>
-        <w:rPr>
-          <w:rFonts w:ascii="Times New Roman" w:hAnsi="Times New Roman" w:cs="Times New Roman"/>
-          <w:sz w:val="24"/>
-          <w:szCs w:val="24"/>
-        </w:rPr>
-        <w:t>Explicar por qué se han elegido esas claves primarias.</w:t>
-      </w:r>
-      <w:bookmarkEnd w:id="21"/>
+      <w:bookmarkStart w:id="20" w:name="_Toc177584902"/>
+      <w:r>
+        <w:rPr>
+          <w:rFonts w:ascii="Times New Roman" w:hAnsi="Times New Roman" w:cs="Times New Roman"/>
+          <w:sz w:val="24"/>
+          <w:szCs w:val="24"/>
+        </w:rPr>
+        <w:t>Explicar el origen de los atributos</w:t>
+      </w:r>
+      <w:bookmarkEnd w:id="20"/>
     </w:p>
     <w:p>
       <w:pPr>
@@ -7617,6 +7603,32 @@
           <w:szCs w:val="24"/>
         </w:rPr>
       </w:pPr>
+      <w:bookmarkStart w:id="21" w:name="_Toc177584903"/>
+      <w:r>
+        <w:rPr>
+          <w:rFonts w:ascii="Times New Roman" w:hAnsi="Times New Roman" w:cs="Times New Roman"/>
+          <w:sz w:val="24"/>
+          <w:szCs w:val="24"/>
+        </w:rPr>
+        <w:t>Explicar por qué se han elegido esas claves primarias.</w:t>
+      </w:r>
+      <w:bookmarkEnd w:id="21"/>
+    </w:p>
+    <w:p>
+      <w:pPr>
+        <w:pStyle w:val="Prrafodelista"/>
+        <w:numPr>
+          <w:ilvl w:val="0"/>
+          <w:numId w:val="4"/>
+        </w:numPr>
+        <w:spacing w:line="360" w:lineRule="auto"/>
+        <w:outlineLvl w:val="1"/>
+        <w:rPr>
+          <w:rFonts w:ascii="Times New Roman" w:hAnsi="Times New Roman" w:cs="Times New Roman"/>
+          <w:sz w:val="24"/>
+          <w:szCs w:val="24"/>
+        </w:rPr>
+      </w:pPr>
       <w:bookmarkStart w:id="22" w:name="_Toc177584904"/>
       <w:r>
         <w:rPr>
@@ -7815,6 +7827,387 @@
     <w:p>
       <w:pPr>
         <w:pStyle w:val="Prrafodelista"/>
+        <w:rPr>
+          <w:b/>
+          <w:bCs/>
+          <w:u w:val="single"/>
+        </w:rPr>
+      </w:pPr>
+      <w:r>
+        <w:rPr>
+          <w:b/>
+          <w:bCs/>
+          <w:u w:val="single"/>
+        </w:rPr>
+        <w:t>Logo:</w:t>
+      </w:r>
+    </w:p>
+    <w:p>
+      <w:pPr>
+        <w:pStyle w:val="Prrafodelista"/>
+        <w:rPr>
+          <w:b/>
+          <w:bCs/>
+        </w:rPr>
+      </w:pPr>
+      <w:r>
+        <w:rPr>
+          <w:b/>
+          <w:bCs/>
+        </w:rPr>
+        <w:t xml:space="preserve"> </w:t>
+      </w:r>
+      <w:r>
+        <w:rPr>
+          <w:noProof/>
+        </w:rPr>
+        <w:drawing>
+          <wp:inline distT="0" distB="0" distL="0" distR="0" wp14:anchorId="0556311C" wp14:editId="56A6B4E5">
+            <wp:extent cx="995411" cy="774700"/>
+            <wp:effectExtent l="0" t="0" r="0" b="6350"/>
+            <wp:docPr id="1420248689" name="Imagen 1" descr="Logotipo&#10;&#10;El contenido generado por IA puede ser incorrecto."/>
+            <wp:cNvGraphicFramePr>
+              <a:graphicFrameLocks xmlns:a="http://schemas.openxmlformats.org/drawingml/2006/main" noChangeAspect="1"/>
+            </wp:cNvGraphicFramePr>
+            <a:graphic xmlns:a="http://schemas.openxmlformats.org/drawingml/2006/main">
+              <a:graphicData uri="http://schemas.openxmlformats.org/drawingml/2006/picture">
+                <pic:pic xmlns:pic="http://schemas.openxmlformats.org/drawingml/2006/picture">
+                  <pic:nvPicPr>
+                    <pic:cNvPr id="1420248689" name="Imagen 1" descr="Logotipo&#10;&#10;El contenido generado por IA puede ser incorrecto."/>
+                    <pic:cNvPicPr/>
+                  </pic:nvPicPr>
+                  <pic:blipFill>
+                    <a:blip r:embed="rId7"/>
+                    <a:stretch>
+                      <a:fillRect/>
+                    </a:stretch>
+                  </pic:blipFill>
+                  <pic:spPr>
+                    <a:xfrm>
+                      <a:off x="0" y="0"/>
+                      <a:ext cx="1016804" cy="791349"/>
+                    </a:xfrm>
+                    <a:prstGeom prst="rect">
+                      <a:avLst/>
+                    </a:prstGeom>
+                  </pic:spPr>
+                </pic:pic>
+              </a:graphicData>
+            </a:graphic>
+          </wp:inline>
+        </w:drawing>
+      </w:r>
+      <w:r>
+        <w:rPr>
+          <w:b/>
+          <w:bCs/>
+        </w:rPr>
+        <w:t xml:space="preserve">  </w:t>
+      </w:r>
+    </w:p>
+    <w:p>
+      <w:pPr>
+        <w:pStyle w:val="Prrafodelista"/>
+        <w:rPr>
+          <w:b/>
+          <w:bCs/>
+        </w:rPr>
+      </w:pPr>
+      <w:r>
+        <w:rPr>
+          <w:b/>
+          <w:bCs/>
+        </w:rPr>
+        <w:t>El logo de la aplicación está formado por un escudo como si fuese él de un equipo con la imagen de un trofeo y un balón ya que la aplicación es para torneos de fútbol. En el centro él nombre de la aplicación como si fuera él nombre del equipo. Con este enfoque se busca que el logo ya de una idea de primeras sobre que puede tratar la App asociando el trofeo con el balón de fútbol, en el logo se ha utilizado un fondo negro para generar contraste con el escudo que es una mezcla de verde con amarillo para hacerla llamativo y visual. En el centro la aplicación con letras blancas y una sombra negra para lograr que sea en lo primero que te fijes.</w:t>
+      </w:r>
+    </w:p>
+    <w:p>
+      <w:pPr>
+        <w:pStyle w:val="Prrafodelista"/>
+        <w:rPr>
+          <w:b/>
+          <w:bCs/>
+        </w:rPr>
+      </w:pPr>
+    </w:p>
+    <w:p>
+      <w:pPr>
+        <w:pStyle w:val="Prrafodelista"/>
+        <w:rPr>
+          <w:b/>
+          <w:bCs/>
+        </w:rPr>
+      </w:pPr>
+      <w:r>
+        <w:rPr>
+          <w:b/>
+          <w:bCs/>
+          <w:u w:val="single"/>
+        </w:rPr>
+        <w:t>Tipografía</w:t>
+      </w:r>
+      <w:r>
+        <w:rPr>
+          <w:b/>
+          <w:bCs/>
+        </w:rPr>
+        <w:t xml:space="preserve">: </w:t>
+      </w:r>
+    </w:p>
+    <w:p>
+      <w:pPr>
+        <w:pStyle w:val="Prrafodelista"/>
+        <w:rPr>
+          <w:b/>
+          <w:bCs/>
+        </w:rPr>
+      </w:pPr>
+      <w:r>
+        <w:rPr>
+          <w:b/>
+          <w:bCs/>
+        </w:rPr>
+        <w:t xml:space="preserve">La fuente elegida para la aplicación será la fuente </w:t>
+      </w:r>
+      <w:proofErr w:type="spellStart"/>
+      <w:r>
+        <w:rPr>
+          <w:b/>
+          <w:bCs/>
+        </w:rPr>
+        <w:t>Roboto</w:t>
+      </w:r>
+      <w:proofErr w:type="spellEnd"/>
+      <w:r>
+        <w:rPr>
+          <w:b/>
+          <w:bCs/>
+        </w:rPr>
+        <w:t xml:space="preserve">, ya que es la fuente oficial utilizada en las aplicaciones </w:t>
+      </w:r>
+      <w:proofErr w:type="spellStart"/>
+      <w:r>
+        <w:rPr>
+          <w:b/>
+          <w:bCs/>
+        </w:rPr>
+        <w:t>android</w:t>
+      </w:r>
+      <w:proofErr w:type="spellEnd"/>
+      <w:r>
+        <w:rPr>
+          <w:b/>
+          <w:bCs/>
+        </w:rPr>
+        <w:t xml:space="preserve">. Se utilizarán las siguientes: </w:t>
+      </w:r>
+    </w:p>
+    <w:p>
+      <w:pPr>
+        <w:pStyle w:val="Prrafodelista"/>
+        <w:rPr>
+          <w:b/>
+          <w:bCs/>
+        </w:rPr>
+      </w:pPr>
+      <w:r>
+        <w:rPr>
+          <w:b/>
+          <w:bCs/>
+        </w:rPr>
+        <w:t>•</w:t>
+      </w:r>
+      <w:proofErr w:type="spellStart"/>
+      <w:r>
+        <w:rPr>
+          <w:b/>
+          <w:bCs/>
+        </w:rPr>
+        <w:t>Roboto</w:t>
+      </w:r>
+      <w:proofErr w:type="spellEnd"/>
+      <w:r>
+        <w:rPr>
+          <w:b/>
+          <w:bCs/>
+        </w:rPr>
+        <w:t xml:space="preserve"> Bold: Se utilizará en encabezados, títulos de secciones y en los textos de los botones. </w:t>
+      </w:r>
+    </w:p>
+    <w:p>
+      <w:pPr>
+        <w:pStyle w:val="Prrafodelista"/>
+        <w:rPr>
+          <w:b/>
+          <w:bCs/>
+        </w:rPr>
+      </w:pPr>
+      <w:r>
+        <w:rPr>
+          <w:b/>
+          <w:bCs/>
+        </w:rPr>
+        <w:t xml:space="preserve">Objetivo: Su objetivo es proporcionar un alto impacto visual y resaltar el texto clave. </w:t>
+      </w:r>
+    </w:p>
+    <w:p>
+      <w:pPr>
+        <w:pStyle w:val="Prrafodelista"/>
+        <w:rPr>
+          <w:b/>
+          <w:bCs/>
+        </w:rPr>
+      </w:pPr>
+      <w:r>
+        <w:rPr>
+          <w:b/>
+          <w:bCs/>
+        </w:rPr>
+        <w:t xml:space="preserve">• </w:t>
+      </w:r>
+      <w:proofErr w:type="spellStart"/>
+      <w:r>
+        <w:rPr>
+          <w:b/>
+          <w:bCs/>
+        </w:rPr>
+        <w:t>Roboto</w:t>
+      </w:r>
+      <w:proofErr w:type="spellEnd"/>
+      <w:r>
+        <w:rPr>
+          <w:b/>
+          <w:bCs/>
+        </w:rPr>
+        <w:t xml:space="preserve"> Regular: Se utilizará en textos descriptivos y en el menú.</w:t>
+      </w:r>
+    </w:p>
+    <w:p>
+      <w:pPr>
+        <w:pStyle w:val="Prrafodelista"/>
+        <w:rPr>
+          <w:b/>
+          <w:bCs/>
+        </w:rPr>
+      </w:pPr>
+      <w:r>
+        <w:rPr>
+          <w:b/>
+          <w:bCs/>
+        </w:rPr>
+        <w:t>Objetivo: El objetivo es proporcionar una lectura clara y fluida.</w:t>
+      </w:r>
+    </w:p>
+    <w:p>
+      <w:pPr>
+        <w:pStyle w:val="Prrafodelista"/>
+        <w:numPr>
+          <w:ilvl w:val="0"/>
+          <w:numId w:val="7"/>
+        </w:numPr>
+        <w:rPr>
+          <w:b/>
+          <w:bCs/>
+        </w:rPr>
+      </w:pPr>
+      <w:r>
+        <w:rPr>
+          <w:b/>
+          <w:bCs/>
+        </w:rPr>
+        <w:br w:type="page"/>
+      </w:r>
+    </w:p>
+    <w:p>
+      <w:pPr>
+        <w:pStyle w:val="Prrafodelista"/>
+        <w:rPr>
+          <w:b/>
+          <w:bCs/>
+          <w:u w:val="single"/>
+        </w:rPr>
+      </w:pPr>
+      <w:proofErr w:type="spellStart"/>
+      <w:r>
+        <w:rPr>
+          <w:b/>
+          <w:bCs/>
+          <w:u w:val="single"/>
+        </w:rPr>
+        <w:lastRenderedPageBreak/>
+        <w:t>Guia</w:t>
+      </w:r>
+      <w:proofErr w:type="spellEnd"/>
+      <w:r>
+        <w:rPr>
+          <w:b/>
+          <w:bCs/>
+          <w:u w:val="single"/>
+        </w:rPr>
+        <w:t xml:space="preserve"> de colores:</w:t>
+      </w:r>
+    </w:p>
+    <w:p>
+      <w:pPr>
+        <w:pStyle w:val="Prrafodelista"/>
+        <w:rPr>
+          <w:b/>
+          <w:bCs/>
+        </w:rPr>
+      </w:pPr>
+      <w:r>
+        <w:rPr>
+          <w:noProof/>
+        </w:rPr>
+        <w:drawing>
+          <wp:inline distT="0" distB="0" distL="0" distR="0" wp14:anchorId="54769819" wp14:editId="64B5C7EE">
+            <wp:extent cx="4594860" cy="2476500"/>
+            <wp:effectExtent l="0" t="0" r="0" b="0"/>
+            <wp:docPr id="379521580" name="Imagen 1" descr="Tabla&#10;&#10;El contenido generado por IA puede ser incorrecto."/>
+            <wp:cNvGraphicFramePr>
+              <a:graphicFrameLocks xmlns:a="http://schemas.openxmlformats.org/drawingml/2006/main" noChangeAspect="1"/>
+            </wp:cNvGraphicFramePr>
+            <a:graphic xmlns:a="http://schemas.openxmlformats.org/drawingml/2006/main">
+              <a:graphicData uri="http://schemas.openxmlformats.org/drawingml/2006/picture">
+                <pic:pic xmlns:pic="http://schemas.openxmlformats.org/drawingml/2006/picture">
+                  <pic:nvPicPr>
+                    <pic:cNvPr id="379521580" name="Imagen 1" descr="Tabla&#10;&#10;El contenido generado por IA puede ser incorrecto."/>
+                    <pic:cNvPicPr/>
+                  </pic:nvPicPr>
+                  <pic:blipFill rotWithShape="1">
+                    <a:blip r:embed="rId8"/>
+                    <a:srcRect l="3988" t="15418" r="3514" b="9798"/>
+                    <a:stretch>
+                      <a:fillRect/>
+                    </a:stretch>
+                  </pic:blipFill>
+                  <pic:spPr bwMode="auto">
+                    <a:xfrm>
+                      <a:off x="0" y="0"/>
+                      <a:ext cx="4620039" cy="2490071"/>
+                    </a:xfrm>
+                    <a:prstGeom prst="rect">
+                      <a:avLst/>
+                    </a:prstGeom>
+                    <a:ln>
+                      <a:noFill/>
+                    </a:ln>
+                    <a:extLst>
+                      <a:ext uri="{53640926-AAD7-44D8-BBD7-CCE9431645EC}">
+                        <a14:shadowObscured xmlns:a14="http://schemas.microsoft.com/office/drawing/2010/main"/>
+                      </a:ext>
+                    </a:extLst>
+                  </pic:spPr>
+                </pic:pic>
+              </a:graphicData>
+            </a:graphic>
+          </wp:inline>
+        </w:drawing>
+      </w:r>
+    </w:p>
+    <w:p>
+      <w:pPr>
+        <w:pStyle w:val="Prrafodelista"/>
         <w:spacing w:line="360" w:lineRule="auto"/>
         <w:outlineLvl w:val="1"/>
         <w:rPr>
@@ -8189,7 +8582,7 @@
     </w:p>
     <w:p/>
     <w:sectPr>
-      <w:headerReference w:type="default" r:id="rId7"/>
+      <w:headerReference w:type="default" r:id="rId9"/>
       <w:pgSz w:w="11906" w:h="16838"/>
       <w:pgMar w:top="1440" w:right="1440" w:bottom="1440" w:left="1440" w:header="709" w:footer="709" w:gutter="0"/>
       <w:cols w:space="708"/>

</xml_diff>

<commit_message>
Marco legal del proyecto
</commit_message>
<xml_diff>
--- a/Proyecto_LuisEstrada.docx
+++ b/Proyecto_LuisEstrada.docx
@@ -2,14 +2,7 @@
 <file path=word/document.xml><?xml version="1.0" encoding="utf-8"?>
 <w:document xmlns:wpc="http://schemas.microsoft.com/office/word/2010/wordprocessingCanvas" xmlns:cx="http://schemas.microsoft.com/office/drawing/2014/chartex" xmlns:cx1="http://schemas.microsoft.com/office/drawing/2015/9/8/chartex" xmlns:cx2="http://schemas.microsoft.com/office/drawing/2015/10/21/chartex" xmlns:cx3="http://schemas.microsoft.com/office/drawing/2016/5/9/chartex" xmlns:cx4="http://schemas.microsoft.com/office/drawing/2016/5/10/chartex" xmlns:cx5="http://schemas.microsoft.com/office/drawing/2016/5/11/chartex" xmlns:cx6="http://schemas.microsoft.com/office/drawing/2016/5/12/chartex" xmlns:cx7="http://schemas.microsoft.com/office/drawing/2016/5/13/chartex" xmlns:cx8="http://schemas.microsoft.com/office/drawing/2016/5/14/chartex" xmlns:mc="http://schemas.openxmlformats.org/markup-compatibility/2006" xmlns:aink="http://schemas.microsoft.com/office/drawing/2016/ink" xmlns:am3d="http://schemas.microsoft.com/office/drawing/2017/model3d" xmlns:o="urn:schemas-microsoft-com:office:office" xmlns:oel="http://schemas.microsoft.com/office/2019/extlst" xmlns:r="http://schemas.openxmlformats.org/officeDocument/2006/relationships" xmlns:m="http://schemas.openxmlformats.org/officeDocument/2006/math" xmlns:v="urn:schemas-microsoft-com:vml" xmlns:wp14="http://schemas.microsoft.com/office/word/2010/wordprocessingDrawing" xmlns:wp="http://schemas.openxmlformats.org/drawingml/2006/wordprocessingDrawing" xmlns:w10="urn:schemas-microsoft-com:office:word" xmlns:w="http://schemas.openxmlformats.org/wordprocessingml/2006/main" xmlns:w14="http://schemas.microsoft.com/office/word/2010/wordml" xmlns:w15="http://schemas.microsoft.com/office/word/2012/wordml" xmlns:w16cex="http://schemas.microsoft.com/office/word/2018/wordml/cex" xmlns:w16cid="http://schemas.microsoft.com/office/word/2016/wordml/cid" xmlns:w16="http://schemas.microsoft.com/office/word/2018/wordml" xmlns:w16du="http://schemas.microsoft.com/office/word/2023/wordml/word16du" xmlns:w16sdtdh="http://schemas.microsoft.com/office/word/2020/wordml/sdtdatahash" xmlns:w16sdtfl="http://schemas.microsoft.com/office/word/2024/wordml/sdtformatlock" xmlns:w16se="http://schemas.microsoft.com/office/word/2015/wordml/symex" xmlns:wpg="http://schemas.microsoft.com/office/word/2010/wordprocessingGroup" xmlns:wpi="http://schemas.microsoft.com/office/word/2010/wordprocessingInk" xmlns:wne="http://schemas.microsoft.com/office/word/2006/wordml" xmlns:wps="http://schemas.microsoft.com/office/word/2010/wordprocessingShape" mc:Ignorable="w14 w15 w16se w16cid w16 w16cex w16sdtdh w16sdtfl w16du wp14">
   <w:body>
-    <w:p>
-      <w:pPr>
-        <w:rPr>
-          <w:b/>
-          <w:bCs/>
-        </w:rPr>
-      </w:pPr>
-    </w:p>
+    <w:p/>
     <w:p>
       <w:pPr>
         <w:jc w:val="center"/>
@@ -1704,7 +1697,21 @@
                 <w:rStyle w:val="Hipervnculo"/>
                 <w:noProof/>
               </w:rPr>
-              <w:t>Requisitos funcionales</w:t>
+              <w:t>Requi</w:t>
+            </w:r>
+            <w:r>
+              <w:rPr>
+                <w:rStyle w:val="Hipervnculo"/>
+                <w:noProof/>
+              </w:rPr>
+              <w:t>s</w:t>
+            </w:r>
+            <w:r>
+              <w:rPr>
+                <w:rStyle w:val="Hipervnculo"/>
+                <w:noProof/>
+              </w:rPr>
+              <w:t>itos funcionales</w:t>
             </w:r>
             <w:r>
               <w:rPr>
@@ -4501,43 +4508,7 @@
           <w:sz w:val="24"/>
           <w:szCs w:val="24"/>
         </w:rPr>
-        <w:t xml:space="preserve">● Registrar todos los equipos del club, indicando su categoría y denominación (ejemplo: Arenal B – 3ª </w:t>
-      </w:r>
-      <w:proofErr w:type="gramStart"/>
-      <w:r>
-        <w:rPr>
-          <w:rFonts w:ascii="Times New Roman" w:hAnsi="Times New Roman" w:cs="Times New Roman"/>
-          <w:sz w:val="24"/>
-          <w:szCs w:val="24"/>
-        </w:rPr>
-        <w:t>Prebenjamín ,</w:t>
-      </w:r>
-      <w:proofErr w:type="gramEnd"/>
-      <w:r>
-        <w:rPr>
-          <w:rFonts w:ascii="Times New Roman" w:hAnsi="Times New Roman" w:cs="Times New Roman"/>
-          <w:sz w:val="24"/>
-          <w:szCs w:val="24"/>
-        </w:rPr>
-        <w:t xml:space="preserve"> Arenal B – 2</w:t>
-      </w:r>
-      <w:proofErr w:type="gramStart"/>
-      <w:r>
-        <w:rPr>
-          <w:rFonts w:ascii="Times New Roman" w:hAnsi="Times New Roman" w:cs="Times New Roman"/>
-          <w:sz w:val="24"/>
-          <w:szCs w:val="24"/>
-        </w:rPr>
-        <w:t>ªAlevín ,</w:t>
-      </w:r>
-      <w:proofErr w:type="gramEnd"/>
-      <w:r>
-        <w:rPr>
-          <w:rFonts w:ascii="Times New Roman" w:hAnsi="Times New Roman" w:cs="Times New Roman"/>
-          <w:sz w:val="24"/>
-          <w:szCs w:val="24"/>
-        </w:rPr>
-        <w:t xml:space="preserve"> etc.). </w:t>
+        <w:t xml:space="preserve">● Registrar todos los equipos del club, indicando su categoría y denominación (ejemplo: Arenal B – 3ª Prebenjamín , Arenal B – 2ªAlevín , etc.). </w:t>
       </w:r>
     </w:p>
     <w:p>
@@ -4908,6 +4879,698 @@
     </w:p>
     <w:p>
       <w:pPr>
+        <w:pStyle w:val="NormalWeb"/>
+      </w:pPr>
+      <w:r>
+        <w:t>El desarrollo de la aplicación</w:t>
+      </w:r>
+      <w:r>
+        <w:t xml:space="preserve"> </w:t>
+      </w:r>
+      <w:proofErr w:type="spellStart"/>
+      <w:r>
+        <w:t>Torneapp</w:t>
+      </w:r>
+      <w:proofErr w:type="spellEnd"/>
+      <w:r>
+        <w:t xml:space="preserve"> </w:t>
+      </w:r>
+      <w:r>
+        <w:t>se enmarca en el contexto de las tecnologías de la información aplicadas a la gestión deportiva, por lo que está sujeta a diversas</w:t>
+      </w:r>
+      <w:r>
+        <w:t xml:space="preserve"> normas jurídicas europeas y españolas </w:t>
+      </w:r>
+      <w:r>
+        <w:t>que regulan la protección de datos personales, la propiedad intelectual, el comercio electrónico y la responsabilidad sobre el uso de software.</w:t>
+      </w:r>
+    </w:p>
+    <w:p>
+      <w:pPr>
+        <w:pStyle w:val="NormalWeb"/>
+      </w:pPr>
+      <w:r>
+        <w:t>Este marco legal tiene como objetivo garantizar que el diseño, desarrollo, despliegue y uso de la aplicación se realicen de acuerdo con la legislación vigente, protegiendo los derechos de los usuarios y asegurando el cumplimiento de los principios de transparencia.</w:t>
+      </w:r>
+    </w:p>
+    <w:p>
+      <w:pPr>
+        <w:pStyle w:val="NormalWeb"/>
+      </w:pPr>
+      <w:r>
+        <w:t>1. Protección de datos personales</w:t>
+      </w:r>
+    </w:p>
+    <w:p>
+      <w:pPr>
+        <w:pStyle w:val="NormalWeb"/>
+      </w:pPr>
+      <w:r>
+        <w:t xml:space="preserve">La aplicación </w:t>
+      </w:r>
+      <w:proofErr w:type="spellStart"/>
+      <w:r>
+        <w:t>Torneapp</w:t>
+      </w:r>
+      <w:proofErr w:type="spellEnd"/>
+      <w:r>
+        <w:t xml:space="preserve"> tratará información personal de distintos usuarios: federaciones, clubes, entrenadores y jugadores (en este último caso, menores de edad).</w:t>
+      </w:r>
+      <w:r>
+        <w:br/>
+        <w:t>Por tanto, se encuentra directamente sujeta a la Reglamento (UE) 2016/679 del Parlamento Europeo y del Consejo, conocido como Reglamento General de Protección de Datos (RGPD), y a la Ley Orgánica 3/2018, de 5 de diciembre, de Protección de Datos Personales y garantía de los derechos digitales (LOPDGDD).</w:t>
+      </w:r>
+    </w:p>
+    <w:p>
+      <w:pPr>
+        <w:pStyle w:val="NormalWeb"/>
+      </w:pPr>
+      <w:r>
+        <w:t>Principios de tratamiento de datos</w:t>
+      </w:r>
+    </w:p>
+    <w:p>
+      <w:pPr>
+        <w:pStyle w:val="NormalWeb"/>
+      </w:pPr>
+      <w:r>
+        <w:t xml:space="preserve">El tratamiento de los datos personales en </w:t>
+      </w:r>
+      <w:proofErr w:type="spellStart"/>
+      <w:r>
+        <w:t>Torneapp</w:t>
+      </w:r>
+      <w:proofErr w:type="spellEnd"/>
+      <w:r>
+        <w:t xml:space="preserve"> debe regirse por los principios de licitud, lealtad, transparencia, minimización, exactitud, limitación de conservación e integridad (Reglamento UE 2016/679, art. 5).</w:t>
+      </w:r>
+      <w:r>
+        <w:br/>
+        <w:t>Esto implica que los datos recabados (nombre, correo, categoría, edad, etc.) solo podrán utilizarse para los fines previstos: gestionar inscripciones, validaciones y notificaciones relacionadas con torneos de fútbol base.</w:t>
+      </w:r>
+    </w:p>
+    <w:p>
+      <w:pPr>
+        <w:pStyle w:val="NormalWeb"/>
+      </w:pPr>
+      <w:r>
+        <w:t>Consentimiento y menores de edad</w:t>
+      </w:r>
+    </w:p>
+    <w:p>
+      <w:pPr>
+        <w:pStyle w:val="NormalWeb"/>
+      </w:pPr>
+      <w:r>
+        <w:t>Dado que algunos jugadores son menores de 14 años, la aplicación debe requerir el consentimiento expreso de los padres o tutores legales antes de registrar cualquier dato personal, conforme al artículo 7 de la LOPDGDD (Ley Orgánica 3/2018).</w:t>
+      </w:r>
+      <w:r>
+        <w:br/>
+        <w:t>Además, debe garantizarse que no se publiquen imágenes, nombres completos o datos sensibles de los menores sin la debida autorización.</w:t>
+      </w:r>
+    </w:p>
+    <w:p>
+      <w:pPr>
+        <w:pStyle w:val="NormalWeb"/>
+      </w:pPr>
+      <w:r>
+        <w:t>Responsables y encargados del tratamiento</w:t>
+      </w:r>
+    </w:p>
+    <w:p>
+      <w:pPr>
+        <w:pStyle w:val="NormalWeb"/>
+        <w:numPr>
+          <w:ilvl w:val="0"/>
+          <w:numId w:val="20"/>
+        </w:numPr>
+      </w:pPr>
+      <w:r>
+        <w:t>Federación: actúa como responsable del tratamiento, ya que determina los fines y medios del procesamiento de datos.</w:t>
+      </w:r>
+    </w:p>
+    <w:p>
+      <w:pPr>
+        <w:pStyle w:val="NormalWeb"/>
+        <w:numPr>
+          <w:ilvl w:val="0"/>
+          <w:numId w:val="20"/>
+        </w:numPr>
+      </w:pPr>
+      <w:r>
+        <w:t>Clubes: actúan como encargados del tratamiento, pues gestionan datos dentro de los límites establecidos por la Federación.</w:t>
+      </w:r>
+    </w:p>
+    <w:p>
+      <w:pPr>
+        <w:pStyle w:val="NormalWeb"/>
+        <w:numPr>
+          <w:ilvl w:val="0"/>
+          <w:numId w:val="20"/>
+        </w:numPr>
+      </w:pPr>
+      <w:r>
+        <w:t>Desarrollador de la aplicación (</w:t>
+      </w:r>
+      <w:proofErr w:type="spellStart"/>
+      <w:r>
+        <w:t>Torneapp</w:t>
+      </w:r>
+      <w:proofErr w:type="spellEnd"/>
+      <w:r>
+        <w:t>): actúa como encargado del tratamiento técnico, garantizando las medidas de seguridad y confidencialidad necesarias.</w:t>
+      </w:r>
+    </w:p>
+    <w:p>
+      <w:pPr>
+        <w:pStyle w:val="NormalWeb"/>
+      </w:pPr>
+      <w:r>
+        <w:lastRenderedPageBreak/>
+        <w:t>Estas responsabilidades están descritas en los artículos 24 y 28 del RGPD, que obligan a establecer contratos de encargo de tratamiento y medidas técnicas adecuadas para la protección de la información (Reglamento UE 2016/679, art. 24–28).</w:t>
+      </w:r>
+    </w:p>
+    <w:p>
+      <w:pPr>
+        <w:pStyle w:val="NormalWeb"/>
+      </w:pPr>
+      <w:r>
+        <w:t>Medidas técnicas y de seguridad</w:t>
+      </w:r>
+    </w:p>
+    <w:p>
+      <w:pPr>
+        <w:pStyle w:val="NormalWeb"/>
+      </w:pPr>
+      <w:r>
+        <w:t>El sistema debe implementar medidas tales como:</w:t>
+      </w:r>
+    </w:p>
+    <w:p>
+      <w:pPr>
+        <w:pStyle w:val="NormalWeb"/>
+        <w:numPr>
+          <w:ilvl w:val="0"/>
+          <w:numId w:val="21"/>
+        </w:numPr>
+      </w:pPr>
+      <w:r>
+        <w:t>Cifrado de contraseñas (por ejemplo, mediante algoritmos hash seguros).</w:t>
+      </w:r>
+    </w:p>
+    <w:p>
+      <w:pPr>
+        <w:pStyle w:val="NormalWeb"/>
+        <w:numPr>
+          <w:ilvl w:val="0"/>
+          <w:numId w:val="21"/>
+        </w:numPr>
+      </w:pPr>
+      <w:r>
+        <w:t>Conexiones seguras HTTPS/SSL.</w:t>
+      </w:r>
+    </w:p>
+    <w:p>
+      <w:pPr>
+        <w:pStyle w:val="NormalWeb"/>
+        <w:numPr>
+          <w:ilvl w:val="0"/>
+          <w:numId w:val="21"/>
+        </w:numPr>
+      </w:pPr>
+      <w:r>
+        <w:t>Control de roles y permisos.</w:t>
+      </w:r>
+    </w:p>
+    <w:p>
+      <w:pPr>
+        <w:pStyle w:val="NormalWeb"/>
+        <w:numPr>
+          <w:ilvl w:val="0"/>
+          <w:numId w:val="21"/>
+        </w:numPr>
+      </w:pPr>
+      <w:r>
+        <w:t>Copias de seguridad y auditorías de acceso.</w:t>
+      </w:r>
+    </w:p>
+    <w:p>
+      <w:pPr>
+        <w:pStyle w:val="NormalWeb"/>
+      </w:pPr>
+      <w:r>
+        <w:t>De esta forma, se garantiza la confidencialidad, integridad y disponibilidad de los datos, tal como exige el artículo 32 del RGPD.</w:t>
+      </w:r>
+    </w:p>
+    <w:p>
+      <w:pPr>
+        <w:pStyle w:val="NormalWeb"/>
+      </w:pPr>
+    </w:p>
+    <w:p>
+      <w:pPr>
+        <w:pStyle w:val="NormalWeb"/>
+      </w:pPr>
+      <w:r>
+        <w:t>2. Propiedad intelectual y derechos de autor</w:t>
+      </w:r>
+    </w:p>
+    <w:p>
+      <w:pPr>
+        <w:pStyle w:val="NormalWeb"/>
+      </w:pPr>
+      <w:r>
+        <w:t xml:space="preserve">La aplicación </w:t>
+      </w:r>
+      <w:proofErr w:type="spellStart"/>
+      <w:r>
+        <w:t>Torneapp</w:t>
+      </w:r>
+      <w:proofErr w:type="spellEnd"/>
+      <w:r>
+        <w:t xml:space="preserve"> es una obra protegida por la legislación sobre propiedad intelectual. Según el Texto Refundido de la Ley de Propiedad Intelectual (Real Decreto Legislativo 1/1996, de 12 de abril), el software es considerado una creación original susceptible de protección (artículo 10.1.i).</w:t>
+      </w:r>
+    </w:p>
+    <w:p>
+      <w:pPr>
+        <w:pStyle w:val="NormalWeb"/>
+      </w:pPr>
+      <w:r>
+        <w:t>El autor o autores del proyecto ostentan los derechos morales y patrimoniales sobre la aplicación, incluyendo:</w:t>
+      </w:r>
+    </w:p>
+    <w:p>
+      <w:pPr>
+        <w:pStyle w:val="NormalWeb"/>
+        <w:numPr>
+          <w:ilvl w:val="0"/>
+          <w:numId w:val="22"/>
+        </w:numPr>
+      </w:pPr>
+      <w:r>
+        <w:t>El reconocimiento de la autoría.</w:t>
+      </w:r>
+    </w:p>
+    <w:p>
+      <w:pPr>
+        <w:pStyle w:val="NormalWeb"/>
+        <w:numPr>
+          <w:ilvl w:val="0"/>
+          <w:numId w:val="22"/>
+        </w:numPr>
+      </w:pPr>
+      <w:r>
+        <w:t>El derecho a decidir sobre su divulgación.</w:t>
+      </w:r>
+    </w:p>
+    <w:p>
+      <w:pPr>
+        <w:pStyle w:val="NormalWeb"/>
+        <w:numPr>
+          <w:ilvl w:val="0"/>
+          <w:numId w:val="22"/>
+        </w:numPr>
+      </w:pPr>
+      <w:r>
+        <w:t>La posibilidad de autorizar, licenciar o distribuir el software.</w:t>
+      </w:r>
+    </w:p>
+    <w:p>
+      <w:pPr>
+        <w:pStyle w:val="NormalWeb"/>
+      </w:pPr>
+      <w:r>
+        <w:t xml:space="preserve">Asimismo, los contenidos asociados (iconos, logotipos, imágenes o textos) deben ser de creación propia o contar con licencias libres (por ejemplo, Creative </w:t>
+      </w:r>
+      <w:proofErr w:type="spellStart"/>
+      <w:r>
+        <w:t>Commons</w:t>
+      </w:r>
+      <w:proofErr w:type="spellEnd"/>
+      <w:r>
+        <w:t xml:space="preserve">, </w:t>
+      </w:r>
+      <w:proofErr w:type="spellStart"/>
+      <w:r>
+        <w:t>Unsplash</w:t>
+      </w:r>
+      <w:proofErr w:type="spellEnd"/>
+      <w:r>
+        <w:t xml:space="preserve">, o </w:t>
+      </w:r>
+      <w:proofErr w:type="spellStart"/>
+      <w:r>
+        <w:t>Flaticon</w:t>
+      </w:r>
+      <w:proofErr w:type="spellEnd"/>
+      <w:r>
+        <w:t>).</w:t>
+      </w:r>
+      <w:r>
+        <w:br/>
+        <w:t>Cualquier recurso de terceros deberá citarse o incluirse respetando las licencias de uso correspondientes.</w:t>
+      </w:r>
+    </w:p>
+    <w:p>
+      <w:pPr>
+        <w:pStyle w:val="NormalWeb"/>
+      </w:pPr>
+      <w:r>
+        <w:t>En caso de distribución pública o comercialización, será necesario registrar la aplicación en el Registro de la Propiedad Intelectual (Ministerio de Cultura y Deporte, España), conforme al artículo 145 del Real Decreto 281/2003.</w:t>
+      </w:r>
+    </w:p>
+    <w:p>
+      <w:pPr>
+        <w:rPr>
+          <w:rFonts w:ascii="Times New Roman" w:eastAsia="Times New Roman" w:hAnsi="Times New Roman" w:cs="Times New Roman"/>
+          <w:sz w:val="24"/>
+          <w:szCs w:val="24"/>
+          <w:lang w:eastAsia="es-ES"/>
+        </w:rPr>
+      </w:pPr>
+    </w:p>
+    <w:p>
+      <w:pPr>
+        <w:rPr>
+          <w:rFonts w:ascii="Times New Roman" w:eastAsia="Times New Roman" w:hAnsi="Times New Roman" w:cs="Times New Roman"/>
+          <w:b/>
+          <w:bCs/>
+          <w:sz w:val="24"/>
+          <w:szCs w:val="24"/>
+          <w:lang w:eastAsia="es-ES"/>
+        </w:rPr>
+      </w:pPr>
+      <w:r>
+        <w:rPr>
+          <w:b/>
+          <w:bCs/>
+        </w:rPr>
+        <w:br w:type="page"/>
+      </w:r>
+    </w:p>
+    <w:p>
+      <w:pPr>
+        <w:pStyle w:val="NormalWeb"/>
+      </w:pPr>
+      <w:r>
+        <w:lastRenderedPageBreak/>
+        <w:t>3. Legislación sobre servicios digitales y comercio electrónico</w:t>
+      </w:r>
+    </w:p>
+    <w:p>
+      <w:pPr>
+        <w:pStyle w:val="NormalWeb"/>
+      </w:pPr>
+      <w:r>
+        <w:t>En el contexto de una aplicación que conecta entidades deportivas y gestiona inscripciones, también resulta aplicable la Ley 34/2002, de 11 de julio, de Servicios de la Sociedad de la Información y de Comercio Electrónico (LSSI-CE).</w:t>
+      </w:r>
+    </w:p>
+    <w:p>
+      <w:pPr>
+        <w:pStyle w:val="NormalWeb"/>
+      </w:pPr>
+      <w:r>
+        <w:t>Esta ley regula la prestación de servicios digitales y establece obligaciones de:</w:t>
+      </w:r>
+    </w:p>
+    <w:p>
+      <w:pPr>
+        <w:pStyle w:val="NormalWeb"/>
+        <w:numPr>
+          <w:ilvl w:val="0"/>
+          <w:numId w:val="23"/>
+        </w:numPr>
+      </w:pPr>
+      <w:r>
+        <w:t>Identificación del responsable del servicio (</w:t>
+      </w:r>
+      <w:proofErr w:type="spellStart"/>
+      <w:r>
+        <w:t>Torneapp</w:t>
+      </w:r>
+      <w:proofErr w:type="spellEnd"/>
+      <w:r>
+        <w:t xml:space="preserve"> debe indicar de forma visible el nombre del responsable, NIF y contacto).</w:t>
+      </w:r>
+    </w:p>
+    <w:p>
+      <w:pPr>
+        <w:pStyle w:val="NormalWeb"/>
+        <w:numPr>
+          <w:ilvl w:val="0"/>
+          <w:numId w:val="23"/>
+        </w:numPr>
+      </w:pPr>
+      <w:r>
+        <w:t>Protección de los consumidores y usuarios.</w:t>
+      </w:r>
+    </w:p>
+    <w:p>
+      <w:pPr>
+        <w:pStyle w:val="NormalWeb"/>
+        <w:numPr>
+          <w:ilvl w:val="0"/>
+          <w:numId w:val="23"/>
+        </w:numPr>
+      </w:pPr>
+      <w:r>
+        <w:t>Prohibición de envío de comunicaciones no solicitadas (spam).</w:t>
+      </w:r>
+    </w:p>
+    <w:p>
+      <w:pPr>
+        <w:pStyle w:val="NormalWeb"/>
+        <w:numPr>
+          <w:ilvl w:val="0"/>
+          <w:numId w:val="23"/>
+        </w:numPr>
+      </w:pPr>
+      <w:r>
+        <w:t>Seguridad de la información y responsabilidad por fallos del servicio.</w:t>
+      </w:r>
+    </w:p>
+    <w:p>
+      <w:pPr>
+        <w:pStyle w:val="NormalWeb"/>
+      </w:pPr>
+      <w:r>
+        <w:t>Si en el futuro la aplicación incluye sistemas de pago online o suscripciones, deberá cumplir además con las directrices de la Directiva (UE) 2015/2366 (PSD2) sobre servicios de pago electrónicos.</w:t>
+      </w:r>
+    </w:p>
+    <w:p>
+      <w:pPr>
+        <w:pStyle w:val="NormalWeb"/>
+      </w:pPr>
+    </w:p>
+    <w:p>
+      <w:pPr>
+        <w:pStyle w:val="NormalWeb"/>
+      </w:pPr>
+      <w:r>
+        <w:t>4. Responsabilidad legal y condiciones de uso</w:t>
+      </w:r>
+    </w:p>
+    <w:p>
+      <w:pPr>
+        <w:pStyle w:val="NormalWeb"/>
+      </w:pPr>
+      <w:r>
+        <w:t xml:space="preserve">El uso de </w:t>
+      </w:r>
+      <w:proofErr w:type="spellStart"/>
+      <w:r>
+        <w:t>Torneapp</w:t>
+      </w:r>
+      <w:proofErr w:type="spellEnd"/>
+      <w:r>
+        <w:t xml:space="preserve"> debe regirse por condiciones de uso y política de privacidad, accesibles desde la aplicación móvil y la versión de escritorio.</w:t>
+      </w:r>
+      <w:r>
+        <w:br/>
+        <w:t>Estas condiciones deberán especificar:</w:t>
+      </w:r>
+    </w:p>
+    <w:p>
+      <w:pPr>
+        <w:pStyle w:val="NormalWeb"/>
+        <w:numPr>
+          <w:ilvl w:val="0"/>
+          <w:numId w:val="24"/>
+        </w:numPr>
+      </w:pPr>
+      <w:r>
+        <w:t>Finalidad del tratamiento de datos.</w:t>
+      </w:r>
+    </w:p>
+    <w:p>
+      <w:pPr>
+        <w:pStyle w:val="NormalWeb"/>
+        <w:numPr>
+          <w:ilvl w:val="0"/>
+          <w:numId w:val="24"/>
+        </w:numPr>
+      </w:pPr>
+      <w:r>
+        <w:t>Derechos de los usuarios (acceso, rectificación, supresión, oposición).</w:t>
+      </w:r>
+    </w:p>
+    <w:p>
+      <w:pPr>
+        <w:pStyle w:val="NormalWeb"/>
+        <w:numPr>
+          <w:ilvl w:val="0"/>
+          <w:numId w:val="24"/>
+        </w:numPr>
+      </w:pPr>
+      <w:r>
+        <w:t>Límites de responsabilidad del desarrollador y de las entidades federadas.</w:t>
+      </w:r>
+    </w:p>
+    <w:p>
+      <w:pPr>
+        <w:pStyle w:val="NormalWeb"/>
+        <w:numPr>
+          <w:ilvl w:val="0"/>
+          <w:numId w:val="24"/>
+        </w:numPr>
+      </w:pPr>
+      <w:r>
+        <w:t>Procedimientos de contacto y resolución de incidencias.</w:t>
+      </w:r>
+    </w:p>
+    <w:p>
+      <w:pPr>
+        <w:pStyle w:val="NormalWeb"/>
+      </w:pPr>
+      <w:r>
+        <w:t>Además, la aplicación debe cumplir con el Código Ético del Deporte Base Español, promovido por el Consejo Superior de Deportes (CSD), que fomenta valores como la transparencia, el respeto y la protección del menor.</w:t>
+      </w:r>
+    </w:p>
+    <w:p>
+      <w:pPr>
+        <w:pStyle w:val="NormalWeb"/>
+      </w:pPr>
+    </w:p>
+    <w:p>
+      <w:pPr>
+        <w:pStyle w:val="NormalWeb"/>
+      </w:pPr>
+      <w:r>
+        <w:t>5. Normativa sobre desarrollo y accesibilidad digital</w:t>
+      </w:r>
+    </w:p>
+    <w:p>
+      <w:pPr>
+        <w:pStyle w:val="NormalWeb"/>
+      </w:pPr>
+      <w:r>
+        <w:t xml:space="preserve">De acuerdo con el Real Decreto 1112/2018, de 7 de septiembre, sobre accesibilidad de los sitios web y aplicaciones para dispositivos móviles del sector público, </w:t>
+      </w:r>
+      <w:proofErr w:type="spellStart"/>
+      <w:r>
+        <w:t>Torneapp</w:t>
+      </w:r>
+      <w:proofErr w:type="spellEnd"/>
+      <w:r>
+        <w:t xml:space="preserve"> debe procurar una interfaz accesible y comprensible para todos los usuarios, especialmente en el entorno federativo y educativo.</w:t>
+      </w:r>
+    </w:p>
+    <w:p>
+      <w:pPr>
+        <w:pStyle w:val="NormalWeb"/>
+      </w:pPr>
+      <w:r>
+        <w:t>Aunque no es una aplicación pública, adoptar los principios de Diseño Universal para el Aprendizaje (DUA) y accesibilidad digital es recomendable para alinearse con las buenas prácticas de usabilidad e inclusión.</w:t>
+      </w:r>
+    </w:p>
+    <w:p>
+      <w:pPr>
+        <w:pStyle w:val="NormalWeb"/>
+      </w:pPr>
+    </w:p>
+    <w:p>
+      <w:pPr>
+        <w:pStyle w:val="NormalWeb"/>
+      </w:pPr>
+      <w:r>
+        <w:lastRenderedPageBreak/>
+        <w:t>6. Normas complementarias aplicables</w:t>
+      </w:r>
+    </w:p>
+    <w:p>
+      <w:pPr>
+        <w:pStyle w:val="NormalWeb"/>
+        <w:numPr>
+          <w:ilvl w:val="0"/>
+          <w:numId w:val="25"/>
+        </w:numPr>
+      </w:pPr>
+      <w:r>
+        <w:t>Ley 9/2017, de Contratos del Sector Público: si la aplicación fuese utilizada o contratada por entidades públicas deportivas.</w:t>
+      </w:r>
+    </w:p>
+    <w:p>
+      <w:pPr>
+        <w:pStyle w:val="NormalWeb"/>
+        <w:numPr>
+          <w:ilvl w:val="0"/>
+          <w:numId w:val="25"/>
+        </w:numPr>
+      </w:pPr>
+      <w:r>
+        <w:t>Ley 7/2021, de cambio climático y transición energética: promueve el desarrollo de soluciones digitales sostenibles, principio que puede extenderse al uso responsable de recursos tecnológicos.</w:t>
+      </w:r>
+    </w:p>
+    <w:p>
+      <w:pPr>
+        <w:pStyle w:val="NormalWeb"/>
+        <w:numPr>
+          <w:ilvl w:val="0"/>
+          <w:numId w:val="1"/>
+        </w:numPr>
+        <w:spacing w:line="360" w:lineRule="auto"/>
+        <w:outlineLvl w:val="1"/>
+      </w:pPr>
+      <w:r>
+        <w:t>Norma ISO/IEC 27001: sobre sistemas de gestión de seguridad de la información, aplicable como referencia técnica</w:t>
+      </w:r>
+      <w:bookmarkStart w:id="6" w:name="_Toc177584888"/>
+      <w:r>
+        <w:t>.</w:t>
+      </w:r>
+    </w:p>
+    <w:p>
+      <w:pPr>
+        <w:pStyle w:val="NormalWeb"/>
+        <w:spacing w:line="360" w:lineRule="auto"/>
+        <w:ind w:left="720"/>
+        <w:outlineLvl w:val="1"/>
+      </w:pPr>
+    </w:p>
+    <w:p>
+      <w:pPr>
+        <w:pStyle w:val="NormalWeb"/>
+        <w:numPr>
+          <w:ilvl w:val="0"/>
+          <w:numId w:val="1"/>
+        </w:numPr>
+        <w:spacing w:line="360" w:lineRule="auto"/>
+        <w:outlineLvl w:val="1"/>
+      </w:pPr>
+      <w:r>
+        <w:t>Marco teórico</w:t>
+      </w:r>
+      <w:bookmarkEnd w:id="6"/>
+    </w:p>
+    <w:p>
+      <w:pPr>
+        <w:pStyle w:val="NormalWeb"/>
+        <w:spacing w:line="360" w:lineRule="auto"/>
+        <w:outlineLvl w:val="1"/>
+      </w:pPr>
+    </w:p>
+    <w:p>
+      <w:pPr>
         <w:pStyle w:val="Prrafodelista"/>
         <w:numPr>
           <w:ilvl w:val="0"/>
@@ -4921,32 +5584,6 @@
           <w:szCs w:val="24"/>
         </w:rPr>
       </w:pPr>
-      <w:bookmarkStart w:id="6" w:name="_Toc177584888"/>
-      <w:r>
-        <w:rPr>
-          <w:rFonts w:ascii="Times New Roman" w:hAnsi="Times New Roman" w:cs="Times New Roman"/>
-          <w:sz w:val="24"/>
-          <w:szCs w:val="24"/>
-        </w:rPr>
-        <w:t>Marco teórico</w:t>
-      </w:r>
-      <w:bookmarkEnd w:id="6"/>
-    </w:p>
-    <w:p>
-      <w:pPr>
-        <w:pStyle w:val="Prrafodelista"/>
-        <w:numPr>
-          <w:ilvl w:val="0"/>
-          <w:numId w:val="1"/>
-        </w:numPr>
-        <w:spacing w:line="360" w:lineRule="auto"/>
-        <w:outlineLvl w:val="1"/>
-        <w:rPr>
-          <w:rFonts w:ascii="Times New Roman" w:hAnsi="Times New Roman" w:cs="Times New Roman"/>
-          <w:sz w:val="24"/>
-          <w:szCs w:val="24"/>
-        </w:rPr>
-      </w:pPr>
       <w:bookmarkStart w:id="7" w:name="_Toc177584889"/>
       <w:r>
         <w:rPr>
@@ -5285,6 +5922,7 @@
           <w:sz w:val="24"/>
           <w:szCs w:val="24"/>
         </w:rPr>
+        <w:lastRenderedPageBreak/>
         <w:t>Validación de torneos: aprobar o rechazar las propuestas de torneos creadas por los clubes, verificando que cumplan con</w:t>
       </w:r>
       <w:r>
@@ -5405,7 +6043,6 @@
           <w:sz w:val="24"/>
           <w:szCs w:val="24"/>
         </w:rPr>
-        <w:lastRenderedPageBreak/>
         <w:t>Objetivo del perfil:</w:t>
       </w:r>
     </w:p>
@@ -5668,6 +6305,7 @@
         <w:pStyle w:val="NormalWeb"/>
       </w:pPr>
       <w:r>
+        <w:lastRenderedPageBreak/>
         <w:t>El perfil Entrenador es el responsable de cada equipo en concreto. Accede a la aplicación móvil y se vincula al equipo mediante el código generado por el coordinador del club.</w:t>
       </w:r>
       <w:r>
@@ -5758,7 +6396,6 @@
         </w:numPr>
       </w:pPr>
       <w:r>
-        <w:lastRenderedPageBreak/>
         <w:t>Comunicación interna: contactar con el coordinador para resolver incidencias o proponer torneos de interés.</w:t>
       </w:r>
     </w:p>
@@ -5997,1411 +6634,6 @@
     </w:p>
     <w:p>
       <w:pPr>
-        <w:spacing w:line="360" w:lineRule="auto"/>
-        <w:outlineLvl w:val="1"/>
-        <w:rPr>
-          <w:rFonts w:ascii="Times New Roman" w:hAnsi="Times New Roman" w:cs="Times New Roman"/>
-          <w:b/>
-          <w:bCs/>
-          <w:sz w:val="24"/>
-          <w:szCs w:val="24"/>
-        </w:rPr>
-      </w:pPr>
-      <w:r>
-        <w:rPr>
-          <w:rFonts w:ascii="Times New Roman" w:hAnsi="Times New Roman" w:cs="Times New Roman"/>
-          <w:b/>
-          <w:bCs/>
-          <w:sz w:val="24"/>
-          <w:szCs w:val="24"/>
-        </w:rPr>
-        <w:t>Requisitos funcionales del perfil Federación (Administrador – Aplicación de Escritorio)</w:t>
-      </w:r>
-    </w:p>
-    <w:p>
-      <w:pPr>
-        <w:pStyle w:val="Ttulo4"/>
-        <w:rPr>
-          <w:rFonts w:ascii="Times New Roman" w:eastAsia="Times New Roman" w:hAnsi="Times New Roman" w:cs="Times New Roman"/>
-          <w:i w:val="0"/>
-          <w:iCs w:val="0"/>
-          <w:color w:val="auto"/>
-          <w:sz w:val="24"/>
-          <w:szCs w:val="24"/>
-          <w:lang w:eastAsia="es-ES"/>
-        </w:rPr>
-      </w:pPr>
-      <w:r>
-        <w:rPr>
-          <w:rFonts w:ascii="Times New Roman" w:eastAsia="Times New Roman" w:hAnsi="Times New Roman" w:cs="Times New Roman"/>
-          <w:i w:val="0"/>
-          <w:iCs w:val="0"/>
-          <w:color w:val="auto"/>
-          <w:sz w:val="24"/>
-          <w:szCs w:val="24"/>
-          <w:lang w:eastAsia="es-ES"/>
-        </w:rPr>
-        <w:t>RF1.1 –Inicio de sesión del administrador</w:t>
-      </w:r>
-    </w:p>
-    <w:p>
-      <w:pPr>
-        <w:pStyle w:val="Ttulo4"/>
-        <w:rPr>
-          <w:rFonts w:ascii="Times New Roman" w:eastAsia="Times New Roman" w:hAnsi="Times New Roman" w:cs="Times New Roman"/>
-          <w:i w:val="0"/>
-          <w:iCs w:val="0"/>
-          <w:color w:val="auto"/>
-          <w:sz w:val="24"/>
-          <w:szCs w:val="24"/>
-          <w:lang w:eastAsia="es-ES"/>
-        </w:rPr>
-      </w:pPr>
-      <w:r>
-        <w:rPr>
-          <w:rFonts w:ascii="Times New Roman" w:eastAsia="Times New Roman" w:hAnsi="Times New Roman" w:cs="Times New Roman"/>
-          <w:i w:val="0"/>
-          <w:iCs w:val="0"/>
-          <w:color w:val="auto"/>
-          <w:sz w:val="24"/>
-          <w:szCs w:val="24"/>
-          <w:lang w:eastAsia="es-ES"/>
-        </w:rPr>
-        <w:t>El sistema deberá permitir que la Federación acceda mediante un nombre de usuario y contraseña válidos.</w:t>
-      </w:r>
-      <w:r>
-        <w:rPr>
-          <w:rFonts w:ascii="Times New Roman" w:eastAsia="Times New Roman" w:hAnsi="Times New Roman" w:cs="Times New Roman"/>
-          <w:i w:val="0"/>
-          <w:iCs w:val="0"/>
-          <w:color w:val="auto"/>
-          <w:sz w:val="24"/>
-          <w:szCs w:val="24"/>
-          <w:lang w:eastAsia="es-ES"/>
-        </w:rPr>
-        <w:br/>
-        <w:t>En caso de credenciales incorrectas, deberá mostrar un mensaje de error.</w:t>
-      </w:r>
-    </w:p>
-    <w:p>
-      <w:pPr>
-        <w:rPr>
-          <w:lang w:eastAsia="es-ES"/>
-        </w:rPr>
-      </w:pPr>
-    </w:p>
-    <w:p>
-      <w:pPr>
-        <w:pStyle w:val="Ttulo4"/>
-        <w:rPr>
-          <w:rFonts w:ascii="Times New Roman" w:eastAsia="Times New Roman" w:hAnsi="Times New Roman" w:cs="Times New Roman"/>
-          <w:i w:val="0"/>
-          <w:iCs w:val="0"/>
-          <w:color w:val="auto"/>
-          <w:sz w:val="24"/>
-          <w:szCs w:val="24"/>
-          <w:lang w:eastAsia="es-ES"/>
-        </w:rPr>
-      </w:pPr>
-      <w:r>
-        <w:rPr>
-          <w:rFonts w:ascii="Times New Roman" w:eastAsia="Times New Roman" w:hAnsi="Times New Roman" w:cs="Times New Roman"/>
-          <w:i w:val="0"/>
-          <w:iCs w:val="0"/>
-          <w:color w:val="auto"/>
-          <w:sz w:val="24"/>
-          <w:szCs w:val="24"/>
-          <w:lang w:eastAsia="es-ES"/>
-        </w:rPr>
-        <w:t>RF1.2 – Validación de clubes</w:t>
-      </w:r>
-    </w:p>
-    <w:p>
-      <w:pPr>
-        <w:pStyle w:val="Ttulo4"/>
-        <w:rPr>
-          <w:rFonts w:ascii="Times New Roman" w:eastAsia="Times New Roman" w:hAnsi="Times New Roman" w:cs="Times New Roman"/>
-          <w:i w:val="0"/>
-          <w:iCs w:val="0"/>
-          <w:color w:val="auto"/>
-          <w:sz w:val="24"/>
-          <w:szCs w:val="24"/>
-          <w:lang w:eastAsia="es-ES"/>
-        </w:rPr>
-      </w:pPr>
-      <w:r>
-        <w:rPr>
-          <w:rFonts w:ascii="Times New Roman" w:eastAsia="Times New Roman" w:hAnsi="Times New Roman" w:cs="Times New Roman"/>
-          <w:i w:val="0"/>
-          <w:iCs w:val="0"/>
-          <w:color w:val="auto"/>
-          <w:sz w:val="24"/>
-          <w:szCs w:val="24"/>
-          <w:lang w:eastAsia="es-ES"/>
-        </w:rPr>
-        <w:t>El administrador podrá revisar las solicitudes de registro enviadas por los coordinadores de club y aprobarlas o rechazarlas según su veracidad.</w:t>
-      </w:r>
-    </w:p>
-    <w:p>
-      <w:pPr>
-        <w:rPr>
-          <w:lang w:eastAsia="es-ES"/>
-        </w:rPr>
-      </w:pPr>
-    </w:p>
-    <w:p>
-      <w:pPr>
-        <w:pStyle w:val="Ttulo4"/>
-        <w:rPr>
-          <w:rFonts w:ascii="Times New Roman" w:eastAsia="Times New Roman" w:hAnsi="Times New Roman" w:cs="Times New Roman"/>
-          <w:i w:val="0"/>
-          <w:iCs w:val="0"/>
-          <w:color w:val="auto"/>
-          <w:sz w:val="24"/>
-          <w:szCs w:val="24"/>
-          <w:lang w:eastAsia="es-ES"/>
-        </w:rPr>
-      </w:pPr>
-      <w:r>
-        <w:rPr>
-          <w:rFonts w:ascii="Times New Roman" w:eastAsia="Times New Roman" w:hAnsi="Times New Roman" w:cs="Times New Roman"/>
-          <w:i w:val="0"/>
-          <w:iCs w:val="0"/>
-          <w:color w:val="auto"/>
-          <w:sz w:val="24"/>
-          <w:szCs w:val="24"/>
-          <w:lang w:eastAsia="es-ES"/>
-        </w:rPr>
-        <w:t>RF1.3 – Validación de torneos</w:t>
-      </w:r>
-    </w:p>
-    <w:p>
-      <w:pPr>
-        <w:pStyle w:val="Ttulo4"/>
-        <w:rPr>
-          <w:rFonts w:ascii="Times New Roman" w:eastAsia="Times New Roman" w:hAnsi="Times New Roman" w:cs="Times New Roman"/>
-          <w:i w:val="0"/>
-          <w:iCs w:val="0"/>
-          <w:color w:val="auto"/>
-          <w:sz w:val="24"/>
-          <w:szCs w:val="24"/>
-          <w:lang w:eastAsia="es-ES"/>
-        </w:rPr>
-      </w:pPr>
-      <w:r>
-        <w:rPr>
-          <w:rFonts w:ascii="Times New Roman" w:eastAsia="Times New Roman" w:hAnsi="Times New Roman" w:cs="Times New Roman"/>
-          <w:i w:val="0"/>
-          <w:iCs w:val="0"/>
-          <w:color w:val="auto"/>
-          <w:sz w:val="24"/>
-          <w:szCs w:val="24"/>
-          <w:lang w:eastAsia="es-ES"/>
-        </w:rPr>
-        <w:t>El sistema permitirá visualizar las propuestas de torneos creadas por los clubes y aprobarlas o rechazarlas.</w:t>
-      </w:r>
-      <w:r>
-        <w:rPr>
-          <w:rFonts w:ascii="Times New Roman" w:eastAsia="Times New Roman" w:hAnsi="Times New Roman" w:cs="Times New Roman"/>
-          <w:i w:val="0"/>
-          <w:iCs w:val="0"/>
-          <w:color w:val="auto"/>
-          <w:sz w:val="24"/>
-          <w:szCs w:val="24"/>
-          <w:lang w:eastAsia="es-ES"/>
-        </w:rPr>
-        <w:br/>
-        <w:t>Solo los torneos aprobados se mostrarán en la aplicación móvil.</w:t>
-      </w:r>
-    </w:p>
-    <w:p>
-      <w:pPr>
-        <w:rPr>
-          <w:lang w:eastAsia="es-ES"/>
-        </w:rPr>
-      </w:pPr>
-    </w:p>
-    <w:p>
-      <w:pPr>
-        <w:pStyle w:val="Ttulo4"/>
-        <w:rPr>
-          <w:rFonts w:ascii="Times New Roman" w:eastAsia="Times New Roman" w:hAnsi="Times New Roman" w:cs="Times New Roman"/>
-          <w:i w:val="0"/>
-          <w:iCs w:val="0"/>
-          <w:color w:val="auto"/>
-          <w:sz w:val="24"/>
-          <w:szCs w:val="24"/>
-          <w:lang w:eastAsia="es-ES"/>
-        </w:rPr>
-      </w:pPr>
-      <w:r>
-        <w:rPr>
-          <w:rFonts w:ascii="Times New Roman" w:eastAsia="Times New Roman" w:hAnsi="Times New Roman" w:cs="Times New Roman"/>
-          <w:i w:val="0"/>
-          <w:iCs w:val="0"/>
-          <w:color w:val="auto"/>
-          <w:sz w:val="24"/>
-          <w:szCs w:val="24"/>
-          <w:lang w:eastAsia="es-ES"/>
-        </w:rPr>
-        <w:t>RF1.4 – Supervisión de datos generales</w:t>
-      </w:r>
-    </w:p>
-    <w:p>
-      <w:pPr>
-        <w:pStyle w:val="Ttulo4"/>
-        <w:rPr>
-          <w:rFonts w:ascii="Times New Roman" w:eastAsia="Times New Roman" w:hAnsi="Times New Roman" w:cs="Times New Roman"/>
-          <w:i w:val="0"/>
-          <w:iCs w:val="0"/>
-          <w:color w:val="auto"/>
-          <w:sz w:val="24"/>
-          <w:szCs w:val="24"/>
-          <w:lang w:eastAsia="es-ES"/>
-        </w:rPr>
-      </w:pPr>
-      <w:r>
-        <w:rPr>
-          <w:rFonts w:ascii="Times New Roman" w:eastAsia="Times New Roman" w:hAnsi="Times New Roman" w:cs="Times New Roman"/>
-          <w:i w:val="0"/>
-          <w:iCs w:val="0"/>
-          <w:color w:val="auto"/>
-          <w:sz w:val="24"/>
-          <w:szCs w:val="24"/>
-          <w:lang w:eastAsia="es-ES"/>
-        </w:rPr>
-        <w:t>El sistema mostrará una vista global con los clubes, equipos, torneos y entrenadores activos.</w:t>
-      </w:r>
-      <w:r>
-        <w:rPr>
-          <w:rFonts w:ascii="Times New Roman" w:eastAsia="Times New Roman" w:hAnsi="Times New Roman" w:cs="Times New Roman"/>
-          <w:i w:val="0"/>
-          <w:iCs w:val="0"/>
-          <w:color w:val="auto"/>
-          <w:sz w:val="24"/>
-          <w:szCs w:val="24"/>
-          <w:lang w:eastAsia="es-ES"/>
-        </w:rPr>
-        <w:br/>
-        <w:t>Deberá permitir aplicar filtros (por categoría, zona, tipo de torneo, etc.).</w:t>
-      </w:r>
-    </w:p>
-    <w:p>
-      <w:pPr>
-        <w:rPr>
-          <w:lang w:eastAsia="es-ES"/>
-        </w:rPr>
-      </w:pPr>
-    </w:p>
-    <w:p>
-      <w:pPr>
-        <w:pStyle w:val="Ttulo4"/>
-        <w:rPr>
-          <w:rFonts w:ascii="Times New Roman" w:eastAsia="Times New Roman" w:hAnsi="Times New Roman" w:cs="Times New Roman"/>
-          <w:i w:val="0"/>
-          <w:iCs w:val="0"/>
-          <w:color w:val="auto"/>
-          <w:sz w:val="24"/>
-          <w:szCs w:val="24"/>
-          <w:lang w:eastAsia="es-ES"/>
-        </w:rPr>
-      </w:pPr>
-      <w:r>
-        <w:rPr>
-          <w:rFonts w:ascii="Times New Roman" w:eastAsia="Times New Roman" w:hAnsi="Times New Roman" w:cs="Times New Roman"/>
-          <w:i w:val="0"/>
-          <w:iCs w:val="0"/>
-          <w:color w:val="auto"/>
-          <w:sz w:val="24"/>
-          <w:szCs w:val="24"/>
-          <w:lang w:eastAsia="es-ES"/>
-        </w:rPr>
-        <w:lastRenderedPageBreak/>
-        <w:t>RF1.5 – Gestión de incidencias</w:t>
-      </w:r>
-    </w:p>
-    <w:p>
-      <w:pPr>
-        <w:pStyle w:val="Ttulo4"/>
-        <w:rPr>
-          <w:rFonts w:ascii="Times New Roman" w:eastAsia="Times New Roman" w:hAnsi="Times New Roman" w:cs="Times New Roman"/>
-          <w:i w:val="0"/>
-          <w:iCs w:val="0"/>
-          <w:color w:val="auto"/>
-          <w:sz w:val="24"/>
-          <w:szCs w:val="24"/>
-          <w:lang w:eastAsia="es-ES"/>
-        </w:rPr>
-      </w:pPr>
-      <w:r>
-        <w:rPr>
-          <w:rFonts w:ascii="Times New Roman" w:eastAsia="Times New Roman" w:hAnsi="Times New Roman" w:cs="Times New Roman"/>
-          <w:i w:val="0"/>
-          <w:iCs w:val="0"/>
-          <w:color w:val="auto"/>
-          <w:sz w:val="24"/>
-          <w:szCs w:val="24"/>
-          <w:lang w:eastAsia="es-ES"/>
-        </w:rPr>
-        <w:t>El administrador podrá modificar o eliminar registros (clubes, equipos o torneos) en caso de detectar errores o irregularidades.</w:t>
-      </w:r>
-    </w:p>
-    <w:p>
-      <w:pPr>
-        <w:rPr>
-          <w:lang w:eastAsia="es-ES"/>
-        </w:rPr>
-      </w:pPr>
-    </w:p>
-    <w:p>
-      <w:pPr>
-        <w:pStyle w:val="Ttulo4"/>
-        <w:rPr>
-          <w:rFonts w:ascii="Times New Roman" w:eastAsia="Times New Roman" w:hAnsi="Times New Roman" w:cs="Times New Roman"/>
-          <w:i w:val="0"/>
-          <w:iCs w:val="0"/>
-          <w:color w:val="auto"/>
-          <w:sz w:val="24"/>
-          <w:szCs w:val="24"/>
-          <w:lang w:eastAsia="es-ES"/>
-        </w:rPr>
-      </w:pPr>
-      <w:r>
-        <w:rPr>
-          <w:rFonts w:ascii="Times New Roman" w:eastAsia="Times New Roman" w:hAnsi="Times New Roman" w:cs="Times New Roman"/>
-          <w:i w:val="0"/>
-          <w:iCs w:val="0"/>
-          <w:color w:val="auto"/>
-          <w:sz w:val="24"/>
-          <w:szCs w:val="24"/>
-          <w:lang w:eastAsia="es-ES"/>
-        </w:rPr>
-        <w:t>RF1.6 – Consulta de estadísticas</w:t>
-      </w:r>
-    </w:p>
-    <w:p>
-      <w:pPr>
-        <w:pStyle w:val="Ttulo4"/>
-        <w:rPr>
-          <w:rFonts w:ascii="Times New Roman" w:eastAsia="Times New Roman" w:hAnsi="Times New Roman" w:cs="Times New Roman"/>
-          <w:i w:val="0"/>
-          <w:iCs w:val="0"/>
-          <w:color w:val="auto"/>
-          <w:sz w:val="24"/>
-          <w:szCs w:val="24"/>
-          <w:lang w:eastAsia="es-ES"/>
-        </w:rPr>
-      </w:pPr>
-      <w:r>
-        <w:rPr>
-          <w:rFonts w:ascii="Times New Roman" w:eastAsia="Times New Roman" w:hAnsi="Times New Roman" w:cs="Times New Roman"/>
-          <w:i w:val="0"/>
-          <w:iCs w:val="0"/>
-          <w:color w:val="auto"/>
-          <w:sz w:val="24"/>
-          <w:szCs w:val="24"/>
-          <w:lang w:eastAsia="es-ES"/>
-        </w:rPr>
-        <w:t>El sistema deberá permitir al administrador generar informes básicos (número de torneos activos, clubes registrados, equipos por categoría, etc.).</w:t>
-      </w:r>
-    </w:p>
-    <w:p>
-      <w:pPr>
-        <w:rPr>
-          <w:lang w:eastAsia="es-ES"/>
-        </w:rPr>
-      </w:pPr>
-    </w:p>
-    <w:p>
-      <w:pPr>
-        <w:pStyle w:val="Ttulo4"/>
-        <w:rPr>
-          <w:rFonts w:ascii="Times New Roman" w:eastAsia="Times New Roman" w:hAnsi="Times New Roman" w:cs="Times New Roman"/>
-          <w:i w:val="0"/>
-          <w:iCs w:val="0"/>
-          <w:color w:val="auto"/>
-          <w:sz w:val="24"/>
-          <w:szCs w:val="24"/>
-          <w:lang w:eastAsia="es-ES"/>
-        </w:rPr>
-      </w:pPr>
-      <w:r>
-        <w:rPr>
-          <w:rFonts w:ascii="Times New Roman" w:eastAsia="Times New Roman" w:hAnsi="Times New Roman" w:cs="Times New Roman"/>
-          <w:i w:val="0"/>
-          <w:iCs w:val="0"/>
-          <w:color w:val="auto"/>
-          <w:sz w:val="24"/>
-          <w:szCs w:val="24"/>
-          <w:lang w:eastAsia="es-ES"/>
-        </w:rPr>
-        <w:t>RF1.7 – Cierre o suspensión de torneos</w:t>
-      </w:r>
-    </w:p>
-    <w:p>
-      <w:pPr>
-        <w:pStyle w:val="Ttulo4"/>
-        <w:rPr>
-          <w:rFonts w:ascii="Times New Roman" w:eastAsia="Times New Roman" w:hAnsi="Times New Roman" w:cs="Times New Roman"/>
-          <w:i w:val="0"/>
-          <w:iCs w:val="0"/>
-          <w:color w:val="auto"/>
-          <w:sz w:val="24"/>
-          <w:szCs w:val="24"/>
-          <w:lang w:eastAsia="es-ES"/>
-        </w:rPr>
-      </w:pPr>
-      <w:r>
-        <w:rPr>
-          <w:rFonts w:ascii="Times New Roman" w:eastAsia="Times New Roman" w:hAnsi="Times New Roman" w:cs="Times New Roman"/>
-          <w:i w:val="0"/>
-          <w:iCs w:val="0"/>
-          <w:color w:val="auto"/>
-          <w:sz w:val="24"/>
-          <w:szCs w:val="24"/>
-          <w:lang w:eastAsia="es-ES"/>
-        </w:rPr>
-        <w:t>El administrador podrá suspender temporal o definitivamente un torneo si detecta incumplimientos de las normas.</w:t>
-      </w:r>
-    </w:p>
-    <w:p>
-      <w:pPr>
-        <w:rPr>
-          <w:lang w:eastAsia="es-ES"/>
-        </w:rPr>
-      </w:pPr>
-    </w:p>
-    <w:p>
-      <w:pPr>
-        <w:rPr>
-          <w:rFonts w:ascii="Times New Roman" w:hAnsi="Times New Roman" w:cs="Times New Roman"/>
-          <w:b/>
-          <w:bCs/>
-          <w:sz w:val="24"/>
-          <w:szCs w:val="24"/>
-        </w:rPr>
-      </w:pPr>
-      <w:r>
-        <w:rPr>
-          <w:rFonts w:ascii="Times New Roman" w:hAnsi="Times New Roman" w:cs="Times New Roman"/>
-          <w:b/>
-          <w:bCs/>
-          <w:sz w:val="24"/>
-          <w:szCs w:val="24"/>
-        </w:rPr>
-        <w:t>Requisitos funcionales del perfil Club (Coordinador – Aplicación Móvil)</w:t>
-      </w:r>
-    </w:p>
-    <w:p>
-      <w:pPr>
-        <w:rPr>
-          <w:rFonts w:ascii="Times New Roman" w:eastAsia="Times New Roman" w:hAnsi="Times New Roman" w:cs="Times New Roman"/>
-          <w:sz w:val="24"/>
-          <w:szCs w:val="24"/>
-          <w:lang w:eastAsia="es-ES"/>
-        </w:rPr>
-      </w:pPr>
-      <w:r>
-        <w:rPr>
-          <w:rFonts w:ascii="Times New Roman" w:eastAsia="Times New Roman" w:hAnsi="Times New Roman" w:cs="Times New Roman"/>
-          <w:sz w:val="24"/>
-          <w:szCs w:val="24"/>
-          <w:lang w:eastAsia="es-ES"/>
-        </w:rPr>
-        <w:t>RF2.1 – Registro del club</w:t>
-      </w:r>
-    </w:p>
-    <w:p>
-      <w:pPr>
-        <w:rPr>
-          <w:rFonts w:ascii="Times New Roman" w:eastAsia="Times New Roman" w:hAnsi="Times New Roman" w:cs="Times New Roman"/>
-          <w:sz w:val="24"/>
-          <w:szCs w:val="24"/>
-          <w:lang w:eastAsia="es-ES"/>
-        </w:rPr>
-      </w:pPr>
-      <w:r>
-        <w:rPr>
-          <w:rFonts w:ascii="Times New Roman" w:eastAsia="Times New Roman" w:hAnsi="Times New Roman" w:cs="Times New Roman"/>
-          <w:sz w:val="24"/>
-          <w:szCs w:val="24"/>
-          <w:lang w:eastAsia="es-ES"/>
-        </w:rPr>
-        <w:t>El coordinador deberá poder registrar su club introduciendo los datos oficiales (nombre, CIF, dirección, correo, categorías, etc.) y enviarlos para validación.</w:t>
-      </w:r>
-    </w:p>
-    <w:p>
-      <w:pPr>
-        <w:rPr>
-          <w:rFonts w:ascii="Times New Roman" w:eastAsia="Times New Roman" w:hAnsi="Times New Roman" w:cs="Times New Roman"/>
-          <w:sz w:val="24"/>
-          <w:szCs w:val="24"/>
-          <w:lang w:eastAsia="es-ES"/>
-        </w:rPr>
-      </w:pPr>
-      <w:r>
-        <w:rPr>
-          <w:rFonts w:ascii="Times New Roman" w:eastAsia="Times New Roman" w:hAnsi="Times New Roman" w:cs="Times New Roman"/>
-          <w:sz w:val="24"/>
-          <w:szCs w:val="24"/>
-          <w:lang w:eastAsia="es-ES"/>
-        </w:rPr>
-        <w:t>RF2.2 – Inicio de sesión del coordinador</w:t>
-      </w:r>
-    </w:p>
-    <w:p>
-      <w:pPr>
-        <w:rPr>
-          <w:rFonts w:ascii="Times New Roman" w:eastAsia="Times New Roman" w:hAnsi="Times New Roman" w:cs="Times New Roman"/>
-          <w:sz w:val="24"/>
-          <w:szCs w:val="24"/>
-          <w:lang w:eastAsia="es-ES"/>
-        </w:rPr>
-      </w:pPr>
-      <w:r>
-        <w:rPr>
-          <w:rFonts w:ascii="Times New Roman" w:eastAsia="Times New Roman" w:hAnsi="Times New Roman" w:cs="Times New Roman"/>
-          <w:sz w:val="24"/>
-          <w:szCs w:val="24"/>
-          <w:lang w:eastAsia="es-ES"/>
-        </w:rPr>
-        <w:t>El sistema deberá permitir al coordinador acceder mediante credenciales (usuario y contraseña) validadas previamente por la Federación.</w:t>
-      </w:r>
-    </w:p>
-    <w:p>
-      <w:pPr>
-        <w:rPr>
-          <w:rFonts w:ascii="Times New Roman" w:eastAsia="Times New Roman" w:hAnsi="Times New Roman" w:cs="Times New Roman"/>
-          <w:sz w:val="24"/>
-          <w:szCs w:val="24"/>
-          <w:lang w:eastAsia="es-ES"/>
-        </w:rPr>
-      </w:pPr>
-      <w:r>
-        <w:rPr>
-          <w:rFonts w:ascii="Times New Roman" w:eastAsia="Times New Roman" w:hAnsi="Times New Roman" w:cs="Times New Roman"/>
-          <w:sz w:val="24"/>
-          <w:szCs w:val="24"/>
-          <w:lang w:eastAsia="es-ES"/>
-        </w:rPr>
-        <w:t>RF2.3 – Registro de equipos</w:t>
-      </w:r>
-    </w:p>
-    <w:p>
-      <w:pPr>
-        <w:rPr>
-          <w:rFonts w:ascii="Times New Roman" w:eastAsia="Times New Roman" w:hAnsi="Times New Roman" w:cs="Times New Roman"/>
-          <w:sz w:val="24"/>
-          <w:szCs w:val="24"/>
-          <w:lang w:eastAsia="es-ES"/>
-        </w:rPr>
-      </w:pPr>
-      <w:r>
-        <w:rPr>
-          <w:rFonts w:ascii="Times New Roman" w:eastAsia="Times New Roman" w:hAnsi="Times New Roman" w:cs="Times New Roman"/>
-          <w:sz w:val="24"/>
-          <w:szCs w:val="24"/>
-          <w:lang w:eastAsia="es-ES"/>
-        </w:rPr>
-        <w:t>El coordinador podrá crear tantos equipos como desee, asignando nombre, categoría, división y temporada.</w:t>
-      </w:r>
-    </w:p>
-    <w:p>
-      <w:pPr>
-        <w:rPr>
-          <w:rFonts w:ascii="Times New Roman" w:eastAsia="Times New Roman" w:hAnsi="Times New Roman" w:cs="Times New Roman"/>
-          <w:sz w:val="24"/>
-          <w:szCs w:val="24"/>
-          <w:lang w:eastAsia="es-ES"/>
-        </w:rPr>
-      </w:pPr>
-      <w:r>
-        <w:rPr>
-          <w:rFonts w:ascii="Times New Roman" w:eastAsia="Times New Roman" w:hAnsi="Times New Roman" w:cs="Times New Roman"/>
-          <w:sz w:val="24"/>
-          <w:szCs w:val="24"/>
-          <w:lang w:eastAsia="es-ES"/>
-        </w:rPr>
-        <w:t>RF2.4 – Generación automática de códigos de equipo</w:t>
-      </w:r>
-    </w:p>
-    <w:p>
-      <w:pPr>
-        <w:rPr>
-          <w:rFonts w:ascii="Times New Roman" w:eastAsia="Times New Roman" w:hAnsi="Times New Roman" w:cs="Times New Roman"/>
-          <w:sz w:val="24"/>
-          <w:szCs w:val="24"/>
-          <w:lang w:eastAsia="es-ES"/>
-        </w:rPr>
-      </w:pPr>
-      <w:r>
-        <w:rPr>
-          <w:rFonts w:ascii="Times New Roman" w:eastAsia="Times New Roman" w:hAnsi="Times New Roman" w:cs="Times New Roman"/>
-          <w:sz w:val="24"/>
-          <w:szCs w:val="24"/>
-          <w:lang w:eastAsia="es-ES"/>
-        </w:rPr>
-        <w:t>Cada equipo registrado generará automáticamente un código único que servirá para vincular entrenadores.</w:t>
-      </w:r>
-    </w:p>
-    <w:p>
-      <w:pPr>
-        <w:rPr>
-          <w:rFonts w:ascii="Times New Roman" w:eastAsia="Times New Roman" w:hAnsi="Times New Roman" w:cs="Times New Roman"/>
-          <w:sz w:val="24"/>
-          <w:szCs w:val="24"/>
-          <w:lang w:eastAsia="es-ES"/>
-        </w:rPr>
-      </w:pPr>
-      <w:r>
-        <w:rPr>
-          <w:rFonts w:ascii="Times New Roman" w:eastAsia="Times New Roman" w:hAnsi="Times New Roman" w:cs="Times New Roman"/>
-          <w:sz w:val="24"/>
-          <w:szCs w:val="24"/>
-          <w:lang w:eastAsia="es-ES"/>
-        </w:rPr>
-        <w:t>RF2.5 – Gestión de entrenadores</w:t>
-      </w:r>
-    </w:p>
-    <w:p>
-      <w:pPr>
-        <w:rPr>
-          <w:rFonts w:ascii="Times New Roman" w:eastAsia="Times New Roman" w:hAnsi="Times New Roman" w:cs="Times New Roman"/>
-          <w:sz w:val="24"/>
-          <w:szCs w:val="24"/>
-          <w:lang w:eastAsia="es-ES"/>
-        </w:rPr>
-      </w:pPr>
-      <w:r>
-        <w:rPr>
-          <w:rFonts w:ascii="Times New Roman" w:eastAsia="Times New Roman" w:hAnsi="Times New Roman" w:cs="Times New Roman"/>
-          <w:sz w:val="24"/>
-          <w:szCs w:val="24"/>
-          <w:lang w:eastAsia="es-ES"/>
-        </w:rPr>
-        <w:t>El coordinador podrá registrar entrenadores o proporcionarles el código del equipo para que se vinculen desde la aplicación.</w:t>
-      </w:r>
-    </w:p>
-    <w:p>
-      <w:pPr>
-        <w:rPr>
-          <w:rFonts w:ascii="Times New Roman" w:eastAsia="Times New Roman" w:hAnsi="Times New Roman" w:cs="Times New Roman"/>
-          <w:sz w:val="24"/>
-          <w:szCs w:val="24"/>
-          <w:lang w:eastAsia="es-ES"/>
-        </w:rPr>
-      </w:pPr>
-      <w:r>
-        <w:rPr>
-          <w:rFonts w:ascii="Times New Roman" w:eastAsia="Times New Roman" w:hAnsi="Times New Roman" w:cs="Times New Roman"/>
-          <w:sz w:val="24"/>
-          <w:szCs w:val="24"/>
-          <w:lang w:eastAsia="es-ES"/>
-        </w:rPr>
-        <w:t>RF2.6 – Propuesta de torneos</w:t>
-      </w:r>
-    </w:p>
-    <w:p>
-      <w:pPr>
-        <w:rPr>
-          <w:rFonts w:ascii="Times New Roman" w:eastAsia="Times New Roman" w:hAnsi="Times New Roman" w:cs="Times New Roman"/>
-          <w:sz w:val="24"/>
-          <w:szCs w:val="24"/>
-          <w:lang w:eastAsia="es-ES"/>
-        </w:rPr>
-      </w:pPr>
-      <w:r>
-        <w:rPr>
-          <w:rFonts w:ascii="Times New Roman" w:eastAsia="Times New Roman" w:hAnsi="Times New Roman" w:cs="Times New Roman"/>
-          <w:sz w:val="24"/>
-          <w:szCs w:val="24"/>
-          <w:lang w:eastAsia="es-ES"/>
-        </w:rPr>
-        <w:t>El sistema deberá permitir que el coordinador cree y publique propuestas de torneos, indicando información como:</w:t>
-      </w:r>
-    </w:p>
-    <w:p>
-      <w:pPr>
-        <w:numPr>
-          <w:ilvl w:val="0"/>
-          <w:numId w:val="16"/>
-        </w:numPr>
-        <w:rPr>
-          <w:rFonts w:ascii="Times New Roman" w:eastAsia="Times New Roman" w:hAnsi="Times New Roman" w:cs="Times New Roman"/>
-          <w:sz w:val="24"/>
-          <w:szCs w:val="24"/>
-          <w:lang w:eastAsia="es-ES"/>
-        </w:rPr>
-      </w:pPr>
-      <w:r>
-        <w:rPr>
-          <w:rFonts w:ascii="Times New Roman" w:eastAsia="Times New Roman" w:hAnsi="Times New Roman" w:cs="Times New Roman"/>
-          <w:sz w:val="24"/>
-          <w:szCs w:val="24"/>
-          <w:lang w:eastAsia="es-ES"/>
-        </w:rPr>
-        <w:t>Nombre y sede del torneo</w:t>
-      </w:r>
-    </w:p>
-    <w:p>
-      <w:pPr>
-        <w:numPr>
-          <w:ilvl w:val="0"/>
-          <w:numId w:val="16"/>
-        </w:numPr>
-        <w:rPr>
-          <w:rFonts w:ascii="Times New Roman" w:eastAsia="Times New Roman" w:hAnsi="Times New Roman" w:cs="Times New Roman"/>
-          <w:sz w:val="24"/>
-          <w:szCs w:val="24"/>
-          <w:lang w:eastAsia="es-ES"/>
-        </w:rPr>
-      </w:pPr>
-      <w:r>
-        <w:rPr>
-          <w:rFonts w:ascii="Times New Roman" w:eastAsia="Times New Roman" w:hAnsi="Times New Roman" w:cs="Times New Roman"/>
-          <w:sz w:val="24"/>
-          <w:szCs w:val="24"/>
-          <w:lang w:eastAsia="es-ES"/>
-        </w:rPr>
-        <w:t>Categorías participantes</w:t>
-      </w:r>
-    </w:p>
-    <w:p>
-      <w:pPr>
-        <w:numPr>
-          <w:ilvl w:val="0"/>
-          <w:numId w:val="16"/>
-        </w:numPr>
-        <w:rPr>
-          <w:rFonts w:ascii="Times New Roman" w:eastAsia="Times New Roman" w:hAnsi="Times New Roman" w:cs="Times New Roman"/>
-          <w:sz w:val="24"/>
-          <w:szCs w:val="24"/>
-          <w:lang w:eastAsia="es-ES"/>
-        </w:rPr>
-      </w:pPr>
-      <w:r>
-        <w:rPr>
-          <w:rFonts w:ascii="Times New Roman" w:eastAsia="Times New Roman" w:hAnsi="Times New Roman" w:cs="Times New Roman"/>
-          <w:sz w:val="24"/>
-          <w:szCs w:val="24"/>
-          <w:lang w:eastAsia="es-ES"/>
-        </w:rPr>
-        <w:t>Fechas y horarios estimados</w:t>
-      </w:r>
-    </w:p>
-    <w:p>
-      <w:pPr>
-        <w:numPr>
-          <w:ilvl w:val="0"/>
-          <w:numId w:val="16"/>
-        </w:numPr>
-        <w:rPr>
-          <w:rFonts w:ascii="Times New Roman" w:eastAsia="Times New Roman" w:hAnsi="Times New Roman" w:cs="Times New Roman"/>
-          <w:sz w:val="24"/>
-          <w:szCs w:val="24"/>
-          <w:lang w:eastAsia="es-ES"/>
-        </w:rPr>
-      </w:pPr>
-      <w:r>
-        <w:rPr>
-          <w:rFonts w:ascii="Times New Roman" w:eastAsia="Times New Roman" w:hAnsi="Times New Roman" w:cs="Times New Roman"/>
-          <w:sz w:val="24"/>
-          <w:szCs w:val="24"/>
-          <w:lang w:eastAsia="es-ES"/>
-        </w:rPr>
-        <w:t>Normas y sistema de puntuación</w:t>
-      </w:r>
-    </w:p>
-    <w:p>
-      <w:pPr>
-        <w:rPr>
-          <w:rFonts w:ascii="Times New Roman" w:eastAsia="Times New Roman" w:hAnsi="Times New Roman" w:cs="Times New Roman"/>
-          <w:sz w:val="24"/>
-          <w:szCs w:val="24"/>
-          <w:lang w:eastAsia="es-ES"/>
-        </w:rPr>
-      </w:pPr>
-      <w:r>
-        <w:rPr>
-          <w:rFonts w:ascii="Times New Roman" w:eastAsia="Times New Roman" w:hAnsi="Times New Roman" w:cs="Times New Roman"/>
-          <w:sz w:val="24"/>
-          <w:szCs w:val="24"/>
-          <w:lang w:eastAsia="es-ES"/>
-        </w:rPr>
-        <w:lastRenderedPageBreak/>
-        <w:t>Estas propuestas quedarán pendientes de validación por parte de la Federación.</w:t>
-      </w:r>
-    </w:p>
-    <w:p>
-      <w:pPr>
-        <w:rPr>
-          <w:rFonts w:ascii="Times New Roman" w:eastAsia="Times New Roman" w:hAnsi="Times New Roman" w:cs="Times New Roman"/>
-          <w:sz w:val="24"/>
-          <w:szCs w:val="24"/>
-          <w:lang w:eastAsia="es-ES"/>
-        </w:rPr>
-      </w:pPr>
-      <w:r>
-        <w:rPr>
-          <w:rFonts w:ascii="Times New Roman" w:eastAsia="Times New Roman" w:hAnsi="Times New Roman" w:cs="Times New Roman"/>
-          <w:sz w:val="24"/>
-          <w:szCs w:val="24"/>
-          <w:lang w:eastAsia="es-ES"/>
-        </w:rPr>
-        <w:t>RF2.7 – Inscripción en torneos</w:t>
-      </w:r>
-    </w:p>
-    <w:p>
-      <w:pPr>
-        <w:rPr>
-          <w:rFonts w:ascii="Times New Roman" w:eastAsia="Times New Roman" w:hAnsi="Times New Roman" w:cs="Times New Roman"/>
-          <w:sz w:val="24"/>
-          <w:szCs w:val="24"/>
-          <w:lang w:eastAsia="es-ES"/>
-        </w:rPr>
-      </w:pPr>
-      <w:r>
-        <w:rPr>
-          <w:rFonts w:ascii="Times New Roman" w:eastAsia="Times New Roman" w:hAnsi="Times New Roman" w:cs="Times New Roman"/>
-          <w:sz w:val="24"/>
-          <w:szCs w:val="24"/>
-          <w:lang w:eastAsia="es-ES"/>
-        </w:rPr>
-        <w:t>El coordinador podrá inscribir equipos del club en torneos validados y abiertos.</w:t>
-      </w:r>
-      <w:r>
-        <w:rPr>
-          <w:rFonts w:ascii="Times New Roman" w:eastAsia="Times New Roman" w:hAnsi="Times New Roman" w:cs="Times New Roman"/>
-          <w:sz w:val="24"/>
-          <w:szCs w:val="24"/>
-          <w:lang w:eastAsia="es-ES"/>
-        </w:rPr>
-        <w:br/>
-        <w:t>El sistema verificará que el equipo cumpla los requisitos de categoría y edad.</w:t>
-      </w:r>
-    </w:p>
-    <w:p>
-      <w:pPr>
-        <w:rPr>
-          <w:rFonts w:ascii="Times New Roman" w:eastAsia="Times New Roman" w:hAnsi="Times New Roman" w:cs="Times New Roman"/>
-          <w:sz w:val="24"/>
-          <w:szCs w:val="24"/>
-          <w:lang w:eastAsia="es-ES"/>
-        </w:rPr>
-      </w:pPr>
-      <w:r>
-        <w:rPr>
-          <w:rFonts w:ascii="Times New Roman" w:eastAsia="Times New Roman" w:hAnsi="Times New Roman" w:cs="Times New Roman"/>
-          <w:sz w:val="24"/>
-          <w:szCs w:val="24"/>
-          <w:lang w:eastAsia="es-ES"/>
-        </w:rPr>
-        <w:t>RF2.8 – Consulta de información del club</w:t>
-      </w:r>
-    </w:p>
-    <w:p>
-      <w:pPr>
-        <w:rPr>
-          <w:rFonts w:ascii="Times New Roman" w:eastAsia="Times New Roman" w:hAnsi="Times New Roman" w:cs="Times New Roman"/>
-          <w:sz w:val="24"/>
-          <w:szCs w:val="24"/>
-          <w:lang w:eastAsia="es-ES"/>
-        </w:rPr>
-      </w:pPr>
-      <w:r>
-        <w:rPr>
-          <w:rFonts w:ascii="Times New Roman" w:eastAsia="Times New Roman" w:hAnsi="Times New Roman" w:cs="Times New Roman"/>
-          <w:sz w:val="24"/>
-          <w:szCs w:val="24"/>
-          <w:lang w:eastAsia="es-ES"/>
-        </w:rPr>
-        <w:t>El coordinador podrá visualizar un panel general con todos los equipos, torneos inscritos y resultados históricos.</w:t>
-      </w:r>
-    </w:p>
-    <w:p>
-      <w:pPr>
-        <w:rPr>
-          <w:rFonts w:ascii="Times New Roman" w:eastAsia="Times New Roman" w:hAnsi="Times New Roman" w:cs="Times New Roman"/>
-          <w:sz w:val="24"/>
-          <w:szCs w:val="24"/>
-          <w:lang w:eastAsia="es-ES"/>
-        </w:rPr>
-      </w:pPr>
-      <w:r>
-        <w:rPr>
-          <w:rFonts w:ascii="Times New Roman" w:eastAsia="Times New Roman" w:hAnsi="Times New Roman" w:cs="Times New Roman"/>
-          <w:sz w:val="24"/>
-          <w:szCs w:val="24"/>
-          <w:lang w:eastAsia="es-ES"/>
-        </w:rPr>
-        <w:t>RF2.9 – Comunicación con la Federación y entrenadores</w:t>
-      </w:r>
-    </w:p>
-    <w:p>
-      <w:pPr>
-        <w:rPr>
-          <w:rFonts w:ascii="Times New Roman" w:eastAsia="Times New Roman" w:hAnsi="Times New Roman" w:cs="Times New Roman"/>
-          <w:sz w:val="24"/>
-          <w:szCs w:val="24"/>
-          <w:lang w:eastAsia="es-ES"/>
-        </w:rPr>
-      </w:pPr>
-      <w:r>
-        <w:rPr>
-          <w:rFonts w:ascii="Times New Roman" w:eastAsia="Times New Roman" w:hAnsi="Times New Roman" w:cs="Times New Roman"/>
-          <w:sz w:val="24"/>
-          <w:szCs w:val="24"/>
-          <w:lang w:eastAsia="es-ES"/>
-        </w:rPr>
-        <w:t>El sistema permitirá enviar y recibir notificaciones internas para coordinar inscripciones, incidencias o cambios de horario.</w:t>
-      </w:r>
-    </w:p>
-    <w:p>
-      <w:pPr>
-        <w:rPr>
-          <w:rFonts w:ascii="Times New Roman" w:eastAsia="Times New Roman" w:hAnsi="Times New Roman" w:cs="Times New Roman"/>
-          <w:sz w:val="24"/>
-          <w:szCs w:val="24"/>
-          <w:lang w:eastAsia="es-ES"/>
-        </w:rPr>
-      </w:pPr>
-    </w:p>
-    <w:p>
-      <w:pPr>
-        <w:rPr>
-          <w:rFonts w:ascii="Times New Roman" w:hAnsi="Times New Roman" w:cs="Times New Roman"/>
-          <w:b/>
-          <w:bCs/>
-          <w:sz w:val="24"/>
-          <w:szCs w:val="24"/>
-        </w:rPr>
-      </w:pPr>
-      <w:r>
-        <w:rPr>
-          <w:rFonts w:ascii="Times New Roman" w:hAnsi="Times New Roman" w:cs="Times New Roman"/>
-          <w:b/>
-          <w:bCs/>
-          <w:sz w:val="24"/>
-          <w:szCs w:val="24"/>
-        </w:rPr>
-        <w:t>Requisitos funcionales del perfil Entrenador (Aplicación Móvil)</w:t>
-      </w:r>
-    </w:p>
-    <w:p>
-      <w:pPr>
-        <w:rPr>
-          <w:rFonts w:ascii="Times New Roman" w:eastAsia="Times New Roman" w:hAnsi="Times New Roman" w:cs="Times New Roman"/>
-          <w:sz w:val="24"/>
-          <w:szCs w:val="24"/>
-          <w:lang w:eastAsia="es-ES"/>
-        </w:rPr>
-      </w:pPr>
-      <w:r>
-        <w:rPr>
-          <w:rFonts w:ascii="Times New Roman" w:eastAsia="Times New Roman" w:hAnsi="Times New Roman" w:cs="Times New Roman"/>
-          <w:sz w:val="24"/>
-          <w:szCs w:val="24"/>
-          <w:lang w:eastAsia="es-ES"/>
-        </w:rPr>
-        <w:t>RF3.1 – Vinculación mediante código de equipo</w:t>
-      </w:r>
-    </w:p>
-    <w:p>
-      <w:pPr>
-        <w:rPr>
-          <w:rFonts w:ascii="Times New Roman" w:eastAsia="Times New Roman" w:hAnsi="Times New Roman" w:cs="Times New Roman"/>
-          <w:sz w:val="24"/>
-          <w:szCs w:val="24"/>
-          <w:lang w:eastAsia="es-ES"/>
-        </w:rPr>
-      </w:pPr>
-      <w:r>
-        <w:rPr>
-          <w:rFonts w:ascii="Times New Roman" w:eastAsia="Times New Roman" w:hAnsi="Times New Roman" w:cs="Times New Roman"/>
-          <w:sz w:val="24"/>
-          <w:szCs w:val="24"/>
-          <w:lang w:eastAsia="es-ES"/>
-        </w:rPr>
-        <w:t>El sistema permitirá al entrenador unirse al equipo introduciendo el código único generado por el coordinador.</w:t>
-      </w:r>
-    </w:p>
-    <w:p>
-      <w:pPr>
-        <w:rPr>
-          <w:rFonts w:ascii="Times New Roman" w:eastAsia="Times New Roman" w:hAnsi="Times New Roman" w:cs="Times New Roman"/>
-          <w:sz w:val="24"/>
-          <w:szCs w:val="24"/>
-          <w:lang w:eastAsia="es-ES"/>
-        </w:rPr>
-      </w:pPr>
-      <w:r>
-        <w:rPr>
-          <w:rFonts w:ascii="Times New Roman" w:eastAsia="Times New Roman" w:hAnsi="Times New Roman" w:cs="Times New Roman"/>
-          <w:sz w:val="24"/>
-          <w:szCs w:val="24"/>
-          <w:lang w:eastAsia="es-ES"/>
-        </w:rPr>
-        <w:t>RF3.2 – Registro y gestión de jugadores</w:t>
-      </w:r>
-    </w:p>
-    <w:p>
-      <w:pPr>
-        <w:rPr>
-          <w:rFonts w:ascii="Times New Roman" w:eastAsia="Times New Roman" w:hAnsi="Times New Roman" w:cs="Times New Roman"/>
-          <w:sz w:val="24"/>
-          <w:szCs w:val="24"/>
-          <w:lang w:eastAsia="es-ES"/>
-        </w:rPr>
-      </w:pPr>
-      <w:r>
-        <w:rPr>
-          <w:rFonts w:ascii="Times New Roman" w:eastAsia="Times New Roman" w:hAnsi="Times New Roman" w:cs="Times New Roman"/>
-          <w:sz w:val="24"/>
-          <w:szCs w:val="24"/>
-          <w:lang w:eastAsia="es-ES"/>
-        </w:rPr>
-        <w:t>El entrenador podrá registrar los datos de los jugadores de su equipo (nombre, edad, dorsal, posición, etc.) y editarlos cuando sea necesario.</w:t>
-      </w:r>
-    </w:p>
-    <w:p>
-      <w:pPr>
-        <w:rPr>
-          <w:rFonts w:ascii="Times New Roman" w:eastAsia="Times New Roman" w:hAnsi="Times New Roman" w:cs="Times New Roman"/>
-          <w:sz w:val="24"/>
-          <w:szCs w:val="24"/>
-          <w:lang w:eastAsia="es-ES"/>
-        </w:rPr>
-      </w:pPr>
-      <w:r>
-        <w:rPr>
-          <w:rFonts w:ascii="Times New Roman" w:eastAsia="Times New Roman" w:hAnsi="Times New Roman" w:cs="Times New Roman"/>
-          <w:sz w:val="24"/>
-          <w:szCs w:val="24"/>
-          <w:lang w:eastAsia="es-ES"/>
-        </w:rPr>
-        <w:t>RF3.3 – Consulta de torneos</w:t>
-      </w:r>
-    </w:p>
-    <w:p>
-      <w:pPr>
-        <w:rPr>
-          <w:rFonts w:ascii="Times New Roman" w:eastAsia="Times New Roman" w:hAnsi="Times New Roman" w:cs="Times New Roman"/>
-          <w:sz w:val="24"/>
-          <w:szCs w:val="24"/>
-          <w:lang w:eastAsia="es-ES"/>
-        </w:rPr>
-      </w:pPr>
-      <w:r>
-        <w:rPr>
-          <w:rFonts w:ascii="Times New Roman" w:eastAsia="Times New Roman" w:hAnsi="Times New Roman" w:cs="Times New Roman"/>
-          <w:sz w:val="24"/>
-          <w:szCs w:val="24"/>
-          <w:lang w:eastAsia="es-ES"/>
-        </w:rPr>
-        <w:t>El sistema mostrará todos los torneos en los que su equipo participa, con detalles sobre:</w:t>
-      </w:r>
-    </w:p>
-    <w:p>
-      <w:pPr>
-        <w:numPr>
-          <w:ilvl w:val="0"/>
-          <w:numId w:val="18"/>
-        </w:numPr>
-        <w:rPr>
-          <w:rFonts w:ascii="Times New Roman" w:eastAsia="Times New Roman" w:hAnsi="Times New Roman" w:cs="Times New Roman"/>
-          <w:sz w:val="24"/>
-          <w:szCs w:val="24"/>
-          <w:lang w:eastAsia="es-ES"/>
-        </w:rPr>
-      </w:pPr>
-      <w:r>
-        <w:rPr>
-          <w:rFonts w:ascii="Times New Roman" w:eastAsia="Times New Roman" w:hAnsi="Times New Roman" w:cs="Times New Roman"/>
-          <w:sz w:val="24"/>
-          <w:szCs w:val="24"/>
-          <w:lang w:eastAsia="es-ES"/>
-        </w:rPr>
-        <w:t>Fechas y horarios</w:t>
-      </w:r>
-    </w:p>
-    <w:p>
-      <w:pPr>
-        <w:numPr>
-          <w:ilvl w:val="0"/>
-          <w:numId w:val="18"/>
-        </w:numPr>
-        <w:rPr>
-          <w:rFonts w:ascii="Times New Roman" w:eastAsia="Times New Roman" w:hAnsi="Times New Roman" w:cs="Times New Roman"/>
-          <w:sz w:val="24"/>
-          <w:szCs w:val="24"/>
-          <w:lang w:eastAsia="es-ES"/>
-        </w:rPr>
-      </w:pPr>
-      <w:r>
-        <w:rPr>
-          <w:rFonts w:ascii="Times New Roman" w:eastAsia="Times New Roman" w:hAnsi="Times New Roman" w:cs="Times New Roman"/>
-          <w:sz w:val="24"/>
-          <w:szCs w:val="24"/>
-          <w:lang w:eastAsia="es-ES"/>
-        </w:rPr>
-        <w:t>Sedes y campos de juego</w:t>
-      </w:r>
-    </w:p>
-    <w:p>
-      <w:pPr>
-        <w:numPr>
-          <w:ilvl w:val="0"/>
-          <w:numId w:val="18"/>
-        </w:numPr>
-        <w:rPr>
-          <w:rFonts w:ascii="Times New Roman" w:eastAsia="Times New Roman" w:hAnsi="Times New Roman" w:cs="Times New Roman"/>
-          <w:sz w:val="24"/>
-          <w:szCs w:val="24"/>
-          <w:lang w:eastAsia="es-ES"/>
-        </w:rPr>
-      </w:pPr>
-      <w:r>
-        <w:rPr>
-          <w:rFonts w:ascii="Times New Roman" w:eastAsia="Times New Roman" w:hAnsi="Times New Roman" w:cs="Times New Roman"/>
-          <w:sz w:val="24"/>
-          <w:szCs w:val="24"/>
-          <w:lang w:eastAsia="es-ES"/>
-        </w:rPr>
-        <w:t>Reglas y formato</w:t>
-      </w:r>
-    </w:p>
-    <w:p>
-      <w:pPr>
-        <w:numPr>
-          <w:ilvl w:val="0"/>
-          <w:numId w:val="18"/>
-        </w:numPr>
-        <w:rPr>
-          <w:rFonts w:ascii="Times New Roman" w:eastAsia="Times New Roman" w:hAnsi="Times New Roman" w:cs="Times New Roman"/>
-          <w:sz w:val="24"/>
-          <w:szCs w:val="24"/>
-          <w:lang w:eastAsia="es-ES"/>
-        </w:rPr>
-      </w:pPr>
-      <w:r>
-        <w:rPr>
-          <w:rFonts w:ascii="Times New Roman" w:eastAsia="Times New Roman" w:hAnsi="Times New Roman" w:cs="Times New Roman"/>
-          <w:sz w:val="24"/>
-          <w:szCs w:val="24"/>
-          <w:lang w:eastAsia="es-ES"/>
-        </w:rPr>
-        <w:t>Equipos rivales</w:t>
-      </w:r>
-    </w:p>
-    <w:p>
-      <w:pPr>
-        <w:rPr>
-          <w:rFonts w:ascii="Times New Roman" w:eastAsia="Times New Roman" w:hAnsi="Times New Roman" w:cs="Times New Roman"/>
-          <w:sz w:val="24"/>
-          <w:szCs w:val="24"/>
-          <w:lang w:eastAsia="es-ES"/>
-        </w:rPr>
-      </w:pPr>
-      <w:r>
-        <w:rPr>
-          <w:rFonts w:ascii="Times New Roman" w:eastAsia="Times New Roman" w:hAnsi="Times New Roman" w:cs="Times New Roman"/>
-          <w:sz w:val="24"/>
-          <w:szCs w:val="24"/>
-          <w:lang w:eastAsia="es-ES"/>
-        </w:rPr>
-        <w:t>RF3.4 – Recepción de notificaciones</w:t>
-      </w:r>
-    </w:p>
-    <w:p>
-      <w:pPr>
-        <w:rPr>
-          <w:rFonts w:ascii="Times New Roman" w:eastAsia="Times New Roman" w:hAnsi="Times New Roman" w:cs="Times New Roman"/>
-          <w:sz w:val="24"/>
-          <w:szCs w:val="24"/>
-          <w:lang w:eastAsia="es-ES"/>
-        </w:rPr>
-      </w:pPr>
-      <w:r>
-        <w:rPr>
-          <w:rFonts w:ascii="Times New Roman" w:eastAsia="Times New Roman" w:hAnsi="Times New Roman" w:cs="Times New Roman"/>
-          <w:sz w:val="24"/>
-          <w:szCs w:val="24"/>
-          <w:lang w:eastAsia="es-ES"/>
-        </w:rPr>
-        <w:t>El entrenador recibirá notificaciones automáticas sobre:</w:t>
-      </w:r>
-    </w:p>
-    <w:p>
-      <w:pPr>
-        <w:numPr>
-          <w:ilvl w:val="0"/>
-          <w:numId w:val="19"/>
-        </w:numPr>
-        <w:rPr>
-          <w:rFonts w:ascii="Times New Roman" w:eastAsia="Times New Roman" w:hAnsi="Times New Roman" w:cs="Times New Roman"/>
-          <w:sz w:val="24"/>
-          <w:szCs w:val="24"/>
-          <w:lang w:eastAsia="es-ES"/>
-        </w:rPr>
-      </w:pPr>
-      <w:r>
-        <w:rPr>
-          <w:rFonts w:ascii="Times New Roman" w:eastAsia="Times New Roman" w:hAnsi="Times New Roman" w:cs="Times New Roman"/>
-          <w:sz w:val="24"/>
-          <w:szCs w:val="24"/>
-          <w:lang w:eastAsia="es-ES"/>
-        </w:rPr>
-        <w:t>Cambios en horarios o sedes</w:t>
-      </w:r>
-    </w:p>
-    <w:p>
-      <w:pPr>
-        <w:numPr>
-          <w:ilvl w:val="0"/>
-          <w:numId w:val="19"/>
-        </w:numPr>
-        <w:rPr>
-          <w:rFonts w:ascii="Times New Roman" w:eastAsia="Times New Roman" w:hAnsi="Times New Roman" w:cs="Times New Roman"/>
-          <w:sz w:val="24"/>
-          <w:szCs w:val="24"/>
-          <w:lang w:eastAsia="es-ES"/>
-        </w:rPr>
-      </w:pPr>
-      <w:r>
-        <w:rPr>
-          <w:rFonts w:ascii="Times New Roman" w:eastAsia="Times New Roman" w:hAnsi="Times New Roman" w:cs="Times New Roman"/>
-          <w:sz w:val="24"/>
-          <w:szCs w:val="24"/>
-          <w:lang w:eastAsia="es-ES"/>
-        </w:rPr>
-        <w:t>Resultados de partidos</w:t>
-      </w:r>
-    </w:p>
-    <w:p>
-      <w:pPr>
-        <w:numPr>
-          <w:ilvl w:val="0"/>
-          <w:numId w:val="19"/>
-        </w:numPr>
-        <w:rPr>
-          <w:rFonts w:ascii="Times New Roman" w:eastAsia="Times New Roman" w:hAnsi="Times New Roman" w:cs="Times New Roman"/>
-          <w:sz w:val="24"/>
-          <w:szCs w:val="24"/>
-          <w:lang w:eastAsia="es-ES"/>
-        </w:rPr>
-      </w:pPr>
-      <w:r>
-        <w:rPr>
-          <w:rFonts w:ascii="Times New Roman" w:eastAsia="Times New Roman" w:hAnsi="Times New Roman" w:cs="Times New Roman"/>
-          <w:sz w:val="24"/>
-          <w:szCs w:val="24"/>
-          <w:lang w:eastAsia="es-ES"/>
-        </w:rPr>
-        <w:t>Confirmación o rechazo de inscripciones</w:t>
-      </w:r>
-    </w:p>
-    <w:p>
-      <w:pPr>
-        <w:numPr>
-          <w:ilvl w:val="0"/>
-          <w:numId w:val="19"/>
-        </w:numPr>
-        <w:rPr>
-          <w:rFonts w:ascii="Times New Roman" w:eastAsia="Times New Roman" w:hAnsi="Times New Roman" w:cs="Times New Roman"/>
-          <w:sz w:val="24"/>
-          <w:szCs w:val="24"/>
-          <w:lang w:eastAsia="es-ES"/>
-        </w:rPr>
-      </w:pPr>
-      <w:r>
-        <w:rPr>
-          <w:rFonts w:ascii="Times New Roman" w:eastAsia="Times New Roman" w:hAnsi="Times New Roman" w:cs="Times New Roman"/>
-          <w:sz w:val="24"/>
-          <w:szCs w:val="24"/>
-          <w:lang w:eastAsia="es-ES"/>
-        </w:rPr>
-        <w:t>Mensajes del coordinador o la Federación</w:t>
-      </w:r>
-    </w:p>
-    <w:p>
-      <w:pPr>
-        <w:rPr>
-          <w:rFonts w:ascii="Times New Roman" w:eastAsia="Times New Roman" w:hAnsi="Times New Roman" w:cs="Times New Roman"/>
-          <w:sz w:val="24"/>
-          <w:szCs w:val="24"/>
-          <w:lang w:eastAsia="es-ES"/>
-        </w:rPr>
-      </w:pPr>
-      <w:r>
-        <w:rPr>
-          <w:rFonts w:ascii="Times New Roman" w:eastAsia="Times New Roman" w:hAnsi="Times New Roman" w:cs="Times New Roman"/>
-          <w:sz w:val="24"/>
-          <w:szCs w:val="24"/>
-          <w:lang w:eastAsia="es-ES"/>
-        </w:rPr>
-        <w:t>RF3.5 – Consulta del histórico del equipo</w:t>
-      </w:r>
-    </w:p>
-    <w:p>
-      <w:pPr>
-        <w:rPr>
-          <w:rFonts w:ascii="Times New Roman" w:eastAsia="Times New Roman" w:hAnsi="Times New Roman" w:cs="Times New Roman"/>
-          <w:sz w:val="24"/>
-          <w:szCs w:val="24"/>
-          <w:lang w:eastAsia="es-ES"/>
-        </w:rPr>
-      </w:pPr>
-      <w:r>
-        <w:rPr>
-          <w:rFonts w:ascii="Times New Roman" w:eastAsia="Times New Roman" w:hAnsi="Times New Roman" w:cs="Times New Roman"/>
-          <w:sz w:val="24"/>
-          <w:szCs w:val="24"/>
-          <w:lang w:eastAsia="es-ES"/>
-        </w:rPr>
-        <w:lastRenderedPageBreak/>
-        <w:t>El sistema deberá permitir consultar los resultados, estadísticas y clasificaciones de los torneos pasados.</w:t>
-      </w:r>
-    </w:p>
-    <w:p>
-      <w:pPr>
-        <w:rPr>
-          <w:rFonts w:ascii="Times New Roman" w:eastAsia="Times New Roman" w:hAnsi="Times New Roman" w:cs="Times New Roman"/>
-          <w:sz w:val="24"/>
-          <w:szCs w:val="24"/>
-          <w:lang w:eastAsia="es-ES"/>
-        </w:rPr>
-      </w:pPr>
-      <w:r>
-        <w:rPr>
-          <w:rFonts w:ascii="Times New Roman" w:eastAsia="Times New Roman" w:hAnsi="Times New Roman" w:cs="Times New Roman"/>
-          <w:sz w:val="24"/>
-          <w:szCs w:val="24"/>
-          <w:lang w:eastAsia="es-ES"/>
-        </w:rPr>
-        <w:t>RF3.6 – Comunicación con el coordinador</w:t>
-      </w:r>
-    </w:p>
-    <w:p>
-      <w:pPr>
-        <w:rPr>
-          <w:rFonts w:ascii="Times New Roman" w:eastAsia="Times New Roman" w:hAnsi="Times New Roman" w:cs="Times New Roman"/>
-          <w:sz w:val="24"/>
-          <w:szCs w:val="24"/>
-          <w:lang w:eastAsia="es-ES"/>
-        </w:rPr>
-      </w:pPr>
-      <w:r>
-        <w:rPr>
-          <w:rFonts w:ascii="Times New Roman" w:eastAsia="Times New Roman" w:hAnsi="Times New Roman" w:cs="Times New Roman"/>
-          <w:sz w:val="24"/>
-          <w:szCs w:val="24"/>
-          <w:lang w:eastAsia="es-ES"/>
-        </w:rPr>
-        <w:t>El entrenador podrá enviar mensajes o sugerencias al coordinador (por ejemplo, recomendar un torneo o comunicar incidencias).</w:t>
-      </w:r>
-    </w:p>
-    <w:p>
-      <w:pPr>
         <w:rPr>
           <w:rFonts w:ascii="Times New Roman" w:hAnsi="Times New Roman" w:cs="Times New Roman"/>
           <w:sz w:val="24"/>
@@ -7526,6 +6758,23 @@
     </w:p>
     <w:p>
       <w:pPr>
+        <w:rPr>
+          <w:rFonts w:ascii="Times New Roman" w:hAnsi="Times New Roman" w:cs="Times New Roman"/>
+          <w:sz w:val="24"/>
+          <w:szCs w:val="24"/>
+        </w:rPr>
+      </w:pPr>
+      <w:r>
+        <w:rPr>
+          <w:rFonts w:ascii="Times New Roman" w:hAnsi="Times New Roman" w:cs="Times New Roman"/>
+          <w:sz w:val="24"/>
+          <w:szCs w:val="24"/>
+        </w:rPr>
+        <w:br w:type="page"/>
+      </w:r>
+    </w:p>
+    <w:p>
+      <w:pPr>
         <w:pStyle w:val="Prrafodelista"/>
         <w:numPr>
           <w:ilvl w:val="0"/>
@@ -7546,6 +6795,7 @@
           <w:sz w:val="24"/>
           <w:szCs w:val="24"/>
         </w:rPr>
+        <w:lastRenderedPageBreak/>
         <w:t>Plasmar el modelo E/R</w:t>
       </w:r>
       <w:bookmarkEnd w:id="19"/>
@@ -7561,6 +6811,83 @@
           <w:szCs w:val="24"/>
         </w:rPr>
       </w:pPr>
+      <w:r>
+        <w:rPr>
+          <w:rFonts w:ascii="Times New Roman" w:hAnsi="Times New Roman" w:cs="Times New Roman"/>
+          <w:noProof/>
+          <w:sz w:val="24"/>
+          <w:szCs w:val="24"/>
+          <w14:ligatures w14:val="standardContextual"/>
+        </w:rPr>
+        <w:drawing>
+          <wp:inline distT="0" distB="0" distL="0" distR="0" wp14:anchorId="02E9EFC8" wp14:editId="41F6DE7D">
+            <wp:extent cx="5891530" cy="4912437"/>
+            <wp:effectExtent l="0" t="0" r="0" b="2540"/>
+            <wp:docPr id="1754100743" name="Imagen 1" descr="Diagrama&#10;&#10;El contenido generado por IA puede ser incorrecto."/>
+            <wp:cNvGraphicFramePr>
+              <a:graphicFrameLocks xmlns:a="http://schemas.openxmlformats.org/drawingml/2006/main" noChangeAspect="1"/>
+            </wp:cNvGraphicFramePr>
+            <a:graphic xmlns:a="http://schemas.openxmlformats.org/drawingml/2006/main">
+              <a:graphicData uri="http://schemas.openxmlformats.org/drawingml/2006/picture">
+                <pic:pic xmlns:pic="http://schemas.openxmlformats.org/drawingml/2006/picture">
+                  <pic:nvPicPr>
+                    <pic:cNvPr id="1754100743" name="Imagen 1" descr="Diagrama&#10;&#10;El contenido generado por IA puede ser incorrecto."/>
+                    <pic:cNvPicPr/>
+                  </pic:nvPicPr>
+                  <pic:blipFill>
+                    <a:blip r:embed="rId7">
+                      <a:extLst>
+                        <a:ext uri="{28A0092B-C50C-407E-A947-70E740481C1C}">
+                          <a14:useLocalDpi xmlns:a14="http://schemas.microsoft.com/office/drawing/2010/main" val="0"/>
+                        </a:ext>
+                      </a:extLst>
+                    </a:blip>
+                    <a:stretch>
+                      <a:fillRect/>
+                    </a:stretch>
+                  </pic:blipFill>
+                  <pic:spPr>
+                    <a:xfrm>
+                      <a:off x="0" y="0"/>
+                      <a:ext cx="5893742" cy="4914281"/>
+                    </a:xfrm>
+                    <a:prstGeom prst="rect">
+                      <a:avLst/>
+                    </a:prstGeom>
+                  </pic:spPr>
+                </pic:pic>
+              </a:graphicData>
+            </a:graphic>
+          </wp:inline>
+        </w:drawing>
+      </w:r>
+    </w:p>
+    <w:p>
+      <w:pPr>
+        <w:rPr>
+          <w:rFonts w:ascii="Times New Roman" w:hAnsi="Times New Roman" w:cs="Times New Roman"/>
+          <w:sz w:val="24"/>
+          <w:szCs w:val="24"/>
+        </w:rPr>
+      </w:pPr>
+    </w:p>
+    <w:p>
+      <w:pPr>
+        <w:rPr>
+          <w:rFonts w:ascii="Times New Roman" w:hAnsi="Times New Roman" w:cs="Times New Roman"/>
+          <w:sz w:val="24"/>
+          <w:szCs w:val="24"/>
+        </w:rPr>
+      </w:pPr>
+      <w:bookmarkStart w:id="20" w:name="_Toc177584902"/>
+      <w:r>
+        <w:rPr>
+          <w:rFonts w:ascii="Times New Roman" w:hAnsi="Times New Roman" w:cs="Times New Roman"/>
+          <w:sz w:val="24"/>
+          <w:szCs w:val="24"/>
+        </w:rPr>
+        <w:br w:type="page"/>
+      </w:r>
     </w:p>
     <w:p>
       <w:pPr>
@@ -7577,13 +6904,13 @@
           <w:szCs w:val="24"/>
         </w:rPr>
       </w:pPr>
-      <w:bookmarkStart w:id="20" w:name="_Toc177584902"/>
-      <w:r>
-        <w:rPr>
-          <w:rFonts w:ascii="Times New Roman" w:hAnsi="Times New Roman" w:cs="Times New Roman"/>
-          <w:sz w:val="24"/>
-          <w:szCs w:val="24"/>
-        </w:rPr>
+      <w:r>
+        <w:rPr>
+          <w:rFonts w:ascii="Times New Roman" w:hAnsi="Times New Roman" w:cs="Times New Roman"/>
+          <w:sz w:val="24"/>
+          <w:szCs w:val="24"/>
+        </w:rPr>
+        <w:lastRenderedPageBreak/>
         <w:t>Explicar el origen de los atributos</w:t>
       </w:r>
       <w:bookmarkEnd w:id="20"/>
@@ -7877,7 +7204,7 @@
                     <pic:cNvPicPr/>
                   </pic:nvPicPr>
                   <pic:blipFill>
-                    <a:blip r:embed="rId7"/>
+                    <a:blip r:embed="rId8"/>
                     <a:stretch>
                       <a:fillRect/>
                     </a:stretch>
@@ -8175,7 +7502,7 @@
                     <pic:cNvPicPr/>
                   </pic:nvPicPr>
                   <pic:blipFill rotWithShape="1">
-                    <a:blip r:embed="rId8"/>
+                    <a:blip r:embed="rId9"/>
                     <a:srcRect l="3988" t="15418" r="3514" b="9798"/>
                     <a:stretch>
                       <a:fillRect/>
@@ -8454,8 +7781,16 @@
     </w:p>
     <w:p>
       <w:pPr>
-        <w:pStyle w:val="Ttulo1"/>
-        <w:spacing w:line="360" w:lineRule="auto"/>
+        <w:rPr>
+          <w:rFonts w:ascii="Times New Roman" w:eastAsiaTheme="majorEastAsia" w:hAnsi="Times New Roman" w:cs="Times New Roman"/>
+          <w:b/>
+          <w:bCs/>
+          <w:color w:val="2F5496" w:themeColor="accent1" w:themeShade="BF"/>
+          <w:sz w:val="28"/>
+          <w:szCs w:val="28"/>
+        </w:rPr>
+      </w:pPr>
+      <w:r>
         <w:rPr>
           <w:rFonts w:ascii="Times New Roman" w:hAnsi="Times New Roman" w:cs="Times New Roman"/>
           <w:b/>
@@ -8463,9 +7798,13 @@
           <w:sz w:val="28"/>
           <w:szCs w:val="28"/>
         </w:rPr>
-      </w:pPr>
-      <w:bookmarkStart w:id="37" w:name="_Toc177584919"/>
-      <w:r>
+        <w:br w:type="page"/>
+      </w:r>
+    </w:p>
+    <w:p>
+      <w:pPr>
+        <w:pStyle w:val="Ttulo1"/>
+        <w:spacing w:line="360" w:lineRule="auto"/>
         <w:rPr>
           <w:rFonts w:ascii="Times New Roman" w:hAnsi="Times New Roman" w:cs="Times New Roman"/>
           <w:b/>
@@ -8473,6 +7812,17 @@
           <w:sz w:val="28"/>
           <w:szCs w:val="28"/>
         </w:rPr>
+      </w:pPr>
+      <w:bookmarkStart w:id="37" w:name="_Toc177584919"/>
+      <w:r>
+        <w:rPr>
+          <w:rFonts w:ascii="Times New Roman" w:hAnsi="Times New Roman" w:cs="Times New Roman"/>
+          <w:b/>
+          <w:bCs/>
+          <w:sz w:val="28"/>
+          <w:szCs w:val="28"/>
+        </w:rPr>
+        <w:lastRenderedPageBreak/>
         <w:t>1</w:t>
       </w:r>
       <w:r>
@@ -8525,6 +7875,326 @@
     </w:p>
     <w:p>
       <w:pPr>
+        <w:spacing w:line="360" w:lineRule="auto"/>
+        <w:ind w:left="360"/>
+        <w:outlineLvl w:val="1"/>
+      </w:pPr>
+      <w:r>
+        <w:t xml:space="preserve">Agencia Española de Protección de Datos. (2019). </w:t>
+      </w:r>
+      <w:r>
+        <w:rPr>
+          <w:rStyle w:val="nfasis"/>
+        </w:rPr>
+        <w:t>Guía para el cumplimiento del deber de informar.</w:t>
+      </w:r>
+      <w:r>
+        <w:t xml:space="preserve"> AEPD. </w:t>
+      </w:r>
+      <w:hyperlink r:id="rId10" w:history="1">
+        <w:r>
+          <w:rPr>
+            <w:rStyle w:val="Hipervnculo"/>
+          </w:rPr>
+          <w:t>https://www.aepd.es/</w:t>
+        </w:r>
+      </w:hyperlink>
+    </w:p>
+    <w:p>
+      <w:pPr>
+        <w:spacing w:line="360" w:lineRule="auto"/>
+        <w:ind w:left="360"/>
+        <w:outlineLvl w:val="1"/>
+        <w:rPr>
+          <w:rFonts w:ascii="Times New Roman" w:hAnsi="Times New Roman" w:cs="Times New Roman"/>
+          <w:sz w:val="24"/>
+          <w:szCs w:val="24"/>
+        </w:rPr>
+      </w:pPr>
+      <w:r>
+        <w:rPr>
+          <w:rFonts w:ascii="Times New Roman" w:hAnsi="Times New Roman" w:cs="Times New Roman"/>
+          <w:sz w:val="24"/>
+          <w:szCs w:val="24"/>
+        </w:rPr>
+        <w:t xml:space="preserve">Consejo Superior de Deportes. (2020). </w:t>
+      </w:r>
+      <w:r>
+        <w:rPr>
+          <w:rFonts w:ascii="Times New Roman" w:hAnsi="Times New Roman" w:cs="Times New Roman"/>
+          <w:i/>
+          <w:iCs/>
+          <w:sz w:val="24"/>
+          <w:szCs w:val="24"/>
+        </w:rPr>
+        <w:t>Código ético del deporte base español.</w:t>
+      </w:r>
+      <w:r>
+        <w:rPr>
+          <w:rFonts w:ascii="Times New Roman" w:hAnsi="Times New Roman" w:cs="Times New Roman"/>
+          <w:sz w:val="24"/>
+          <w:szCs w:val="24"/>
+        </w:rPr>
+        <w:t xml:space="preserve"> Ministerio de Cultura y Deporte. </w:t>
+      </w:r>
+      <w:hyperlink r:id="rId11" w:history="1">
+        <w:r>
+          <w:rPr>
+            <w:rStyle w:val="Hipervnculo"/>
+            <w:rFonts w:ascii="Times New Roman" w:hAnsi="Times New Roman" w:cs="Times New Roman"/>
+            <w:sz w:val="24"/>
+            <w:szCs w:val="24"/>
+          </w:rPr>
+          <w:t>https://www.csd.gob.es/</w:t>
+        </w:r>
+      </w:hyperlink>
+      <w:r>
+        <w:rPr>
+          <w:rFonts w:ascii="Times New Roman" w:hAnsi="Times New Roman" w:cs="Times New Roman"/>
+          <w:sz w:val="24"/>
+          <w:szCs w:val="24"/>
+        </w:rPr>
+        <w:t xml:space="preserve"> </w:t>
+      </w:r>
+    </w:p>
+    <w:p>
+      <w:pPr>
+        <w:spacing w:line="360" w:lineRule="auto"/>
+        <w:ind w:left="360"/>
+        <w:outlineLvl w:val="1"/>
+        <w:rPr>
+          <w:rFonts w:ascii="Times New Roman" w:hAnsi="Times New Roman" w:cs="Times New Roman"/>
+          <w:sz w:val="24"/>
+          <w:szCs w:val="24"/>
+        </w:rPr>
+      </w:pPr>
+      <w:r>
+        <w:rPr>
+          <w:rFonts w:ascii="Times New Roman" w:hAnsi="Times New Roman" w:cs="Times New Roman"/>
+          <w:sz w:val="24"/>
+          <w:szCs w:val="24"/>
+        </w:rPr>
+        <w:t xml:space="preserve">Ley 34/2002, de 11 de julio, de servicios de la sociedad de la información y de comercio electrónico. (BOE, núm. 166, 12 de julio de 2002). </w:t>
+      </w:r>
+      <w:hyperlink r:id="rId12" w:history="1">
+        <w:r>
+          <w:rPr>
+            <w:rStyle w:val="Hipervnculo"/>
+            <w:rFonts w:ascii="Times New Roman" w:hAnsi="Times New Roman" w:cs="Times New Roman"/>
+            <w:sz w:val="24"/>
+            <w:szCs w:val="24"/>
+          </w:rPr>
+          <w:t>https://www.boe.es/buscar/doc.php?id=BOE-A-2002-13758</w:t>
+        </w:r>
+      </w:hyperlink>
+      <w:r>
+        <w:rPr>
+          <w:rFonts w:ascii="Times New Roman" w:hAnsi="Times New Roman" w:cs="Times New Roman"/>
+          <w:sz w:val="24"/>
+          <w:szCs w:val="24"/>
+        </w:rPr>
+        <w:t xml:space="preserve"> </w:t>
+      </w:r>
+    </w:p>
+    <w:p>
+      <w:pPr>
+        <w:spacing w:line="360" w:lineRule="auto"/>
+        <w:ind w:left="360"/>
+        <w:outlineLvl w:val="1"/>
+        <w:rPr>
+          <w:rFonts w:ascii="Times New Roman" w:hAnsi="Times New Roman" w:cs="Times New Roman"/>
+          <w:sz w:val="24"/>
+          <w:szCs w:val="24"/>
+        </w:rPr>
+      </w:pPr>
+      <w:r>
+        <w:rPr>
+          <w:rFonts w:ascii="Times New Roman" w:hAnsi="Times New Roman" w:cs="Times New Roman"/>
+          <w:sz w:val="24"/>
+          <w:szCs w:val="24"/>
+        </w:rPr>
+        <w:t xml:space="preserve">Ley Orgánica 3/2018, de 5 de diciembre, de protección de datos personales y garantía de los derechos digitales. (BOE, núm. 294, 6 de diciembre de 2018). </w:t>
+      </w:r>
+      <w:hyperlink r:id="rId13" w:history="1">
+        <w:r>
+          <w:rPr>
+            <w:rStyle w:val="Hipervnculo"/>
+            <w:rFonts w:ascii="Times New Roman" w:hAnsi="Times New Roman" w:cs="Times New Roman"/>
+            <w:sz w:val="24"/>
+            <w:szCs w:val="24"/>
+          </w:rPr>
+          <w:t>https://www.b</w:t>
+        </w:r>
+        <w:r>
+          <w:rPr>
+            <w:rStyle w:val="Hipervnculo"/>
+            <w:rFonts w:ascii="Times New Roman" w:hAnsi="Times New Roman" w:cs="Times New Roman"/>
+            <w:sz w:val="24"/>
+            <w:szCs w:val="24"/>
+          </w:rPr>
+          <w:t>o</w:t>
+        </w:r>
+        <w:r>
+          <w:rPr>
+            <w:rStyle w:val="Hipervnculo"/>
+            <w:rFonts w:ascii="Times New Roman" w:hAnsi="Times New Roman" w:cs="Times New Roman"/>
+            <w:sz w:val="24"/>
+            <w:szCs w:val="24"/>
+          </w:rPr>
+          <w:t>e.es/buscar/doc.php?id=BOE-A-2018-16673</w:t>
+        </w:r>
+      </w:hyperlink>
+      <w:r>
+        <w:rPr>
+          <w:rFonts w:ascii="Times New Roman" w:hAnsi="Times New Roman" w:cs="Times New Roman"/>
+          <w:sz w:val="24"/>
+          <w:szCs w:val="24"/>
+        </w:rPr>
+        <w:t xml:space="preserve"> </w:t>
+      </w:r>
+    </w:p>
+    <w:p>
+      <w:pPr>
+        <w:spacing w:line="360" w:lineRule="auto"/>
+        <w:ind w:left="360"/>
+        <w:outlineLvl w:val="1"/>
+        <w:rPr>
+          <w:rFonts w:ascii="Times New Roman" w:hAnsi="Times New Roman" w:cs="Times New Roman"/>
+          <w:sz w:val="24"/>
+          <w:szCs w:val="24"/>
+        </w:rPr>
+      </w:pPr>
+      <w:r>
+        <w:rPr>
+          <w:rFonts w:ascii="Times New Roman" w:hAnsi="Times New Roman" w:cs="Times New Roman"/>
+          <w:sz w:val="24"/>
+          <w:szCs w:val="24"/>
+        </w:rPr>
+        <w:t xml:space="preserve">Real Decreto Legislativo 1/1996, de 12 de abril, por el que se aprueba el texto refundido de la Ley de Propiedad Intelectual. (BOE, núm. 97, 22 de abril de 1996). </w:t>
+      </w:r>
+      <w:hyperlink r:id="rId14" w:history="1">
+        <w:r>
+          <w:rPr>
+            <w:rStyle w:val="Hipervnculo"/>
+            <w:rFonts w:ascii="Times New Roman" w:hAnsi="Times New Roman" w:cs="Times New Roman"/>
+            <w:sz w:val="24"/>
+            <w:szCs w:val="24"/>
+          </w:rPr>
+          <w:t>https://www.boe.es/buscar/doc.php?id=BOE-A-1996-8930</w:t>
+        </w:r>
+      </w:hyperlink>
+      <w:r>
+        <w:rPr>
+          <w:rFonts w:ascii="Times New Roman" w:hAnsi="Times New Roman" w:cs="Times New Roman"/>
+          <w:sz w:val="24"/>
+          <w:szCs w:val="24"/>
+        </w:rPr>
+        <w:t xml:space="preserve"> </w:t>
+      </w:r>
+    </w:p>
+    <w:p>
+      <w:pPr>
+        <w:spacing w:line="360" w:lineRule="auto"/>
+        <w:ind w:left="360"/>
+        <w:outlineLvl w:val="1"/>
+        <w:rPr>
+          <w:rFonts w:ascii="Times New Roman" w:hAnsi="Times New Roman" w:cs="Times New Roman"/>
+          <w:sz w:val="24"/>
+          <w:szCs w:val="24"/>
+        </w:rPr>
+      </w:pPr>
+      <w:r>
+        <w:rPr>
+          <w:rFonts w:ascii="Times New Roman" w:hAnsi="Times New Roman" w:cs="Times New Roman"/>
+          <w:sz w:val="24"/>
+          <w:szCs w:val="24"/>
+        </w:rPr>
+        <w:t xml:space="preserve">Real Decreto 1112/2018, de 7 de septiembre, sobre accesibilidad de los sitios web y aplicaciones para dispositivos móviles del sector público. (BOE, núm. 227, 19 de septiembre de 2018). </w:t>
+      </w:r>
+      <w:hyperlink r:id="rId15" w:history="1">
+        <w:r>
+          <w:rPr>
+            <w:rStyle w:val="Hipervnculo"/>
+            <w:rFonts w:ascii="Times New Roman" w:hAnsi="Times New Roman" w:cs="Times New Roman"/>
+            <w:sz w:val="24"/>
+            <w:szCs w:val="24"/>
+          </w:rPr>
+          <w:t>https://www.boe.es/buscar/doc.php?id=BOE-A-2018-12699</w:t>
+        </w:r>
+      </w:hyperlink>
+      <w:r>
+        <w:rPr>
+          <w:rFonts w:ascii="Times New Roman" w:hAnsi="Times New Roman" w:cs="Times New Roman"/>
+          <w:sz w:val="24"/>
+          <w:szCs w:val="24"/>
+        </w:rPr>
+        <w:t xml:space="preserve"> </w:t>
+      </w:r>
+    </w:p>
+    <w:p>
+      <w:pPr>
+        <w:spacing w:line="360" w:lineRule="auto"/>
+        <w:ind w:left="360"/>
+        <w:outlineLvl w:val="1"/>
+        <w:rPr>
+          <w:rFonts w:ascii="Times New Roman" w:hAnsi="Times New Roman" w:cs="Times New Roman"/>
+          <w:sz w:val="24"/>
+          <w:szCs w:val="24"/>
+        </w:rPr>
+      </w:pPr>
+      <w:r>
+        <w:rPr>
+          <w:rFonts w:ascii="Times New Roman" w:hAnsi="Times New Roman" w:cs="Times New Roman"/>
+          <w:sz w:val="24"/>
+          <w:szCs w:val="24"/>
+        </w:rPr>
+        <w:t xml:space="preserve">Reglamento (UE) 2016/679 del Parlamento Europeo y del Consejo, de 27 de abril de 2016, relativo a la protección de las personas físicas en lo que respecta al tratamiento de datos personales y a la libre circulación de estos datos (Reglamento General de Protección de Datos). </w:t>
+      </w:r>
+      <w:r>
+        <w:rPr>
+          <w:rFonts w:ascii="Times New Roman" w:hAnsi="Times New Roman" w:cs="Times New Roman"/>
+          <w:i/>
+          <w:iCs/>
+          <w:sz w:val="24"/>
+          <w:szCs w:val="24"/>
+        </w:rPr>
+        <w:t>Diario Oficial de la Unión Europea</w:t>
+      </w:r>
+      <w:r>
+        <w:rPr>
+          <w:rFonts w:ascii="Times New Roman" w:hAnsi="Times New Roman" w:cs="Times New Roman"/>
+          <w:sz w:val="24"/>
+          <w:szCs w:val="24"/>
+        </w:rPr>
+        <w:t>, L119, 1–88.</w:t>
+      </w:r>
+    </w:p>
+    <w:p>
+      <w:pPr>
+        <w:spacing w:line="360" w:lineRule="auto"/>
+        <w:ind w:left="360"/>
+        <w:outlineLvl w:val="1"/>
+        <w:rPr>
+          <w:rFonts w:ascii="Times New Roman" w:hAnsi="Times New Roman" w:cs="Times New Roman"/>
+          <w:sz w:val="24"/>
+          <w:szCs w:val="24"/>
+        </w:rPr>
+      </w:pPr>
+    </w:p>
+    <w:p>
+      <w:pPr>
+        <w:pStyle w:val="Prrafodelista"/>
+        <w:spacing w:line="360" w:lineRule="auto"/>
+        <w:outlineLvl w:val="1"/>
+        <w:rPr>
+          <w:rFonts w:ascii="Times New Roman" w:hAnsi="Times New Roman" w:cs="Times New Roman"/>
+          <w:sz w:val="24"/>
+          <w:szCs w:val="24"/>
+        </w:rPr>
+      </w:pPr>
+    </w:p>
+    <w:p>
+      <w:pPr>
         <w:pStyle w:val="Prrafodelista"/>
         <w:numPr>
           <w:ilvl w:val="0"/>
@@ -8582,7 +8252,7 @@
     </w:p>
     <w:p/>
     <w:sectPr>
-      <w:headerReference w:type="default" r:id="rId9"/>
+      <w:headerReference w:type="default" r:id="rId16"/>
       <w:pgSz w:w="11906" w:h="16838"/>
       <w:pgMar w:top="1440" w:right="1440" w:bottom="1440" w:left="1440" w:header="709" w:footer="709" w:gutter="0"/>
       <w:cols w:space="708"/>
@@ -9063,6 +8733,155 @@
     </w:lvl>
   </w:abstractNum>
   <w:abstractNum w:abstractNumId="3" w15:restartNumberingAfterBreak="0">
+    <w:nsid w:val="0A051A6C"/>
+    <w:multiLevelType w:val="multilevel"/>
+    <w:tmpl w:val="AA284C4E"/>
+    <w:lvl w:ilvl="0">
+      <w:start w:val="1"/>
+      <w:numFmt w:val="bullet"/>
+      <w:lvlText w:val=""/>
+      <w:lvlJc w:val="left"/>
+      <w:pPr>
+        <w:tabs>
+          <w:tab w:val="num" w:pos="720"/>
+        </w:tabs>
+        <w:ind w:left="720" w:hanging="360"/>
+      </w:pPr>
+      <w:rPr>
+        <w:rFonts w:ascii="Symbol" w:hAnsi="Symbol" w:hint="default"/>
+        <w:sz w:val="20"/>
+      </w:rPr>
+    </w:lvl>
+    <w:lvl w:ilvl="1" w:tentative="1">
+      <w:start w:val="1"/>
+      <w:numFmt w:val="bullet"/>
+      <w:lvlText w:val="o"/>
+      <w:lvlJc w:val="left"/>
+      <w:pPr>
+        <w:tabs>
+          <w:tab w:val="num" w:pos="1440"/>
+        </w:tabs>
+        <w:ind w:left="1440" w:hanging="360"/>
+      </w:pPr>
+      <w:rPr>
+        <w:rFonts w:ascii="Courier New" w:hAnsi="Courier New" w:hint="default"/>
+        <w:sz w:val="20"/>
+      </w:rPr>
+    </w:lvl>
+    <w:lvl w:ilvl="2" w:tentative="1">
+      <w:start w:val="1"/>
+      <w:numFmt w:val="bullet"/>
+      <w:lvlText w:val=""/>
+      <w:lvlJc w:val="left"/>
+      <w:pPr>
+        <w:tabs>
+          <w:tab w:val="num" w:pos="2160"/>
+        </w:tabs>
+        <w:ind w:left="2160" w:hanging="360"/>
+      </w:pPr>
+      <w:rPr>
+        <w:rFonts w:ascii="Wingdings" w:hAnsi="Wingdings" w:hint="default"/>
+        <w:sz w:val="20"/>
+      </w:rPr>
+    </w:lvl>
+    <w:lvl w:ilvl="3" w:tentative="1">
+      <w:start w:val="1"/>
+      <w:numFmt w:val="bullet"/>
+      <w:lvlText w:val=""/>
+      <w:lvlJc w:val="left"/>
+      <w:pPr>
+        <w:tabs>
+          <w:tab w:val="num" w:pos="2880"/>
+        </w:tabs>
+        <w:ind w:left="2880" w:hanging="360"/>
+      </w:pPr>
+      <w:rPr>
+        <w:rFonts w:ascii="Wingdings" w:hAnsi="Wingdings" w:hint="default"/>
+        <w:sz w:val="20"/>
+      </w:rPr>
+    </w:lvl>
+    <w:lvl w:ilvl="4" w:tentative="1">
+      <w:start w:val="1"/>
+      <w:numFmt w:val="bullet"/>
+      <w:lvlText w:val=""/>
+      <w:lvlJc w:val="left"/>
+      <w:pPr>
+        <w:tabs>
+          <w:tab w:val="num" w:pos="3600"/>
+        </w:tabs>
+        <w:ind w:left="3600" w:hanging="360"/>
+      </w:pPr>
+      <w:rPr>
+        <w:rFonts w:ascii="Wingdings" w:hAnsi="Wingdings" w:hint="default"/>
+        <w:sz w:val="20"/>
+      </w:rPr>
+    </w:lvl>
+    <w:lvl w:ilvl="5" w:tentative="1">
+      <w:start w:val="1"/>
+      <w:numFmt w:val="bullet"/>
+      <w:lvlText w:val=""/>
+      <w:lvlJc w:val="left"/>
+      <w:pPr>
+        <w:tabs>
+          <w:tab w:val="num" w:pos="4320"/>
+        </w:tabs>
+        <w:ind w:left="4320" w:hanging="360"/>
+      </w:pPr>
+      <w:rPr>
+        <w:rFonts w:ascii="Wingdings" w:hAnsi="Wingdings" w:hint="default"/>
+        <w:sz w:val="20"/>
+      </w:rPr>
+    </w:lvl>
+    <w:lvl w:ilvl="6" w:tentative="1">
+      <w:start w:val="1"/>
+      <w:numFmt w:val="bullet"/>
+      <w:lvlText w:val=""/>
+      <w:lvlJc w:val="left"/>
+      <w:pPr>
+        <w:tabs>
+          <w:tab w:val="num" w:pos="5040"/>
+        </w:tabs>
+        <w:ind w:left="5040" w:hanging="360"/>
+      </w:pPr>
+      <w:rPr>
+        <w:rFonts w:ascii="Wingdings" w:hAnsi="Wingdings" w:hint="default"/>
+        <w:sz w:val="20"/>
+      </w:rPr>
+    </w:lvl>
+    <w:lvl w:ilvl="7" w:tentative="1">
+      <w:start w:val="1"/>
+      <w:numFmt w:val="bullet"/>
+      <w:lvlText w:val=""/>
+      <w:lvlJc w:val="left"/>
+      <w:pPr>
+        <w:tabs>
+          <w:tab w:val="num" w:pos="5760"/>
+        </w:tabs>
+        <w:ind w:left="5760" w:hanging="360"/>
+      </w:pPr>
+      <w:rPr>
+        <w:rFonts w:ascii="Wingdings" w:hAnsi="Wingdings" w:hint="default"/>
+        <w:sz w:val="20"/>
+      </w:rPr>
+    </w:lvl>
+    <w:lvl w:ilvl="8" w:tentative="1">
+      <w:start w:val="1"/>
+      <w:numFmt w:val="bullet"/>
+      <w:lvlText w:val=""/>
+      <w:lvlJc w:val="left"/>
+      <w:pPr>
+        <w:tabs>
+          <w:tab w:val="num" w:pos="6480"/>
+        </w:tabs>
+        <w:ind w:left="6480" w:hanging="360"/>
+      </w:pPr>
+      <w:rPr>
+        <w:rFonts w:ascii="Wingdings" w:hAnsi="Wingdings" w:hint="default"/>
+        <w:sz w:val="20"/>
+      </w:rPr>
+    </w:lvl>
+  </w:abstractNum>
+  <w:abstractNum w:abstractNumId="4" w15:restartNumberingAfterBreak="0">
     <w:nsid w:val="0A866DB5"/>
     <w:multiLevelType w:val="hybridMultilevel"/>
     <w:tmpl w:val="101EC304"/>
@@ -9175,7 +8994,7 @@
       </w:rPr>
     </w:lvl>
   </w:abstractNum>
-  <w:abstractNum w:abstractNumId="4" w15:restartNumberingAfterBreak="0">
+  <w:abstractNum w:abstractNumId="5" w15:restartNumberingAfterBreak="0">
     <w:nsid w:val="17D57793"/>
     <w:multiLevelType w:val="hybridMultilevel"/>
     <w:tmpl w:val="437AE9C2"/>
@@ -9288,7 +9107,7 @@
       </w:rPr>
     </w:lvl>
   </w:abstractNum>
-  <w:abstractNum w:abstractNumId="5" w15:restartNumberingAfterBreak="0">
+  <w:abstractNum w:abstractNumId="6" w15:restartNumberingAfterBreak="0">
     <w:nsid w:val="185535F8"/>
     <w:multiLevelType w:val="hybridMultilevel"/>
     <w:tmpl w:val="6A301A1C"/>
@@ -9401,7 +9220,7 @@
       </w:rPr>
     </w:lvl>
   </w:abstractNum>
-  <w:abstractNum w:abstractNumId="6" w15:restartNumberingAfterBreak="0">
+  <w:abstractNum w:abstractNumId="7" w15:restartNumberingAfterBreak="0">
     <w:nsid w:val="19DD685A"/>
     <w:multiLevelType w:val="multilevel"/>
     <w:tmpl w:val="44CCC7CA"/>
@@ -9550,7 +9369,7 @@
       </w:rPr>
     </w:lvl>
   </w:abstractNum>
-  <w:abstractNum w:abstractNumId="7" w15:restartNumberingAfterBreak="0">
+  <w:abstractNum w:abstractNumId="8" w15:restartNumberingAfterBreak="0">
     <w:nsid w:val="1A450DDE"/>
     <w:multiLevelType w:val="multilevel"/>
     <w:tmpl w:val="4EF80D3E"/>
@@ -9699,7 +9518,7 @@
       </w:rPr>
     </w:lvl>
   </w:abstractNum>
-  <w:abstractNum w:abstractNumId="8" w15:restartNumberingAfterBreak="0">
+  <w:abstractNum w:abstractNumId="9" w15:restartNumberingAfterBreak="0">
     <w:nsid w:val="21061AF5"/>
     <w:multiLevelType w:val="hybridMultilevel"/>
     <w:tmpl w:val="EDEE54D6"/>
@@ -9812,7 +9631,7 @@
       </w:rPr>
     </w:lvl>
   </w:abstractNum>
-  <w:abstractNum w:abstractNumId="9" w15:restartNumberingAfterBreak="0">
+  <w:abstractNum w:abstractNumId="10" w15:restartNumberingAfterBreak="0">
     <w:nsid w:val="3015624C"/>
     <w:multiLevelType w:val="hybridMultilevel"/>
     <w:tmpl w:val="713A3DA4"/>
@@ -9925,7 +9744,156 @@
       </w:rPr>
     </w:lvl>
   </w:abstractNum>
-  <w:abstractNum w:abstractNumId="10" w15:restartNumberingAfterBreak="0">
+  <w:abstractNum w:abstractNumId="11" w15:restartNumberingAfterBreak="0">
+    <w:nsid w:val="35B52313"/>
+    <w:multiLevelType w:val="multilevel"/>
+    <w:tmpl w:val="8AA8E4A8"/>
+    <w:lvl w:ilvl="0">
+      <w:start w:val="1"/>
+      <w:numFmt w:val="bullet"/>
+      <w:lvlText w:val=""/>
+      <w:lvlJc w:val="left"/>
+      <w:pPr>
+        <w:tabs>
+          <w:tab w:val="num" w:pos="720"/>
+        </w:tabs>
+        <w:ind w:left="720" w:hanging="360"/>
+      </w:pPr>
+      <w:rPr>
+        <w:rFonts w:ascii="Symbol" w:hAnsi="Symbol" w:hint="default"/>
+        <w:sz w:val="20"/>
+      </w:rPr>
+    </w:lvl>
+    <w:lvl w:ilvl="1" w:tentative="1">
+      <w:start w:val="1"/>
+      <w:numFmt w:val="bullet"/>
+      <w:lvlText w:val="o"/>
+      <w:lvlJc w:val="left"/>
+      <w:pPr>
+        <w:tabs>
+          <w:tab w:val="num" w:pos="1440"/>
+        </w:tabs>
+        <w:ind w:left="1440" w:hanging="360"/>
+      </w:pPr>
+      <w:rPr>
+        <w:rFonts w:ascii="Courier New" w:hAnsi="Courier New" w:hint="default"/>
+        <w:sz w:val="20"/>
+      </w:rPr>
+    </w:lvl>
+    <w:lvl w:ilvl="2" w:tentative="1">
+      <w:start w:val="1"/>
+      <w:numFmt w:val="bullet"/>
+      <w:lvlText w:val=""/>
+      <w:lvlJc w:val="left"/>
+      <w:pPr>
+        <w:tabs>
+          <w:tab w:val="num" w:pos="2160"/>
+        </w:tabs>
+        <w:ind w:left="2160" w:hanging="360"/>
+      </w:pPr>
+      <w:rPr>
+        <w:rFonts w:ascii="Wingdings" w:hAnsi="Wingdings" w:hint="default"/>
+        <w:sz w:val="20"/>
+      </w:rPr>
+    </w:lvl>
+    <w:lvl w:ilvl="3" w:tentative="1">
+      <w:start w:val="1"/>
+      <w:numFmt w:val="bullet"/>
+      <w:lvlText w:val=""/>
+      <w:lvlJc w:val="left"/>
+      <w:pPr>
+        <w:tabs>
+          <w:tab w:val="num" w:pos="2880"/>
+        </w:tabs>
+        <w:ind w:left="2880" w:hanging="360"/>
+      </w:pPr>
+      <w:rPr>
+        <w:rFonts w:ascii="Wingdings" w:hAnsi="Wingdings" w:hint="default"/>
+        <w:sz w:val="20"/>
+      </w:rPr>
+    </w:lvl>
+    <w:lvl w:ilvl="4" w:tentative="1">
+      <w:start w:val="1"/>
+      <w:numFmt w:val="bullet"/>
+      <w:lvlText w:val=""/>
+      <w:lvlJc w:val="left"/>
+      <w:pPr>
+        <w:tabs>
+          <w:tab w:val="num" w:pos="3600"/>
+        </w:tabs>
+        <w:ind w:left="3600" w:hanging="360"/>
+      </w:pPr>
+      <w:rPr>
+        <w:rFonts w:ascii="Wingdings" w:hAnsi="Wingdings" w:hint="default"/>
+        <w:sz w:val="20"/>
+      </w:rPr>
+    </w:lvl>
+    <w:lvl w:ilvl="5" w:tentative="1">
+      <w:start w:val="1"/>
+      <w:numFmt w:val="bullet"/>
+      <w:lvlText w:val=""/>
+      <w:lvlJc w:val="left"/>
+      <w:pPr>
+        <w:tabs>
+          <w:tab w:val="num" w:pos="4320"/>
+        </w:tabs>
+        <w:ind w:left="4320" w:hanging="360"/>
+      </w:pPr>
+      <w:rPr>
+        <w:rFonts w:ascii="Wingdings" w:hAnsi="Wingdings" w:hint="default"/>
+        <w:sz w:val="20"/>
+      </w:rPr>
+    </w:lvl>
+    <w:lvl w:ilvl="6" w:tentative="1">
+      <w:start w:val="1"/>
+      <w:numFmt w:val="bullet"/>
+      <w:lvlText w:val=""/>
+      <w:lvlJc w:val="left"/>
+      <w:pPr>
+        <w:tabs>
+          <w:tab w:val="num" w:pos="5040"/>
+        </w:tabs>
+        <w:ind w:left="5040" w:hanging="360"/>
+      </w:pPr>
+      <w:rPr>
+        <w:rFonts w:ascii="Wingdings" w:hAnsi="Wingdings" w:hint="default"/>
+        <w:sz w:val="20"/>
+      </w:rPr>
+    </w:lvl>
+    <w:lvl w:ilvl="7" w:tentative="1">
+      <w:start w:val="1"/>
+      <w:numFmt w:val="bullet"/>
+      <w:lvlText w:val=""/>
+      <w:lvlJc w:val="left"/>
+      <w:pPr>
+        <w:tabs>
+          <w:tab w:val="num" w:pos="5760"/>
+        </w:tabs>
+        <w:ind w:left="5760" w:hanging="360"/>
+      </w:pPr>
+      <w:rPr>
+        <w:rFonts w:ascii="Wingdings" w:hAnsi="Wingdings" w:hint="default"/>
+        <w:sz w:val="20"/>
+      </w:rPr>
+    </w:lvl>
+    <w:lvl w:ilvl="8" w:tentative="1">
+      <w:start w:val="1"/>
+      <w:numFmt w:val="bullet"/>
+      <w:lvlText w:val=""/>
+      <w:lvlJc w:val="left"/>
+      <w:pPr>
+        <w:tabs>
+          <w:tab w:val="num" w:pos="6480"/>
+        </w:tabs>
+        <w:ind w:left="6480" w:hanging="360"/>
+      </w:pPr>
+      <w:rPr>
+        <w:rFonts w:ascii="Wingdings" w:hAnsi="Wingdings" w:hint="default"/>
+        <w:sz w:val="20"/>
+      </w:rPr>
+    </w:lvl>
+  </w:abstractNum>
+  <w:abstractNum w:abstractNumId="12" w15:restartNumberingAfterBreak="0">
     <w:nsid w:val="3AD8247C"/>
     <w:multiLevelType w:val="multilevel"/>
     <w:tmpl w:val="E8F2465E"/>
@@ -10074,7 +10042,156 @@
       </w:rPr>
     </w:lvl>
   </w:abstractNum>
-  <w:abstractNum w:abstractNumId="11" w15:restartNumberingAfterBreak="0">
+  <w:abstractNum w:abstractNumId="13" w15:restartNumberingAfterBreak="0">
+    <w:nsid w:val="3EE925B4"/>
+    <w:multiLevelType w:val="multilevel"/>
+    <w:tmpl w:val="53D468B2"/>
+    <w:lvl w:ilvl="0">
+      <w:start w:val="1"/>
+      <w:numFmt w:val="bullet"/>
+      <w:lvlText w:val=""/>
+      <w:lvlJc w:val="left"/>
+      <w:pPr>
+        <w:tabs>
+          <w:tab w:val="num" w:pos="720"/>
+        </w:tabs>
+        <w:ind w:left="720" w:hanging="360"/>
+      </w:pPr>
+      <w:rPr>
+        <w:rFonts w:ascii="Symbol" w:hAnsi="Symbol" w:hint="default"/>
+        <w:sz w:val="20"/>
+      </w:rPr>
+    </w:lvl>
+    <w:lvl w:ilvl="1" w:tentative="1">
+      <w:start w:val="1"/>
+      <w:numFmt w:val="bullet"/>
+      <w:lvlText w:val="o"/>
+      <w:lvlJc w:val="left"/>
+      <w:pPr>
+        <w:tabs>
+          <w:tab w:val="num" w:pos="1440"/>
+        </w:tabs>
+        <w:ind w:left="1440" w:hanging="360"/>
+      </w:pPr>
+      <w:rPr>
+        <w:rFonts w:ascii="Courier New" w:hAnsi="Courier New" w:hint="default"/>
+        <w:sz w:val="20"/>
+      </w:rPr>
+    </w:lvl>
+    <w:lvl w:ilvl="2" w:tentative="1">
+      <w:start w:val="1"/>
+      <w:numFmt w:val="bullet"/>
+      <w:lvlText w:val=""/>
+      <w:lvlJc w:val="left"/>
+      <w:pPr>
+        <w:tabs>
+          <w:tab w:val="num" w:pos="2160"/>
+        </w:tabs>
+        <w:ind w:left="2160" w:hanging="360"/>
+      </w:pPr>
+      <w:rPr>
+        <w:rFonts w:ascii="Wingdings" w:hAnsi="Wingdings" w:hint="default"/>
+        <w:sz w:val="20"/>
+      </w:rPr>
+    </w:lvl>
+    <w:lvl w:ilvl="3" w:tentative="1">
+      <w:start w:val="1"/>
+      <w:numFmt w:val="bullet"/>
+      <w:lvlText w:val=""/>
+      <w:lvlJc w:val="left"/>
+      <w:pPr>
+        <w:tabs>
+          <w:tab w:val="num" w:pos="2880"/>
+        </w:tabs>
+        <w:ind w:left="2880" w:hanging="360"/>
+      </w:pPr>
+      <w:rPr>
+        <w:rFonts w:ascii="Wingdings" w:hAnsi="Wingdings" w:hint="default"/>
+        <w:sz w:val="20"/>
+      </w:rPr>
+    </w:lvl>
+    <w:lvl w:ilvl="4" w:tentative="1">
+      <w:start w:val="1"/>
+      <w:numFmt w:val="bullet"/>
+      <w:lvlText w:val=""/>
+      <w:lvlJc w:val="left"/>
+      <w:pPr>
+        <w:tabs>
+          <w:tab w:val="num" w:pos="3600"/>
+        </w:tabs>
+        <w:ind w:left="3600" w:hanging="360"/>
+      </w:pPr>
+      <w:rPr>
+        <w:rFonts w:ascii="Wingdings" w:hAnsi="Wingdings" w:hint="default"/>
+        <w:sz w:val="20"/>
+      </w:rPr>
+    </w:lvl>
+    <w:lvl w:ilvl="5" w:tentative="1">
+      <w:start w:val="1"/>
+      <w:numFmt w:val="bullet"/>
+      <w:lvlText w:val=""/>
+      <w:lvlJc w:val="left"/>
+      <w:pPr>
+        <w:tabs>
+          <w:tab w:val="num" w:pos="4320"/>
+        </w:tabs>
+        <w:ind w:left="4320" w:hanging="360"/>
+      </w:pPr>
+      <w:rPr>
+        <w:rFonts w:ascii="Wingdings" w:hAnsi="Wingdings" w:hint="default"/>
+        <w:sz w:val="20"/>
+      </w:rPr>
+    </w:lvl>
+    <w:lvl w:ilvl="6" w:tentative="1">
+      <w:start w:val="1"/>
+      <w:numFmt w:val="bullet"/>
+      <w:lvlText w:val=""/>
+      <w:lvlJc w:val="left"/>
+      <w:pPr>
+        <w:tabs>
+          <w:tab w:val="num" w:pos="5040"/>
+        </w:tabs>
+        <w:ind w:left="5040" w:hanging="360"/>
+      </w:pPr>
+      <w:rPr>
+        <w:rFonts w:ascii="Wingdings" w:hAnsi="Wingdings" w:hint="default"/>
+        <w:sz w:val="20"/>
+      </w:rPr>
+    </w:lvl>
+    <w:lvl w:ilvl="7" w:tentative="1">
+      <w:start w:val="1"/>
+      <w:numFmt w:val="bullet"/>
+      <w:lvlText w:val=""/>
+      <w:lvlJc w:val="left"/>
+      <w:pPr>
+        <w:tabs>
+          <w:tab w:val="num" w:pos="5760"/>
+        </w:tabs>
+        <w:ind w:left="5760" w:hanging="360"/>
+      </w:pPr>
+      <w:rPr>
+        <w:rFonts w:ascii="Wingdings" w:hAnsi="Wingdings" w:hint="default"/>
+        <w:sz w:val="20"/>
+      </w:rPr>
+    </w:lvl>
+    <w:lvl w:ilvl="8" w:tentative="1">
+      <w:start w:val="1"/>
+      <w:numFmt w:val="bullet"/>
+      <w:lvlText w:val=""/>
+      <w:lvlJc w:val="left"/>
+      <w:pPr>
+        <w:tabs>
+          <w:tab w:val="num" w:pos="6480"/>
+        </w:tabs>
+        <w:ind w:left="6480" w:hanging="360"/>
+      </w:pPr>
+      <w:rPr>
+        <w:rFonts w:ascii="Wingdings" w:hAnsi="Wingdings" w:hint="default"/>
+        <w:sz w:val="20"/>
+      </w:rPr>
+    </w:lvl>
+  </w:abstractNum>
+  <w:abstractNum w:abstractNumId="14" w15:restartNumberingAfterBreak="0">
     <w:nsid w:val="4B413872"/>
     <w:multiLevelType w:val="hybridMultilevel"/>
     <w:tmpl w:val="265E32FC"/>
@@ -10163,7 +10280,7 @@
       </w:pPr>
     </w:lvl>
   </w:abstractNum>
-  <w:abstractNum w:abstractNumId="12" w15:restartNumberingAfterBreak="0">
+  <w:abstractNum w:abstractNumId="15" w15:restartNumberingAfterBreak="0">
     <w:nsid w:val="4CAA4FA6"/>
     <w:multiLevelType w:val="hybridMultilevel"/>
     <w:tmpl w:val="713C93CE"/>
@@ -10276,7 +10393,7 @@
       </w:rPr>
     </w:lvl>
   </w:abstractNum>
-  <w:abstractNum w:abstractNumId="13" w15:restartNumberingAfterBreak="0">
+  <w:abstractNum w:abstractNumId="16" w15:restartNumberingAfterBreak="0">
     <w:nsid w:val="4CFE6215"/>
     <w:multiLevelType w:val="hybridMultilevel"/>
     <w:tmpl w:val="01C2E4F6"/>
@@ -10389,7 +10506,305 @@
       </w:rPr>
     </w:lvl>
   </w:abstractNum>
-  <w:abstractNum w:abstractNumId="14" w15:restartNumberingAfterBreak="0">
+  <w:abstractNum w:abstractNumId="17" w15:restartNumberingAfterBreak="0">
+    <w:nsid w:val="4D6261B5"/>
+    <w:multiLevelType w:val="multilevel"/>
+    <w:tmpl w:val="5D96CC82"/>
+    <w:lvl w:ilvl="0">
+      <w:start w:val="1"/>
+      <w:numFmt w:val="bullet"/>
+      <w:lvlText w:val=""/>
+      <w:lvlJc w:val="left"/>
+      <w:pPr>
+        <w:tabs>
+          <w:tab w:val="num" w:pos="720"/>
+        </w:tabs>
+        <w:ind w:left="720" w:hanging="360"/>
+      </w:pPr>
+      <w:rPr>
+        <w:rFonts w:ascii="Symbol" w:hAnsi="Symbol" w:hint="default"/>
+        <w:sz w:val="20"/>
+      </w:rPr>
+    </w:lvl>
+    <w:lvl w:ilvl="1" w:tentative="1">
+      <w:start w:val="1"/>
+      <w:numFmt w:val="bullet"/>
+      <w:lvlText w:val="o"/>
+      <w:lvlJc w:val="left"/>
+      <w:pPr>
+        <w:tabs>
+          <w:tab w:val="num" w:pos="1440"/>
+        </w:tabs>
+        <w:ind w:left="1440" w:hanging="360"/>
+      </w:pPr>
+      <w:rPr>
+        <w:rFonts w:ascii="Courier New" w:hAnsi="Courier New" w:hint="default"/>
+        <w:sz w:val="20"/>
+      </w:rPr>
+    </w:lvl>
+    <w:lvl w:ilvl="2" w:tentative="1">
+      <w:start w:val="1"/>
+      <w:numFmt w:val="bullet"/>
+      <w:lvlText w:val=""/>
+      <w:lvlJc w:val="left"/>
+      <w:pPr>
+        <w:tabs>
+          <w:tab w:val="num" w:pos="2160"/>
+        </w:tabs>
+        <w:ind w:left="2160" w:hanging="360"/>
+      </w:pPr>
+      <w:rPr>
+        <w:rFonts w:ascii="Wingdings" w:hAnsi="Wingdings" w:hint="default"/>
+        <w:sz w:val="20"/>
+      </w:rPr>
+    </w:lvl>
+    <w:lvl w:ilvl="3" w:tentative="1">
+      <w:start w:val="1"/>
+      <w:numFmt w:val="bullet"/>
+      <w:lvlText w:val=""/>
+      <w:lvlJc w:val="left"/>
+      <w:pPr>
+        <w:tabs>
+          <w:tab w:val="num" w:pos="2880"/>
+        </w:tabs>
+        <w:ind w:left="2880" w:hanging="360"/>
+      </w:pPr>
+      <w:rPr>
+        <w:rFonts w:ascii="Wingdings" w:hAnsi="Wingdings" w:hint="default"/>
+        <w:sz w:val="20"/>
+      </w:rPr>
+    </w:lvl>
+    <w:lvl w:ilvl="4" w:tentative="1">
+      <w:start w:val="1"/>
+      <w:numFmt w:val="bullet"/>
+      <w:lvlText w:val=""/>
+      <w:lvlJc w:val="left"/>
+      <w:pPr>
+        <w:tabs>
+          <w:tab w:val="num" w:pos="3600"/>
+        </w:tabs>
+        <w:ind w:left="3600" w:hanging="360"/>
+      </w:pPr>
+      <w:rPr>
+        <w:rFonts w:ascii="Wingdings" w:hAnsi="Wingdings" w:hint="default"/>
+        <w:sz w:val="20"/>
+      </w:rPr>
+    </w:lvl>
+    <w:lvl w:ilvl="5" w:tentative="1">
+      <w:start w:val="1"/>
+      <w:numFmt w:val="bullet"/>
+      <w:lvlText w:val=""/>
+      <w:lvlJc w:val="left"/>
+      <w:pPr>
+        <w:tabs>
+          <w:tab w:val="num" w:pos="4320"/>
+        </w:tabs>
+        <w:ind w:left="4320" w:hanging="360"/>
+      </w:pPr>
+      <w:rPr>
+        <w:rFonts w:ascii="Wingdings" w:hAnsi="Wingdings" w:hint="default"/>
+        <w:sz w:val="20"/>
+      </w:rPr>
+    </w:lvl>
+    <w:lvl w:ilvl="6" w:tentative="1">
+      <w:start w:val="1"/>
+      <w:numFmt w:val="bullet"/>
+      <w:lvlText w:val=""/>
+      <w:lvlJc w:val="left"/>
+      <w:pPr>
+        <w:tabs>
+          <w:tab w:val="num" w:pos="5040"/>
+        </w:tabs>
+        <w:ind w:left="5040" w:hanging="360"/>
+      </w:pPr>
+      <w:rPr>
+        <w:rFonts w:ascii="Wingdings" w:hAnsi="Wingdings" w:hint="default"/>
+        <w:sz w:val="20"/>
+      </w:rPr>
+    </w:lvl>
+    <w:lvl w:ilvl="7" w:tentative="1">
+      <w:start w:val="1"/>
+      <w:numFmt w:val="bullet"/>
+      <w:lvlText w:val=""/>
+      <w:lvlJc w:val="left"/>
+      <w:pPr>
+        <w:tabs>
+          <w:tab w:val="num" w:pos="5760"/>
+        </w:tabs>
+        <w:ind w:left="5760" w:hanging="360"/>
+      </w:pPr>
+      <w:rPr>
+        <w:rFonts w:ascii="Wingdings" w:hAnsi="Wingdings" w:hint="default"/>
+        <w:sz w:val="20"/>
+      </w:rPr>
+    </w:lvl>
+    <w:lvl w:ilvl="8" w:tentative="1">
+      <w:start w:val="1"/>
+      <w:numFmt w:val="bullet"/>
+      <w:lvlText w:val=""/>
+      <w:lvlJc w:val="left"/>
+      <w:pPr>
+        <w:tabs>
+          <w:tab w:val="num" w:pos="6480"/>
+        </w:tabs>
+        <w:ind w:left="6480" w:hanging="360"/>
+      </w:pPr>
+      <w:rPr>
+        <w:rFonts w:ascii="Wingdings" w:hAnsi="Wingdings" w:hint="default"/>
+        <w:sz w:val="20"/>
+      </w:rPr>
+    </w:lvl>
+  </w:abstractNum>
+  <w:abstractNum w:abstractNumId="18" w15:restartNumberingAfterBreak="0">
+    <w:nsid w:val="4EF26433"/>
+    <w:multiLevelType w:val="multilevel"/>
+    <w:tmpl w:val="9BCC5A9C"/>
+    <w:lvl w:ilvl="0">
+      <w:start w:val="1"/>
+      <w:numFmt w:val="bullet"/>
+      <w:lvlText w:val=""/>
+      <w:lvlJc w:val="left"/>
+      <w:pPr>
+        <w:tabs>
+          <w:tab w:val="num" w:pos="720"/>
+        </w:tabs>
+        <w:ind w:left="720" w:hanging="360"/>
+      </w:pPr>
+      <w:rPr>
+        <w:rFonts w:ascii="Symbol" w:hAnsi="Symbol" w:hint="default"/>
+        <w:sz w:val="20"/>
+      </w:rPr>
+    </w:lvl>
+    <w:lvl w:ilvl="1" w:tentative="1">
+      <w:start w:val="1"/>
+      <w:numFmt w:val="bullet"/>
+      <w:lvlText w:val="o"/>
+      <w:lvlJc w:val="left"/>
+      <w:pPr>
+        <w:tabs>
+          <w:tab w:val="num" w:pos="1440"/>
+        </w:tabs>
+        <w:ind w:left="1440" w:hanging="360"/>
+      </w:pPr>
+      <w:rPr>
+        <w:rFonts w:ascii="Courier New" w:hAnsi="Courier New" w:hint="default"/>
+        <w:sz w:val="20"/>
+      </w:rPr>
+    </w:lvl>
+    <w:lvl w:ilvl="2" w:tentative="1">
+      <w:start w:val="1"/>
+      <w:numFmt w:val="bullet"/>
+      <w:lvlText w:val=""/>
+      <w:lvlJc w:val="left"/>
+      <w:pPr>
+        <w:tabs>
+          <w:tab w:val="num" w:pos="2160"/>
+        </w:tabs>
+        <w:ind w:left="2160" w:hanging="360"/>
+      </w:pPr>
+      <w:rPr>
+        <w:rFonts w:ascii="Wingdings" w:hAnsi="Wingdings" w:hint="default"/>
+        <w:sz w:val="20"/>
+      </w:rPr>
+    </w:lvl>
+    <w:lvl w:ilvl="3" w:tentative="1">
+      <w:start w:val="1"/>
+      <w:numFmt w:val="bullet"/>
+      <w:lvlText w:val=""/>
+      <w:lvlJc w:val="left"/>
+      <w:pPr>
+        <w:tabs>
+          <w:tab w:val="num" w:pos="2880"/>
+        </w:tabs>
+        <w:ind w:left="2880" w:hanging="360"/>
+      </w:pPr>
+      <w:rPr>
+        <w:rFonts w:ascii="Wingdings" w:hAnsi="Wingdings" w:hint="default"/>
+        <w:sz w:val="20"/>
+      </w:rPr>
+    </w:lvl>
+    <w:lvl w:ilvl="4" w:tentative="1">
+      <w:start w:val="1"/>
+      <w:numFmt w:val="bullet"/>
+      <w:lvlText w:val=""/>
+      <w:lvlJc w:val="left"/>
+      <w:pPr>
+        <w:tabs>
+          <w:tab w:val="num" w:pos="3600"/>
+        </w:tabs>
+        <w:ind w:left="3600" w:hanging="360"/>
+      </w:pPr>
+      <w:rPr>
+        <w:rFonts w:ascii="Wingdings" w:hAnsi="Wingdings" w:hint="default"/>
+        <w:sz w:val="20"/>
+      </w:rPr>
+    </w:lvl>
+    <w:lvl w:ilvl="5" w:tentative="1">
+      <w:start w:val="1"/>
+      <w:numFmt w:val="bullet"/>
+      <w:lvlText w:val=""/>
+      <w:lvlJc w:val="left"/>
+      <w:pPr>
+        <w:tabs>
+          <w:tab w:val="num" w:pos="4320"/>
+        </w:tabs>
+        <w:ind w:left="4320" w:hanging="360"/>
+      </w:pPr>
+      <w:rPr>
+        <w:rFonts w:ascii="Wingdings" w:hAnsi="Wingdings" w:hint="default"/>
+        <w:sz w:val="20"/>
+      </w:rPr>
+    </w:lvl>
+    <w:lvl w:ilvl="6" w:tentative="1">
+      <w:start w:val="1"/>
+      <w:numFmt w:val="bullet"/>
+      <w:lvlText w:val=""/>
+      <w:lvlJc w:val="left"/>
+      <w:pPr>
+        <w:tabs>
+          <w:tab w:val="num" w:pos="5040"/>
+        </w:tabs>
+        <w:ind w:left="5040" w:hanging="360"/>
+      </w:pPr>
+      <w:rPr>
+        <w:rFonts w:ascii="Wingdings" w:hAnsi="Wingdings" w:hint="default"/>
+        <w:sz w:val="20"/>
+      </w:rPr>
+    </w:lvl>
+    <w:lvl w:ilvl="7" w:tentative="1">
+      <w:start w:val="1"/>
+      <w:numFmt w:val="bullet"/>
+      <w:lvlText w:val=""/>
+      <w:lvlJc w:val="left"/>
+      <w:pPr>
+        <w:tabs>
+          <w:tab w:val="num" w:pos="5760"/>
+        </w:tabs>
+        <w:ind w:left="5760" w:hanging="360"/>
+      </w:pPr>
+      <w:rPr>
+        <w:rFonts w:ascii="Wingdings" w:hAnsi="Wingdings" w:hint="default"/>
+        <w:sz w:val="20"/>
+      </w:rPr>
+    </w:lvl>
+    <w:lvl w:ilvl="8" w:tentative="1">
+      <w:start w:val="1"/>
+      <w:numFmt w:val="bullet"/>
+      <w:lvlText w:val=""/>
+      <w:lvlJc w:val="left"/>
+      <w:pPr>
+        <w:tabs>
+          <w:tab w:val="num" w:pos="6480"/>
+        </w:tabs>
+        <w:ind w:left="6480" w:hanging="360"/>
+      </w:pPr>
+      <w:rPr>
+        <w:rFonts w:ascii="Wingdings" w:hAnsi="Wingdings" w:hint="default"/>
+        <w:sz w:val="20"/>
+      </w:rPr>
+    </w:lvl>
+  </w:abstractNum>
+  <w:abstractNum w:abstractNumId="19" w15:restartNumberingAfterBreak="0">
     <w:nsid w:val="50EB0583"/>
     <w:multiLevelType w:val="hybridMultilevel"/>
     <w:tmpl w:val="6418817A"/>
@@ -10502,7 +10917,7 @@
       </w:rPr>
     </w:lvl>
   </w:abstractNum>
-  <w:abstractNum w:abstractNumId="15" w15:restartNumberingAfterBreak="0">
+  <w:abstractNum w:abstractNumId="20" w15:restartNumberingAfterBreak="0">
     <w:nsid w:val="619F6127"/>
     <w:multiLevelType w:val="hybridMultilevel"/>
     <w:tmpl w:val="DE3055E0"/>
@@ -10615,7 +11030,156 @@
       </w:rPr>
     </w:lvl>
   </w:abstractNum>
-  <w:abstractNum w:abstractNumId="16" w15:restartNumberingAfterBreak="0">
+  <w:abstractNum w:abstractNumId="21" w15:restartNumberingAfterBreak="0">
+    <w:nsid w:val="69110701"/>
+    <w:multiLevelType w:val="multilevel"/>
+    <w:tmpl w:val="BD18C42E"/>
+    <w:lvl w:ilvl="0">
+      <w:start w:val="1"/>
+      <w:numFmt w:val="bullet"/>
+      <w:lvlText w:val=""/>
+      <w:lvlJc w:val="left"/>
+      <w:pPr>
+        <w:tabs>
+          <w:tab w:val="num" w:pos="720"/>
+        </w:tabs>
+        <w:ind w:left="720" w:hanging="360"/>
+      </w:pPr>
+      <w:rPr>
+        <w:rFonts w:ascii="Symbol" w:hAnsi="Symbol" w:hint="default"/>
+        <w:sz w:val="20"/>
+      </w:rPr>
+    </w:lvl>
+    <w:lvl w:ilvl="1" w:tentative="1">
+      <w:start w:val="1"/>
+      <w:numFmt w:val="bullet"/>
+      <w:lvlText w:val="o"/>
+      <w:lvlJc w:val="left"/>
+      <w:pPr>
+        <w:tabs>
+          <w:tab w:val="num" w:pos="1440"/>
+        </w:tabs>
+        <w:ind w:left="1440" w:hanging="360"/>
+      </w:pPr>
+      <w:rPr>
+        <w:rFonts w:ascii="Courier New" w:hAnsi="Courier New" w:hint="default"/>
+        <w:sz w:val="20"/>
+      </w:rPr>
+    </w:lvl>
+    <w:lvl w:ilvl="2" w:tentative="1">
+      <w:start w:val="1"/>
+      <w:numFmt w:val="bullet"/>
+      <w:lvlText w:val=""/>
+      <w:lvlJc w:val="left"/>
+      <w:pPr>
+        <w:tabs>
+          <w:tab w:val="num" w:pos="2160"/>
+        </w:tabs>
+        <w:ind w:left="2160" w:hanging="360"/>
+      </w:pPr>
+      <w:rPr>
+        <w:rFonts w:ascii="Wingdings" w:hAnsi="Wingdings" w:hint="default"/>
+        <w:sz w:val="20"/>
+      </w:rPr>
+    </w:lvl>
+    <w:lvl w:ilvl="3" w:tentative="1">
+      <w:start w:val="1"/>
+      <w:numFmt w:val="bullet"/>
+      <w:lvlText w:val=""/>
+      <w:lvlJc w:val="left"/>
+      <w:pPr>
+        <w:tabs>
+          <w:tab w:val="num" w:pos="2880"/>
+        </w:tabs>
+        <w:ind w:left="2880" w:hanging="360"/>
+      </w:pPr>
+      <w:rPr>
+        <w:rFonts w:ascii="Wingdings" w:hAnsi="Wingdings" w:hint="default"/>
+        <w:sz w:val="20"/>
+      </w:rPr>
+    </w:lvl>
+    <w:lvl w:ilvl="4" w:tentative="1">
+      <w:start w:val="1"/>
+      <w:numFmt w:val="bullet"/>
+      <w:lvlText w:val=""/>
+      <w:lvlJc w:val="left"/>
+      <w:pPr>
+        <w:tabs>
+          <w:tab w:val="num" w:pos="3600"/>
+        </w:tabs>
+        <w:ind w:left="3600" w:hanging="360"/>
+      </w:pPr>
+      <w:rPr>
+        <w:rFonts w:ascii="Wingdings" w:hAnsi="Wingdings" w:hint="default"/>
+        <w:sz w:val="20"/>
+      </w:rPr>
+    </w:lvl>
+    <w:lvl w:ilvl="5" w:tentative="1">
+      <w:start w:val="1"/>
+      <w:numFmt w:val="bullet"/>
+      <w:lvlText w:val=""/>
+      <w:lvlJc w:val="left"/>
+      <w:pPr>
+        <w:tabs>
+          <w:tab w:val="num" w:pos="4320"/>
+        </w:tabs>
+        <w:ind w:left="4320" w:hanging="360"/>
+      </w:pPr>
+      <w:rPr>
+        <w:rFonts w:ascii="Wingdings" w:hAnsi="Wingdings" w:hint="default"/>
+        <w:sz w:val="20"/>
+      </w:rPr>
+    </w:lvl>
+    <w:lvl w:ilvl="6" w:tentative="1">
+      <w:start w:val="1"/>
+      <w:numFmt w:val="bullet"/>
+      <w:lvlText w:val=""/>
+      <w:lvlJc w:val="left"/>
+      <w:pPr>
+        <w:tabs>
+          <w:tab w:val="num" w:pos="5040"/>
+        </w:tabs>
+        <w:ind w:left="5040" w:hanging="360"/>
+      </w:pPr>
+      <w:rPr>
+        <w:rFonts w:ascii="Wingdings" w:hAnsi="Wingdings" w:hint="default"/>
+        <w:sz w:val="20"/>
+      </w:rPr>
+    </w:lvl>
+    <w:lvl w:ilvl="7" w:tentative="1">
+      <w:start w:val="1"/>
+      <w:numFmt w:val="bullet"/>
+      <w:lvlText w:val=""/>
+      <w:lvlJc w:val="left"/>
+      <w:pPr>
+        <w:tabs>
+          <w:tab w:val="num" w:pos="5760"/>
+        </w:tabs>
+        <w:ind w:left="5760" w:hanging="360"/>
+      </w:pPr>
+      <w:rPr>
+        <w:rFonts w:ascii="Wingdings" w:hAnsi="Wingdings" w:hint="default"/>
+        <w:sz w:val="20"/>
+      </w:rPr>
+    </w:lvl>
+    <w:lvl w:ilvl="8" w:tentative="1">
+      <w:start w:val="1"/>
+      <w:numFmt w:val="bullet"/>
+      <w:lvlText w:val=""/>
+      <w:lvlJc w:val="left"/>
+      <w:pPr>
+        <w:tabs>
+          <w:tab w:val="num" w:pos="6480"/>
+        </w:tabs>
+        <w:ind w:left="6480" w:hanging="360"/>
+      </w:pPr>
+      <w:rPr>
+        <w:rFonts w:ascii="Wingdings" w:hAnsi="Wingdings" w:hint="default"/>
+        <w:sz w:val="20"/>
+      </w:rPr>
+    </w:lvl>
+  </w:abstractNum>
+  <w:abstractNum w:abstractNumId="22" w15:restartNumberingAfterBreak="0">
     <w:nsid w:val="6DDA00C5"/>
     <w:multiLevelType w:val="multilevel"/>
     <w:tmpl w:val="81D2F832"/>
@@ -10764,7 +11328,7 @@
       </w:rPr>
     </w:lvl>
   </w:abstractNum>
-  <w:abstractNum w:abstractNumId="17" w15:restartNumberingAfterBreak="0">
+  <w:abstractNum w:abstractNumId="23" w15:restartNumberingAfterBreak="0">
     <w:nsid w:val="74E557AA"/>
     <w:multiLevelType w:val="multilevel"/>
     <w:tmpl w:val="C5D4FC88"/>
@@ -10913,7 +11477,7 @@
       </w:rPr>
     </w:lvl>
   </w:abstractNum>
-  <w:abstractNum w:abstractNumId="18" w15:restartNumberingAfterBreak="0">
+  <w:abstractNum w:abstractNumId="24" w15:restartNumberingAfterBreak="0">
     <w:nsid w:val="769045CD"/>
     <w:multiLevelType w:val="multilevel"/>
     <w:tmpl w:val="EB387CC0"/>
@@ -11059,61 +11623,79 @@
     </w:lvl>
   </w:abstractNum>
   <w:num w:numId="1" w16cid:durableId="689917423">
-    <w:abstractNumId w:val="12"/>
+    <w:abstractNumId w:val="15"/>
   </w:num>
   <w:num w:numId="2" w16cid:durableId="39136085">
-    <w:abstractNumId w:val="15"/>
+    <w:abstractNumId w:val="20"/>
   </w:num>
   <w:num w:numId="3" w16cid:durableId="82264952">
-    <w:abstractNumId w:val="4"/>
+    <w:abstractNumId w:val="5"/>
   </w:num>
   <w:num w:numId="4" w16cid:durableId="451484886">
     <w:abstractNumId w:val="1"/>
   </w:num>
   <w:num w:numId="5" w16cid:durableId="1720127112">
-    <w:abstractNumId w:val="8"/>
+    <w:abstractNumId w:val="9"/>
   </w:num>
   <w:num w:numId="6" w16cid:durableId="1020086904">
-    <w:abstractNumId w:val="3"/>
+    <w:abstractNumId w:val="4"/>
   </w:num>
   <w:num w:numId="7" w16cid:durableId="289434203">
-    <w:abstractNumId w:val="14"/>
+    <w:abstractNumId w:val="19"/>
   </w:num>
   <w:num w:numId="8" w16cid:durableId="2086489816">
-    <w:abstractNumId w:val="5"/>
+    <w:abstractNumId w:val="6"/>
   </w:num>
   <w:num w:numId="9" w16cid:durableId="1890845863">
-    <w:abstractNumId w:val="13"/>
+    <w:abstractNumId w:val="16"/>
   </w:num>
   <w:num w:numId="10" w16cid:durableId="617758769">
-    <w:abstractNumId w:val="9"/>
+    <w:abstractNumId w:val="10"/>
   </w:num>
   <w:num w:numId="11" w16cid:durableId="1687638476">
     <w:abstractNumId w:val="0"/>
   </w:num>
   <w:num w:numId="12" w16cid:durableId="783499186">
-    <w:abstractNumId w:val="18"/>
+    <w:abstractNumId w:val="24"/>
   </w:num>
   <w:num w:numId="13" w16cid:durableId="1939292224">
     <w:abstractNumId w:val="2"/>
   </w:num>
   <w:num w:numId="14" w16cid:durableId="813107478">
+    <w:abstractNumId w:val="8"/>
+  </w:num>
+  <w:num w:numId="15" w16cid:durableId="405372862">
     <w:abstractNumId w:val="7"/>
   </w:num>
-  <w:num w:numId="15" w16cid:durableId="405372862">
-    <w:abstractNumId w:val="6"/>
-  </w:num>
   <w:num w:numId="16" w16cid:durableId="161088344">
-    <w:abstractNumId w:val="10"/>
+    <w:abstractNumId w:val="12"/>
   </w:num>
   <w:num w:numId="17" w16cid:durableId="629242695">
+    <w:abstractNumId w:val="14"/>
+  </w:num>
+  <w:num w:numId="18" w16cid:durableId="1351487981">
+    <w:abstractNumId w:val="23"/>
+  </w:num>
+  <w:num w:numId="19" w16cid:durableId="603344549">
+    <w:abstractNumId w:val="22"/>
+  </w:num>
+  <w:num w:numId="20" w16cid:durableId="1754938391">
+    <w:abstractNumId w:val="21"/>
+  </w:num>
+  <w:num w:numId="21" w16cid:durableId="1685128442">
+    <w:abstractNumId w:val="3"/>
+  </w:num>
+  <w:num w:numId="22" w16cid:durableId="1375352151">
     <w:abstractNumId w:val="11"/>
   </w:num>
-  <w:num w:numId="18" w16cid:durableId="1351487981">
+  <w:num w:numId="23" w16cid:durableId="1084490732">
+    <w:abstractNumId w:val="18"/>
+  </w:num>
+  <w:num w:numId="24" w16cid:durableId="402876627">
     <w:abstractNumId w:val="17"/>
   </w:num>
-  <w:num w:numId="19" w16cid:durableId="603344549">
-    <w:abstractNumId w:val="16"/>
+  <w:num w:numId="25" w16cid:durableId="29497329">
+    <w:abstractNumId w:val="13"/>
   </w:num>
 </w:numbering>
 </file>
@@ -11593,7 +12175,6 @@
   <w:style w:type="character" w:default="1" w:styleId="Fuentedeprrafopredeter">
     <w:name w:val="Default Paragraph Font"/>
     <w:uiPriority w:val="1"/>
-    <w:semiHidden/>
     <w:unhideWhenUsed/>
   </w:style>
   <w:style w:type="table" w:default="1" w:styleId="Tablanormal">
@@ -11802,6 +12383,41 @@
       <w:sz w:val="24"/>
       <w:szCs w:val="24"/>
       <w14:ligatures w14:val="none"/>
+    </w:rPr>
+  </w:style>
+  <w:style w:type="character" w:styleId="nfasis">
+    <w:name w:val="Emphasis"/>
+    <w:basedOn w:val="Fuentedeprrafopredeter"/>
+    <w:uiPriority w:val="20"/>
+    <w:qFormat/>
+    <w:rsid w:val="005F2434"/>
+    <w:rPr>
+      <w:i/>
+      <w:iCs/>
+    </w:rPr>
+  </w:style>
+  <w:style w:type="character" w:styleId="Mencinsinresolver">
+    <w:name w:val="Unresolved Mention"/>
+    <w:basedOn w:val="Fuentedeprrafopredeter"/>
+    <w:uiPriority w:val="99"/>
+    <w:semiHidden/>
+    <w:unhideWhenUsed/>
+    <w:rsid w:val="005F2434"/>
+    <w:rPr>
+      <w:color w:val="605E5C"/>
+      <w:shd w:val="clear" w:color="auto" w:fill="E1DFDD"/>
+    </w:rPr>
+  </w:style>
+  <w:style w:type="character" w:styleId="Hipervnculovisitado">
+    <w:name w:val="FollowedHyperlink"/>
+    <w:basedOn w:val="Fuentedeprrafopredeter"/>
+    <w:uiPriority w:val="99"/>
+    <w:semiHidden/>
+    <w:unhideWhenUsed/>
+    <w:rsid w:val="00D20140"/>
+    <w:rPr>
+      <w:color w:val="954F72" w:themeColor="followedHyperlink"/>
+      <w:u w:val="single"/>
     </w:rPr>
   </w:style>
 </w:styles>

</xml_diff>

<commit_message>
Más contenido a la documentación del proyecto
</commit_message>
<xml_diff>
--- a/Proyecto_LuisEstrada.docx
+++ b/Proyecto_LuisEstrada.docx
@@ -4494,7 +4494,43 @@
           <w:sz w:val="24"/>
           <w:szCs w:val="24"/>
         </w:rPr>
-        <w:t xml:space="preserve">● Registrar todos los equipos del club, indicando su categoría y denominación (ejemplo: Arenal B – 3ª Prebenjamín , Arenal B – 2ªAlevín , etc.). </w:t>
+        <w:t xml:space="preserve">● Registrar todos los equipos del club, indicando su categoría y denominación (ejemplo: Arenal B – 3ª </w:t>
+      </w:r>
+      <w:proofErr w:type="gramStart"/>
+      <w:r>
+        <w:rPr>
+          <w:rFonts w:ascii="Times New Roman" w:hAnsi="Times New Roman" w:cs="Times New Roman"/>
+          <w:sz w:val="24"/>
+          <w:szCs w:val="24"/>
+        </w:rPr>
+        <w:t>Prebenjamín ,</w:t>
+      </w:r>
+      <w:proofErr w:type="gramEnd"/>
+      <w:r>
+        <w:rPr>
+          <w:rFonts w:ascii="Times New Roman" w:hAnsi="Times New Roman" w:cs="Times New Roman"/>
+          <w:sz w:val="24"/>
+          <w:szCs w:val="24"/>
+        </w:rPr>
+        <w:t xml:space="preserve"> Arenal B – 2</w:t>
+      </w:r>
+      <w:proofErr w:type="gramStart"/>
+      <w:r>
+        <w:rPr>
+          <w:rFonts w:ascii="Times New Roman" w:hAnsi="Times New Roman" w:cs="Times New Roman"/>
+          <w:sz w:val="24"/>
+          <w:szCs w:val="24"/>
+        </w:rPr>
+        <w:t>ªAlevín ,</w:t>
+      </w:r>
+      <w:proofErr w:type="gramEnd"/>
+      <w:r>
+        <w:rPr>
+          <w:rFonts w:ascii="Times New Roman" w:hAnsi="Times New Roman" w:cs="Times New Roman"/>
+          <w:sz w:val="24"/>
+          <w:szCs w:val="24"/>
+        </w:rPr>
+        <w:t xml:space="preserve"> etc.). </w:t>
       </w:r>
     </w:p>
     <w:p>
@@ -5844,7 +5880,15 @@
       </w:r>
       <w:r>
         <w:br/>
-        <w:t>Según Coronel, Morris y Rob (2020), los sistemas de bases de datos relacionales son idóneos para entornos en los que la integridad, consistencia y seguridad de los datos son fundamentales.</w:t>
+        <w:t xml:space="preserve">Según </w:t>
+      </w:r>
+      <w:proofErr w:type="gramStart"/>
+      <w:r>
+        <w:t>Coronel</w:t>
+      </w:r>
+      <w:proofErr w:type="gramEnd"/>
+      <w:r>
+        <w:t>, Morris y Rob (2020), los sistemas de bases de datos relacionales son idóneos para entornos en los que la integridad, consistencia y seguridad de los datos son fundamentales.</w:t>
       </w:r>
     </w:p>
     <w:p>
@@ -6030,7 +6074,15 @@
       </w:r>
       <w:r>
         <w:br/>
-        <w:t>Su paradigma orientado a objetos favorece la modularidad, la seguridad y la facilidad de mantenimiento del proyecto.</w:t>
+        <w:t xml:space="preserve">Su paradigma orientado a objetos favorece </w:t>
+      </w:r>
+      <w:proofErr w:type="gramStart"/>
+      <w:r>
+        <w:t>la modularidad</w:t>
+      </w:r>
+      <w:proofErr w:type="gramEnd"/>
+      <w:r>
+        <w:t>, la seguridad y la facilidad de mantenimiento del proyecto.</w:t>
       </w:r>
     </w:p>
     <w:p>
@@ -11594,7 +11646,25 @@
                 <w:sz w:val="24"/>
                 <w:szCs w:val="24"/>
               </w:rPr>
-              <w:t>Cualquier usuario puede consultar el listado de torneos disponibles, tanto en la app móvil como en la de escritorio.</w:t>
+              <w:t xml:space="preserve">Cualquier usuario puede consultar el listado de torneos disponibles, tanto en la </w:t>
+            </w:r>
+            <w:proofErr w:type="gramStart"/>
+            <w:r>
+              <w:rPr>
+                <w:rFonts w:ascii="Times New Roman" w:hAnsi="Times New Roman" w:cs="Times New Roman"/>
+                <w:sz w:val="24"/>
+                <w:szCs w:val="24"/>
+              </w:rPr>
+              <w:t>app</w:t>
+            </w:r>
+            <w:proofErr w:type="gramEnd"/>
+            <w:r>
+              <w:rPr>
+                <w:rFonts w:ascii="Times New Roman" w:hAnsi="Times New Roman" w:cs="Times New Roman"/>
+                <w:sz w:val="24"/>
+                <w:szCs w:val="24"/>
+              </w:rPr>
+              <w:t xml:space="preserve"> móvil como en la de escritorio.</w:t>
             </w:r>
           </w:p>
           <w:p>
@@ -15498,43 +15568,8 @@
     </w:p>
     <w:p>
       <w:pPr>
-        <w:pStyle w:val="Prrafodelista"/>
         <w:spacing w:line="360" w:lineRule="auto"/>
-        <w:rPr>
-          <w:rFonts w:ascii="Times New Roman" w:hAnsi="Times New Roman" w:cs="Times New Roman"/>
-          <w:b/>
-          <w:bCs/>
-          <w:sz w:val="24"/>
-          <w:szCs w:val="24"/>
-        </w:rPr>
-      </w:pPr>
-      <w:r>
-        <w:rPr>
-          <w:rFonts w:ascii="Times New Roman" w:hAnsi="Times New Roman" w:cs="Times New Roman"/>
-          <w:b/>
-          <w:bCs/>
-          <w:sz w:val="24"/>
-          <w:szCs w:val="24"/>
-        </w:rPr>
-        <w:t xml:space="preserve">Explicación del Diagrama Entidad–Relación de </w:t>
-      </w:r>
-      <w:proofErr w:type="spellStart"/>
-      <w:r>
-        <w:rPr>
-          <w:rFonts w:ascii="Times New Roman" w:hAnsi="Times New Roman" w:cs="Times New Roman"/>
-          <w:b/>
-          <w:bCs/>
-          <w:sz w:val="24"/>
-          <w:szCs w:val="24"/>
-        </w:rPr>
-        <w:t>Torneapp</w:t>
-      </w:r>
-      <w:proofErr w:type="spellEnd"/>
-    </w:p>
-    <w:p>
-      <w:pPr>
-        <w:pStyle w:val="Prrafodelista"/>
-        <w:spacing w:line="360" w:lineRule="auto"/>
+        <w:ind w:left="360"/>
         <w:outlineLvl w:val="1"/>
         <w:rPr>
           <w:rFonts w:ascii="Times New Roman" w:hAnsi="Times New Roman" w:cs="Times New Roman"/>
@@ -15548,7 +15583,7 @@
           <w:sz w:val="24"/>
           <w:szCs w:val="24"/>
         </w:rPr>
-        <w:t>● Esta aplicación permite gestionar torneos de fútbol base, controlando toda la información relativa a federaciones, clubes, equipos, jugadores, torneos y partidos.</w:t>
+        <w:t xml:space="preserve"> Esta aplicación permite gestionar torneos de fútbol base, controlando toda la información relativa a federaciones, clubes, equipos, jugadores, torneos y partidos.</w:t>
       </w:r>
       <w:r>
         <w:rPr>
@@ -15719,6 +15754,7 @@
         </w:rPr>
         <w:t xml:space="preserve">, </w:t>
       </w:r>
+      <w:proofErr w:type="gramStart"/>
       <w:r>
         <w:rPr>
           <w:rFonts w:ascii="Times New Roman" w:hAnsi="Times New Roman" w:cs="Times New Roman"/>
@@ -15727,15 +15763,34 @@
           <w:sz w:val="24"/>
           <w:szCs w:val="24"/>
         </w:rPr>
-        <w:t>proponer torneos</w:t>
-      </w:r>
-      <w:r>
-        <w:rPr>
-          <w:rFonts w:ascii="Times New Roman" w:hAnsi="Times New Roman" w:cs="Times New Roman"/>
-          <w:sz w:val="24"/>
-          <w:szCs w:val="24"/>
-        </w:rPr>
-        <w:t xml:space="preserve"> y gestionar su actividad deportiva en la plataforma.</w:t>
+        <w:t xml:space="preserve">crear </w:t>
+      </w:r>
+      <w:r>
+        <w:rPr>
+          <w:rFonts w:ascii="Times New Roman" w:hAnsi="Times New Roman" w:cs="Times New Roman"/>
+          <w:b/>
+          <w:bCs/>
+          <w:sz w:val="24"/>
+          <w:szCs w:val="24"/>
+        </w:rPr>
+        <w:t xml:space="preserve"> torneos</w:t>
+      </w:r>
+      <w:proofErr w:type="gramEnd"/>
+      <w:r>
+        <w:rPr>
+          <w:rFonts w:ascii="Times New Roman" w:hAnsi="Times New Roman" w:cs="Times New Roman"/>
+          <w:sz w:val="24"/>
+          <w:szCs w:val="24"/>
+        </w:rPr>
+        <w:t xml:space="preserve">, inscribirse en torneos </w:t>
+      </w:r>
+      <w:r>
+        <w:rPr>
+          <w:rFonts w:ascii="Times New Roman" w:hAnsi="Times New Roman" w:cs="Times New Roman"/>
+          <w:sz w:val="24"/>
+          <w:szCs w:val="24"/>
+        </w:rPr>
+        <w:t>y gestionar su actividad deportiva en la plataforma.</w:t>
       </w:r>
     </w:p>
     <w:p>
@@ -15823,17 +15878,15 @@
           <w:sz w:val="24"/>
           <w:szCs w:val="24"/>
         </w:rPr>
-        <w:t xml:space="preserve">, e </w:t>
-      </w:r>
-      <w:r>
-        <w:rPr>
-          <w:rFonts w:ascii="Times New Roman" w:hAnsi="Times New Roman" w:cs="Times New Roman"/>
-          <w:b/>
-          <w:bCs/>
-          <w:sz w:val="24"/>
-          <w:szCs w:val="24"/>
-        </w:rPr>
-        <w:t>inscribirse en torneos</w:t>
+        <w:t xml:space="preserve">, </w:t>
+      </w:r>
+      <w:r>
+        <w:rPr>
+          <w:rFonts w:ascii="Times New Roman" w:hAnsi="Times New Roman" w:cs="Times New Roman"/>
+          <w:sz w:val="24"/>
+          <w:szCs w:val="24"/>
+        </w:rPr>
+        <w:t>y proponer torneos al club</w:t>
       </w:r>
       <w:r>
         <w:rPr>
@@ -16519,25 +16572,7 @@
           <w:sz w:val="24"/>
           <w:szCs w:val="24"/>
         </w:rPr>
-        <w:t xml:space="preserve">, y un torneo puede incluir varios equipos, siendo una relación </w:t>
-      </w:r>
-      <w:r>
-        <w:rPr>
-          <w:rFonts w:ascii="Times New Roman" w:hAnsi="Times New Roman" w:cs="Times New Roman"/>
-          <w:b/>
-          <w:bCs/>
-          <w:sz w:val="24"/>
-          <w:szCs w:val="24"/>
-        </w:rPr>
-        <w:t>N:M</w:t>
-      </w:r>
-      <w:r>
-        <w:rPr>
-          <w:rFonts w:ascii="Times New Roman" w:hAnsi="Times New Roman" w:cs="Times New Roman"/>
-          <w:sz w:val="24"/>
-          <w:szCs w:val="24"/>
-        </w:rPr>
-        <w:t>.</w:t>
+        <w:t>, y un torneo puede incluir varios equipos.</w:t>
       </w:r>
     </w:p>
     <w:p>
@@ -16833,6 +16868,1281 @@
     </w:p>
     <w:p>
       <w:pPr>
+        <w:spacing w:line="360" w:lineRule="auto"/>
+        <w:ind w:left="360"/>
+        <w:outlineLvl w:val="1"/>
+        <w:rPr>
+          <w:rFonts w:ascii="Times New Roman" w:hAnsi="Times New Roman" w:cs="Times New Roman"/>
+          <w:sz w:val="24"/>
+          <w:szCs w:val="24"/>
+        </w:rPr>
+      </w:pPr>
+      <w:r>
+        <w:rPr>
+          <w:rFonts w:ascii="Times New Roman" w:hAnsi="Times New Roman" w:cs="Times New Roman"/>
+          <w:sz w:val="24"/>
+          <w:szCs w:val="24"/>
+        </w:rPr>
+        <w:t xml:space="preserve">Los atributos que forman parte del Diagrama Entidad–Relación surgen del análisis de la información mínima necesaria que la aplicación </w:t>
+      </w:r>
+      <w:proofErr w:type="spellStart"/>
+      <w:r>
+        <w:rPr>
+          <w:rFonts w:ascii="Times New Roman" w:hAnsi="Times New Roman" w:cs="Times New Roman"/>
+          <w:sz w:val="24"/>
+          <w:szCs w:val="24"/>
+        </w:rPr>
+        <w:t>Torneapp</w:t>
+      </w:r>
+      <w:proofErr w:type="spellEnd"/>
+      <w:r>
+        <w:rPr>
+          <w:rFonts w:ascii="Times New Roman" w:hAnsi="Times New Roman" w:cs="Times New Roman"/>
+          <w:sz w:val="24"/>
+          <w:szCs w:val="24"/>
+        </w:rPr>
+        <w:t xml:space="preserve"> debe gestionar para cumplir sus objetivos funcionales.</w:t>
+      </w:r>
+      <w:r>
+        <w:rPr>
+          <w:rFonts w:ascii="Times New Roman" w:hAnsi="Times New Roman" w:cs="Times New Roman"/>
+          <w:sz w:val="24"/>
+          <w:szCs w:val="24"/>
+        </w:rPr>
+        <w:br/>
+        <w:t>Cada atributo se ha definido con la finalidad de identificar, describir y relacionar correctamente a las entidades del sistema, respondiendo a los procesos reales de gestión deportiva en torneos de fútbol base.</w:t>
+      </w:r>
+    </w:p>
+    <w:p>
+      <w:pPr>
+        <w:spacing w:line="360" w:lineRule="auto"/>
+        <w:ind w:left="360"/>
+        <w:outlineLvl w:val="1"/>
+        <w:rPr>
+          <w:rFonts w:ascii="Times New Roman" w:hAnsi="Times New Roman" w:cs="Times New Roman"/>
+          <w:sz w:val="24"/>
+          <w:szCs w:val="24"/>
+        </w:rPr>
+      </w:pPr>
+    </w:p>
+    <w:p>
+      <w:pPr>
+        <w:spacing w:line="360" w:lineRule="auto"/>
+        <w:ind w:left="360"/>
+        <w:outlineLvl w:val="1"/>
+        <w:rPr>
+          <w:rFonts w:ascii="Times New Roman" w:hAnsi="Times New Roman" w:cs="Times New Roman"/>
+          <w:sz w:val="24"/>
+          <w:szCs w:val="24"/>
+        </w:rPr>
+      </w:pPr>
+      <w:r>
+        <w:rPr>
+          <w:rFonts w:ascii="Times New Roman" w:hAnsi="Times New Roman" w:cs="Times New Roman"/>
+          <w:sz w:val="24"/>
+          <w:szCs w:val="24"/>
+        </w:rPr>
+        <w:t>Los atributos de la entidad Federación provienen de la información que este organismo debe registrar para poder administrar la plataforma:</w:t>
+      </w:r>
+    </w:p>
+    <w:p>
+      <w:pPr>
+        <w:numPr>
+          <w:ilvl w:val="0"/>
+          <w:numId w:val="50"/>
+        </w:numPr>
+        <w:spacing w:line="360" w:lineRule="auto"/>
+        <w:outlineLvl w:val="1"/>
+        <w:rPr>
+          <w:rFonts w:ascii="Times New Roman" w:hAnsi="Times New Roman" w:cs="Times New Roman"/>
+          <w:sz w:val="24"/>
+          <w:szCs w:val="24"/>
+        </w:rPr>
+      </w:pPr>
+      <w:r>
+        <w:rPr>
+          <w:rFonts w:ascii="Times New Roman" w:hAnsi="Times New Roman" w:cs="Times New Roman"/>
+          <w:sz w:val="24"/>
+          <w:szCs w:val="24"/>
+        </w:rPr>
+        <w:t>Identificación (</w:t>
+      </w:r>
+      <w:proofErr w:type="spellStart"/>
+      <w:r>
+        <w:rPr>
+          <w:rFonts w:ascii="Times New Roman" w:hAnsi="Times New Roman" w:cs="Times New Roman"/>
+          <w:sz w:val="24"/>
+          <w:szCs w:val="24"/>
+        </w:rPr>
+        <w:t>IdFederación</w:t>
+      </w:r>
+      <w:proofErr w:type="spellEnd"/>
+      <w:r>
+        <w:rPr>
+          <w:rFonts w:ascii="Times New Roman" w:hAnsi="Times New Roman" w:cs="Times New Roman"/>
+          <w:sz w:val="24"/>
+          <w:szCs w:val="24"/>
+        </w:rPr>
+        <w:t>)</w:t>
+      </w:r>
+    </w:p>
+    <w:p>
+      <w:pPr>
+        <w:numPr>
+          <w:ilvl w:val="0"/>
+          <w:numId w:val="50"/>
+        </w:numPr>
+        <w:spacing w:line="360" w:lineRule="auto"/>
+        <w:outlineLvl w:val="1"/>
+        <w:rPr>
+          <w:rFonts w:ascii="Times New Roman" w:hAnsi="Times New Roman" w:cs="Times New Roman"/>
+          <w:sz w:val="24"/>
+          <w:szCs w:val="24"/>
+        </w:rPr>
+      </w:pPr>
+      <w:r>
+        <w:rPr>
+          <w:rFonts w:ascii="Times New Roman" w:hAnsi="Times New Roman" w:cs="Times New Roman"/>
+          <w:sz w:val="24"/>
+          <w:szCs w:val="24"/>
+        </w:rPr>
+        <w:t>Datos de contacto y localización (nombre, dirección, teléfono, correo)</w:t>
+      </w:r>
+    </w:p>
+    <w:p>
+      <w:pPr>
+        <w:spacing w:line="360" w:lineRule="auto"/>
+        <w:ind w:left="360"/>
+        <w:outlineLvl w:val="1"/>
+        <w:rPr>
+          <w:rFonts w:ascii="Times New Roman" w:hAnsi="Times New Roman" w:cs="Times New Roman"/>
+          <w:sz w:val="24"/>
+          <w:szCs w:val="24"/>
+        </w:rPr>
+      </w:pPr>
+      <w:r>
+        <w:rPr>
+          <w:rFonts w:ascii="Times New Roman" w:hAnsi="Times New Roman" w:cs="Times New Roman"/>
+          <w:sz w:val="24"/>
+          <w:szCs w:val="24"/>
+        </w:rPr>
+        <w:t>Sin estos datos, la federación no podría gestionar clubes ni supervisar torneos.</w:t>
+      </w:r>
+    </w:p>
+    <w:p>
+      <w:pPr>
+        <w:spacing w:line="360" w:lineRule="auto"/>
+        <w:ind w:left="360"/>
+        <w:outlineLvl w:val="1"/>
+        <w:rPr>
+          <w:rFonts w:ascii="Times New Roman" w:hAnsi="Times New Roman" w:cs="Times New Roman"/>
+          <w:sz w:val="24"/>
+          <w:szCs w:val="24"/>
+        </w:rPr>
+      </w:pPr>
+    </w:p>
+    <w:p>
+      <w:pPr>
+        <w:spacing w:line="360" w:lineRule="auto"/>
+        <w:ind w:left="360"/>
+        <w:outlineLvl w:val="1"/>
+        <w:rPr>
+          <w:rFonts w:ascii="Times New Roman" w:hAnsi="Times New Roman" w:cs="Times New Roman"/>
+          <w:sz w:val="24"/>
+          <w:szCs w:val="24"/>
+        </w:rPr>
+      </w:pPr>
+      <w:r>
+        <w:rPr>
+          <w:rFonts w:ascii="Times New Roman" w:hAnsi="Times New Roman" w:cs="Times New Roman"/>
+          <w:sz w:val="24"/>
+          <w:szCs w:val="24"/>
+        </w:rPr>
+        <w:t>Los atributos del Club permiten identificarlo legalmente, así como poder contactar con él:</w:t>
+      </w:r>
+    </w:p>
+    <w:p>
+      <w:pPr>
+        <w:numPr>
+          <w:ilvl w:val="0"/>
+          <w:numId w:val="51"/>
+        </w:numPr>
+        <w:spacing w:line="360" w:lineRule="auto"/>
+        <w:outlineLvl w:val="1"/>
+        <w:rPr>
+          <w:rFonts w:ascii="Times New Roman" w:hAnsi="Times New Roman" w:cs="Times New Roman"/>
+          <w:sz w:val="24"/>
+          <w:szCs w:val="24"/>
+        </w:rPr>
+      </w:pPr>
+      <w:proofErr w:type="spellStart"/>
+      <w:r>
+        <w:rPr>
+          <w:rFonts w:ascii="Times New Roman" w:hAnsi="Times New Roman" w:cs="Times New Roman"/>
+          <w:sz w:val="24"/>
+          <w:szCs w:val="24"/>
+        </w:rPr>
+        <w:t>IdClub</w:t>
+      </w:r>
+      <w:proofErr w:type="spellEnd"/>
+      <w:r>
+        <w:rPr>
+          <w:rFonts w:ascii="Times New Roman" w:hAnsi="Times New Roman" w:cs="Times New Roman"/>
+          <w:sz w:val="24"/>
+          <w:szCs w:val="24"/>
+        </w:rPr>
+        <w:t xml:space="preserve"> para asegurar unicidad</w:t>
+      </w:r>
+    </w:p>
+    <w:p>
+      <w:pPr>
+        <w:numPr>
+          <w:ilvl w:val="0"/>
+          <w:numId w:val="51"/>
+        </w:numPr>
+        <w:spacing w:line="360" w:lineRule="auto"/>
+        <w:outlineLvl w:val="1"/>
+        <w:rPr>
+          <w:rFonts w:ascii="Times New Roman" w:hAnsi="Times New Roman" w:cs="Times New Roman"/>
+          <w:sz w:val="24"/>
+          <w:szCs w:val="24"/>
+        </w:rPr>
+      </w:pPr>
+      <w:r>
+        <w:rPr>
+          <w:rFonts w:ascii="Times New Roman" w:hAnsi="Times New Roman" w:cs="Times New Roman"/>
+          <w:sz w:val="24"/>
+          <w:szCs w:val="24"/>
+        </w:rPr>
+        <w:t>CIF como dato legal identificativo deportivo/empresarial</w:t>
+      </w:r>
+    </w:p>
+    <w:p>
+      <w:pPr>
+        <w:numPr>
+          <w:ilvl w:val="0"/>
+          <w:numId w:val="51"/>
+        </w:numPr>
+        <w:spacing w:line="360" w:lineRule="auto"/>
+        <w:outlineLvl w:val="1"/>
+        <w:rPr>
+          <w:rFonts w:ascii="Times New Roman" w:hAnsi="Times New Roman" w:cs="Times New Roman"/>
+          <w:sz w:val="24"/>
+          <w:szCs w:val="24"/>
+        </w:rPr>
+      </w:pPr>
+      <w:r>
+        <w:rPr>
+          <w:rFonts w:ascii="Times New Roman" w:hAnsi="Times New Roman" w:cs="Times New Roman"/>
+          <w:sz w:val="24"/>
+          <w:szCs w:val="24"/>
+        </w:rPr>
+        <w:t>Nombre del club</w:t>
+      </w:r>
+    </w:p>
+    <w:p>
+      <w:pPr>
+        <w:numPr>
+          <w:ilvl w:val="0"/>
+          <w:numId w:val="51"/>
+        </w:numPr>
+        <w:spacing w:line="360" w:lineRule="auto"/>
+        <w:outlineLvl w:val="1"/>
+        <w:rPr>
+          <w:rFonts w:ascii="Times New Roman" w:hAnsi="Times New Roman" w:cs="Times New Roman"/>
+          <w:sz w:val="24"/>
+          <w:szCs w:val="24"/>
+        </w:rPr>
+      </w:pPr>
+      <w:r>
+        <w:rPr>
+          <w:rFonts w:ascii="Times New Roman" w:hAnsi="Times New Roman" w:cs="Times New Roman"/>
+          <w:sz w:val="24"/>
+          <w:szCs w:val="24"/>
+        </w:rPr>
+        <w:t>Dirección física y teléfono</w:t>
+      </w:r>
+    </w:p>
+    <w:p>
+      <w:pPr>
+        <w:numPr>
+          <w:ilvl w:val="0"/>
+          <w:numId w:val="51"/>
+        </w:numPr>
+        <w:spacing w:line="360" w:lineRule="auto"/>
+        <w:outlineLvl w:val="1"/>
+        <w:rPr>
+          <w:rFonts w:ascii="Times New Roman" w:hAnsi="Times New Roman" w:cs="Times New Roman"/>
+          <w:sz w:val="24"/>
+          <w:szCs w:val="24"/>
+        </w:rPr>
+      </w:pPr>
+      <w:r>
+        <w:rPr>
+          <w:rFonts w:ascii="Times New Roman" w:hAnsi="Times New Roman" w:cs="Times New Roman"/>
+          <w:sz w:val="24"/>
+          <w:szCs w:val="24"/>
+        </w:rPr>
+        <w:t>Correo electrónico para notificaciones</w:t>
+      </w:r>
+    </w:p>
+    <w:p>
+      <w:pPr>
+        <w:numPr>
+          <w:ilvl w:val="0"/>
+          <w:numId w:val="51"/>
+        </w:numPr>
+        <w:spacing w:line="360" w:lineRule="auto"/>
+        <w:outlineLvl w:val="1"/>
+        <w:rPr>
+          <w:rFonts w:ascii="Times New Roman" w:hAnsi="Times New Roman" w:cs="Times New Roman"/>
+          <w:sz w:val="24"/>
+          <w:szCs w:val="24"/>
+        </w:rPr>
+      </w:pPr>
+      <w:r>
+        <w:rPr>
+          <w:rFonts w:ascii="Times New Roman" w:hAnsi="Times New Roman" w:cs="Times New Roman"/>
+          <w:sz w:val="24"/>
+          <w:szCs w:val="24"/>
+        </w:rPr>
+        <w:t>Estado de validación, ya que deben ser aprobados por la Federación</w:t>
+      </w:r>
+    </w:p>
+    <w:p>
+      <w:pPr>
+        <w:spacing w:line="360" w:lineRule="auto"/>
+        <w:ind w:left="360"/>
+        <w:outlineLvl w:val="1"/>
+        <w:rPr>
+          <w:rFonts w:ascii="Times New Roman" w:hAnsi="Times New Roman" w:cs="Times New Roman"/>
+          <w:sz w:val="24"/>
+          <w:szCs w:val="24"/>
+        </w:rPr>
+      </w:pPr>
+      <w:r>
+        <w:rPr>
+          <w:rFonts w:ascii="Times New Roman" w:hAnsi="Times New Roman" w:cs="Times New Roman"/>
+          <w:sz w:val="24"/>
+          <w:szCs w:val="24"/>
+        </w:rPr>
+        <w:t>Todos estos atributos están directamente ligados al registro y control administrativo del club.</w:t>
+      </w:r>
+    </w:p>
+    <w:p>
+      <w:pPr>
+        <w:rPr>
+          <w:rFonts w:ascii="Times New Roman" w:hAnsi="Times New Roman" w:cs="Times New Roman"/>
+          <w:sz w:val="24"/>
+          <w:szCs w:val="24"/>
+        </w:rPr>
+      </w:pPr>
+      <w:r>
+        <w:rPr>
+          <w:rFonts w:ascii="Times New Roman" w:hAnsi="Times New Roman" w:cs="Times New Roman"/>
+          <w:sz w:val="24"/>
+          <w:szCs w:val="24"/>
+        </w:rPr>
+        <w:br w:type="page"/>
+      </w:r>
+    </w:p>
+    <w:p>
+      <w:pPr>
+        <w:spacing w:line="360" w:lineRule="auto"/>
+        <w:ind w:left="360"/>
+        <w:outlineLvl w:val="1"/>
+        <w:rPr>
+          <w:rFonts w:ascii="Times New Roman" w:hAnsi="Times New Roman" w:cs="Times New Roman"/>
+          <w:sz w:val="24"/>
+          <w:szCs w:val="24"/>
+        </w:rPr>
+      </w:pPr>
+      <w:r>
+        <w:rPr>
+          <w:rFonts w:ascii="Times New Roman" w:hAnsi="Times New Roman" w:cs="Times New Roman"/>
+          <w:sz w:val="24"/>
+          <w:szCs w:val="24"/>
+        </w:rPr>
+        <w:lastRenderedPageBreak/>
+        <w:t>La</w:t>
+      </w:r>
+      <w:r>
+        <w:rPr>
+          <w:rFonts w:ascii="Times New Roman" w:hAnsi="Times New Roman" w:cs="Times New Roman"/>
+          <w:sz w:val="24"/>
+          <w:szCs w:val="24"/>
+        </w:rPr>
+        <w:t xml:space="preserve"> entidad </w:t>
+      </w:r>
+      <w:r>
+        <w:rPr>
+          <w:rFonts w:ascii="Times New Roman" w:hAnsi="Times New Roman" w:cs="Times New Roman"/>
+          <w:sz w:val="24"/>
+          <w:szCs w:val="24"/>
+        </w:rPr>
+        <w:t xml:space="preserve">entrenador </w:t>
+      </w:r>
+      <w:r>
+        <w:rPr>
+          <w:rFonts w:ascii="Times New Roman" w:hAnsi="Times New Roman" w:cs="Times New Roman"/>
+          <w:sz w:val="24"/>
+          <w:szCs w:val="24"/>
+        </w:rPr>
+        <w:t>incluye atributos que permiten reconocer al responsable del equipo:</w:t>
+      </w:r>
+    </w:p>
+    <w:p>
+      <w:pPr>
+        <w:numPr>
+          <w:ilvl w:val="0"/>
+          <w:numId w:val="52"/>
+        </w:numPr>
+        <w:spacing w:line="360" w:lineRule="auto"/>
+        <w:outlineLvl w:val="1"/>
+        <w:rPr>
+          <w:rFonts w:ascii="Times New Roman" w:hAnsi="Times New Roman" w:cs="Times New Roman"/>
+          <w:sz w:val="24"/>
+          <w:szCs w:val="24"/>
+        </w:rPr>
+      </w:pPr>
+      <w:proofErr w:type="spellStart"/>
+      <w:r>
+        <w:rPr>
+          <w:rFonts w:ascii="Times New Roman" w:hAnsi="Times New Roman" w:cs="Times New Roman"/>
+          <w:sz w:val="24"/>
+          <w:szCs w:val="24"/>
+        </w:rPr>
+        <w:t>IdEntrenador</w:t>
+      </w:r>
+      <w:proofErr w:type="spellEnd"/>
+      <w:r>
+        <w:rPr>
+          <w:rFonts w:ascii="Times New Roman" w:hAnsi="Times New Roman" w:cs="Times New Roman"/>
+          <w:sz w:val="24"/>
+          <w:szCs w:val="24"/>
+        </w:rPr>
+        <w:t xml:space="preserve"> para identificación interna</w:t>
+      </w:r>
+    </w:p>
+    <w:p>
+      <w:pPr>
+        <w:numPr>
+          <w:ilvl w:val="0"/>
+          <w:numId w:val="52"/>
+        </w:numPr>
+        <w:spacing w:line="360" w:lineRule="auto"/>
+        <w:outlineLvl w:val="1"/>
+        <w:rPr>
+          <w:rFonts w:ascii="Times New Roman" w:hAnsi="Times New Roman" w:cs="Times New Roman"/>
+          <w:sz w:val="24"/>
+          <w:szCs w:val="24"/>
+        </w:rPr>
+      </w:pPr>
+      <w:r>
+        <w:rPr>
+          <w:rFonts w:ascii="Times New Roman" w:hAnsi="Times New Roman" w:cs="Times New Roman"/>
+          <w:sz w:val="24"/>
+          <w:szCs w:val="24"/>
+        </w:rPr>
+        <w:t>Nombre y apellidos para identificación personal real</w:t>
+      </w:r>
+    </w:p>
+    <w:p>
+      <w:pPr>
+        <w:numPr>
+          <w:ilvl w:val="0"/>
+          <w:numId w:val="52"/>
+        </w:numPr>
+        <w:spacing w:line="360" w:lineRule="auto"/>
+        <w:outlineLvl w:val="1"/>
+        <w:rPr>
+          <w:rFonts w:ascii="Times New Roman" w:hAnsi="Times New Roman" w:cs="Times New Roman"/>
+          <w:sz w:val="24"/>
+          <w:szCs w:val="24"/>
+        </w:rPr>
+      </w:pPr>
+      <w:r>
+        <w:rPr>
+          <w:rFonts w:ascii="Times New Roman" w:hAnsi="Times New Roman" w:cs="Times New Roman"/>
+          <w:sz w:val="24"/>
+          <w:szCs w:val="24"/>
+        </w:rPr>
+        <w:t>Correo electrónico para acceso y comunicación</w:t>
+      </w:r>
+    </w:p>
+    <w:p>
+      <w:pPr>
+        <w:spacing w:line="360" w:lineRule="auto"/>
+        <w:ind w:left="360"/>
+        <w:outlineLvl w:val="1"/>
+        <w:rPr>
+          <w:rFonts w:ascii="Times New Roman" w:hAnsi="Times New Roman" w:cs="Times New Roman"/>
+          <w:sz w:val="24"/>
+          <w:szCs w:val="24"/>
+        </w:rPr>
+      </w:pPr>
+      <w:r>
+        <w:rPr>
+          <w:rFonts w:ascii="Times New Roman" w:hAnsi="Times New Roman" w:cs="Times New Roman"/>
+          <w:sz w:val="24"/>
+          <w:szCs w:val="24"/>
+        </w:rPr>
+        <w:t>Se evita incluir datos no relevantes que no afecten a la gestión deportiva.</w:t>
+      </w:r>
+    </w:p>
+    <w:p>
+      <w:pPr>
+        <w:spacing w:line="360" w:lineRule="auto"/>
+        <w:ind w:left="360"/>
+        <w:outlineLvl w:val="1"/>
+        <w:rPr>
+          <w:rFonts w:ascii="Times New Roman" w:hAnsi="Times New Roman" w:cs="Times New Roman"/>
+          <w:sz w:val="24"/>
+          <w:szCs w:val="24"/>
+        </w:rPr>
+      </w:pPr>
+    </w:p>
+    <w:p>
+      <w:pPr>
+        <w:spacing w:line="360" w:lineRule="auto"/>
+        <w:ind w:left="360"/>
+        <w:outlineLvl w:val="1"/>
+        <w:rPr>
+          <w:rFonts w:ascii="Times New Roman" w:hAnsi="Times New Roman" w:cs="Times New Roman"/>
+          <w:sz w:val="24"/>
+          <w:szCs w:val="24"/>
+        </w:rPr>
+      </w:pPr>
+      <w:r>
+        <w:rPr>
+          <w:rFonts w:ascii="Times New Roman" w:hAnsi="Times New Roman" w:cs="Times New Roman"/>
+          <w:sz w:val="24"/>
+          <w:szCs w:val="24"/>
+        </w:rPr>
+        <w:t>Los atributos del equipo derivan de la información deportiva necesaria para clasificarlo correctamente:</w:t>
+      </w:r>
+    </w:p>
+    <w:p>
+      <w:pPr>
+        <w:numPr>
+          <w:ilvl w:val="0"/>
+          <w:numId w:val="53"/>
+        </w:numPr>
+        <w:spacing w:line="360" w:lineRule="auto"/>
+        <w:outlineLvl w:val="1"/>
+        <w:rPr>
+          <w:rFonts w:ascii="Times New Roman" w:hAnsi="Times New Roman" w:cs="Times New Roman"/>
+          <w:sz w:val="24"/>
+          <w:szCs w:val="24"/>
+        </w:rPr>
+      </w:pPr>
+      <w:proofErr w:type="spellStart"/>
+      <w:r>
+        <w:rPr>
+          <w:rFonts w:ascii="Times New Roman" w:hAnsi="Times New Roman" w:cs="Times New Roman"/>
+          <w:sz w:val="24"/>
+          <w:szCs w:val="24"/>
+        </w:rPr>
+        <w:t>IdEquipo</w:t>
+      </w:r>
+      <w:proofErr w:type="spellEnd"/>
+      <w:r>
+        <w:rPr>
+          <w:rFonts w:ascii="Times New Roman" w:hAnsi="Times New Roman" w:cs="Times New Roman"/>
+          <w:sz w:val="24"/>
+          <w:szCs w:val="24"/>
+        </w:rPr>
+        <w:t xml:space="preserve"> como clave primaria</w:t>
+      </w:r>
+    </w:p>
+    <w:p>
+      <w:pPr>
+        <w:numPr>
+          <w:ilvl w:val="0"/>
+          <w:numId w:val="53"/>
+        </w:numPr>
+        <w:spacing w:line="360" w:lineRule="auto"/>
+        <w:outlineLvl w:val="1"/>
+        <w:rPr>
+          <w:rFonts w:ascii="Times New Roman" w:hAnsi="Times New Roman" w:cs="Times New Roman"/>
+          <w:sz w:val="24"/>
+          <w:szCs w:val="24"/>
+        </w:rPr>
+      </w:pPr>
+      <w:r>
+        <w:rPr>
+          <w:rFonts w:ascii="Times New Roman" w:hAnsi="Times New Roman" w:cs="Times New Roman"/>
+          <w:sz w:val="24"/>
+          <w:szCs w:val="24"/>
+        </w:rPr>
+        <w:t>Nombre del equipo</w:t>
+      </w:r>
+    </w:p>
+    <w:p>
+      <w:pPr>
+        <w:numPr>
+          <w:ilvl w:val="0"/>
+          <w:numId w:val="53"/>
+        </w:numPr>
+        <w:spacing w:line="360" w:lineRule="auto"/>
+        <w:outlineLvl w:val="1"/>
+        <w:rPr>
+          <w:rFonts w:ascii="Times New Roman" w:hAnsi="Times New Roman" w:cs="Times New Roman"/>
+          <w:sz w:val="24"/>
+          <w:szCs w:val="24"/>
+        </w:rPr>
+      </w:pPr>
+      <w:r>
+        <w:rPr>
+          <w:rFonts w:ascii="Times New Roman" w:hAnsi="Times New Roman" w:cs="Times New Roman"/>
+          <w:sz w:val="24"/>
+          <w:szCs w:val="24"/>
+        </w:rPr>
+        <w:t>Categoría (edad o nivel de los jugadores)</w:t>
+      </w:r>
+    </w:p>
+    <w:p>
+      <w:pPr>
+        <w:numPr>
+          <w:ilvl w:val="0"/>
+          <w:numId w:val="53"/>
+        </w:numPr>
+        <w:spacing w:line="360" w:lineRule="auto"/>
+        <w:outlineLvl w:val="1"/>
+        <w:rPr>
+          <w:rFonts w:ascii="Times New Roman" w:hAnsi="Times New Roman" w:cs="Times New Roman"/>
+          <w:sz w:val="24"/>
+          <w:szCs w:val="24"/>
+        </w:rPr>
+      </w:pPr>
+      <w:r>
+        <w:rPr>
+          <w:rFonts w:ascii="Times New Roman" w:hAnsi="Times New Roman" w:cs="Times New Roman"/>
+          <w:sz w:val="24"/>
+          <w:szCs w:val="24"/>
+        </w:rPr>
+        <w:t>División (si existen distintos grupos de competición dentro de una categoría)</w:t>
+      </w:r>
+    </w:p>
+    <w:p>
+      <w:pPr>
+        <w:numPr>
+          <w:ilvl w:val="0"/>
+          <w:numId w:val="53"/>
+        </w:numPr>
+        <w:spacing w:line="360" w:lineRule="auto"/>
+        <w:outlineLvl w:val="1"/>
+        <w:rPr>
+          <w:rFonts w:ascii="Times New Roman" w:hAnsi="Times New Roman" w:cs="Times New Roman"/>
+          <w:sz w:val="24"/>
+          <w:szCs w:val="24"/>
+        </w:rPr>
+      </w:pPr>
+      <w:r>
+        <w:rPr>
+          <w:rFonts w:ascii="Times New Roman" w:hAnsi="Times New Roman" w:cs="Times New Roman"/>
+          <w:sz w:val="24"/>
+          <w:szCs w:val="24"/>
+        </w:rPr>
+        <w:t xml:space="preserve">Código de vinculación del equipo para que el entrenador pueda unirse al mismo desde la </w:t>
+      </w:r>
+      <w:proofErr w:type="gramStart"/>
+      <w:r>
+        <w:rPr>
+          <w:rFonts w:ascii="Times New Roman" w:hAnsi="Times New Roman" w:cs="Times New Roman"/>
+          <w:sz w:val="24"/>
+          <w:szCs w:val="24"/>
+        </w:rPr>
+        <w:t>app</w:t>
+      </w:r>
+      <w:proofErr w:type="gramEnd"/>
+    </w:p>
+    <w:p>
+      <w:pPr>
+        <w:spacing w:line="360" w:lineRule="auto"/>
+        <w:ind w:left="360"/>
+        <w:outlineLvl w:val="1"/>
+        <w:rPr>
+          <w:rFonts w:ascii="Times New Roman" w:hAnsi="Times New Roman" w:cs="Times New Roman"/>
+          <w:sz w:val="24"/>
+          <w:szCs w:val="24"/>
+        </w:rPr>
+      </w:pPr>
+      <w:r>
+        <w:rPr>
+          <w:rFonts w:ascii="Times New Roman" w:hAnsi="Times New Roman" w:cs="Times New Roman"/>
+          <w:sz w:val="24"/>
+          <w:szCs w:val="24"/>
+        </w:rPr>
+        <w:t>Estos atributos permiten relacionar los equipos con torneos, jugadores y entrenadores.</w:t>
+      </w:r>
+    </w:p>
+    <w:p>
+      <w:pPr>
+        <w:spacing w:line="360" w:lineRule="auto"/>
+        <w:ind w:left="360"/>
+        <w:outlineLvl w:val="1"/>
+        <w:rPr>
+          <w:rFonts w:ascii="Times New Roman" w:hAnsi="Times New Roman" w:cs="Times New Roman"/>
+          <w:sz w:val="24"/>
+          <w:szCs w:val="24"/>
+        </w:rPr>
+      </w:pPr>
+    </w:p>
+    <w:p>
+      <w:pPr>
+        <w:spacing w:line="360" w:lineRule="auto"/>
+        <w:ind w:left="360"/>
+        <w:outlineLvl w:val="1"/>
+        <w:rPr>
+          <w:rFonts w:ascii="Times New Roman" w:hAnsi="Times New Roman" w:cs="Times New Roman"/>
+          <w:sz w:val="24"/>
+          <w:szCs w:val="24"/>
+        </w:rPr>
+      </w:pPr>
+      <w:r>
+        <w:rPr>
+          <w:rFonts w:ascii="Times New Roman" w:hAnsi="Times New Roman" w:cs="Times New Roman"/>
+          <w:sz w:val="24"/>
+          <w:szCs w:val="24"/>
+        </w:rPr>
+        <w:t>Los atributos del jugador son los datos mínimos necesarios para identificarlo en partidos y plantillas:</w:t>
+      </w:r>
+    </w:p>
+    <w:p>
+      <w:pPr>
+        <w:numPr>
+          <w:ilvl w:val="0"/>
+          <w:numId w:val="54"/>
+        </w:numPr>
+        <w:spacing w:line="360" w:lineRule="auto"/>
+        <w:outlineLvl w:val="1"/>
+        <w:rPr>
+          <w:rFonts w:ascii="Times New Roman" w:hAnsi="Times New Roman" w:cs="Times New Roman"/>
+          <w:sz w:val="24"/>
+          <w:szCs w:val="24"/>
+        </w:rPr>
+      </w:pPr>
+      <w:proofErr w:type="spellStart"/>
+      <w:r>
+        <w:rPr>
+          <w:rFonts w:ascii="Times New Roman" w:hAnsi="Times New Roman" w:cs="Times New Roman"/>
+          <w:sz w:val="24"/>
+          <w:szCs w:val="24"/>
+        </w:rPr>
+        <w:t>IdJugador</w:t>
+      </w:r>
+      <w:proofErr w:type="spellEnd"/>
+      <w:r>
+        <w:rPr>
+          <w:rFonts w:ascii="Times New Roman" w:hAnsi="Times New Roman" w:cs="Times New Roman"/>
+          <w:sz w:val="24"/>
+          <w:szCs w:val="24"/>
+        </w:rPr>
+        <w:t xml:space="preserve"> como identificación única</w:t>
+      </w:r>
+    </w:p>
+    <w:p>
+      <w:pPr>
+        <w:numPr>
+          <w:ilvl w:val="0"/>
+          <w:numId w:val="54"/>
+        </w:numPr>
+        <w:spacing w:line="360" w:lineRule="auto"/>
+        <w:outlineLvl w:val="1"/>
+        <w:rPr>
+          <w:rFonts w:ascii="Times New Roman" w:hAnsi="Times New Roman" w:cs="Times New Roman"/>
+          <w:sz w:val="24"/>
+          <w:szCs w:val="24"/>
+        </w:rPr>
+      </w:pPr>
+      <w:r>
+        <w:rPr>
+          <w:rFonts w:ascii="Times New Roman" w:hAnsi="Times New Roman" w:cs="Times New Roman"/>
+          <w:sz w:val="24"/>
+          <w:szCs w:val="24"/>
+        </w:rPr>
+        <w:t>Nombre y apellidos para identificación real</w:t>
+      </w:r>
+    </w:p>
+    <w:p>
+      <w:pPr>
+        <w:numPr>
+          <w:ilvl w:val="0"/>
+          <w:numId w:val="54"/>
+        </w:numPr>
+        <w:spacing w:line="360" w:lineRule="auto"/>
+        <w:outlineLvl w:val="1"/>
+        <w:rPr>
+          <w:rFonts w:ascii="Times New Roman" w:hAnsi="Times New Roman" w:cs="Times New Roman"/>
+          <w:sz w:val="24"/>
+          <w:szCs w:val="24"/>
+        </w:rPr>
+      </w:pPr>
+      <w:r>
+        <w:rPr>
+          <w:rFonts w:ascii="Times New Roman" w:hAnsi="Times New Roman" w:cs="Times New Roman"/>
+          <w:sz w:val="24"/>
+          <w:szCs w:val="24"/>
+        </w:rPr>
+        <w:t>Dorsal como número que lo identifica en el terreno de juego</w:t>
+      </w:r>
+    </w:p>
+    <w:p>
+      <w:pPr>
+        <w:numPr>
+          <w:ilvl w:val="0"/>
+          <w:numId w:val="54"/>
+        </w:numPr>
+        <w:spacing w:line="360" w:lineRule="auto"/>
+        <w:outlineLvl w:val="1"/>
+        <w:rPr>
+          <w:rFonts w:ascii="Times New Roman" w:hAnsi="Times New Roman" w:cs="Times New Roman"/>
+          <w:sz w:val="24"/>
+          <w:szCs w:val="24"/>
+        </w:rPr>
+      </w:pPr>
+      <w:r>
+        <w:rPr>
+          <w:rFonts w:ascii="Times New Roman" w:hAnsi="Times New Roman" w:cs="Times New Roman"/>
+          <w:sz w:val="24"/>
+          <w:szCs w:val="24"/>
+        </w:rPr>
+        <w:t>Edad para vincularlo a una categoría correcta</w:t>
+      </w:r>
+    </w:p>
+    <w:p>
+      <w:pPr>
+        <w:numPr>
+          <w:ilvl w:val="0"/>
+          <w:numId w:val="54"/>
+        </w:numPr>
+        <w:spacing w:line="360" w:lineRule="auto"/>
+        <w:outlineLvl w:val="1"/>
+        <w:rPr>
+          <w:rFonts w:ascii="Times New Roman" w:hAnsi="Times New Roman" w:cs="Times New Roman"/>
+          <w:sz w:val="24"/>
+          <w:szCs w:val="24"/>
+        </w:rPr>
+      </w:pPr>
+      <w:r>
+        <w:rPr>
+          <w:rFonts w:ascii="Times New Roman" w:hAnsi="Times New Roman" w:cs="Times New Roman"/>
+          <w:sz w:val="24"/>
+          <w:szCs w:val="24"/>
+        </w:rPr>
+        <w:t>Posición deportiva para organización táctica</w:t>
+      </w:r>
+    </w:p>
+    <w:p>
+      <w:pPr>
+        <w:spacing w:line="360" w:lineRule="auto"/>
+        <w:ind w:left="360"/>
+        <w:outlineLvl w:val="1"/>
+        <w:rPr>
+          <w:rFonts w:ascii="Times New Roman" w:hAnsi="Times New Roman" w:cs="Times New Roman"/>
+          <w:sz w:val="24"/>
+          <w:szCs w:val="24"/>
+        </w:rPr>
+      </w:pPr>
+      <w:r>
+        <w:rPr>
+          <w:rFonts w:ascii="Times New Roman" w:hAnsi="Times New Roman" w:cs="Times New Roman"/>
+          <w:sz w:val="24"/>
+          <w:szCs w:val="24"/>
+        </w:rPr>
+        <w:t>Sin estos atributos no sería posible controlar correctamente las plantillas ni alineaciones.</w:t>
+      </w:r>
+    </w:p>
+    <w:p>
+      <w:pPr>
+        <w:spacing w:line="360" w:lineRule="auto"/>
+        <w:ind w:left="360"/>
+        <w:outlineLvl w:val="1"/>
+        <w:rPr>
+          <w:rFonts w:ascii="Times New Roman" w:hAnsi="Times New Roman" w:cs="Times New Roman"/>
+          <w:sz w:val="24"/>
+          <w:szCs w:val="24"/>
+        </w:rPr>
+      </w:pPr>
+    </w:p>
+    <w:p>
+      <w:pPr>
+        <w:spacing w:line="360" w:lineRule="auto"/>
+        <w:ind w:left="360"/>
+        <w:outlineLvl w:val="1"/>
+        <w:rPr>
+          <w:rFonts w:ascii="Times New Roman" w:hAnsi="Times New Roman" w:cs="Times New Roman"/>
+          <w:sz w:val="24"/>
+          <w:szCs w:val="24"/>
+        </w:rPr>
+      </w:pPr>
+      <w:r>
+        <w:rPr>
+          <w:rFonts w:ascii="Times New Roman" w:hAnsi="Times New Roman" w:cs="Times New Roman"/>
+          <w:sz w:val="24"/>
+          <w:szCs w:val="24"/>
+        </w:rPr>
+        <w:lastRenderedPageBreak/>
+        <w:t>Los atributos del Torneo reflejan la información necesaria para organizar y publicar una competición:</w:t>
+      </w:r>
+    </w:p>
+    <w:p>
+      <w:pPr>
+        <w:numPr>
+          <w:ilvl w:val="0"/>
+          <w:numId w:val="55"/>
+        </w:numPr>
+        <w:spacing w:line="360" w:lineRule="auto"/>
+        <w:outlineLvl w:val="1"/>
+        <w:rPr>
+          <w:rFonts w:ascii="Times New Roman" w:hAnsi="Times New Roman" w:cs="Times New Roman"/>
+          <w:sz w:val="24"/>
+          <w:szCs w:val="24"/>
+        </w:rPr>
+      </w:pPr>
+      <w:proofErr w:type="spellStart"/>
+      <w:r>
+        <w:rPr>
+          <w:rFonts w:ascii="Times New Roman" w:hAnsi="Times New Roman" w:cs="Times New Roman"/>
+          <w:sz w:val="24"/>
+          <w:szCs w:val="24"/>
+        </w:rPr>
+        <w:t>IdTorneo</w:t>
+      </w:r>
+      <w:proofErr w:type="spellEnd"/>
+      <w:r>
+        <w:rPr>
+          <w:rFonts w:ascii="Times New Roman" w:hAnsi="Times New Roman" w:cs="Times New Roman"/>
+          <w:sz w:val="24"/>
+          <w:szCs w:val="24"/>
+        </w:rPr>
+        <w:t xml:space="preserve"> como clave primaria</w:t>
+      </w:r>
+    </w:p>
+    <w:p>
+      <w:pPr>
+        <w:numPr>
+          <w:ilvl w:val="0"/>
+          <w:numId w:val="55"/>
+        </w:numPr>
+        <w:spacing w:line="360" w:lineRule="auto"/>
+        <w:outlineLvl w:val="1"/>
+        <w:rPr>
+          <w:rFonts w:ascii="Times New Roman" w:hAnsi="Times New Roman" w:cs="Times New Roman"/>
+          <w:sz w:val="24"/>
+          <w:szCs w:val="24"/>
+        </w:rPr>
+      </w:pPr>
+      <w:r>
+        <w:rPr>
+          <w:rFonts w:ascii="Times New Roman" w:hAnsi="Times New Roman" w:cs="Times New Roman"/>
+          <w:sz w:val="24"/>
+          <w:szCs w:val="24"/>
+        </w:rPr>
+        <w:t>Nombre y normas del torneo (base de la competición)</w:t>
+      </w:r>
+    </w:p>
+    <w:p>
+      <w:pPr>
+        <w:numPr>
+          <w:ilvl w:val="0"/>
+          <w:numId w:val="55"/>
+        </w:numPr>
+        <w:spacing w:line="360" w:lineRule="auto"/>
+        <w:outlineLvl w:val="1"/>
+        <w:rPr>
+          <w:rFonts w:ascii="Times New Roman" w:hAnsi="Times New Roman" w:cs="Times New Roman"/>
+          <w:sz w:val="24"/>
+          <w:szCs w:val="24"/>
+        </w:rPr>
+      </w:pPr>
+      <w:r>
+        <w:rPr>
+          <w:rFonts w:ascii="Times New Roman" w:hAnsi="Times New Roman" w:cs="Times New Roman"/>
+          <w:sz w:val="24"/>
+          <w:szCs w:val="24"/>
+        </w:rPr>
+        <w:t>Localización donde se disputa</w:t>
+      </w:r>
+    </w:p>
+    <w:p>
+      <w:pPr>
+        <w:numPr>
+          <w:ilvl w:val="0"/>
+          <w:numId w:val="55"/>
+        </w:numPr>
+        <w:spacing w:line="360" w:lineRule="auto"/>
+        <w:outlineLvl w:val="1"/>
+        <w:rPr>
+          <w:rFonts w:ascii="Times New Roman" w:hAnsi="Times New Roman" w:cs="Times New Roman"/>
+          <w:sz w:val="24"/>
+          <w:szCs w:val="24"/>
+        </w:rPr>
+      </w:pPr>
+      <w:r>
+        <w:rPr>
+          <w:rFonts w:ascii="Times New Roman" w:hAnsi="Times New Roman" w:cs="Times New Roman"/>
+          <w:sz w:val="24"/>
+          <w:szCs w:val="24"/>
+        </w:rPr>
+        <w:t>Fechas de inicio y fin para programar partidos</w:t>
+      </w:r>
+    </w:p>
+    <w:p>
+      <w:pPr>
+        <w:numPr>
+          <w:ilvl w:val="0"/>
+          <w:numId w:val="55"/>
+        </w:numPr>
+        <w:spacing w:line="360" w:lineRule="auto"/>
+        <w:outlineLvl w:val="1"/>
+        <w:rPr>
+          <w:rFonts w:ascii="Times New Roman" w:hAnsi="Times New Roman" w:cs="Times New Roman"/>
+          <w:sz w:val="24"/>
+          <w:szCs w:val="24"/>
+        </w:rPr>
+      </w:pPr>
+      <w:r>
+        <w:rPr>
+          <w:rFonts w:ascii="Times New Roman" w:hAnsi="Times New Roman" w:cs="Times New Roman"/>
+          <w:sz w:val="24"/>
+          <w:szCs w:val="24"/>
+        </w:rPr>
+        <w:t>Categoría para permitir la inscripción de equipos adecuados</w:t>
+      </w:r>
+    </w:p>
+    <w:p>
+      <w:pPr>
+        <w:spacing w:line="360" w:lineRule="auto"/>
+        <w:ind w:left="360"/>
+        <w:outlineLvl w:val="1"/>
+        <w:rPr>
+          <w:rFonts w:ascii="Times New Roman" w:hAnsi="Times New Roman" w:cs="Times New Roman"/>
+          <w:sz w:val="24"/>
+          <w:szCs w:val="24"/>
+        </w:rPr>
+      </w:pPr>
+      <w:r>
+        <w:rPr>
+          <w:rFonts w:ascii="Times New Roman" w:hAnsi="Times New Roman" w:cs="Times New Roman"/>
+          <w:sz w:val="24"/>
+          <w:szCs w:val="24"/>
+        </w:rPr>
+        <w:t>Estos atributos permiten validar la competición y asegurar su correcto desarrollo.</w:t>
+      </w:r>
+    </w:p>
+    <w:p>
+      <w:pPr>
+        <w:spacing w:line="360" w:lineRule="auto"/>
+        <w:ind w:left="360"/>
+        <w:outlineLvl w:val="1"/>
+        <w:rPr>
+          <w:rFonts w:ascii="Times New Roman" w:hAnsi="Times New Roman" w:cs="Times New Roman"/>
+          <w:sz w:val="24"/>
+          <w:szCs w:val="24"/>
+        </w:rPr>
+      </w:pPr>
+    </w:p>
+    <w:p>
+      <w:pPr>
+        <w:spacing w:line="360" w:lineRule="auto"/>
+        <w:ind w:left="360"/>
+        <w:outlineLvl w:val="1"/>
+        <w:rPr>
+          <w:rFonts w:ascii="Times New Roman" w:hAnsi="Times New Roman" w:cs="Times New Roman"/>
+          <w:sz w:val="24"/>
+          <w:szCs w:val="24"/>
+        </w:rPr>
+      </w:pPr>
+      <w:r>
+        <w:rPr>
+          <w:rFonts w:ascii="Times New Roman" w:hAnsi="Times New Roman" w:cs="Times New Roman"/>
+          <w:sz w:val="24"/>
+          <w:szCs w:val="24"/>
+        </w:rPr>
+        <w:t>Los atributos del Partido permiten programar y registrar resultados de los encuentros:</w:t>
+      </w:r>
+    </w:p>
+    <w:p>
+      <w:pPr>
+        <w:numPr>
+          <w:ilvl w:val="0"/>
+          <w:numId w:val="56"/>
+        </w:numPr>
+        <w:spacing w:line="360" w:lineRule="auto"/>
+        <w:outlineLvl w:val="1"/>
+        <w:rPr>
+          <w:rFonts w:ascii="Times New Roman" w:hAnsi="Times New Roman" w:cs="Times New Roman"/>
+          <w:sz w:val="24"/>
+          <w:szCs w:val="24"/>
+        </w:rPr>
+      </w:pPr>
+      <w:proofErr w:type="spellStart"/>
+      <w:r>
+        <w:rPr>
+          <w:rFonts w:ascii="Times New Roman" w:hAnsi="Times New Roman" w:cs="Times New Roman"/>
+          <w:sz w:val="24"/>
+          <w:szCs w:val="24"/>
+        </w:rPr>
+        <w:t>IdPartido</w:t>
+      </w:r>
+      <w:proofErr w:type="spellEnd"/>
+      <w:r>
+        <w:rPr>
+          <w:rFonts w:ascii="Times New Roman" w:hAnsi="Times New Roman" w:cs="Times New Roman"/>
+          <w:sz w:val="24"/>
+          <w:szCs w:val="24"/>
+        </w:rPr>
+        <w:t xml:space="preserve"> como identificador único</w:t>
+      </w:r>
+    </w:p>
+    <w:p>
+      <w:pPr>
+        <w:numPr>
+          <w:ilvl w:val="0"/>
+          <w:numId w:val="56"/>
+        </w:numPr>
+        <w:spacing w:line="360" w:lineRule="auto"/>
+        <w:outlineLvl w:val="1"/>
+        <w:rPr>
+          <w:rFonts w:ascii="Times New Roman" w:hAnsi="Times New Roman" w:cs="Times New Roman"/>
+          <w:sz w:val="24"/>
+          <w:szCs w:val="24"/>
+        </w:rPr>
+      </w:pPr>
+      <w:r>
+        <w:rPr>
+          <w:rFonts w:ascii="Times New Roman" w:hAnsi="Times New Roman" w:cs="Times New Roman"/>
+          <w:sz w:val="24"/>
+          <w:szCs w:val="24"/>
+        </w:rPr>
+        <w:t>Fecha y hora para organizar el calendario</w:t>
+      </w:r>
+    </w:p>
+    <w:p>
+      <w:pPr>
+        <w:numPr>
+          <w:ilvl w:val="0"/>
+          <w:numId w:val="56"/>
+        </w:numPr>
+        <w:spacing w:line="360" w:lineRule="auto"/>
+        <w:outlineLvl w:val="1"/>
+        <w:rPr>
+          <w:rFonts w:ascii="Times New Roman" w:hAnsi="Times New Roman" w:cs="Times New Roman"/>
+          <w:sz w:val="24"/>
+          <w:szCs w:val="24"/>
+        </w:rPr>
+      </w:pPr>
+      <w:r>
+        <w:rPr>
+          <w:rFonts w:ascii="Times New Roman" w:hAnsi="Times New Roman" w:cs="Times New Roman"/>
+          <w:sz w:val="24"/>
+          <w:szCs w:val="24"/>
+        </w:rPr>
+        <w:t>Resultado, que se registra una vez terminado el encuentro</w:t>
+      </w:r>
+    </w:p>
+    <w:p>
+      <w:pPr>
+        <w:spacing w:line="360" w:lineRule="auto"/>
+        <w:ind w:left="360"/>
+        <w:outlineLvl w:val="1"/>
+        <w:rPr>
+          <w:rFonts w:ascii="Times New Roman" w:hAnsi="Times New Roman" w:cs="Times New Roman"/>
+          <w:sz w:val="24"/>
+          <w:szCs w:val="24"/>
+        </w:rPr>
+      </w:pPr>
+      <w:r>
+        <w:rPr>
+          <w:rFonts w:ascii="Times New Roman" w:hAnsi="Times New Roman" w:cs="Times New Roman"/>
+          <w:sz w:val="24"/>
+          <w:szCs w:val="24"/>
+        </w:rPr>
+        <w:t>Son los atributos imprescindibles para el seguimiento de una competición.</w:t>
+      </w:r>
+    </w:p>
+    <w:p>
+      <w:pPr>
+        <w:spacing w:line="360" w:lineRule="auto"/>
+        <w:ind w:left="360"/>
+        <w:outlineLvl w:val="1"/>
+        <w:rPr>
+          <w:rFonts w:ascii="Times New Roman" w:hAnsi="Times New Roman" w:cs="Times New Roman"/>
+          <w:sz w:val="24"/>
+          <w:szCs w:val="24"/>
+        </w:rPr>
+      </w:pPr>
+    </w:p>
+    <w:p>
+      <w:pPr>
+        <w:spacing w:line="360" w:lineRule="auto"/>
+        <w:ind w:left="360"/>
+        <w:outlineLvl w:val="1"/>
+        <w:rPr>
+          <w:rFonts w:ascii="Times New Roman" w:hAnsi="Times New Roman" w:cs="Times New Roman"/>
+          <w:sz w:val="24"/>
+          <w:szCs w:val="24"/>
+        </w:rPr>
+      </w:pPr>
+    </w:p>
+    <w:p>
+      <w:pPr>
+        <w:spacing w:line="360" w:lineRule="auto"/>
+        <w:ind w:left="360"/>
+        <w:outlineLvl w:val="1"/>
+        <w:rPr>
+          <w:rFonts w:ascii="Times New Roman" w:hAnsi="Times New Roman" w:cs="Times New Roman"/>
+          <w:sz w:val="24"/>
+          <w:szCs w:val="24"/>
+        </w:rPr>
+      </w:pPr>
+    </w:p>
+    <w:p>
+      <w:pPr>
+        <w:spacing w:line="360" w:lineRule="auto"/>
+        <w:ind w:left="360"/>
+        <w:outlineLvl w:val="1"/>
+        <w:rPr>
+          <w:rFonts w:ascii="Times New Roman" w:hAnsi="Times New Roman" w:cs="Times New Roman"/>
+          <w:sz w:val="24"/>
+          <w:szCs w:val="24"/>
+        </w:rPr>
+      </w:pPr>
+    </w:p>
+    <w:p>
+      <w:pPr>
+        <w:spacing w:line="360" w:lineRule="auto"/>
+        <w:ind w:left="360"/>
+        <w:outlineLvl w:val="1"/>
+        <w:rPr>
+          <w:rFonts w:ascii="Times New Roman" w:hAnsi="Times New Roman" w:cs="Times New Roman"/>
+          <w:sz w:val="24"/>
+          <w:szCs w:val="24"/>
+        </w:rPr>
+      </w:pPr>
+    </w:p>
+    <w:p>
+      <w:pPr>
+        <w:rPr>
+          <w:rFonts w:ascii="Times New Roman" w:hAnsi="Times New Roman" w:cs="Times New Roman"/>
+          <w:sz w:val="24"/>
+          <w:szCs w:val="24"/>
+        </w:rPr>
+      </w:pPr>
+      <w:bookmarkStart w:id="21" w:name="_Toc177584903"/>
+      <w:r>
+        <w:rPr>
+          <w:rFonts w:ascii="Times New Roman" w:hAnsi="Times New Roman" w:cs="Times New Roman"/>
+          <w:sz w:val="24"/>
+          <w:szCs w:val="24"/>
+        </w:rPr>
+        <w:br w:type="page"/>
+      </w:r>
+    </w:p>
+    <w:p>
+      <w:pPr>
         <w:pStyle w:val="Prrafodelista"/>
         <w:numPr>
           <w:ilvl w:val="0"/>
@@ -16846,16 +18156,27 @@
           <w:szCs w:val="24"/>
         </w:rPr>
       </w:pPr>
-      <w:bookmarkStart w:id="21" w:name="_Toc177584903"/>
-      <w:r>
-        <w:rPr>
-          <w:rFonts w:ascii="Times New Roman" w:hAnsi="Times New Roman" w:cs="Times New Roman"/>
-          <w:sz w:val="24"/>
-          <w:szCs w:val="24"/>
-        </w:rPr>
+      <w:r>
+        <w:rPr>
+          <w:rFonts w:ascii="Times New Roman" w:hAnsi="Times New Roman" w:cs="Times New Roman"/>
+          <w:sz w:val="24"/>
+          <w:szCs w:val="24"/>
+        </w:rPr>
+        <w:lastRenderedPageBreak/>
         <w:t>Explicar por qué se han elegido esas claves primarias.</w:t>
       </w:r>
       <w:bookmarkEnd w:id="21"/>
+    </w:p>
+    <w:p>
+      <w:pPr>
+        <w:spacing w:line="360" w:lineRule="auto"/>
+        <w:outlineLvl w:val="1"/>
+        <w:rPr>
+          <w:rFonts w:ascii="Times New Roman" w:hAnsi="Times New Roman" w:cs="Times New Roman"/>
+          <w:sz w:val="24"/>
+          <w:szCs w:val="24"/>
+        </w:rPr>
+      </w:pPr>
     </w:p>
     <w:p>
       <w:pPr>
@@ -16881,6 +18202,7 @@
         </w:rPr>
         <w:t>Modelo Relacional</w:t>
       </w:r>
+      <w:bookmarkStart w:id="23" w:name="_Toc177584905"/>
       <w:bookmarkEnd w:id="22"/>
     </w:p>
     <w:p>
@@ -16894,7 +18216,6 @@
           <w:szCs w:val="28"/>
         </w:rPr>
       </w:pPr>
-      <w:bookmarkStart w:id="23" w:name="_Toc177584905"/>
       <w:r>
         <w:rPr>
           <w:rFonts w:ascii="Times New Roman" w:hAnsi="Times New Roman" w:cs="Times New Roman"/>
@@ -16917,7 +18238,11 @@
           <w:szCs w:val="28"/>
         </w:rPr>
       </w:pPr>
-      <w:r>
+    </w:p>
+    <w:p>
+      <w:pPr>
+        <w:pStyle w:val="Ttulo1"/>
+        <w:spacing w:line="360" w:lineRule="auto"/>
         <w:rPr>
           <w:rFonts w:ascii="Times New Roman" w:hAnsi="Times New Roman" w:cs="Times New Roman"/>
           <w:b/>
@@ -16925,20 +18250,6 @@
           <w:sz w:val="28"/>
           <w:szCs w:val="28"/>
         </w:rPr>
-        <w:lastRenderedPageBreak/>
-        <w:br w:type="page"/>
-      </w:r>
-    </w:p>
-    <w:p>
-      <w:pPr>
-        <w:rPr>
-          <w:rFonts w:ascii="Times New Roman" w:eastAsiaTheme="majorEastAsia" w:hAnsi="Times New Roman" w:cs="Times New Roman"/>
-          <w:b/>
-          <w:bCs/>
-          <w:color w:val="2F5496" w:themeColor="accent1" w:themeShade="BF"/>
-          <w:sz w:val="28"/>
-          <w:szCs w:val="28"/>
-        </w:rPr>
       </w:pPr>
       <w:r>
         <w:rPr>
@@ -16948,77 +18259,6 @@
           <w:sz w:val="28"/>
           <w:szCs w:val="28"/>
         </w:rPr>
-        <w:lastRenderedPageBreak/>
-        <w:br w:type="page"/>
-      </w:r>
-    </w:p>
-    <w:p>
-      <w:pPr>
-        <w:rPr>
-          <w:rFonts w:ascii="Times New Roman" w:eastAsiaTheme="majorEastAsia" w:hAnsi="Times New Roman" w:cs="Times New Roman"/>
-          <w:b/>
-          <w:bCs/>
-          <w:color w:val="2F5496" w:themeColor="accent1" w:themeShade="BF"/>
-          <w:sz w:val="28"/>
-          <w:szCs w:val="28"/>
-        </w:rPr>
-      </w:pPr>
-      <w:r>
-        <w:rPr>
-          <w:rFonts w:ascii="Times New Roman" w:hAnsi="Times New Roman" w:cs="Times New Roman"/>
-          <w:b/>
-          <w:bCs/>
-          <w:sz w:val="28"/>
-          <w:szCs w:val="28"/>
-        </w:rPr>
-        <w:lastRenderedPageBreak/>
-        <w:br w:type="page"/>
-      </w:r>
-    </w:p>
-    <w:p>
-      <w:pPr>
-        <w:rPr>
-          <w:rFonts w:ascii="Times New Roman" w:eastAsiaTheme="majorEastAsia" w:hAnsi="Times New Roman" w:cs="Times New Roman"/>
-          <w:b/>
-          <w:bCs/>
-          <w:color w:val="2F5496" w:themeColor="accent1" w:themeShade="BF"/>
-          <w:sz w:val="28"/>
-          <w:szCs w:val="28"/>
-        </w:rPr>
-      </w:pPr>
-      <w:r>
-        <w:rPr>
-          <w:rFonts w:ascii="Times New Roman" w:hAnsi="Times New Roman" w:cs="Times New Roman"/>
-          <w:b/>
-          <w:bCs/>
-          <w:sz w:val="28"/>
-          <w:szCs w:val="28"/>
-        </w:rPr>
-        <w:lastRenderedPageBreak/>
-        <w:br w:type="page"/>
-      </w:r>
-    </w:p>
-    <w:p>
-      <w:pPr>
-        <w:pStyle w:val="Ttulo1"/>
-        <w:spacing w:line="360" w:lineRule="auto"/>
-        <w:rPr>
-          <w:rFonts w:ascii="Times New Roman" w:hAnsi="Times New Roman" w:cs="Times New Roman"/>
-          <w:b/>
-          <w:bCs/>
-          <w:sz w:val="28"/>
-          <w:szCs w:val="28"/>
-        </w:rPr>
-      </w:pPr>
-      <w:r>
-        <w:rPr>
-          <w:rFonts w:ascii="Times New Roman" w:hAnsi="Times New Roman" w:cs="Times New Roman"/>
-          <w:b/>
-          <w:bCs/>
-          <w:sz w:val="28"/>
-          <w:szCs w:val="28"/>
-        </w:rPr>
-        <w:lastRenderedPageBreak/>
         <w:t>6</w:t>
       </w:r>
       <w:r>
@@ -19119,6 +20359,155 @@
     </w:lvl>
   </w:abstractNum>
   <w:abstractNum w:abstractNumId="2" w15:restartNumberingAfterBreak="0">
+    <w:nsid w:val="01EA1C96"/>
+    <w:multiLevelType w:val="multilevel"/>
+    <w:tmpl w:val="D7DCCBD6"/>
+    <w:lvl w:ilvl="0">
+      <w:start w:val="1"/>
+      <w:numFmt w:val="bullet"/>
+      <w:lvlText w:val=""/>
+      <w:lvlJc w:val="left"/>
+      <w:pPr>
+        <w:tabs>
+          <w:tab w:val="num" w:pos="720"/>
+        </w:tabs>
+        <w:ind w:left="720" w:hanging="360"/>
+      </w:pPr>
+      <w:rPr>
+        <w:rFonts w:ascii="Symbol" w:hAnsi="Symbol" w:hint="default"/>
+        <w:sz w:val="20"/>
+      </w:rPr>
+    </w:lvl>
+    <w:lvl w:ilvl="1" w:tentative="1">
+      <w:start w:val="1"/>
+      <w:numFmt w:val="bullet"/>
+      <w:lvlText w:val="o"/>
+      <w:lvlJc w:val="left"/>
+      <w:pPr>
+        <w:tabs>
+          <w:tab w:val="num" w:pos="1440"/>
+        </w:tabs>
+        <w:ind w:left="1440" w:hanging="360"/>
+      </w:pPr>
+      <w:rPr>
+        <w:rFonts w:ascii="Courier New" w:hAnsi="Courier New" w:hint="default"/>
+        <w:sz w:val="20"/>
+      </w:rPr>
+    </w:lvl>
+    <w:lvl w:ilvl="2" w:tentative="1">
+      <w:start w:val="1"/>
+      <w:numFmt w:val="bullet"/>
+      <w:lvlText w:val=""/>
+      <w:lvlJc w:val="left"/>
+      <w:pPr>
+        <w:tabs>
+          <w:tab w:val="num" w:pos="2160"/>
+        </w:tabs>
+        <w:ind w:left="2160" w:hanging="360"/>
+      </w:pPr>
+      <w:rPr>
+        <w:rFonts w:ascii="Wingdings" w:hAnsi="Wingdings" w:hint="default"/>
+        <w:sz w:val="20"/>
+      </w:rPr>
+    </w:lvl>
+    <w:lvl w:ilvl="3" w:tentative="1">
+      <w:start w:val="1"/>
+      <w:numFmt w:val="bullet"/>
+      <w:lvlText w:val=""/>
+      <w:lvlJc w:val="left"/>
+      <w:pPr>
+        <w:tabs>
+          <w:tab w:val="num" w:pos="2880"/>
+        </w:tabs>
+        <w:ind w:left="2880" w:hanging="360"/>
+      </w:pPr>
+      <w:rPr>
+        <w:rFonts w:ascii="Wingdings" w:hAnsi="Wingdings" w:hint="default"/>
+        <w:sz w:val="20"/>
+      </w:rPr>
+    </w:lvl>
+    <w:lvl w:ilvl="4" w:tentative="1">
+      <w:start w:val="1"/>
+      <w:numFmt w:val="bullet"/>
+      <w:lvlText w:val=""/>
+      <w:lvlJc w:val="left"/>
+      <w:pPr>
+        <w:tabs>
+          <w:tab w:val="num" w:pos="3600"/>
+        </w:tabs>
+        <w:ind w:left="3600" w:hanging="360"/>
+      </w:pPr>
+      <w:rPr>
+        <w:rFonts w:ascii="Wingdings" w:hAnsi="Wingdings" w:hint="default"/>
+        <w:sz w:val="20"/>
+      </w:rPr>
+    </w:lvl>
+    <w:lvl w:ilvl="5" w:tentative="1">
+      <w:start w:val="1"/>
+      <w:numFmt w:val="bullet"/>
+      <w:lvlText w:val=""/>
+      <w:lvlJc w:val="left"/>
+      <w:pPr>
+        <w:tabs>
+          <w:tab w:val="num" w:pos="4320"/>
+        </w:tabs>
+        <w:ind w:left="4320" w:hanging="360"/>
+      </w:pPr>
+      <w:rPr>
+        <w:rFonts w:ascii="Wingdings" w:hAnsi="Wingdings" w:hint="default"/>
+        <w:sz w:val="20"/>
+      </w:rPr>
+    </w:lvl>
+    <w:lvl w:ilvl="6" w:tentative="1">
+      <w:start w:val="1"/>
+      <w:numFmt w:val="bullet"/>
+      <w:lvlText w:val=""/>
+      <w:lvlJc w:val="left"/>
+      <w:pPr>
+        <w:tabs>
+          <w:tab w:val="num" w:pos="5040"/>
+        </w:tabs>
+        <w:ind w:left="5040" w:hanging="360"/>
+      </w:pPr>
+      <w:rPr>
+        <w:rFonts w:ascii="Wingdings" w:hAnsi="Wingdings" w:hint="default"/>
+        <w:sz w:val="20"/>
+      </w:rPr>
+    </w:lvl>
+    <w:lvl w:ilvl="7" w:tentative="1">
+      <w:start w:val="1"/>
+      <w:numFmt w:val="bullet"/>
+      <w:lvlText w:val=""/>
+      <w:lvlJc w:val="left"/>
+      <w:pPr>
+        <w:tabs>
+          <w:tab w:val="num" w:pos="5760"/>
+        </w:tabs>
+        <w:ind w:left="5760" w:hanging="360"/>
+      </w:pPr>
+      <w:rPr>
+        <w:rFonts w:ascii="Wingdings" w:hAnsi="Wingdings" w:hint="default"/>
+        <w:sz w:val="20"/>
+      </w:rPr>
+    </w:lvl>
+    <w:lvl w:ilvl="8" w:tentative="1">
+      <w:start w:val="1"/>
+      <w:numFmt w:val="bullet"/>
+      <w:lvlText w:val=""/>
+      <w:lvlJc w:val="left"/>
+      <w:pPr>
+        <w:tabs>
+          <w:tab w:val="num" w:pos="6480"/>
+        </w:tabs>
+        <w:ind w:left="6480" w:hanging="360"/>
+      </w:pPr>
+      <w:rPr>
+        <w:rFonts w:ascii="Wingdings" w:hAnsi="Wingdings" w:hint="default"/>
+        <w:sz w:val="20"/>
+      </w:rPr>
+    </w:lvl>
+  </w:abstractNum>
+  <w:abstractNum w:abstractNumId="3" w15:restartNumberingAfterBreak="0">
     <w:nsid w:val="02A07083"/>
     <w:multiLevelType w:val="hybridMultilevel"/>
     <w:tmpl w:val="2F622B18"/>
@@ -19231,7 +20620,7 @@
       </w:rPr>
     </w:lvl>
   </w:abstractNum>
-  <w:abstractNum w:abstractNumId="3" w15:restartNumberingAfterBreak="0">
+  <w:abstractNum w:abstractNumId="4" w15:restartNumberingAfterBreak="0">
     <w:nsid w:val="02DA1912"/>
     <w:multiLevelType w:val="multilevel"/>
     <w:tmpl w:val="E27C587A"/>
@@ -19380,7 +20769,156 @@
       </w:rPr>
     </w:lvl>
   </w:abstractNum>
-  <w:abstractNum w:abstractNumId="4" w15:restartNumberingAfterBreak="0">
+  <w:abstractNum w:abstractNumId="5" w15:restartNumberingAfterBreak="0">
+    <w:nsid w:val="05565B2D"/>
+    <w:multiLevelType w:val="multilevel"/>
+    <w:tmpl w:val="2230D8DE"/>
+    <w:lvl w:ilvl="0">
+      <w:start w:val="1"/>
+      <w:numFmt w:val="bullet"/>
+      <w:lvlText w:val=""/>
+      <w:lvlJc w:val="left"/>
+      <w:pPr>
+        <w:tabs>
+          <w:tab w:val="num" w:pos="720"/>
+        </w:tabs>
+        <w:ind w:left="720" w:hanging="360"/>
+      </w:pPr>
+      <w:rPr>
+        <w:rFonts w:ascii="Symbol" w:hAnsi="Symbol" w:hint="default"/>
+        <w:sz w:val="20"/>
+      </w:rPr>
+    </w:lvl>
+    <w:lvl w:ilvl="1" w:tentative="1">
+      <w:start w:val="1"/>
+      <w:numFmt w:val="bullet"/>
+      <w:lvlText w:val="o"/>
+      <w:lvlJc w:val="left"/>
+      <w:pPr>
+        <w:tabs>
+          <w:tab w:val="num" w:pos="1440"/>
+        </w:tabs>
+        <w:ind w:left="1440" w:hanging="360"/>
+      </w:pPr>
+      <w:rPr>
+        <w:rFonts w:ascii="Courier New" w:hAnsi="Courier New" w:hint="default"/>
+        <w:sz w:val="20"/>
+      </w:rPr>
+    </w:lvl>
+    <w:lvl w:ilvl="2" w:tentative="1">
+      <w:start w:val="1"/>
+      <w:numFmt w:val="bullet"/>
+      <w:lvlText w:val=""/>
+      <w:lvlJc w:val="left"/>
+      <w:pPr>
+        <w:tabs>
+          <w:tab w:val="num" w:pos="2160"/>
+        </w:tabs>
+        <w:ind w:left="2160" w:hanging="360"/>
+      </w:pPr>
+      <w:rPr>
+        <w:rFonts w:ascii="Wingdings" w:hAnsi="Wingdings" w:hint="default"/>
+        <w:sz w:val="20"/>
+      </w:rPr>
+    </w:lvl>
+    <w:lvl w:ilvl="3" w:tentative="1">
+      <w:start w:val="1"/>
+      <w:numFmt w:val="bullet"/>
+      <w:lvlText w:val=""/>
+      <w:lvlJc w:val="left"/>
+      <w:pPr>
+        <w:tabs>
+          <w:tab w:val="num" w:pos="2880"/>
+        </w:tabs>
+        <w:ind w:left="2880" w:hanging="360"/>
+      </w:pPr>
+      <w:rPr>
+        <w:rFonts w:ascii="Wingdings" w:hAnsi="Wingdings" w:hint="default"/>
+        <w:sz w:val="20"/>
+      </w:rPr>
+    </w:lvl>
+    <w:lvl w:ilvl="4" w:tentative="1">
+      <w:start w:val="1"/>
+      <w:numFmt w:val="bullet"/>
+      <w:lvlText w:val=""/>
+      <w:lvlJc w:val="left"/>
+      <w:pPr>
+        <w:tabs>
+          <w:tab w:val="num" w:pos="3600"/>
+        </w:tabs>
+        <w:ind w:left="3600" w:hanging="360"/>
+      </w:pPr>
+      <w:rPr>
+        <w:rFonts w:ascii="Wingdings" w:hAnsi="Wingdings" w:hint="default"/>
+        <w:sz w:val="20"/>
+      </w:rPr>
+    </w:lvl>
+    <w:lvl w:ilvl="5" w:tentative="1">
+      <w:start w:val="1"/>
+      <w:numFmt w:val="bullet"/>
+      <w:lvlText w:val=""/>
+      <w:lvlJc w:val="left"/>
+      <w:pPr>
+        <w:tabs>
+          <w:tab w:val="num" w:pos="4320"/>
+        </w:tabs>
+        <w:ind w:left="4320" w:hanging="360"/>
+      </w:pPr>
+      <w:rPr>
+        <w:rFonts w:ascii="Wingdings" w:hAnsi="Wingdings" w:hint="default"/>
+        <w:sz w:val="20"/>
+      </w:rPr>
+    </w:lvl>
+    <w:lvl w:ilvl="6" w:tentative="1">
+      <w:start w:val="1"/>
+      <w:numFmt w:val="bullet"/>
+      <w:lvlText w:val=""/>
+      <w:lvlJc w:val="left"/>
+      <w:pPr>
+        <w:tabs>
+          <w:tab w:val="num" w:pos="5040"/>
+        </w:tabs>
+        <w:ind w:left="5040" w:hanging="360"/>
+      </w:pPr>
+      <w:rPr>
+        <w:rFonts w:ascii="Wingdings" w:hAnsi="Wingdings" w:hint="default"/>
+        <w:sz w:val="20"/>
+      </w:rPr>
+    </w:lvl>
+    <w:lvl w:ilvl="7" w:tentative="1">
+      <w:start w:val="1"/>
+      <w:numFmt w:val="bullet"/>
+      <w:lvlText w:val=""/>
+      <w:lvlJc w:val="left"/>
+      <w:pPr>
+        <w:tabs>
+          <w:tab w:val="num" w:pos="5760"/>
+        </w:tabs>
+        <w:ind w:left="5760" w:hanging="360"/>
+      </w:pPr>
+      <w:rPr>
+        <w:rFonts w:ascii="Wingdings" w:hAnsi="Wingdings" w:hint="default"/>
+        <w:sz w:val="20"/>
+      </w:rPr>
+    </w:lvl>
+    <w:lvl w:ilvl="8" w:tentative="1">
+      <w:start w:val="1"/>
+      <w:numFmt w:val="bullet"/>
+      <w:lvlText w:val=""/>
+      <w:lvlJc w:val="left"/>
+      <w:pPr>
+        <w:tabs>
+          <w:tab w:val="num" w:pos="6480"/>
+        </w:tabs>
+        <w:ind w:left="6480" w:hanging="360"/>
+      </w:pPr>
+      <w:rPr>
+        <w:rFonts w:ascii="Wingdings" w:hAnsi="Wingdings" w:hint="default"/>
+        <w:sz w:val="20"/>
+      </w:rPr>
+    </w:lvl>
+  </w:abstractNum>
+  <w:abstractNum w:abstractNumId="6" w15:restartNumberingAfterBreak="0">
     <w:nsid w:val="05D977FB"/>
     <w:multiLevelType w:val="multilevel"/>
     <w:tmpl w:val="47D62904"/>
@@ -19529,7 +21067,7 @@
       </w:rPr>
     </w:lvl>
   </w:abstractNum>
-  <w:abstractNum w:abstractNumId="5" w15:restartNumberingAfterBreak="0">
+  <w:abstractNum w:abstractNumId="7" w15:restartNumberingAfterBreak="0">
     <w:nsid w:val="061D46BF"/>
     <w:multiLevelType w:val="multilevel"/>
     <w:tmpl w:val="8DF6AA12"/>
@@ -19678,7 +21216,7 @@
       </w:rPr>
     </w:lvl>
   </w:abstractNum>
-  <w:abstractNum w:abstractNumId="6" w15:restartNumberingAfterBreak="0">
+  <w:abstractNum w:abstractNumId="8" w15:restartNumberingAfterBreak="0">
     <w:nsid w:val="06D078EF"/>
     <w:multiLevelType w:val="multilevel"/>
     <w:tmpl w:val="647C54EA"/>
@@ -19827,7 +21365,7 @@
       </w:rPr>
     </w:lvl>
   </w:abstractNum>
-  <w:abstractNum w:abstractNumId="7" w15:restartNumberingAfterBreak="0">
+  <w:abstractNum w:abstractNumId="9" w15:restartNumberingAfterBreak="0">
     <w:nsid w:val="07101E2D"/>
     <w:multiLevelType w:val="multilevel"/>
     <w:tmpl w:val="9984F672"/>
@@ -19976,7 +21514,7 @@
       </w:rPr>
     </w:lvl>
   </w:abstractNum>
-  <w:abstractNum w:abstractNumId="8" w15:restartNumberingAfterBreak="0">
+  <w:abstractNum w:abstractNumId="10" w15:restartNumberingAfterBreak="0">
     <w:nsid w:val="0A051A6C"/>
     <w:multiLevelType w:val="multilevel"/>
     <w:tmpl w:val="AA284C4E"/>
@@ -20125,7 +21663,7 @@
       </w:rPr>
     </w:lvl>
   </w:abstractNum>
-  <w:abstractNum w:abstractNumId="9" w15:restartNumberingAfterBreak="0">
+  <w:abstractNum w:abstractNumId="11" w15:restartNumberingAfterBreak="0">
     <w:nsid w:val="0A866DB5"/>
     <w:multiLevelType w:val="hybridMultilevel"/>
     <w:tmpl w:val="101EC304"/>
@@ -20238,7 +21776,7 @@
       </w:rPr>
     </w:lvl>
   </w:abstractNum>
-  <w:abstractNum w:abstractNumId="10" w15:restartNumberingAfterBreak="0">
+  <w:abstractNum w:abstractNumId="12" w15:restartNumberingAfterBreak="0">
     <w:nsid w:val="0E742F96"/>
     <w:multiLevelType w:val="multilevel"/>
     <w:tmpl w:val="AFFA809C"/>
@@ -20387,7 +21925,7 @@
       </w:rPr>
     </w:lvl>
   </w:abstractNum>
-  <w:abstractNum w:abstractNumId="11" w15:restartNumberingAfterBreak="0">
+  <w:abstractNum w:abstractNumId="13" w15:restartNumberingAfterBreak="0">
     <w:nsid w:val="1580114D"/>
     <w:multiLevelType w:val="multilevel"/>
     <w:tmpl w:val="C4CEBC30"/>
@@ -20536,7 +22074,156 @@
       </w:rPr>
     </w:lvl>
   </w:abstractNum>
-  <w:abstractNum w:abstractNumId="12" w15:restartNumberingAfterBreak="0">
+  <w:abstractNum w:abstractNumId="14" w15:restartNumberingAfterBreak="0">
+    <w:nsid w:val="16754782"/>
+    <w:multiLevelType w:val="multilevel"/>
+    <w:tmpl w:val="07047B54"/>
+    <w:lvl w:ilvl="0">
+      <w:start w:val="1"/>
+      <w:numFmt w:val="bullet"/>
+      <w:lvlText w:val=""/>
+      <w:lvlJc w:val="left"/>
+      <w:pPr>
+        <w:tabs>
+          <w:tab w:val="num" w:pos="720"/>
+        </w:tabs>
+        <w:ind w:left="720" w:hanging="360"/>
+      </w:pPr>
+      <w:rPr>
+        <w:rFonts w:ascii="Symbol" w:hAnsi="Symbol" w:hint="default"/>
+        <w:sz w:val="20"/>
+      </w:rPr>
+    </w:lvl>
+    <w:lvl w:ilvl="1" w:tentative="1">
+      <w:start w:val="1"/>
+      <w:numFmt w:val="bullet"/>
+      <w:lvlText w:val="o"/>
+      <w:lvlJc w:val="left"/>
+      <w:pPr>
+        <w:tabs>
+          <w:tab w:val="num" w:pos="1440"/>
+        </w:tabs>
+        <w:ind w:left="1440" w:hanging="360"/>
+      </w:pPr>
+      <w:rPr>
+        <w:rFonts w:ascii="Courier New" w:hAnsi="Courier New" w:hint="default"/>
+        <w:sz w:val="20"/>
+      </w:rPr>
+    </w:lvl>
+    <w:lvl w:ilvl="2" w:tentative="1">
+      <w:start w:val="1"/>
+      <w:numFmt w:val="bullet"/>
+      <w:lvlText w:val=""/>
+      <w:lvlJc w:val="left"/>
+      <w:pPr>
+        <w:tabs>
+          <w:tab w:val="num" w:pos="2160"/>
+        </w:tabs>
+        <w:ind w:left="2160" w:hanging="360"/>
+      </w:pPr>
+      <w:rPr>
+        <w:rFonts w:ascii="Wingdings" w:hAnsi="Wingdings" w:hint="default"/>
+        <w:sz w:val="20"/>
+      </w:rPr>
+    </w:lvl>
+    <w:lvl w:ilvl="3" w:tentative="1">
+      <w:start w:val="1"/>
+      <w:numFmt w:val="bullet"/>
+      <w:lvlText w:val=""/>
+      <w:lvlJc w:val="left"/>
+      <w:pPr>
+        <w:tabs>
+          <w:tab w:val="num" w:pos="2880"/>
+        </w:tabs>
+        <w:ind w:left="2880" w:hanging="360"/>
+      </w:pPr>
+      <w:rPr>
+        <w:rFonts w:ascii="Wingdings" w:hAnsi="Wingdings" w:hint="default"/>
+        <w:sz w:val="20"/>
+      </w:rPr>
+    </w:lvl>
+    <w:lvl w:ilvl="4" w:tentative="1">
+      <w:start w:val="1"/>
+      <w:numFmt w:val="bullet"/>
+      <w:lvlText w:val=""/>
+      <w:lvlJc w:val="left"/>
+      <w:pPr>
+        <w:tabs>
+          <w:tab w:val="num" w:pos="3600"/>
+        </w:tabs>
+        <w:ind w:left="3600" w:hanging="360"/>
+      </w:pPr>
+      <w:rPr>
+        <w:rFonts w:ascii="Wingdings" w:hAnsi="Wingdings" w:hint="default"/>
+        <w:sz w:val="20"/>
+      </w:rPr>
+    </w:lvl>
+    <w:lvl w:ilvl="5" w:tentative="1">
+      <w:start w:val="1"/>
+      <w:numFmt w:val="bullet"/>
+      <w:lvlText w:val=""/>
+      <w:lvlJc w:val="left"/>
+      <w:pPr>
+        <w:tabs>
+          <w:tab w:val="num" w:pos="4320"/>
+        </w:tabs>
+        <w:ind w:left="4320" w:hanging="360"/>
+      </w:pPr>
+      <w:rPr>
+        <w:rFonts w:ascii="Wingdings" w:hAnsi="Wingdings" w:hint="default"/>
+        <w:sz w:val="20"/>
+      </w:rPr>
+    </w:lvl>
+    <w:lvl w:ilvl="6" w:tentative="1">
+      <w:start w:val="1"/>
+      <w:numFmt w:val="bullet"/>
+      <w:lvlText w:val=""/>
+      <w:lvlJc w:val="left"/>
+      <w:pPr>
+        <w:tabs>
+          <w:tab w:val="num" w:pos="5040"/>
+        </w:tabs>
+        <w:ind w:left="5040" w:hanging="360"/>
+      </w:pPr>
+      <w:rPr>
+        <w:rFonts w:ascii="Wingdings" w:hAnsi="Wingdings" w:hint="default"/>
+        <w:sz w:val="20"/>
+      </w:rPr>
+    </w:lvl>
+    <w:lvl w:ilvl="7" w:tentative="1">
+      <w:start w:val="1"/>
+      <w:numFmt w:val="bullet"/>
+      <w:lvlText w:val=""/>
+      <w:lvlJc w:val="left"/>
+      <w:pPr>
+        <w:tabs>
+          <w:tab w:val="num" w:pos="5760"/>
+        </w:tabs>
+        <w:ind w:left="5760" w:hanging="360"/>
+      </w:pPr>
+      <w:rPr>
+        <w:rFonts w:ascii="Wingdings" w:hAnsi="Wingdings" w:hint="default"/>
+        <w:sz w:val="20"/>
+      </w:rPr>
+    </w:lvl>
+    <w:lvl w:ilvl="8" w:tentative="1">
+      <w:start w:val="1"/>
+      <w:numFmt w:val="bullet"/>
+      <w:lvlText w:val=""/>
+      <w:lvlJc w:val="left"/>
+      <w:pPr>
+        <w:tabs>
+          <w:tab w:val="num" w:pos="6480"/>
+        </w:tabs>
+        <w:ind w:left="6480" w:hanging="360"/>
+      </w:pPr>
+      <w:rPr>
+        <w:rFonts w:ascii="Wingdings" w:hAnsi="Wingdings" w:hint="default"/>
+        <w:sz w:val="20"/>
+      </w:rPr>
+    </w:lvl>
+  </w:abstractNum>
+  <w:abstractNum w:abstractNumId="15" w15:restartNumberingAfterBreak="0">
     <w:nsid w:val="17D57793"/>
     <w:multiLevelType w:val="hybridMultilevel"/>
     <w:tmpl w:val="437AE9C2"/>
@@ -20649,7 +22336,7 @@
       </w:rPr>
     </w:lvl>
   </w:abstractNum>
-  <w:abstractNum w:abstractNumId="13" w15:restartNumberingAfterBreak="0">
+  <w:abstractNum w:abstractNumId="16" w15:restartNumberingAfterBreak="0">
     <w:nsid w:val="185535F8"/>
     <w:multiLevelType w:val="hybridMultilevel"/>
     <w:tmpl w:val="6A301A1C"/>
@@ -20762,7 +22449,7 @@
       </w:rPr>
     </w:lvl>
   </w:abstractNum>
-  <w:abstractNum w:abstractNumId="14" w15:restartNumberingAfterBreak="0">
+  <w:abstractNum w:abstractNumId="17" w15:restartNumberingAfterBreak="0">
     <w:nsid w:val="19DD685A"/>
     <w:multiLevelType w:val="multilevel"/>
     <w:tmpl w:val="44CCC7CA"/>
@@ -20911,7 +22598,7 @@
       </w:rPr>
     </w:lvl>
   </w:abstractNum>
-  <w:abstractNum w:abstractNumId="15" w15:restartNumberingAfterBreak="0">
+  <w:abstractNum w:abstractNumId="18" w15:restartNumberingAfterBreak="0">
     <w:nsid w:val="1A450DDE"/>
     <w:multiLevelType w:val="multilevel"/>
     <w:tmpl w:val="4EF80D3E"/>
@@ -21060,7 +22747,7 @@
       </w:rPr>
     </w:lvl>
   </w:abstractNum>
-  <w:abstractNum w:abstractNumId="16" w15:restartNumberingAfterBreak="0">
+  <w:abstractNum w:abstractNumId="19" w15:restartNumberingAfterBreak="0">
     <w:nsid w:val="1A6C497C"/>
     <w:multiLevelType w:val="multilevel"/>
     <w:tmpl w:val="E2BCF078"/>
@@ -21209,7 +22896,7 @@
       </w:rPr>
     </w:lvl>
   </w:abstractNum>
-  <w:abstractNum w:abstractNumId="17" w15:restartNumberingAfterBreak="0">
+  <w:abstractNum w:abstractNumId="20" w15:restartNumberingAfterBreak="0">
     <w:nsid w:val="1C633B5A"/>
     <w:multiLevelType w:val="multilevel"/>
     <w:tmpl w:val="5316FCE8"/>
@@ -21358,7 +23045,7 @@
       </w:rPr>
     </w:lvl>
   </w:abstractNum>
-  <w:abstractNum w:abstractNumId="18" w15:restartNumberingAfterBreak="0">
+  <w:abstractNum w:abstractNumId="21" w15:restartNumberingAfterBreak="0">
     <w:nsid w:val="23A818A7"/>
     <w:multiLevelType w:val="multilevel"/>
     <w:tmpl w:val="0B5E8FDE"/>
@@ -21507,7 +23194,7 @@
       </w:rPr>
     </w:lvl>
   </w:abstractNum>
-  <w:abstractNum w:abstractNumId="19" w15:restartNumberingAfterBreak="0">
+  <w:abstractNum w:abstractNumId="22" w15:restartNumberingAfterBreak="0">
     <w:nsid w:val="27AB761D"/>
     <w:multiLevelType w:val="multilevel"/>
     <w:tmpl w:val="2D9046EA"/>
@@ -21656,7 +23343,7 @@
       </w:rPr>
     </w:lvl>
   </w:abstractNum>
-  <w:abstractNum w:abstractNumId="20" w15:restartNumberingAfterBreak="0">
+  <w:abstractNum w:abstractNumId="23" w15:restartNumberingAfterBreak="0">
     <w:nsid w:val="2AA125D7"/>
     <w:multiLevelType w:val="multilevel"/>
     <w:tmpl w:val="DF9C1AAE"/>
@@ -21805,7 +23492,7 @@
       </w:rPr>
     </w:lvl>
   </w:abstractNum>
-  <w:abstractNum w:abstractNumId="21" w15:restartNumberingAfterBreak="0">
+  <w:abstractNum w:abstractNumId="24" w15:restartNumberingAfterBreak="0">
     <w:nsid w:val="2AC912B3"/>
     <w:multiLevelType w:val="multilevel"/>
     <w:tmpl w:val="0798B030"/>
@@ -21954,7 +23641,7 @@
       </w:rPr>
     </w:lvl>
   </w:abstractNum>
-  <w:abstractNum w:abstractNumId="22" w15:restartNumberingAfterBreak="0">
+  <w:abstractNum w:abstractNumId="25" w15:restartNumberingAfterBreak="0">
     <w:nsid w:val="3015624C"/>
     <w:multiLevelType w:val="hybridMultilevel"/>
     <w:tmpl w:val="713A3DA4"/>
@@ -22067,7 +23754,7 @@
       </w:rPr>
     </w:lvl>
   </w:abstractNum>
-  <w:abstractNum w:abstractNumId="23" w15:restartNumberingAfterBreak="0">
+  <w:abstractNum w:abstractNumId="26" w15:restartNumberingAfterBreak="0">
     <w:nsid w:val="35703A61"/>
     <w:multiLevelType w:val="multilevel"/>
     <w:tmpl w:val="C492B430"/>
@@ -22216,7 +23903,7 @@
       </w:rPr>
     </w:lvl>
   </w:abstractNum>
-  <w:abstractNum w:abstractNumId="24" w15:restartNumberingAfterBreak="0">
+  <w:abstractNum w:abstractNumId="27" w15:restartNumberingAfterBreak="0">
     <w:nsid w:val="35B52313"/>
     <w:multiLevelType w:val="multilevel"/>
     <w:tmpl w:val="8AA8E4A8"/>
@@ -22365,7 +24052,156 @@
       </w:rPr>
     </w:lvl>
   </w:abstractNum>
-  <w:abstractNum w:abstractNumId="25" w15:restartNumberingAfterBreak="0">
+  <w:abstractNum w:abstractNumId="28" w15:restartNumberingAfterBreak="0">
+    <w:nsid w:val="37BB408B"/>
+    <w:multiLevelType w:val="multilevel"/>
+    <w:tmpl w:val="AAF28DD0"/>
+    <w:lvl w:ilvl="0">
+      <w:start w:val="1"/>
+      <w:numFmt w:val="bullet"/>
+      <w:lvlText w:val=""/>
+      <w:lvlJc w:val="left"/>
+      <w:pPr>
+        <w:tabs>
+          <w:tab w:val="num" w:pos="720"/>
+        </w:tabs>
+        <w:ind w:left="720" w:hanging="360"/>
+      </w:pPr>
+      <w:rPr>
+        <w:rFonts w:ascii="Symbol" w:hAnsi="Symbol" w:hint="default"/>
+        <w:sz w:val="20"/>
+      </w:rPr>
+    </w:lvl>
+    <w:lvl w:ilvl="1" w:tentative="1">
+      <w:start w:val="1"/>
+      <w:numFmt w:val="bullet"/>
+      <w:lvlText w:val="o"/>
+      <w:lvlJc w:val="left"/>
+      <w:pPr>
+        <w:tabs>
+          <w:tab w:val="num" w:pos="1440"/>
+        </w:tabs>
+        <w:ind w:left="1440" w:hanging="360"/>
+      </w:pPr>
+      <w:rPr>
+        <w:rFonts w:ascii="Courier New" w:hAnsi="Courier New" w:hint="default"/>
+        <w:sz w:val="20"/>
+      </w:rPr>
+    </w:lvl>
+    <w:lvl w:ilvl="2" w:tentative="1">
+      <w:start w:val="1"/>
+      <w:numFmt w:val="bullet"/>
+      <w:lvlText w:val=""/>
+      <w:lvlJc w:val="left"/>
+      <w:pPr>
+        <w:tabs>
+          <w:tab w:val="num" w:pos="2160"/>
+        </w:tabs>
+        <w:ind w:left="2160" w:hanging="360"/>
+      </w:pPr>
+      <w:rPr>
+        <w:rFonts w:ascii="Wingdings" w:hAnsi="Wingdings" w:hint="default"/>
+        <w:sz w:val="20"/>
+      </w:rPr>
+    </w:lvl>
+    <w:lvl w:ilvl="3" w:tentative="1">
+      <w:start w:val="1"/>
+      <w:numFmt w:val="bullet"/>
+      <w:lvlText w:val=""/>
+      <w:lvlJc w:val="left"/>
+      <w:pPr>
+        <w:tabs>
+          <w:tab w:val="num" w:pos="2880"/>
+        </w:tabs>
+        <w:ind w:left="2880" w:hanging="360"/>
+      </w:pPr>
+      <w:rPr>
+        <w:rFonts w:ascii="Wingdings" w:hAnsi="Wingdings" w:hint="default"/>
+        <w:sz w:val="20"/>
+      </w:rPr>
+    </w:lvl>
+    <w:lvl w:ilvl="4" w:tentative="1">
+      <w:start w:val="1"/>
+      <w:numFmt w:val="bullet"/>
+      <w:lvlText w:val=""/>
+      <w:lvlJc w:val="left"/>
+      <w:pPr>
+        <w:tabs>
+          <w:tab w:val="num" w:pos="3600"/>
+        </w:tabs>
+        <w:ind w:left="3600" w:hanging="360"/>
+      </w:pPr>
+      <w:rPr>
+        <w:rFonts w:ascii="Wingdings" w:hAnsi="Wingdings" w:hint="default"/>
+        <w:sz w:val="20"/>
+      </w:rPr>
+    </w:lvl>
+    <w:lvl w:ilvl="5" w:tentative="1">
+      <w:start w:val="1"/>
+      <w:numFmt w:val="bullet"/>
+      <w:lvlText w:val=""/>
+      <w:lvlJc w:val="left"/>
+      <w:pPr>
+        <w:tabs>
+          <w:tab w:val="num" w:pos="4320"/>
+        </w:tabs>
+        <w:ind w:left="4320" w:hanging="360"/>
+      </w:pPr>
+      <w:rPr>
+        <w:rFonts w:ascii="Wingdings" w:hAnsi="Wingdings" w:hint="default"/>
+        <w:sz w:val="20"/>
+      </w:rPr>
+    </w:lvl>
+    <w:lvl w:ilvl="6" w:tentative="1">
+      <w:start w:val="1"/>
+      <w:numFmt w:val="bullet"/>
+      <w:lvlText w:val=""/>
+      <w:lvlJc w:val="left"/>
+      <w:pPr>
+        <w:tabs>
+          <w:tab w:val="num" w:pos="5040"/>
+        </w:tabs>
+        <w:ind w:left="5040" w:hanging="360"/>
+      </w:pPr>
+      <w:rPr>
+        <w:rFonts w:ascii="Wingdings" w:hAnsi="Wingdings" w:hint="default"/>
+        <w:sz w:val="20"/>
+      </w:rPr>
+    </w:lvl>
+    <w:lvl w:ilvl="7" w:tentative="1">
+      <w:start w:val="1"/>
+      <w:numFmt w:val="bullet"/>
+      <w:lvlText w:val=""/>
+      <w:lvlJc w:val="left"/>
+      <w:pPr>
+        <w:tabs>
+          <w:tab w:val="num" w:pos="5760"/>
+        </w:tabs>
+        <w:ind w:left="5760" w:hanging="360"/>
+      </w:pPr>
+      <w:rPr>
+        <w:rFonts w:ascii="Wingdings" w:hAnsi="Wingdings" w:hint="default"/>
+        <w:sz w:val="20"/>
+      </w:rPr>
+    </w:lvl>
+    <w:lvl w:ilvl="8" w:tentative="1">
+      <w:start w:val="1"/>
+      <w:numFmt w:val="bullet"/>
+      <w:lvlText w:val=""/>
+      <w:lvlJc w:val="left"/>
+      <w:pPr>
+        <w:tabs>
+          <w:tab w:val="num" w:pos="6480"/>
+        </w:tabs>
+        <w:ind w:left="6480" w:hanging="360"/>
+      </w:pPr>
+      <w:rPr>
+        <w:rFonts w:ascii="Wingdings" w:hAnsi="Wingdings" w:hint="default"/>
+        <w:sz w:val="20"/>
+      </w:rPr>
+    </w:lvl>
+  </w:abstractNum>
+  <w:abstractNum w:abstractNumId="29" w15:restartNumberingAfterBreak="0">
     <w:nsid w:val="39AA645C"/>
     <w:multiLevelType w:val="multilevel"/>
     <w:tmpl w:val="E81E5A58"/>
@@ -22514,7 +24350,7 @@
       </w:rPr>
     </w:lvl>
   </w:abstractNum>
-  <w:abstractNum w:abstractNumId="26" w15:restartNumberingAfterBreak="0">
+  <w:abstractNum w:abstractNumId="30" w15:restartNumberingAfterBreak="0">
     <w:nsid w:val="3B975900"/>
     <w:multiLevelType w:val="multilevel"/>
     <w:tmpl w:val="2F0C394C"/>
@@ -22663,7 +24499,7 @@
       </w:rPr>
     </w:lvl>
   </w:abstractNum>
-  <w:abstractNum w:abstractNumId="27" w15:restartNumberingAfterBreak="0">
+  <w:abstractNum w:abstractNumId="31" w15:restartNumberingAfterBreak="0">
     <w:nsid w:val="3DDF610C"/>
     <w:multiLevelType w:val="multilevel"/>
     <w:tmpl w:val="9E4677D8"/>
@@ -22812,7 +24648,7 @@
       </w:rPr>
     </w:lvl>
   </w:abstractNum>
-  <w:abstractNum w:abstractNumId="28" w15:restartNumberingAfterBreak="0">
+  <w:abstractNum w:abstractNumId="32" w15:restartNumberingAfterBreak="0">
     <w:nsid w:val="3EE925B4"/>
     <w:multiLevelType w:val="multilevel"/>
     <w:tmpl w:val="53D468B2"/>
@@ -22961,7 +24797,7 @@
       </w:rPr>
     </w:lvl>
   </w:abstractNum>
-  <w:abstractNum w:abstractNumId="29" w15:restartNumberingAfterBreak="0">
+  <w:abstractNum w:abstractNumId="33" w15:restartNumberingAfterBreak="0">
     <w:nsid w:val="460B66FF"/>
     <w:multiLevelType w:val="multilevel"/>
     <w:tmpl w:val="15666308"/>
@@ -23110,7 +24946,7 @@
       </w:rPr>
     </w:lvl>
   </w:abstractNum>
-  <w:abstractNum w:abstractNumId="30" w15:restartNumberingAfterBreak="0">
+  <w:abstractNum w:abstractNumId="34" w15:restartNumberingAfterBreak="0">
     <w:nsid w:val="46317E2E"/>
     <w:multiLevelType w:val="multilevel"/>
     <w:tmpl w:val="D9A061E6"/>
@@ -23259,7 +25095,7 @@
       </w:rPr>
     </w:lvl>
   </w:abstractNum>
-  <w:abstractNum w:abstractNumId="31" w15:restartNumberingAfterBreak="0">
+  <w:abstractNum w:abstractNumId="35" w15:restartNumberingAfterBreak="0">
     <w:nsid w:val="48C91893"/>
     <w:multiLevelType w:val="multilevel"/>
     <w:tmpl w:val="CFC2C428"/>
@@ -23408,7 +25244,156 @@
       </w:rPr>
     </w:lvl>
   </w:abstractNum>
-  <w:abstractNum w:abstractNumId="32" w15:restartNumberingAfterBreak="0">
+  <w:abstractNum w:abstractNumId="36" w15:restartNumberingAfterBreak="0">
+    <w:nsid w:val="4BF377D1"/>
+    <w:multiLevelType w:val="multilevel"/>
+    <w:tmpl w:val="DF12627A"/>
+    <w:lvl w:ilvl="0">
+      <w:start w:val="1"/>
+      <w:numFmt w:val="bullet"/>
+      <w:lvlText w:val=""/>
+      <w:lvlJc w:val="left"/>
+      <w:pPr>
+        <w:tabs>
+          <w:tab w:val="num" w:pos="720"/>
+        </w:tabs>
+        <w:ind w:left="720" w:hanging="360"/>
+      </w:pPr>
+      <w:rPr>
+        <w:rFonts w:ascii="Symbol" w:hAnsi="Symbol" w:hint="default"/>
+        <w:sz w:val="20"/>
+      </w:rPr>
+    </w:lvl>
+    <w:lvl w:ilvl="1" w:tentative="1">
+      <w:start w:val="1"/>
+      <w:numFmt w:val="bullet"/>
+      <w:lvlText w:val="o"/>
+      <w:lvlJc w:val="left"/>
+      <w:pPr>
+        <w:tabs>
+          <w:tab w:val="num" w:pos="1440"/>
+        </w:tabs>
+        <w:ind w:left="1440" w:hanging="360"/>
+      </w:pPr>
+      <w:rPr>
+        <w:rFonts w:ascii="Courier New" w:hAnsi="Courier New" w:hint="default"/>
+        <w:sz w:val="20"/>
+      </w:rPr>
+    </w:lvl>
+    <w:lvl w:ilvl="2" w:tentative="1">
+      <w:start w:val="1"/>
+      <w:numFmt w:val="bullet"/>
+      <w:lvlText w:val=""/>
+      <w:lvlJc w:val="left"/>
+      <w:pPr>
+        <w:tabs>
+          <w:tab w:val="num" w:pos="2160"/>
+        </w:tabs>
+        <w:ind w:left="2160" w:hanging="360"/>
+      </w:pPr>
+      <w:rPr>
+        <w:rFonts w:ascii="Wingdings" w:hAnsi="Wingdings" w:hint="default"/>
+        <w:sz w:val="20"/>
+      </w:rPr>
+    </w:lvl>
+    <w:lvl w:ilvl="3" w:tentative="1">
+      <w:start w:val="1"/>
+      <w:numFmt w:val="bullet"/>
+      <w:lvlText w:val=""/>
+      <w:lvlJc w:val="left"/>
+      <w:pPr>
+        <w:tabs>
+          <w:tab w:val="num" w:pos="2880"/>
+        </w:tabs>
+        <w:ind w:left="2880" w:hanging="360"/>
+      </w:pPr>
+      <w:rPr>
+        <w:rFonts w:ascii="Wingdings" w:hAnsi="Wingdings" w:hint="default"/>
+        <w:sz w:val="20"/>
+      </w:rPr>
+    </w:lvl>
+    <w:lvl w:ilvl="4" w:tentative="1">
+      <w:start w:val="1"/>
+      <w:numFmt w:val="bullet"/>
+      <w:lvlText w:val=""/>
+      <w:lvlJc w:val="left"/>
+      <w:pPr>
+        <w:tabs>
+          <w:tab w:val="num" w:pos="3600"/>
+        </w:tabs>
+        <w:ind w:left="3600" w:hanging="360"/>
+      </w:pPr>
+      <w:rPr>
+        <w:rFonts w:ascii="Wingdings" w:hAnsi="Wingdings" w:hint="default"/>
+        <w:sz w:val="20"/>
+      </w:rPr>
+    </w:lvl>
+    <w:lvl w:ilvl="5" w:tentative="1">
+      <w:start w:val="1"/>
+      <w:numFmt w:val="bullet"/>
+      <w:lvlText w:val=""/>
+      <w:lvlJc w:val="left"/>
+      <w:pPr>
+        <w:tabs>
+          <w:tab w:val="num" w:pos="4320"/>
+        </w:tabs>
+        <w:ind w:left="4320" w:hanging="360"/>
+      </w:pPr>
+      <w:rPr>
+        <w:rFonts w:ascii="Wingdings" w:hAnsi="Wingdings" w:hint="default"/>
+        <w:sz w:val="20"/>
+      </w:rPr>
+    </w:lvl>
+    <w:lvl w:ilvl="6" w:tentative="1">
+      <w:start w:val="1"/>
+      <w:numFmt w:val="bullet"/>
+      <w:lvlText w:val=""/>
+      <w:lvlJc w:val="left"/>
+      <w:pPr>
+        <w:tabs>
+          <w:tab w:val="num" w:pos="5040"/>
+        </w:tabs>
+        <w:ind w:left="5040" w:hanging="360"/>
+      </w:pPr>
+      <w:rPr>
+        <w:rFonts w:ascii="Wingdings" w:hAnsi="Wingdings" w:hint="default"/>
+        <w:sz w:val="20"/>
+      </w:rPr>
+    </w:lvl>
+    <w:lvl w:ilvl="7" w:tentative="1">
+      <w:start w:val="1"/>
+      <w:numFmt w:val="bullet"/>
+      <w:lvlText w:val=""/>
+      <w:lvlJc w:val="left"/>
+      <w:pPr>
+        <w:tabs>
+          <w:tab w:val="num" w:pos="5760"/>
+        </w:tabs>
+        <w:ind w:left="5760" w:hanging="360"/>
+      </w:pPr>
+      <w:rPr>
+        <w:rFonts w:ascii="Wingdings" w:hAnsi="Wingdings" w:hint="default"/>
+        <w:sz w:val="20"/>
+      </w:rPr>
+    </w:lvl>
+    <w:lvl w:ilvl="8" w:tentative="1">
+      <w:start w:val="1"/>
+      <w:numFmt w:val="bullet"/>
+      <w:lvlText w:val=""/>
+      <w:lvlJc w:val="left"/>
+      <w:pPr>
+        <w:tabs>
+          <w:tab w:val="num" w:pos="6480"/>
+        </w:tabs>
+        <w:ind w:left="6480" w:hanging="360"/>
+      </w:pPr>
+      <w:rPr>
+        <w:rFonts w:ascii="Wingdings" w:hAnsi="Wingdings" w:hint="default"/>
+        <w:sz w:val="20"/>
+      </w:rPr>
+    </w:lvl>
+  </w:abstractNum>
+  <w:abstractNum w:abstractNumId="37" w15:restartNumberingAfterBreak="0">
     <w:nsid w:val="4CAA4FA6"/>
     <w:multiLevelType w:val="hybridMultilevel"/>
     <w:tmpl w:val="713C93CE"/>
@@ -23521,7 +25506,7 @@
       </w:rPr>
     </w:lvl>
   </w:abstractNum>
-  <w:abstractNum w:abstractNumId="33" w15:restartNumberingAfterBreak="0">
+  <w:abstractNum w:abstractNumId="38" w15:restartNumberingAfterBreak="0">
     <w:nsid w:val="4CFE6215"/>
     <w:multiLevelType w:val="hybridMultilevel"/>
     <w:tmpl w:val="01C2E4F6"/>
@@ -23634,7 +25619,156 @@
       </w:rPr>
     </w:lvl>
   </w:abstractNum>
-  <w:abstractNum w:abstractNumId="34" w15:restartNumberingAfterBreak="0">
+  <w:abstractNum w:abstractNumId="39" w15:restartNumberingAfterBreak="0">
+    <w:nsid w:val="4D07554A"/>
+    <w:multiLevelType w:val="multilevel"/>
+    <w:tmpl w:val="84CE6CB0"/>
+    <w:lvl w:ilvl="0">
+      <w:start w:val="1"/>
+      <w:numFmt w:val="bullet"/>
+      <w:lvlText w:val=""/>
+      <w:lvlJc w:val="left"/>
+      <w:pPr>
+        <w:tabs>
+          <w:tab w:val="num" w:pos="720"/>
+        </w:tabs>
+        <w:ind w:left="720" w:hanging="360"/>
+      </w:pPr>
+      <w:rPr>
+        <w:rFonts w:ascii="Symbol" w:hAnsi="Symbol" w:hint="default"/>
+        <w:sz w:val="20"/>
+      </w:rPr>
+    </w:lvl>
+    <w:lvl w:ilvl="1" w:tentative="1">
+      <w:start w:val="1"/>
+      <w:numFmt w:val="bullet"/>
+      <w:lvlText w:val="o"/>
+      <w:lvlJc w:val="left"/>
+      <w:pPr>
+        <w:tabs>
+          <w:tab w:val="num" w:pos="1440"/>
+        </w:tabs>
+        <w:ind w:left="1440" w:hanging="360"/>
+      </w:pPr>
+      <w:rPr>
+        <w:rFonts w:ascii="Courier New" w:hAnsi="Courier New" w:hint="default"/>
+        <w:sz w:val="20"/>
+      </w:rPr>
+    </w:lvl>
+    <w:lvl w:ilvl="2" w:tentative="1">
+      <w:start w:val="1"/>
+      <w:numFmt w:val="bullet"/>
+      <w:lvlText w:val=""/>
+      <w:lvlJc w:val="left"/>
+      <w:pPr>
+        <w:tabs>
+          <w:tab w:val="num" w:pos="2160"/>
+        </w:tabs>
+        <w:ind w:left="2160" w:hanging="360"/>
+      </w:pPr>
+      <w:rPr>
+        <w:rFonts w:ascii="Wingdings" w:hAnsi="Wingdings" w:hint="default"/>
+        <w:sz w:val="20"/>
+      </w:rPr>
+    </w:lvl>
+    <w:lvl w:ilvl="3" w:tentative="1">
+      <w:start w:val="1"/>
+      <w:numFmt w:val="bullet"/>
+      <w:lvlText w:val=""/>
+      <w:lvlJc w:val="left"/>
+      <w:pPr>
+        <w:tabs>
+          <w:tab w:val="num" w:pos="2880"/>
+        </w:tabs>
+        <w:ind w:left="2880" w:hanging="360"/>
+      </w:pPr>
+      <w:rPr>
+        <w:rFonts w:ascii="Wingdings" w:hAnsi="Wingdings" w:hint="default"/>
+        <w:sz w:val="20"/>
+      </w:rPr>
+    </w:lvl>
+    <w:lvl w:ilvl="4" w:tentative="1">
+      <w:start w:val="1"/>
+      <w:numFmt w:val="bullet"/>
+      <w:lvlText w:val=""/>
+      <w:lvlJc w:val="left"/>
+      <w:pPr>
+        <w:tabs>
+          <w:tab w:val="num" w:pos="3600"/>
+        </w:tabs>
+        <w:ind w:left="3600" w:hanging="360"/>
+      </w:pPr>
+      <w:rPr>
+        <w:rFonts w:ascii="Wingdings" w:hAnsi="Wingdings" w:hint="default"/>
+        <w:sz w:val="20"/>
+      </w:rPr>
+    </w:lvl>
+    <w:lvl w:ilvl="5" w:tentative="1">
+      <w:start w:val="1"/>
+      <w:numFmt w:val="bullet"/>
+      <w:lvlText w:val=""/>
+      <w:lvlJc w:val="left"/>
+      <w:pPr>
+        <w:tabs>
+          <w:tab w:val="num" w:pos="4320"/>
+        </w:tabs>
+        <w:ind w:left="4320" w:hanging="360"/>
+      </w:pPr>
+      <w:rPr>
+        <w:rFonts w:ascii="Wingdings" w:hAnsi="Wingdings" w:hint="default"/>
+        <w:sz w:val="20"/>
+      </w:rPr>
+    </w:lvl>
+    <w:lvl w:ilvl="6" w:tentative="1">
+      <w:start w:val="1"/>
+      <w:numFmt w:val="bullet"/>
+      <w:lvlText w:val=""/>
+      <w:lvlJc w:val="left"/>
+      <w:pPr>
+        <w:tabs>
+          <w:tab w:val="num" w:pos="5040"/>
+        </w:tabs>
+        <w:ind w:left="5040" w:hanging="360"/>
+      </w:pPr>
+      <w:rPr>
+        <w:rFonts w:ascii="Wingdings" w:hAnsi="Wingdings" w:hint="default"/>
+        <w:sz w:val="20"/>
+      </w:rPr>
+    </w:lvl>
+    <w:lvl w:ilvl="7" w:tentative="1">
+      <w:start w:val="1"/>
+      <w:numFmt w:val="bullet"/>
+      <w:lvlText w:val=""/>
+      <w:lvlJc w:val="left"/>
+      <w:pPr>
+        <w:tabs>
+          <w:tab w:val="num" w:pos="5760"/>
+        </w:tabs>
+        <w:ind w:left="5760" w:hanging="360"/>
+      </w:pPr>
+      <w:rPr>
+        <w:rFonts w:ascii="Wingdings" w:hAnsi="Wingdings" w:hint="default"/>
+        <w:sz w:val="20"/>
+      </w:rPr>
+    </w:lvl>
+    <w:lvl w:ilvl="8" w:tentative="1">
+      <w:start w:val="1"/>
+      <w:numFmt w:val="bullet"/>
+      <w:lvlText w:val=""/>
+      <w:lvlJc w:val="left"/>
+      <w:pPr>
+        <w:tabs>
+          <w:tab w:val="num" w:pos="6480"/>
+        </w:tabs>
+        <w:ind w:left="6480" w:hanging="360"/>
+      </w:pPr>
+      <w:rPr>
+        <w:rFonts w:ascii="Wingdings" w:hAnsi="Wingdings" w:hint="default"/>
+        <w:sz w:val="20"/>
+      </w:rPr>
+    </w:lvl>
+  </w:abstractNum>
+  <w:abstractNum w:abstractNumId="40" w15:restartNumberingAfterBreak="0">
     <w:nsid w:val="4D6261B5"/>
     <w:multiLevelType w:val="multilevel"/>
     <w:tmpl w:val="5D96CC82"/>
@@ -23783,7 +25917,7 @@
       </w:rPr>
     </w:lvl>
   </w:abstractNum>
-  <w:abstractNum w:abstractNumId="35" w15:restartNumberingAfterBreak="0">
+  <w:abstractNum w:abstractNumId="41" w15:restartNumberingAfterBreak="0">
     <w:nsid w:val="4EF26433"/>
     <w:multiLevelType w:val="multilevel"/>
     <w:tmpl w:val="9BCC5A9C"/>
@@ -23932,7 +26066,7 @@
       </w:rPr>
     </w:lvl>
   </w:abstractNum>
-  <w:abstractNum w:abstractNumId="36" w15:restartNumberingAfterBreak="0">
+  <w:abstractNum w:abstractNumId="42" w15:restartNumberingAfterBreak="0">
     <w:nsid w:val="50EB0583"/>
     <w:multiLevelType w:val="hybridMultilevel"/>
     <w:tmpl w:val="6418817A"/>
@@ -24045,7 +26179,7 @@
       </w:rPr>
     </w:lvl>
   </w:abstractNum>
-  <w:abstractNum w:abstractNumId="37" w15:restartNumberingAfterBreak="0">
+  <w:abstractNum w:abstractNumId="43" w15:restartNumberingAfterBreak="0">
     <w:nsid w:val="548C4A5D"/>
     <w:multiLevelType w:val="multilevel"/>
     <w:tmpl w:val="2EE44308"/>
@@ -24194,7 +26328,7 @@
       </w:rPr>
     </w:lvl>
   </w:abstractNum>
-  <w:abstractNum w:abstractNumId="38" w15:restartNumberingAfterBreak="0">
+  <w:abstractNum w:abstractNumId="44" w15:restartNumberingAfterBreak="0">
     <w:nsid w:val="579116C1"/>
     <w:multiLevelType w:val="multilevel"/>
     <w:tmpl w:val="4456EF00"/>
@@ -24343,7 +26477,7 @@
       </w:rPr>
     </w:lvl>
   </w:abstractNum>
-  <w:abstractNum w:abstractNumId="39" w15:restartNumberingAfterBreak="0">
+  <w:abstractNum w:abstractNumId="45" w15:restartNumberingAfterBreak="0">
     <w:nsid w:val="5DF12676"/>
     <w:multiLevelType w:val="multilevel"/>
     <w:tmpl w:val="6EFAC57C"/>
@@ -24492,7 +26626,7 @@
       </w:rPr>
     </w:lvl>
   </w:abstractNum>
-  <w:abstractNum w:abstractNumId="40" w15:restartNumberingAfterBreak="0">
+  <w:abstractNum w:abstractNumId="46" w15:restartNumberingAfterBreak="0">
     <w:nsid w:val="619F6127"/>
     <w:multiLevelType w:val="hybridMultilevel"/>
     <w:tmpl w:val="DE3055E0"/>
@@ -24605,7 +26739,7 @@
       </w:rPr>
     </w:lvl>
   </w:abstractNum>
-  <w:abstractNum w:abstractNumId="41" w15:restartNumberingAfterBreak="0">
+  <w:abstractNum w:abstractNumId="47" w15:restartNumberingAfterBreak="0">
     <w:nsid w:val="6214627D"/>
     <w:multiLevelType w:val="multilevel"/>
     <w:tmpl w:val="50008744"/>
@@ -24754,7 +26888,7 @@
       </w:rPr>
     </w:lvl>
   </w:abstractNum>
-  <w:abstractNum w:abstractNumId="42" w15:restartNumberingAfterBreak="0">
+  <w:abstractNum w:abstractNumId="48" w15:restartNumberingAfterBreak="0">
     <w:nsid w:val="68927023"/>
     <w:multiLevelType w:val="multilevel"/>
     <w:tmpl w:val="95C29862"/>
@@ -24903,7 +27037,7 @@
       </w:rPr>
     </w:lvl>
   </w:abstractNum>
-  <w:abstractNum w:abstractNumId="43" w15:restartNumberingAfterBreak="0">
+  <w:abstractNum w:abstractNumId="49" w15:restartNumberingAfterBreak="0">
     <w:nsid w:val="69110701"/>
     <w:multiLevelType w:val="multilevel"/>
     <w:tmpl w:val="BD18C42E"/>
@@ -25052,7 +27186,7 @@
       </w:rPr>
     </w:lvl>
   </w:abstractNum>
-  <w:abstractNum w:abstractNumId="44" w15:restartNumberingAfterBreak="0">
+  <w:abstractNum w:abstractNumId="50" w15:restartNumberingAfterBreak="0">
     <w:nsid w:val="6D773D32"/>
     <w:multiLevelType w:val="multilevel"/>
     <w:tmpl w:val="B7B668E4"/>
@@ -25201,7 +27335,7 @@
       </w:rPr>
     </w:lvl>
   </w:abstractNum>
-  <w:abstractNum w:abstractNumId="45" w15:restartNumberingAfterBreak="0">
+  <w:abstractNum w:abstractNumId="51" w15:restartNumberingAfterBreak="0">
     <w:nsid w:val="6E876D7B"/>
     <w:multiLevelType w:val="multilevel"/>
     <w:tmpl w:val="BE2E5F62"/>
@@ -25350,7 +27484,7 @@
       </w:rPr>
     </w:lvl>
   </w:abstractNum>
-  <w:abstractNum w:abstractNumId="46" w15:restartNumberingAfterBreak="0">
+  <w:abstractNum w:abstractNumId="52" w15:restartNumberingAfterBreak="0">
     <w:nsid w:val="769045CD"/>
     <w:multiLevelType w:val="multilevel"/>
     <w:tmpl w:val="EB387CC0"/>
@@ -25495,7 +27629,156 @@
       </w:rPr>
     </w:lvl>
   </w:abstractNum>
-  <w:abstractNum w:abstractNumId="47" w15:restartNumberingAfterBreak="0">
+  <w:abstractNum w:abstractNumId="53" w15:restartNumberingAfterBreak="0">
+    <w:nsid w:val="79C4373D"/>
+    <w:multiLevelType w:val="multilevel"/>
+    <w:tmpl w:val="C1347D70"/>
+    <w:lvl w:ilvl="0">
+      <w:start w:val="1"/>
+      <w:numFmt w:val="bullet"/>
+      <w:lvlText w:val=""/>
+      <w:lvlJc w:val="left"/>
+      <w:pPr>
+        <w:tabs>
+          <w:tab w:val="num" w:pos="720"/>
+        </w:tabs>
+        <w:ind w:left="720" w:hanging="360"/>
+      </w:pPr>
+      <w:rPr>
+        <w:rFonts w:ascii="Symbol" w:hAnsi="Symbol" w:hint="default"/>
+        <w:sz w:val="20"/>
+      </w:rPr>
+    </w:lvl>
+    <w:lvl w:ilvl="1" w:tentative="1">
+      <w:start w:val="1"/>
+      <w:numFmt w:val="bullet"/>
+      <w:lvlText w:val="o"/>
+      <w:lvlJc w:val="left"/>
+      <w:pPr>
+        <w:tabs>
+          <w:tab w:val="num" w:pos="1440"/>
+        </w:tabs>
+        <w:ind w:left="1440" w:hanging="360"/>
+      </w:pPr>
+      <w:rPr>
+        <w:rFonts w:ascii="Courier New" w:hAnsi="Courier New" w:hint="default"/>
+        <w:sz w:val="20"/>
+      </w:rPr>
+    </w:lvl>
+    <w:lvl w:ilvl="2" w:tentative="1">
+      <w:start w:val="1"/>
+      <w:numFmt w:val="bullet"/>
+      <w:lvlText w:val=""/>
+      <w:lvlJc w:val="left"/>
+      <w:pPr>
+        <w:tabs>
+          <w:tab w:val="num" w:pos="2160"/>
+        </w:tabs>
+        <w:ind w:left="2160" w:hanging="360"/>
+      </w:pPr>
+      <w:rPr>
+        <w:rFonts w:ascii="Wingdings" w:hAnsi="Wingdings" w:hint="default"/>
+        <w:sz w:val="20"/>
+      </w:rPr>
+    </w:lvl>
+    <w:lvl w:ilvl="3" w:tentative="1">
+      <w:start w:val="1"/>
+      <w:numFmt w:val="bullet"/>
+      <w:lvlText w:val=""/>
+      <w:lvlJc w:val="left"/>
+      <w:pPr>
+        <w:tabs>
+          <w:tab w:val="num" w:pos="2880"/>
+        </w:tabs>
+        <w:ind w:left="2880" w:hanging="360"/>
+      </w:pPr>
+      <w:rPr>
+        <w:rFonts w:ascii="Wingdings" w:hAnsi="Wingdings" w:hint="default"/>
+        <w:sz w:val="20"/>
+      </w:rPr>
+    </w:lvl>
+    <w:lvl w:ilvl="4" w:tentative="1">
+      <w:start w:val="1"/>
+      <w:numFmt w:val="bullet"/>
+      <w:lvlText w:val=""/>
+      <w:lvlJc w:val="left"/>
+      <w:pPr>
+        <w:tabs>
+          <w:tab w:val="num" w:pos="3600"/>
+        </w:tabs>
+        <w:ind w:left="3600" w:hanging="360"/>
+      </w:pPr>
+      <w:rPr>
+        <w:rFonts w:ascii="Wingdings" w:hAnsi="Wingdings" w:hint="default"/>
+        <w:sz w:val="20"/>
+      </w:rPr>
+    </w:lvl>
+    <w:lvl w:ilvl="5" w:tentative="1">
+      <w:start w:val="1"/>
+      <w:numFmt w:val="bullet"/>
+      <w:lvlText w:val=""/>
+      <w:lvlJc w:val="left"/>
+      <w:pPr>
+        <w:tabs>
+          <w:tab w:val="num" w:pos="4320"/>
+        </w:tabs>
+        <w:ind w:left="4320" w:hanging="360"/>
+      </w:pPr>
+      <w:rPr>
+        <w:rFonts w:ascii="Wingdings" w:hAnsi="Wingdings" w:hint="default"/>
+        <w:sz w:val="20"/>
+      </w:rPr>
+    </w:lvl>
+    <w:lvl w:ilvl="6" w:tentative="1">
+      <w:start w:val="1"/>
+      <w:numFmt w:val="bullet"/>
+      <w:lvlText w:val=""/>
+      <w:lvlJc w:val="left"/>
+      <w:pPr>
+        <w:tabs>
+          <w:tab w:val="num" w:pos="5040"/>
+        </w:tabs>
+        <w:ind w:left="5040" w:hanging="360"/>
+      </w:pPr>
+      <w:rPr>
+        <w:rFonts w:ascii="Wingdings" w:hAnsi="Wingdings" w:hint="default"/>
+        <w:sz w:val="20"/>
+      </w:rPr>
+    </w:lvl>
+    <w:lvl w:ilvl="7" w:tentative="1">
+      <w:start w:val="1"/>
+      <w:numFmt w:val="bullet"/>
+      <w:lvlText w:val=""/>
+      <w:lvlJc w:val="left"/>
+      <w:pPr>
+        <w:tabs>
+          <w:tab w:val="num" w:pos="5760"/>
+        </w:tabs>
+        <w:ind w:left="5760" w:hanging="360"/>
+      </w:pPr>
+      <w:rPr>
+        <w:rFonts w:ascii="Wingdings" w:hAnsi="Wingdings" w:hint="default"/>
+        <w:sz w:val="20"/>
+      </w:rPr>
+    </w:lvl>
+    <w:lvl w:ilvl="8" w:tentative="1">
+      <w:start w:val="1"/>
+      <w:numFmt w:val="bullet"/>
+      <w:lvlText w:val=""/>
+      <w:lvlJc w:val="left"/>
+      <w:pPr>
+        <w:tabs>
+          <w:tab w:val="num" w:pos="6480"/>
+        </w:tabs>
+        <w:ind w:left="6480" w:hanging="360"/>
+      </w:pPr>
+      <w:rPr>
+        <w:rFonts w:ascii="Wingdings" w:hAnsi="Wingdings" w:hint="default"/>
+        <w:sz w:val="20"/>
+      </w:rPr>
+    </w:lvl>
+  </w:abstractNum>
+  <w:abstractNum w:abstractNumId="54" w15:restartNumberingAfterBreak="0">
     <w:nsid w:val="7D964873"/>
     <w:multiLevelType w:val="multilevel"/>
     <w:tmpl w:val="65E0B6C4"/>
@@ -25644,7 +27927,7 @@
       </w:rPr>
     </w:lvl>
   </w:abstractNum>
-  <w:abstractNum w:abstractNumId="48" w15:restartNumberingAfterBreak="0">
+  <w:abstractNum w:abstractNumId="55" w15:restartNumberingAfterBreak="0">
     <w:nsid w:val="7E607724"/>
     <w:multiLevelType w:val="multilevel"/>
     <w:tmpl w:val="F676D8E8"/>
@@ -25794,151 +28077,172 @@
     </w:lvl>
   </w:abstractNum>
   <w:num w:numId="1" w16cid:durableId="689917423">
-    <w:abstractNumId w:val="32"/>
+    <w:abstractNumId w:val="37"/>
   </w:num>
   <w:num w:numId="2" w16cid:durableId="39136085">
-    <w:abstractNumId w:val="40"/>
+    <w:abstractNumId w:val="46"/>
   </w:num>
   <w:num w:numId="3" w16cid:durableId="82264952">
-    <w:abstractNumId w:val="12"/>
+    <w:abstractNumId w:val="15"/>
   </w:num>
   <w:num w:numId="4" w16cid:durableId="451484886">
-    <w:abstractNumId w:val="2"/>
+    <w:abstractNumId w:val="3"/>
   </w:num>
   <w:num w:numId="5" w16cid:durableId="1020086904">
-    <w:abstractNumId w:val="9"/>
+    <w:abstractNumId w:val="11"/>
   </w:num>
   <w:num w:numId="6" w16cid:durableId="289434203">
-    <w:abstractNumId w:val="36"/>
+    <w:abstractNumId w:val="42"/>
   </w:num>
   <w:num w:numId="7" w16cid:durableId="2086489816">
-    <w:abstractNumId w:val="13"/>
+    <w:abstractNumId w:val="16"/>
   </w:num>
   <w:num w:numId="8" w16cid:durableId="1890845863">
-    <w:abstractNumId w:val="33"/>
+    <w:abstractNumId w:val="38"/>
   </w:num>
   <w:num w:numId="9" w16cid:durableId="617758769">
-    <w:abstractNumId w:val="22"/>
+    <w:abstractNumId w:val="25"/>
   </w:num>
   <w:num w:numId="10" w16cid:durableId="1687638476">
     <w:abstractNumId w:val="1"/>
   </w:num>
   <w:num w:numId="11" w16cid:durableId="783499186">
-    <w:abstractNumId w:val="46"/>
+    <w:abstractNumId w:val="52"/>
   </w:num>
   <w:num w:numId="12" w16cid:durableId="1939292224">
+    <w:abstractNumId w:val="6"/>
+  </w:num>
+  <w:num w:numId="13" w16cid:durableId="813107478">
+    <w:abstractNumId w:val="18"/>
+  </w:num>
+  <w:num w:numId="14" w16cid:durableId="405372862">
+    <w:abstractNumId w:val="17"/>
+  </w:num>
+  <w:num w:numId="15" w16cid:durableId="1754938391">
+    <w:abstractNumId w:val="49"/>
+  </w:num>
+  <w:num w:numId="16" w16cid:durableId="1685128442">
+    <w:abstractNumId w:val="10"/>
+  </w:num>
+  <w:num w:numId="17" w16cid:durableId="1375352151">
+    <w:abstractNumId w:val="27"/>
+  </w:num>
+  <w:num w:numId="18" w16cid:durableId="1084490732">
+    <w:abstractNumId w:val="41"/>
+  </w:num>
+  <w:num w:numId="19" w16cid:durableId="402876627">
+    <w:abstractNumId w:val="40"/>
+  </w:num>
+  <w:num w:numId="20" w16cid:durableId="29497329">
+    <w:abstractNumId w:val="32"/>
+  </w:num>
+  <w:num w:numId="21" w16cid:durableId="1400010998">
+    <w:abstractNumId w:val="33"/>
+  </w:num>
+  <w:num w:numId="22" w16cid:durableId="961573843">
+    <w:abstractNumId w:val="29"/>
+  </w:num>
+  <w:num w:numId="23" w16cid:durableId="1321808058">
+    <w:abstractNumId w:val="47"/>
+  </w:num>
+  <w:num w:numId="24" w16cid:durableId="466555092">
+    <w:abstractNumId w:val="34"/>
+  </w:num>
+  <w:num w:numId="25" w16cid:durableId="1492058358">
     <w:abstractNumId w:val="4"/>
   </w:num>
-  <w:num w:numId="13" w16cid:durableId="813107478">
-    <w:abstractNumId w:val="15"/>
+  <w:num w:numId="26" w16cid:durableId="463740096">
+    <w:abstractNumId w:val="9"/>
   </w:num>
-  <w:num w:numId="14" w16cid:durableId="405372862">
-    <w:abstractNumId w:val="14"/>
+  <w:num w:numId="27" w16cid:durableId="32309963">
+    <w:abstractNumId w:val="13"/>
   </w:num>
-  <w:num w:numId="15" w16cid:durableId="1754938391">
+  <w:num w:numId="28" w16cid:durableId="778137129">
+    <w:abstractNumId w:val="44"/>
+  </w:num>
+  <w:num w:numId="29" w16cid:durableId="1459837536">
+    <w:abstractNumId w:val="19"/>
+  </w:num>
+  <w:num w:numId="30" w16cid:durableId="2016182186">
+    <w:abstractNumId w:val="23"/>
+  </w:num>
+  <w:num w:numId="31" w16cid:durableId="1877350736">
+    <w:abstractNumId w:val="45"/>
+  </w:num>
+  <w:num w:numId="32" w16cid:durableId="257325138">
+    <w:abstractNumId w:val="8"/>
+  </w:num>
+  <w:num w:numId="33" w16cid:durableId="1383627229">
+    <w:abstractNumId w:val="30"/>
+  </w:num>
+  <w:num w:numId="34" w16cid:durableId="2070028413">
     <w:abstractNumId w:val="43"/>
   </w:num>
-  <w:num w:numId="16" w16cid:durableId="1685128442">
-    <w:abstractNumId w:val="8"/>
+  <w:num w:numId="35" w16cid:durableId="35854269">
+    <w:abstractNumId w:val="26"/>
   </w:num>
-  <w:num w:numId="17" w16cid:durableId="1375352151">
+  <w:num w:numId="36" w16cid:durableId="1398091887">
+    <w:abstractNumId w:val="21"/>
+  </w:num>
+  <w:num w:numId="37" w16cid:durableId="216943403">
+    <w:abstractNumId w:val="7"/>
+  </w:num>
+  <w:num w:numId="38" w16cid:durableId="1748267609">
+    <w:abstractNumId w:val="51"/>
+  </w:num>
+  <w:num w:numId="39" w16cid:durableId="1591507524">
+    <w:abstractNumId w:val="35"/>
+  </w:num>
+  <w:num w:numId="40" w16cid:durableId="272325999">
+    <w:abstractNumId w:val="31"/>
+  </w:num>
+  <w:num w:numId="41" w16cid:durableId="2103646277">
+    <w:abstractNumId w:val="22"/>
+  </w:num>
+  <w:num w:numId="42" w16cid:durableId="743916645">
+    <w:abstractNumId w:val="50"/>
+  </w:num>
+  <w:num w:numId="43" w16cid:durableId="814300176">
+    <w:abstractNumId w:val="12"/>
+  </w:num>
+  <w:num w:numId="44" w16cid:durableId="1365014901">
     <w:abstractNumId w:val="24"/>
   </w:num>
-  <w:num w:numId="18" w16cid:durableId="1084490732">
-    <w:abstractNumId w:val="35"/>
+  <w:num w:numId="45" w16cid:durableId="2105151510">
+    <w:abstractNumId w:val="54"/>
   </w:num>
-  <w:num w:numId="19" w16cid:durableId="402876627">
-    <w:abstractNumId w:val="34"/>
-  </w:num>
-  <w:num w:numId="20" w16cid:durableId="29497329">
-    <w:abstractNumId w:val="28"/>
-  </w:num>
-  <w:num w:numId="21" w16cid:durableId="1400010998">
-    <w:abstractNumId w:val="29"/>
-  </w:num>
-  <w:num w:numId="22" w16cid:durableId="961573843">
-    <w:abstractNumId w:val="25"/>
-  </w:num>
-  <w:num w:numId="23" w16cid:durableId="1321808058">
-    <w:abstractNumId w:val="41"/>
-  </w:num>
-  <w:num w:numId="24" w16cid:durableId="466555092">
-    <w:abstractNumId w:val="30"/>
-  </w:num>
-  <w:num w:numId="25" w16cid:durableId="1492058358">
-    <w:abstractNumId w:val="3"/>
-  </w:num>
-  <w:num w:numId="26" w16cid:durableId="463740096">
-    <w:abstractNumId w:val="7"/>
-  </w:num>
-  <w:num w:numId="27" w16cid:durableId="32309963">
-    <w:abstractNumId w:val="11"/>
-  </w:num>
-  <w:num w:numId="28" w16cid:durableId="778137129">
-    <w:abstractNumId w:val="38"/>
-  </w:num>
-  <w:num w:numId="29" w16cid:durableId="1459837536">
-    <w:abstractNumId w:val="16"/>
-  </w:num>
-  <w:num w:numId="30" w16cid:durableId="2016182186">
+  <w:num w:numId="46" w16cid:durableId="145324128">
     <w:abstractNumId w:val="20"/>
   </w:num>
-  <w:num w:numId="31" w16cid:durableId="1877350736">
-    <w:abstractNumId w:val="39"/>
-  </w:num>
-  <w:num w:numId="32" w16cid:durableId="257325138">
-    <w:abstractNumId w:val="6"/>
-  </w:num>
-  <w:num w:numId="33" w16cid:durableId="1383627229">
-    <w:abstractNumId w:val="26"/>
-  </w:num>
-  <w:num w:numId="34" w16cid:durableId="2070028413">
-    <w:abstractNumId w:val="37"/>
-  </w:num>
-  <w:num w:numId="35" w16cid:durableId="35854269">
-    <w:abstractNumId w:val="23"/>
-  </w:num>
-  <w:num w:numId="36" w16cid:durableId="1398091887">
-    <w:abstractNumId w:val="18"/>
-  </w:num>
-  <w:num w:numId="37" w16cid:durableId="216943403">
-    <w:abstractNumId w:val="5"/>
-  </w:num>
-  <w:num w:numId="38" w16cid:durableId="1748267609">
-    <w:abstractNumId w:val="45"/>
-  </w:num>
-  <w:num w:numId="39" w16cid:durableId="1591507524">
-    <w:abstractNumId w:val="31"/>
-  </w:num>
-  <w:num w:numId="40" w16cid:durableId="272325999">
-    <w:abstractNumId w:val="27"/>
-  </w:num>
-  <w:num w:numId="41" w16cid:durableId="2103646277">
-    <w:abstractNumId w:val="19"/>
-  </w:num>
-  <w:num w:numId="42" w16cid:durableId="743916645">
-    <w:abstractNumId w:val="44"/>
-  </w:num>
-  <w:num w:numId="43" w16cid:durableId="814300176">
-    <w:abstractNumId w:val="10"/>
-  </w:num>
-  <w:num w:numId="44" w16cid:durableId="1365014901">
-    <w:abstractNumId w:val="21"/>
-  </w:num>
-  <w:num w:numId="45" w16cid:durableId="2105151510">
-    <w:abstractNumId w:val="47"/>
-  </w:num>
-  <w:num w:numId="46" w16cid:durableId="145324128">
-    <w:abstractNumId w:val="17"/>
-  </w:num>
   <w:num w:numId="47" w16cid:durableId="1543176348">
-    <w:abstractNumId w:val="48"/>
+    <w:abstractNumId w:val="55"/>
   </w:num>
   <w:num w:numId="48" w16cid:durableId="1743329831">
     <w:abstractNumId w:val="0"/>
   </w:num>
   <w:num w:numId="49" w16cid:durableId="776216311">
-    <w:abstractNumId w:val="42"/>
+    <w:abstractNumId w:val="48"/>
+  </w:num>
+  <w:num w:numId="50" w16cid:durableId="1827555129">
+    <w:abstractNumId w:val="14"/>
+  </w:num>
+  <w:num w:numId="51" w16cid:durableId="1439368120">
+    <w:abstractNumId w:val="53"/>
+  </w:num>
+  <w:num w:numId="52" w16cid:durableId="563295247">
+    <w:abstractNumId w:val="36"/>
+  </w:num>
+  <w:num w:numId="53" w16cid:durableId="89009314">
+    <w:abstractNumId w:val="28"/>
+  </w:num>
+  <w:num w:numId="54" w16cid:durableId="610744549">
+    <w:abstractNumId w:val="2"/>
+  </w:num>
+  <w:num w:numId="55" w16cid:durableId="385951584">
+    <w:abstractNumId w:val="39"/>
+  </w:num>
+  <w:num w:numId="56" w16cid:durableId="721447993">
+    <w:abstractNumId w:val="5"/>
   </w:num>
   <w:numIdMacAtCleanup w:val="47"/>
 </w:numbering>

</xml_diff>

<commit_message>
Creacion diagrama relacional y mapa de navegacion
</commit_message>
<xml_diff>
--- a/Proyecto_LuisEstrada.docx
+++ b/Proyecto_LuisEstrada.docx
@@ -19170,234 +19170,736 @@
     </w:p>
     <w:p>
       <w:pPr>
-        <w:pStyle w:val="Prrafodelista"/>
         <w:rPr>
           <w:b/>
           <w:bCs/>
         </w:rPr>
       </w:pPr>
-      <w:r>
-        <w:rPr>
-          <w:b/>
-          <w:bCs/>
-        </w:rPr>
-        <w:t>El logo de la aplicación está formado por un escudo como si fuese él de un equipo con la imagen de un trofeo y un balón ya que la aplicación es para torneos de fútbol. En el centro él nombre de la aplicación como si fuera él nombre del equipo. Con este enfoque se busca que el logo ya de una idea de primeras sobre que puede tratar la App asociando el trofeo con el balón de fútbol, en el logo se ha utilizado un fondo negro para generar contraste con el escudo que es una mezcla de verde con amarillo para hacerla llamativo y visual. En el centro la aplicación con letras blancas y una sombra negra para lograr que sea en lo primero que te fijes.</w:t>
-      </w:r>
     </w:p>
     <w:p>
       <w:pPr>
         <w:pStyle w:val="Prrafodelista"/>
         <w:rPr>
-          <w:b/>
-          <w:bCs/>
-        </w:rPr>
-      </w:pPr>
+          <w:rFonts w:ascii="Times New Roman" w:hAnsi="Times New Roman" w:cs="Times New Roman"/>
+          <w:sz w:val="24"/>
+          <w:szCs w:val="24"/>
+        </w:rPr>
+      </w:pPr>
+      <w:r>
+        <w:rPr>
+          <w:rFonts w:ascii="Times New Roman" w:hAnsi="Times New Roman" w:cs="Times New Roman"/>
+          <w:sz w:val="24"/>
+          <w:szCs w:val="24"/>
+        </w:rPr>
+        <w:t xml:space="preserve">El logotipo de </w:t>
+      </w:r>
+      <w:proofErr w:type="spellStart"/>
+      <w:r>
+        <w:rPr>
+          <w:rFonts w:ascii="Times New Roman" w:hAnsi="Times New Roman" w:cs="Times New Roman"/>
+          <w:sz w:val="24"/>
+          <w:szCs w:val="24"/>
+        </w:rPr>
+        <w:t>TorneApp</w:t>
+      </w:r>
+      <w:proofErr w:type="spellEnd"/>
+      <w:r>
+        <w:rPr>
+          <w:rFonts w:ascii="Times New Roman" w:hAnsi="Times New Roman" w:cs="Times New Roman"/>
+          <w:sz w:val="24"/>
+          <w:szCs w:val="24"/>
+        </w:rPr>
+        <w:t xml:space="preserve"> está diseñado para transmitir de manera inmediata la temática de la aplicación: gestión de torneos de fútbol base. Para ello se ha utilizado un escudo deportivo, un elemento visual que remite directamente a los escudos tradicionales de los equipos de fútbol.</w:t>
+      </w:r>
     </w:p>
     <w:p>
       <w:pPr>
         <w:pStyle w:val="Prrafodelista"/>
         <w:rPr>
-          <w:b/>
-          <w:bCs/>
-        </w:rPr>
-      </w:pPr>
-      <w:r>
+          <w:rFonts w:ascii="Times New Roman" w:hAnsi="Times New Roman" w:cs="Times New Roman"/>
+          <w:sz w:val="24"/>
+          <w:szCs w:val="24"/>
+        </w:rPr>
+      </w:pPr>
+    </w:p>
+    <w:p>
+      <w:pPr>
+        <w:pStyle w:val="Prrafodelista"/>
+        <w:rPr>
+          <w:rFonts w:ascii="Times New Roman" w:hAnsi="Times New Roman" w:cs="Times New Roman"/>
+          <w:sz w:val="24"/>
+          <w:szCs w:val="24"/>
+        </w:rPr>
+      </w:pPr>
+      <w:r>
+        <w:rPr>
+          <w:rFonts w:ascii="Times New Roman" w:hAnsi="Times New Roman" w:cs="Times New Roman"/>
+          <w:sz w:val="24"/>
+          <w:szCs w:val="24"/>
+        </w:rPr>
+        <w:t>Dentro del escudo se incluyen dos elementos clave:</w:t>
+      </w:r>
+    </w:p>
+    <w:p>
+      <w:pPr>
+        <w:pStyle w:val="Prrafodelista"/>
+        <w:numPr>
+          <w:ilvl w:val="0"/>
+          <w:numId w:val="60"/>
+        </w:numPr>
+        <w:rPr>
+          <w:rFonts w:ascii="Times New Roman" w:hAnsi="Times New Roman" w:cs="Times New Roman"/>
+          <w:sz w:val="24"/>
+          <w:szCs w:val="24"/>
+        </w:rPr>
+      </w:pPr>
+      <w:r>
+        <w:rPr>
+          <w:rFonts w:ascii="Times New Roman" w:hAnsi="Times New Roman" w:cs="Times New Roman"/>
+          <w:sz w:val="24"/>
+          <w:szCs w:val="24"/>
+        </w:rPr>
+        <w:t>Un trofeo, que representa la competitividad y el objetivo principal de los torneos.</w:t>
+      </w:r>
+    </w:p>
+    <w:p>
+      <w:pPr>
+        <w:pStyle w:val="Prrafodelista"/>
+        <w:numPr>
+          <w:ilvl w:val="0"/>
+          <w:numId w:val="60"/>
+        </w:numPr>
+        <w:rPr>
+          <w:rFonts w:ascii="Times New Roman" w:hAnsi="Times New Roman" w:cs="Times New Roman"/>
+          <w:sz w:val="24"/>
+          <w:szCs w:val="24"/>
+        </w:rPr>
+      </w:pPr>
+      <w:r>
+        <w:rPr>
+          <w:rFonts w:ascii="Times New Roman" w:hAnsi="Times New Roman" w:cs="Times New Roman"/>
+          <w:sz w:val="24"/>
+          <w:szCs w:val="24"/>
+        </w:rPr>
+        <w:t>Un balón de fútbol, que identifica claramente el deporte al que va dirigida la aplicación.</w:t>
+      </w:r>
+    </w:p>
+    <w:p>
+      <w:pPr>
+        <w:pStyle w:val="Prrafodelista"/>
+        <w:rPr>
+          <w:rFonts w:ascii="Times New Roman" w:hAnsi="Times New Roman" w:cs="Times New Roman"/>
+          <w:sz w:val="24"/>
+          <w:szCs w:val="24"/>
+        </w:rPr>
+      </w:pPr>
+    </w:p>
+    <w:p>
+      <w:pPr>
+        <w:pStyle w:val="Prrafodelista"/>
+        <w:rPr>
+          <w:rFonts w:ascii="Times New Roman" w:hAnsi="Times New Roman" w:cs="Times New Roman"/>
+          <w:sz w:val="24"/>
+          <w:szCs w:val="24"/>
+        </w:rPr>
+      </w:pPr>
+      <w:r>
+        <w:rPr>
+          <w:rFonts w:ascii="Times New Roman" w:hAnsi="Times New Roman" w:cs="Times New Roman"/>
+          <w:sz w:val="24"/>
+          <w:szCs w:val="24"/>
+        </w:rPr>
+        <w:t>En el centro del escudo aparece el nombre de la aplicación, “TORNEAPP”, utilizando una tipografía gruesa y en mayúsculas, evocando el nombre de un equipo. Esto facilita el reconocimiento y refuerza la identidad visual.</w:t>
+      </w:r>
+    </w:p>
+    <w:p>
+      <w:pPr>
+        <w:pStyle w:val="Prrafodelista"/>
+        <w:rPr>
+          <w:rFonts w:ascii="Times New Roman" w:hAnsi="Times New Roman" w:cs="Times New Roman"/>
+          <w:sz w:val="24"/>
+          <w:szCs w:val="24"/>
+        </w:rPr>
+      </w:pPr>
+    </w:p>
+    <w:p>
+      <w:pPr>
+        <w:pStyle w:val="Prrafodelista"/>
+        <w:rPr>
+          <w:rFonts w:ascii="Times New Roman" w:hAnsi="Times New Roman" w:cs="Times New Roman"/>
+          <w:sz w:val="24"/>
+          <w:szCs w:val="24"/>
+        </w:rPr>
+      </w:pPr>
+      <w:r>
+        <w:rPr>
+          <w:rFonts w:ascii="Times New Roman" w:hAnsi="Times New Roman" w:cs="Times New Roman"/>
+          <w:sz w:val="24"/>
+          <w:szCs w:val="24"/>
+        </w:rPr>
+        <w:t>Paleta del logo</w:t>
+      </w:r>
+      <w:r>
+        <w:rPr>
+          <w:rFonts w:ascii="Times New Roman" w:hAnsi="Times New Roman" w:cs="Times New Roman"/>
+          <w:sz w:val="24"/>
+          <w:szCs w:val="24"/>
+        </w:rPr>
+        <w:t>:</w:t>
+      </w:r>
+    </w:p>
+    <w:p>
+      <w:pPr>
+        <w:pStyle w:val="Prrafodelista"/>
+        <w:rPr>
+          <w:rFonts w:ascii="Times New Roman" w:hAnsi="Times New Roman" w:cs="Times New Roman"/>
+          <w:sz w:val="24"/>
+          <w:szCs w:val="24"/>
+        </w:rPr>
+      </w:pPr>
+    </w:p>
+    <w:p>
+      <w:pPr>
+        <w:pStyle w:val="Prrafodelista"/>
+        <w:rPr>
+          <w:rFonts w:ascii="Times New Roman" w:hAnsi="Times New Roman" w:cs="Times New Roman"/>
+          <w:sz w:val="24"/>
+          <w:szCs w:val="24"/>
+        </w:rPr>
+      </w:pPr>
+      <w:r>
+        <w:rPr>
+          <w:rFonts w:ascii="Times New Roman" w:hAnsi="Times New Roman" w:cs="Times New Roman"/>
+          <w:sz w:val="24"/>
+          <w:szCs w:val="24"/>
+        </w:rPr>
+        <w:t>El logotipo utiliza principalmente:</w:t>
+      </w:r>
+    </w:p>
+    <w:p>
+      <w:pPr>
+        <w:pStyle w:val="Prrafodelista"/>
+        <w:numPr>
+          <w:ilvl w:val="0"/>
+          <w:numId w:val="62"/>
+        </w:numPr>
+        <w:rPr>
+          <w:rFonts w:ascii="Times New Roman" w:hAnsi="Times New Roman" w:cs="Times New Roman"/>
+          <w:sz w:val="24"/>
+          <w:szCs w:val="24"/>
+        </w:rPr>
+      </w:pPr>
+      <w:r>
+        <w:rPr>
+          <w:rFonts w:ascii="Times New Roman" w:hAnsi="Times New Roman" w:cs="Times New Roman"/>
+          <w:sz w:val="24"/>
+          <w:szCs w:val="24"/>
+        </w:rPr>
+        <w:t>Verde (campo de fútbol)</w:t>
+      </w:r>
+    </w:p>
+    <w:p>
+      <w:pPr>
+        <w:pStyle w:val="Prrafodelista"/>
+        <w:numPr>
+          <w:ilvl w:val="0"/>
+          <w:numId w:val="62"/>
+        </w:numPr>
+        <w:rPr>
+          <w:rFonts w:ascii="Times New Roman" w:hAnsi="Times New Roman" w:cs="Times New Roman"/>
+          <w:sz w:val="24"/>
+          <w:szCs w:val="24"/>
+        </w:rPr>
+      </w:pPr>
+      <w:r>
+        <w:rPr>
+          <w:rFonts w:ascii="Times New Roman" w:hAnsi="Times New Roman" w:cs="Times New Roman"/>
+          <w:sz w:val="24"/>
+          <w:szCs w:val="24"/>
+        </w:rPr>
+        <w:t>Amarillo (energía, competición)</w:t>
+      </w:r>
+    </w:p>
+    <w:p>
+      <w:pPr>
+        <w:pStyle w:val="Prrafodelista"/>
+        <w:numPr>
+          <w:ilvl w:val="0"/>
+          <w:numId w:val="62"/>
+        </w:numPr>
+        <w:rPr>
+          <w:rFonts w:ascii="Times New Roman" w:hAnsi="Times New Roman" w:cs="Times New Roman"/>
+          <w:sz w:val="24"/>
+          <w:szCs w:val="24"/>
+        </w:rPr>
+      </w:pPr>
+      <w:r>
+        <w:rPr>
+          <w:rFonts w:ascii="Times New Roman" w:hAnsi="Times New Roman" w:cs="Times New Roman"/>
+          <w:sz w:val="24"/>
+          <w:szCs w:val="24"/>
+        </w:rPr>
+        <w:t>Blanco (limpieza visual)</w:t>
+      </w:r>
+    </w:p>
+    <w:p>
+      <w:pPr>
+        <w:pStyle w:val="Prrafodelista"/>
+        <w:numPr>
+          <w:ilvl w:val="0"/>
+          <w:numId w:val="62"/>
+        </w:numPr>
+        <w:rPr>
+          <w:rFonts w:ascii="Times New Roman" w:hAnsi="Times New Roman" w:cs="Times New Roman"/>
+          <w:sz w:val="24"/>
+          <w:szCs w:val="24"/>
+        </w:rPr>
+      </w:pPr>
+      <w:r>
+        <w:rPr>
+          <w:rFonts w:ascii="Times New Roman" w:hAnsi="Times New Roman" w:cs="Times New Roman"/>
+          <w:sz w:val="24"/>
+          <w:szCs w:val="24"/>
+        </w:rPr>
+        <w:t>Negro (contraste y marco)</w:t>
+      </w:r>
+    </w:p>
+    <w:p>
+      <w:pPr>
+        <w:pStyle w:val="Prrafodelista"/>
+        <w:rPr>
+          <w:rFonts w:ascii="Times New Roman" w:hAnsi="Times New Roman" w:cs="Times New Roman"/>
+          <w:sz w:val="24"/>
+          <w:szCs w:val="24"/>
+        </w:rPr>
+      </w:pPr>
+      <w:r>
+        <w:rPr>
+          <w:rFonts w:ascii="Times New Roman" w:hAnsi="Times New Roman" w:cs="Times New Roman"/>
+          <w:sz w:val="24"/>
+          <w:szCs w:val="24"/>
+        </w:rPr>
+        <w:t>El fondo negro del rótulo central ayuda a crear contraste y dirigir la atención del usuario hacia el nombre de la aplicación. La composición general está orientada a ofrecer una estética deportiva, moderna y llamativa.</w:t>
+      </w:r>
+    </w:p>
+    <w:p>
+      <w:pPr>
+        <w:pStyle w:val="Prrafodelista"/>
+        <w:rPr>
+          <w:rFonts w:ascii="Times New Roman" w:hAnsi="Times New Roman" w:cs="Times New Roman"/>
+          <w:sz w:val="24"/>
+          <w:szCs w:val="24"/>
+        </w:rPr>
+      </w:pPr>
+    </w:p>
+    <w:p>
+      <w:pPr>
+        <w:pStyle w:val="Prrafodelista"/>
+        <w:rPr>
+          <w:rFonts w:ascii="Times New Roman" w:hAnsi="Times New Roman" w:cs="Times New Roman"/>
+          <w:sz w:val="24"/>
+          <w:szCs w:val="24"/>
+        </w:rPr>
+      </w:pPr>
+    </w:p>
+    <w:p>
+      <w:pPr>
+        <w:rPr>
+          <w:rFonts w:ascii="Times New Roman" w:hAnsi="Times New Roman" w:cs="Times New Roman"/>
+          <w:sz w:val="24"/>
+          <w:szCs w:val="24"/>
+        </w:rPr>
+      </w:pPr>
+    </w:p>
+    <w:p>
+      <w:pPr>
+        <w:rPr>
+          <w:rFonts w:ascii="Times New Roman" w:hAnsi="Times New Roman" w:cs="Times New Roman"/>
+          <w:sz w:val="24"/>
+          <w:szCs w:val="24"/>
+        </w:rPr>
+      </w:pPr>
+      <w:r>
+        <w:rPr>
+          <w:rFonts w:ascii="Times New Roman" w:hAnsi="Times New Roman" w:cs="Times New Roman"/>
+          <w:sz w:val="24"/>
+          <w:szCs w:val="24"/>
+        </w:rPr>
+        <w:lastRenderedPageBreak/>
+        <w:t>Tipografía</w:t>
+      </w:r>
+    </w:p>
+    <w:p>
+      <w:pPr>
+        <w:rPr>
+          <w:rFonts w:ascii="Times New Roman" w:hAnsi="Times New Roman" w:cs="Times New Roman"/>
+          <w:sz w:val="24"/>
+          <w:szCs w:val="24"/>
+        </w:rPr>
+      </w:pPr>
+      <w:r>
+        <w:rPr>
+          <w:rFonts w:ascii="Times New Roman" w:hAnsi="Times New Roman" w:cs="Times New Roman"/>
+          <w:sz w:val="24"/>
+          <w:szCs w:val="24"/>
+        </w:rPr>
+        <w:t xml:space="preserve">Para toda la aplicación se emplea la tipografía </w:t>
+      </w:r>
+      <w:proofErr w:type="spellStart"/>
+      <w:r>
+        <w:rPr>
+          <w:rFonts w:ascii="Times New Roman" w:hAnsi="Times New Roman" w:cs="Times New Roman"/>
+          <w:sz w:val="24"/>
+          <w:szCs w:val="24"/>
+        </w:rPr>
+        <w:t>Roboto</w:t>
+      </w:r>
+      <w:proofErr w:type="spellEnd"/>
+      <w:r>
+        <w:rPr>
+          <w:rFonts w:ascii="Times New Roman" w:hAnsi="Times New Roman" w:cs="Times New Roman"/>
+          <w:sz w:val="24"/>
+          <w:szCs w:val="24"/>
+        </w:rPr>
+        <w:t xml:space="preserve">, la fuente oficial de Material </w:t>
+      </w:r>
+      <w:proofErr w:type="spellStart"/>
+      <w:r>
+        <w:rPr>
+          <w:rFonts w:ascii="Times New Roman" w:hAnsi="Times New Roman" w:cs="Times New Roman"/>
+          <w:sz w:val="24"/>
+          <w:szCs w:val="24"/>
+        </w:rPr>
+        <w:t>Design</w:t>
+      </w:r>
+      <w:proofErr w:type="spellEnd"/>
+      <w:r>
+        <w:rPr>
+          <w:rFonts w:ascii="Times New Roman" w:hAnsi="Times New Roman" w:cs="Times New Roman"/>
+          <w:sz w:val="24"/>
+          <w:szCs w:val="24"/>
+        </w:rPr>
+        <w:t xml:space="preserve"> y estándar en aplicaciones Android. Esto garantiza compatibilidad, profesionalidad y una óptima legibilidad en dispositivos móviles.</w:t>
+      </w:r>
+    </w:p>
+    <w:p>
+      <w:pPr>
+        <w:rPr>
+          <w:rFonts w:ascii="Times New Roman" w:hAnsi="Times New Roman" w:cs="Times New Roman"/>
+          <w:sz w:val="24"/>
+          <w:szCs w:val="24"/>
+        </w:rPr>
+      </w:pPr>
+      <w:r>
+        <w:rPr>
+          <w:rFonts w:ascii="Times New Roman" w:hAnsi="Times New Roman" w:cs="Times New Roman"/>
+          <w:sz w:val="24"/>
+          <w:szCs w:val="24"/>
+        </w:rPr>
+        <w:t>Fuentes utilizadas</w:t>
+      </w:r>
+    </w:p>
+    <w:p>
+      <w:pPr>
+        <w:rPr>
+          <w:rFonts w:ascii="Times New Roman" w:hAnsi="Times New Roman" w:cs="Times New Roman"/>
+          <w:sz w:val="24"/>
+          <w:szCs w:val="24"/>
+        </w:rPr>
+      </w:pPr>
+      <w:r>
+        <w:rPr>
+          <w:rFonts w:ascii="Times New Roman" w:hAnsi="Times New Roman" w:cs="Times New Roman"/>
+          <w:sz w:val="24"/>
+          <w:szCs w:val="24"/>
+        </w:rPr>
+        <w:t xml:space="preserve">• </w:t>
+      </w:r>
+      <w:proofErr w:type="spellStart"/>
+      <w:r>
+        <w:rPr>
+          <w:rFonts w:ascii="Times New Roman" w:hAnsi="Times New Roman" w:cs="Times New Roman"/>
+          <w:sz w:val="24"/>
+          <w:szCs w:val="24"/>
+        </w:rPr>
+        <w:t>Roboto</w:t>
+      </w:r>
+      <w:proofErr w:type="spellEnd"/>
+      <w:r>
+        <w:rPr>
+          <w:rFonts w:ascii="Times New Roman" w:hAnsi="Times New Roman" w:cs="Times New Roman"/>
+          <w:sz w:val="24"/>
+          <w:szCs w:val="24"/>
+        </w:rPr>
+        <w:t xml:space="preserve"> Bold</w:t>
+      </w:r>
+    </w:p>
+    <w:p>
+      <w:pPr>
+        <w:numPr>
+          <w:ilvl w:val="0"/>
+          <w:numId w:val="63"/>
+        </w:numPr>
+        <w:rPr>
+          <w:rFonts w:ascii="Times New Roman" w:hAnsi="Times New Roman" w:cs="Times New Roman"/>
+          <w:sz w:val="24"/>
+          <w:szCs w:val="24"/>
+        </w:rPr>
+      </w:pPr>
+      <w:r>
+        <w:rPr>
+          <w:rFonts w:ascii="Times New Roman" w:hAnsi="Times New Roman" w:cs="Times New Roman"/>
+          <w:sz w:val="24"/>
+          <w:szCs w:val="24"/>
+        </w:rPr>
+        <w:t>Uso: encabezados principales, títulos de pantalla, botones de acción, etiquetas destacadas.</w:t>
+      </w:r>
+    </w:p>
+    <w:p>
+      <w:pPr>
+        <w:numPr>
+          <w:ilvl w:val="0"/>
+          <w:numId w:val="63"/>
+        </w:numPr>
+        <w:rPr>
+          <w:rFonts w:ascii="Times New Roman" w:hAnsi="Times New Roman" w:cs="Times New Roman"/>
+          <w:sz w:val="24"/>
+          <w:szCs w:val="24"/>
+        </w:rPr>
+      </w:pPr>
+      <w:r>
+        <w:rPr>
+          <w:rFonts w:ascii="Times New Roman" w:hAnsi="Times New Roman" w:cs="Times New Roman"/>
+          <w:sz w:val="24"/>
+          <w:szCs w:val="24"/>
+        </w:rPr>
+        <w:t>Objetivo: aportar jerarquía visual, claridad y fuerza en los elementos clave.</w:t>
+      </w:r>
+    </w:p>
+    <w:p>
+      <w:pPr>
+        <w:rPr>
+          <w:rFonts w:ascii="Times New Roman" w:hAnsi="Times New Roman" w:cs="Times New Roman"/>
+          <w:sz w:val="24"/>
+          <w:szCs w:val="24"/>
+        </w:rPr>
+      </w:pPr>
+      <w:r>
+        <w:rPr>
+          <w:rFonts w:ascii="Times New Roman" w:hAnsi="Times New Roman" w:cs="Times New Roman"/>
+          <w:sz w:val="24"/>
+          <w:szCs w:val="24"/>
+        </w:rPr>
+        <w:t xml:space="preserve">• </w:t>
+      </w:r>
+      <w:proofErr w:type="spellStart"/>
+      <w:r>
+        <w:rPr>
+          <w:rFonts w:ascii="Times New Roman" w:hAnsi="Times New Roman" w:cs="Times New Roman"/>
+          <w:sz w:val="24"/>
+          <w:szCs w:val="24"/>
+        </w:rPr>
+        <w:t>Roboto</w:t>
+      </w:r>
+      <w:proofErr w:type="spellEnd"/>
+      <w:r>
+        <w:rPr>
+          <w:rFonts w:ascii="Times New Roman" w:hAnsi="Times New Roman" w:cs="Times New Roman"/>
+          <w:sz w:val="24"/>
+          <w:szCs w:val="24"/>
+        </w:rPr>
+        <w:t xml:space="preserve"> Regular</w:t>
+      </w:r>
+    </w:p>
+    <w:p>
+      <w:pPr>
+        <w:numPr>
+          <w:ilvl w:val="0"/>
+          <w:numId w:val="64"/>
+        </w:numPr>
+        <w:rPr>
+          <w:rFonts w:ascii="Times New Roman" w:hAnsi="Times New Roman" w:cs="Times New Roman"/>
+          <w:sz w:val="24"/>
+          <w:szCs w:val="24"/>
+        </w:rPr>
+      </w:pPr>
+      <w:r>
+        <w:rPr>
+          <w:rFonts w:ascii="Times New Roman" w:hAnsi="Times New Roman" w:cs="Times New Roman"/>
+          <w:sz w:val="24"/>
+          <w:szCs w:val="24"/>
+        </w:rPr>
+        <w:t>Uso: texto descriptivo, párrafos, menús, listas, información secundaria.</w:t>
+      </w:r>
+    </w:p>
+    <w:p>
+      <w:pPr>
+        <w:numPr>
+          <w:ilvl w:val="0"/>
+          <w:numId w:val="64"/>
+        </w:numPr>
+        <w:rPr>
+          <w:rFonts w:ascii="Times New Roman" w:hAnsi="Times New Roman" w:cs="Times New Roman"/>
+          <w:sz w:val="24"/>
+          <w:szCs w:val="24"/>
+        </w:rPr>
+      </w:pPr>
+      <w:r>
+        <w:rPr>
+          <w:rFonts w:ascii="Times New Roman" w:hAnsi="Times New Roman" w:cs="Times New Roman"/>
+          <w:sz w:val="24"/>
+          <w:szCs w:val="24"/>
+        </w:rPr>
+        <w:t>Objetivo: facilitar una lectura cómoda y fluida, manteniendo un aspecto limpio y moderno.</w:t>
+      </w:r>
+    </w:p>
+    <w:p>
+      <w:pPr>
+        <w:rPr>
+          <w:rFonts w:ascii="Times New Roman" w:hAnsi="Times New Roman" w:cs="Times New Roman"/>
+          <w:sz w:val="24"/>
+          <w:szCs w:val="24"/>
+        </w:rPr>
+      </w:pPr>
+    </w:p>
+    <w:p>
+      <w:pPr>
+        <w:rPr>
+          <w:rFonts w:ascii="Times New Roman" w:hAnsi="Times New Roman" w:cs="Times New Roman"/>
+          <w:sz w:val="24"/>
+          <w:szCs w:val="24"/>
+        </w:rPr>
+      </w:pPr>
+      <w:r>
+        <w:rPr>
+          <w:rFonts w:ascii="Times New Roman" w:hAnsi="Times New Roman" w:cs="Times New Roman"/>
+          <w:sz w:val="24"/>
+          <w:szCs w:val="24"/>
+        </w:rPr>
+        <w:t xml:space="preserve">• </w:t>
+      </w:r>
+      <w:proofErr w:type="spellStart"/>
+      <w:r>
+        <w:rPr>
+          <w:rFonts w:ascii="Times New Roman" w:hAnsi="Times New Roman" w:cs="Times New Roman"/>
+          <w:sz w:val="24"/>
+          <w:szCs w:val="24"/>
+        </w:rPr>
+        <w:t>Roboto</w:t>
+      </w:r>
+      <w:proofErr w:type="spellEnd"/>
+      <w:r>
+        <w:rPr>
+          <w:rFonts w:ascii="Times New Roman" w:hAnsi="Times New Roman" w:cs="Times New Roman"/>
+          <w:sz w:val="24"/>
+          <w:szCs w:val="24"/>
+        </w:rPr>
+        <w:t xml:space="preserve"> Medium</w:t>
+      </w:r>
+    </w:p>
+    <w:p>
+      <w:pPr>
+        <w:numPr>
+          <w:ilvl w:val="0"/>
+          <w:numId w:val="65"/>
+        </w:numPr>
+        <w:rPr>
+          <w:rFonts w:ascii="Times New Roman" w:hAnsi="Times New Roman" w:cs="Times New Roman"/>
+          <w:sz w:val="24"/>
+          <w:szCs w:val="24"/>
+        </w:rPr>
+      </w:pPr>
+      <w:r>
+        <w:rPr>
+          <w:rFonts w:ascii="Times New Roman" w:hAnsi="Times New Roman" w:cs="Times New Roman"/>
+          <w:sz w:val="24"/>
+          <w:szCs w:val="24"/>
+        </w:rPr>
+        <w:t xml:space="preserve">Uso: subtítulos o elementos </w:t>
+      </w:r>
+      <w:proofErr w:type="spellStart"/>
+      <w:r>
+        <w:rPr>
+          <w:rFonts w:ascii="Times New Roman" w:hAnsi="Times New Roman" w:cs="Times New Roman"/>
+          <w:sz w:val="24"/>
+          <w:szCs w:val="24"/>
+        </w:rPr>
+        <w:t>semidestacados</w:t>
+      </w:r>
+      <w:proofErr w:type="spellEnd"/>
+      <w:r>
+        <w:rPr>
+          <w:rFonts w:ascii="Times New Roman" w:hAnsi="Times New Roman" w:cs="Times New Roman"/>
+          <w:sz w:val="24"/>
+          <w:szCs w:val="24"/>
+        </w:rPr>
+        <w:t>.</w:t>
+      </w:r>
+    </w:p>
+    <w:p>
+      <w:pPr>
+        <w:numPr>
+          <w:ilvl w:val="0"/>
+          <w:numId w:val="65"/>
+        </w:numPr>
+        <w:rPr>
+          <w:rFonts w:ascii="Times New Roman" w:hAnsi="Times New Roman" w:cs="Times New Roman"/>
+          <w:sz w:val="24"/>
+          <w:szCs w:val="24"/>
+        </w:rPr>
+      </w:pPr>
+      <w:r>
+        <w:rPr>
+          <w:rFonts w:ascii="Times New Roman" w:hAnsi="Times New Roman" w:cs="Times New Roman"/>
+          <w:sz w:val="24"/>
+          <w:szCs w:val="24"/>
+        </w:rPr>
+        <w:t>Objetivo: servir como nivel intermedio entre Regular y Bold para mejorar la jerarquía visual.</w:t>
+      </w:r>
+    </w:p>
+    <w:p>
+      <w:pPr>
+        <w:rPr>
+          <w:rFonts w:ascii="Times New Roman" w:hAnsi="Times New Roman" w:cs="Times New Roman"/>
+          <w:sz w:val="24"/>
+          <w:szCs w:val="24"/>
+        </w:rPr>
+      </w:pPr>
+      <w:r>
+        <w:rPr>
+          <w:rFonts w:ascii="Times New Roman" w:hAnsi="Times New Roman" w:cs="Times New Roman"/>
+          <w:sz w:val="24"/>
+          <w:szCs w:val="24"/>
+        </w:rPr>
+        <w:br w:type="page"/>
+      </w:r>
+    </w:p>
+    <w:p>
+      <w:pPr>
+        <w:pStyle w:val="Prrafodelista"/>
+        <w:rPr>
+          <w:rFonts w:ascii="Times New Roman" w:hAnsi="Times New Roman" w:cs="Times New Roman"/>
+          <w:sz w:val="24"/>
+          <w:szCs w:val="24"/>
+        </w:rPr>
+      </w:pPr>
+    </w:p>
+    <w:p>
+      <w:pPr>
+        <w:pStyle w:val="Prrafodelista"/>
         <w:rPr>
           <w:b/>
           <w:bCs/>
           <w:u w:val="single"/>
         </w:rPr>
-        <w:t>Tipografía</w:t>
-      </w:r>
-      <w:r>
-        <w:rPr>
-          <w:b/>
-          <w:bCs/>
-        </w:rPr>
-        <w:t xml:space="preserve">: </w:t>
-      </w:r>
-    </w:p>
-    <w:p>
-      <w:pPr>
-        <w:pStyle w:val="Prrafodelista"/>
-        <w:rPr>
-          <w:b/>
-          <w:bCs/>
-        </w:rPr>
-      </w:pPr>
-      <w:r>
-        <w:rPr>
-          <w:b/>
-          <w:bCs/>
-        </w:rPr>
-        <w:t xml:space="preserve">La fuente elegida para la aplicación será la fuente </w:t>
-      </w:r>
+      </w:pPr>
       <w:proofErr w:type="spellStart"/>
       <w:r>
-        <w:rPr>
-          <w:b/>
-          <w:bCs/>
-        </w:rPr>
-        <w:t>Roboto</w:t>
-      </w:r>
-      <w:proofErr w:type="spellEnd"/>
-      <w:r>
-        <w:rPr>
-          <w:b/>
-          <w:bCs/>
-        </w:rPr>
-        <w:t xml:space="preserve">, ya que es la fuente oficial utilizada en las aplicaciones </w:t>
-      </w:r>
-      <w:proofErr w:type="spellStart"/>
-      <w:r>
-        <w:rPr>
-          <w:b/>
-          <w:bCs/>
-        </w:rPr>
-        <w:t>android</w:t>
-      </w:r>
-      <w:proofErr w:type="spellEnd"/>
-      <w:r>
-        <w:rPr>
-          <w:b/>
-          <w:bCs/>
-        </w:rPr>
-        <w:t xml:space="preserve">. Se utilizarán las siguientes: </w:t>
-      </w:r>
-    </w:p>
-    <w:p>
-      <w:pPr>
-        <w:pStyle w:val="Prrafodelista"/>
-        <w:rPr>
-          <w:b/>
-          <w:bCs/>
-        </w:rPr>
-      </w:pPr>
-      <w:r>
-        <w:rPr>
-          <w:b/>
-          <w:bCs/>
-        </w:rPr>
-        <w:t>•</w:t>
-      </w:r>
-      <w:proofErr w:type="spellStart"/>
-      <w:r>
-        <w:rPr>
-          <w:b/>
-          <w:bCs/>
-        </w:rPr>
-        <w:t>Roboto</w:t>
-      </w:r>
-      <w:proofErr w:type="spellEnd"/>
-      <w:r>
-        <w:rPr>
-          <w:b/>
-          <w:bCs/>
-        </w:rPr>
-        <w:t xml:space="preserve"> Bold: Se utilizará en encabezados, títulos de secciones y en los textos de los botones. </w:t>
-      </w:r>
-    </w:p>
-    <w:p>
-      <w:pPr>
-        <w:pStyle w:val="Prrafodelista"/>
-        <w:rPr>
-          <w:b/>
-          <w:bCs/>
-        </w:rPr>
-      </w:pPr>
-      <w:r>
-        <w:rPr>
-          <w:b/>
-          <w:bCs/>
-        </w:rPr>
-        <w:t xml:space="preserve">Objetivo: Su objetivo es proporcionar un alto impacto visual y resaltar el texto clave. </w:t>
-      </w:r>
-    </w:p>
-    <w:p>
-      <w:pPr>
-        <w:pStyle w:val="Prrafodelista"/>
-        <w:rPr>
-          <w:b/>
-          <w:bCs/>
-        </w:rPr>
-      </w:pPr>
-      <w:r>
-        <w:rPr>
-          <w:b/>
-          <w:bCs/>
-        </w:rPr>
-        <w:t xml:space="preserve">• </w:t>
-      </w:r>
-      <w:proofErr w:type="spellStart"/>
-      <w:r>
-        <w:rPr>
-          <w:b/>
-          <w:bCs/>
-        </w:rPr>
-        <w:t>Roboto</w:t>
-      </w:r>
-      <w:proofErr w:type="spellEnd"/>
-      <w:r>
-        <w:rPr>
-          <w:b/>
-          <w:bCs/>
-        </w:rPr>
-        <w:t xml:space="preserve"> Regular: Se utilizará en textos descriptivos y en el menú.</w:t>
-      </w:r>
-    </w:p>
-    <w:p>
-      <w:pPr>
-        <w:pStyle w:val="Prrafodelista"/>
-        <w:rPr>
-          <w:b/>
-          <w:bCs/>
-        </w:rPr>
-      </w:pPr>
-      <w:r>
-        <w:rPr>
-          <w:b/>
-          <w:bCs/>
-        </w:rPr>
-        <w:t>Objetivo: El objetivo es proporcionar una lectura clara y fluida.</w:t>
-      </w:r>
-    </w:p>
-    <w:p>
-      <w:pPr>
-        <w:pStyle w:val="Prrafodelista"/>
-        <w:numPr>
-          <w:ilvl w:val="0"/>
-          <w:numId w:val="6"/>
-        </w:numPr>
-        <w:rPr>
-          <w:b/>
-          <w:bCs/>
-        </w:rPr>
-      </w:pPr>
-      <w:r>
-        <w:rPr>
-          <w:b/>
-          <w:bCs/>
-        </w:rPr>
-        <w:br w:type="page"/>
-      </w:r>
-    </w:p>
-    <w:p>
-      <w:pPr>
-        <w:pStyle w:val="Prrafodelista"/>
         <w:rPr>
           <w:b/>
           <w:bCs/>
           <w:u w:val="single"/>
         </w:rPr>
-      </w:pPr>
-      <w:proofErr w:type="spellStart"/>
-      <w:r>
-        <w:rPr>
-          <w:b/>
-          <w:bCs/>
-          <w:u w:val="single"/>
-        </w:rPr>
-        <w:lastRenderedPageBreak/>
         <w:t>Guia</w:t>
       </w:r>
       <w:proofErr w:type="spellEnd"/>
@@ -19471,6 +19973,287 @@
     <w:p>
       <w:pPr>
         <w:pStyle w:val="Prrafodelista"/>
+        <w:rPr>
+          <w:b/>
+          <w:bCs/>
+        </w:rPr>
+      </w:pPr>
+    </w:p>
+    <w:p>
+      <w:pPr>
+        <w:pStyle w:val="Prrafodelista"/>
+        <w:rPr>
+          <w:rFonts w:ascii="Times New Roman" w:hAnsi="Times New Roman" w:cs="Times New Roman"/>
+          <w:sz w:val="24"/>
+          <w:szCs w:val="24"/>
+        </w:rPr>
+      </w:pPr>
+      <w:r>
+        <w:rPr>
+          <w:rFonts w:ascii="Times New Roman" w:hAnsi="Times New Roman" w:cs="Times New Roman"/>
+          <w:sz w:val="24"/>
+          <w:szCs w:val="24"/>
+        </w:rPr>
+        <w:t>Normas de uso de la paleta</w:t>
+      </w:r>
+    </w:p>
+    <w:p>
+      <w:pPr>
+        <w:pStyle w:val="Prrafodelista"/>
+        <w:rPr>
+          <w:rFonts w:ascii="Times New Roman" w:hAnsi="Times New Roman" w:cs="Times New Roman"/>
+          <w:sz w:val="24"/>
+          <w:szCs w:val="24"/>
+        </w:rPr>
+      </w:pPr>
+      <w:r>
+        <w:rPr>
+          <w:rFonts w:ascii="Times New Roman" w:hAnsi="Times New Roman" w:cs="Times New Roman"/>
+          <w:sz w:val="24"/>
+          <w:szCs w:val="24"/>
+        </w:rPr>
+        <w:t>Para asegurar coherencia visual, la aplicación sigue estas reglas:</w:t>
+      </w:r>
+    </w:p>
+    <w:p>
+      <w:pPr>
+        <w:pStyle w:val="Prrafodelista"/>
+        <w:numPr>
+          <w:ilvl w:val="0"/>
+          <w:numId w:val="66"/>
+        </w:numPr>
+        <w:rPr>
+          <w:rFonts w:ascii="Times New Roman" w:hAnsi="Times New Roman" w:cs="Times New Roman"/>
+          <w:sz w:val="24"/>
+          <w:szCs w:val="24"/>
+        </w:rPr>
+      </w:pPr>
+      <w:r>
+        <w:rPr>
+          <w:rFonts w:ascii="Times New Roman" w:hAnsi="Times New Roman" w:cs="Times New Roman"/>
+          <w:sz w:val="24"/>
+          <w:szCs w:val="24"/>
+        </w:rPr>
+        <w:t>Verde campo oscuro</w:t>
+      </w:r>
+      <w:r>
+        <w:rPr>
+          <w:rFonts w:ascii="Times New Roman" w:hAnsi="Times New Roman" w:cs="Times New Roman"/>
+          <w:sz w:val="24"/>
+          <w:szCs w:val="24"/>
+        </w:rPr>
+        <w:t xml:space="preserve">: </w:t>
+      </w:r>
+      <w:r>
+        <w:rPr>
+          <w:rFonts w:ascii="Times New Roman" w:hAnsi="Times New Roman" w:cs="Times New Roman"/>
+          <w:sz w:val="24"/>
+          <w:szCs w:val="24"/>
+        </w:rPr>
+        <w:t>para elementos estructurales (</w:t>
+      </w:r>
+      <w:proofErr w:type="spellStart"/>
+      <w:r>
+        <w:rPr>
+          <w:rFonts w:ascii="Times New Roman" w:hAnsi="Times New Roman" w:cs="Times New Roman"/>
+          <w:sz w:val="24"/>
+          <w:szCs w:val="24"/>
+        </w:rPr>
+        <w:t>header</w:t>
+      </w:r>
+      <w:proofErr w:type="spellEnd"/>
+      <w:r>
+        <w:rPr>
+          <w:rFonts w:ascii="Times New Roman" w:hAnsi="Times New Roman" w:cs="Times New Roman"/>
+          <w:sz w:val="24"/>
+          <w:szCs w:val="24"/>
+        </w:rPr>
+        <w:t>, pestañas activas, iconografía destacada).</w:t>
+      </w:r>
+    </w:p>
+    <w:p>
+      <w:pPr>
+        <w:pStyle w:val="Prrafodelista"/>
+        <w:numPr>
+          <w:ilvl w:val="0"/>
+          <w:numId w:val="66"/>
+        </w:numPr>
+        <w:rPr>
+          <w:rFonts w:ascii="Times New Roman" w:hAnsi="Times New Roman" w:cs="Times New Roman"/>
+          <w:sz w:val="24"/>
+          <w:szCs w:val="24"/>
+        </w:rPr>
+      </w:pPr>
+      <w:r>
+        <w:rPr>
+          <w:rFonts w:ascii="Times New Roman" w:hAnsi="Times New Roman" w:cs="Times New Roman"/>
+          <w:sz w:val="24"/>
+          <w:szCs w:val="24"/>
+        </w:rPr>
+        <w:t>Amarillo brillante</w:t>
+      </w:r>
+      <w:r>
+        <w:rPr>
+          <w:rFonts w:ascii="Times New Roman" w:hAnsi="Times New Roman" w:cs="Times New Roman"/>
+          <w:sz w:val="24"/>
+          <w:szCs w:val="24"/>
+        </w:rPr>
+        <w:t>:</w:t>
+      </w:r>
+      <w:r>
+        <w:rPr>
+          <w:rFonts w:ascii="Times New Roman" w:hAnsi="Times New Roman" w:cs="Times New Roman"/>
+          <w:sz w:val="24"/>
+          <w:szCs w:val="24"/>
+        </w:rPr>
+        <w:t xml:space="preserve"> para acciones importantes (CTA), botones principales y avisos.</w:t>
+      </w:r>
+    </w:p>
+    <w:p>
+      <w:pPr>
+        <w:pStyle w:val="Prrafodelista"/>
+        <w:numPr>
+          <w:ilvl w:val="0"/>
+          <w:numId w:val="66"/>
+        </w:numPr>
+        <w:rPr>
+          <w:rFonts w:ascii="Times New Roman" w:hAnsi="Times New Roman" w:cs="Times New Roman"/>
+          <w:sz w:val="24"/>
+          <w:szCs w:val="24"/>
+        </w:rPr>
+      </w:pPr>
+      <w:r>
+        <w:rPr>
+          <w:rFonts w:ascii="Times New Roman" w:hAnsi="Times New Roman" w:cs="Times New Roman"/>
+          <w:sz w:val="24"/>
+          <w:szCs w:val="24"/>
+        </w:rPr>
+        <w:t>Negro</w:t>
+      </w:r>
+      <w:r>
+        <w:rPr>
+          <w:rFonts w:ascii="Times New Roman" w:hAnsi="Times New Roman" w:cs="Times New Roman"/>
+          <w:sz w:val="24"/>
+          <w:szCs w:val="24"/>
+        </w:rPr>
+        <w:t>:</w:t>
+      </w:r>
+      <w:r>
+        <w:rPr>
+          <w:rFonts w:ascii="Times New Roman" w:hAnsi="Times New Roman" w:cs="Times New Roman"/>
+          <w:sz w:val="24"/>
+          <w:szCs w:val="24"/>
+        </w:rPr>
+        <w:t xml:space="preserve"> para titulares y contornos.</w:t>
+      </w:r>
+    </w:p>
+    <w:p>
+      <w:pPr>
+        <w:pStyle w:val="Prrafodelista"/>
+        <w:numPr>
+          <w:ilvl w:val="0"/>
+          <w:numId w:val="66"/>
+        </w:numPr>
+        <w:rPr>
+          <w:rFonts w:ascii="Times New Roman" w:hAnsi="Times New Roman" w:cs="Times New Roman"/>
+          <w:sz w:val="24"/>
+          <w:szCs w:val="24"/>
+        </w:rPr>
+      </w:pPr>
+      <w:r>
+        <w:rPr>
+          <w:rFonts w:ascii="Times New Roman" w:hAnsi="Times New Roman" w:cs="Times New Roman"/>
+          <w:sz w:val="24"/>
+          <w:szCs w:val="24"/>
+        </w:rPr>
+        <w:t>Blanco</w:t>
+      </w:r>
+      <w:r>
+        <w:rPr>
+          <w:rFonts w:ascii="Times New Roman" w:hAnsi="Times New Roman" w:cs="Times New Roman"/>
+          <w:sz w:val="24"/>
+          <w:szCs w:val="24"/>
+        </w:rPr>
+        <w:t xml:space="preserve">: </w:t>
+      </w:r>
+      <w:r>
+        <w:rPr>
+          <w:rFonts w:ascii="Times New Roman" w:hAnsi="Times New Roman" w:cs="Times New Roman"/>
+          <w:sz w:val="24"/>
+          <w:szCs w:val="24"/>
+        </w:rPr>
+        <w:t>como base neutra de todas las pantallas.</w:t>
+      </w:r>
+    </w:p>
+    <w:p>
+      <w:pPr>
+        <w:pStyle w:val="Prrafodelista"/>
+        <w:numPr>
+          <w:ilvl w:val="0"/>
+          <w:numId w:val="66"/>
+        </w:numPr>
+        <w:rPr>
+          <w:rFonts w:ascii="Times New Roman" w:hAnsi="Times New Roman" w:cs="Times New Roman"/>
+          <w:sz w:val="24"/>
+          <w:szCs w:val="24"/>
+        </w:rPr>
+      </w:pPr>
+      <w:r>
+        <w:rPr>
+          <w:rFonts w:ascii="Times New Roman" w:hAnsi="Times New Roman" w:cs="Times New Roman"/>
+          <w:sz w:val="24"/>
+          <w:szCs w:val="24"/>
+        </w:rPr>
+        <w:t>Gris balón</w:t>
+      </w:r>
+      <w:r>
+        <w:rPr>
+          <w:rFonts w:ascii="Times New Roman" w:hAnsi="Times New Roman" w:cs="Times New Roman"/>
+          <w:sz w:val="24"/>
+          <w:szCs w:val="24"/>
+        </w:rPr>
+        <w:t xml:space="preserve">: </w:t>
+      </w:r>
+      <w:r>
+        <w:rPr>
+          <w:rFonts w:ascii="Times New Roman" w:hAnsi="Times New Roman" w:cs="Times New Roman"/>
+          <w:sz w:val="24"/>
+          <w:szCs w:val="24"/>
+        </w:rPr>
+        <w:t xml:space="preserve"> para texto descriptivo, </w:t>
+      </w:r>
+      <w:proofErr w:type="spellStart"/>
+      <w:r>
+        <w:rPr>
+          <w:rFonts w:ascii="Times New Roman" w:hAnsi="Times New Roman" w:cs="Times New Roman"/>
+          <w:sz w:val="24"/>
+          <w:szCs w:val="24"/>
+        </w:rPr>
+        <w:t>placeholder</w:t>
+      </w:r>
+      <w:proofErr w:type="spellEnd"/>
+      <w:r>
+        <w:rPr>
+          <w:rFonts w:ascii="Times New Roman" w:hAnsi="Times New Roman" w:cs="Times New Roman"/>
+          <w:sz w:val="24"/>
+          <w:szCs w:val="24"/>
+        </w:rPr>
+        <w:t>, fechas y notas.</w:t>
+      </w:r>
+    </w:p>
+    <w:p>
+      <w:pPr>
+        <w:pStyle w:val="Prrafodelista"/>
+        <w:rPr>
+          <w:rFonts w:ascii="Times New Roman" w:hAnsi="Times New Roman" w:cs="Times New Roman"/>
+          <w:sz w:val="24"/>
+          <w:szCs w:val="24"/>
+        </w:rPr>
+      </w:pPr>
+    </w:p>
+    <w:p>
+      <w:pPr>
+        <w:pStyle w:val="Prrafodelista"/>
         <w:spacing w:line="360" w:lineRule="auto"/>
         <w:outlineLvl w:val="1"/>
         <w:rPr>
@@ -19479,6 +20262,241 @@
           <w:szCs w:val="24"/>
         </w:rPr>
       </w:pPr>
+    </w:p>
+    <w:p>
+      <w:pPr>
+        <w:rPr>
+          <w:rFonts w:ascii="Times New Roman" w:hAnsi="Times New Roman" w:cs="Times New Roman"/>
+          <w:sz w:val="24"/>
+          <w:szCs w:val="24"/>
+        </w:rPr>
+      </w:pPr>
+      <w:bookmarkStart w:id="29" w:name="_Toc177584911"/>
+      <w:r>
+        <w:rPr>
+          <w:rFonts w:ascii="Times New Roman" w:hAnsi="Times New Roman" w:cs="Times New Roman"/>
+          <w:sz w:val="24"/>
+          <w:szCs w:val="24"/>
+        </w:rPr>
+        <w:t>Estilo general de la interfaz</w:t>
+      </w:r>
+    </w:p>
+    <w:p>
+      <w:pPr>
+        <w:rPr>
+          <w:rFonts w:ascii="Times New Roman" w:hAnsi="Times New Roman" w:cs="Times New Roman"/>
+          <w:sz w:val="24"/>
+          <w:szCs w:val="24"/>
+        </w:rPr>
+      </w:pPr>
+      <w:r>
+        <w:rPr>
+          <w:rFonts w:ascii="Times New Roman" w:hAnsi="Times New Roman" w:cs="Times New Roman"/>
+          <w:sz w:val="24"/>
+          <w:szCs w:val="24"/>
+        </w:rPr>
+        <w:t xml:space="preserve">Además de los colores y tipografías, </w:t>
+      </w:r>
+      <w:proofErr w:type="spellStart"/>
+      <w:r>
+        <w:rPr>
+          <w:rFonts w:ascii="Times New Roman" w:hAnsi="Times New Roman" w:cs="Times New Roman"/>
+          <w:sz w:val="24"/>
+          <w:szCs w:val="24"/>
+        </w:rPr>
+        <w:t>TorneApp</w:t>
+      </w:r>
+      <w:proofErr w:type="spellEnd"/>
+      <w:r>
+        <w:rPr>
+          <w:rFonts w:ascii="Times New Roman" w:hAnsi="Times New Roman" w:cs="Times New Roman"/>
+          <w:sz w:val="24"/>
+          <w:szCs w:val="24"/>
+        </w:rPr>
+        <w:t xml:space="preserve"> sigue estas directrices visuales:</w:t>
+      </w:r>
+    </w:p>
+    <w:p>
+      <w:pPr>
+        <w:numPr>
+          <w:ilvl w:val="0"/>
+          <w:numId w:val="67"/>
+        </w:numPr>
+        <w:rPr>
+          <w:rFonts w:ascii="Times New Roman" w:hAnsi="Times New Roman" w:cs="Times New Roman"/>
+          <w:sz w:val="24"/>
+          <w:szCs w:val="24"/>
+        </w:rPr>
+      </w:pPr>
+      <w:r>
+        <w:rPr>
+          <w:rFonts w:ascii="Times New Roman" w:hAnsi="Times New Roman" w:cs="Times New Roman"/>
+          <w:sz w:val="24"/>
+          <w:szCs w:val="24"/>
+        </w:rPr>
+        <w:t>Diseño claro y limpio con prioridad en la legibilidad.</w:t>
+      </w:r>
+    </w:p>
+    <w:p>
+      <w:pPr>
+        <w:numPr>
+          <w:ilvl w:val="0"/>
+          <w:numId w:val="67"/>
+        </w:numPr>
+        <w:rPr>
+          <w:rFonts w:ascii="Times New Roman" w:hAnsi="Times New Roman" w:cs="Times New Roman"/>
+          <w:sz w:val="24"/>
+          <w:szCs w:val="24"/>
+        </w:rPr>
+      </w:pPr>
+      <w:r>
+        <w:rPr>
+          <w:rFonts w:ascii="Times New Roman" w:hAnsi="Times New Roman" w:cs="Times New Roman"/>
+          <w:sz w:val="24"/>
+          <w:szCs w:val="24"/>
+        </w:rPr>
+        <w:t>Uso de tarjetas para organizar información de partidos, equipos y jugadores.</w:t>
+      </w:r>
+    </w:p>
+    <w:p>
+      <w:pPr>
+        <w:numPr>
+          <w:ilvl w:val="0"/>
+          <w:numId w:val="67"/>
+        </w:numPr>
+        <w:rPr>
+          <w:rFonts w:ascii="Times New Roman" w:hAnsi="Times New Roman" w:cs="Times New Roman"/>
+          <w:sz w:val="24"/>
+          <w:szCs w:val="24"/>
+        </w:rPr>
+      </w:pPr>
+      <w:r>
+        <w:rPr>
+          <w:rFonts w:ascii="Times New Roman" w:hAnsi="Times New Roman" w:cs="Times New Roman"/>
+          <w:sz w:val="24"/>
+          <w:szCs w:val="24"/>
+        </w:rPr>
+        <w:t>Iconografía simple y fácil de interpretar.</w:t>
+      </w:r>
+    </w:p>
+    <w:p>
+      <w:pPr>
+        <w:numPr>
+          <w:ilvl w:val="0"/>
+          <w:numId w:val="67"/>
+        </w:numPr>
+        <w:rPr>
+          <w:rFonts w:ascii="Times New Roman" w:hAnsi="Times New Roman" w:cs="Times New Roman"/>
+          <w:sz w:val="24"/>
+          <w:szCs w:val="24"/>
+        </w:rPr>
+      </w:pPr>
+      <w:r>
+        <w:rPr>
+          <w:rFonts w:ascii="Times New Roman" w:hAnsi="Times New Roman" w:cs="Times New Roman"/>
+          <w:sz w:val="24"/>
+          <w:szCs w:val="24"/>
+        </w:rPr>
+        <w:t xml:space="preserve">Botones redondeados siguiendo Material </w:t>
+      </w:r>
+      <w:proofErr w:type="spellStart"/>
+      <w:r>
+        <w:rPr>
+          <w:rFonts w:ascii="Times New Roman" w:hAnsi="Times New Roman" w:cs="Times New Roman"/>
+          <w:sz w:val="24"/>
+          <w:szCs w:val="24"/>
+        </w:rPr>
+        <w:t>Design</w:t>
+      </w:r>
+      <w:proofErr w:type="spellEnd"/>
+      <w:r>
+        <w:rPr>
+          <w:rFonts w:ascii="Times New Roman" w:hAnsi="Times New Roman" w:cs="Times New Roman"/>
+          <w:sz w:val="24"/>
+          <w:szCs w:val="24"/>
+        </w:rPr>
+        <w:t>.</w:t>
+      </w:r>
+    </w:p>
+    <w:p>
+      <w:pPr>
+        <w:numPr>
+          <w:ilvl w:val="0"/>
+          <w:numId w:val="67"/>
+        </w:numPr>
+        <w:rPr>
+          <w:rFonts w:ascii="Times New Roman" w:hAnsi="Times New Roman" w:cs="Times New Roman"/>
+          <w:sz w:val="24"/>
+          <w:szCs w:val="24"/>
+        </w:rPr>
+      </w:pPr>
+      <w:r>
+        <w:rPr>
+          <w:rFonts w:ascii="Times New Roman" w:hAnsi="Times New Roman" w:cs="Times New Roman"/>
+          <w:sz w:val="24"/>
+          <w:szCs w:val="24"/>
+        </w:rPr>
+        <w:t>Separadores sutiles en gris claro.</w:t>
+      </w:r>
+    </w:p>
+    <w:p>
+      <w:pPr>
+        <w:numPr>
+          <w:ilvl w:val="0"/>
+          <w:numId w:val="67"/>
+        </w:numPr>
+        <w:rPr>
+          <w:rFonts w:ascii="Times New Roman" w:hAnsi="Times New Roman" w:cs="Times New Roman"/>
+          <w:sz w:val="24"/>
+          <w:szCs w:val="24"/>
+        </w:rPr>
+      </w:pPr>
+      <w:r>
+        <w:rPr>
+          <w:rFonts w:ascii="Times New Roman" w:hAnsi="Times New Roman" w:cs="Times New Roman"/>
+          <w:sz w:val="24"/>
+          <w:szCs w:val="24"/>
+        </w:rPr>
+        <w:t>Espaciado generoso para evitar saturación visual.</w:t>
+      </w:r>
+    </w:p>
+    <w:p>
+      <w:pPr>
+        <w:numPr>
+          <w:ilvl w:val="0"/>
+          <w:numId w:val="67"/>
+        </w:numPr>
+        <w:rPr>
+          <w:rFonts w:ascii="Times New Roman" w:hAnsi="Times New Roman" w:cs="Times New Roman"/>
+          <w:sz w:val="24"/>
+          <w:szCs w:val="24"/>
+        </w:rPr>
+      </w:pPr>
+      <w:r>
+        <w:rPr>
+          <w:rFonts w:ascii="Times New Roman" w:hAnsi="Times New Roman" w:cs="Times New Roman"/>
+          <w:sz w:val="24"/>
+          <w:szCs w:val="24"/>
+        </w:rPr>
+        <w:t>Uso consistente de la jerarquía tipográfica (H1, H2, texto normal, texto secundario).</w:t>
+      </w:r>
+    </w:p>
+    <w:p>
+      <w:pPr>
+        <w:rPr>
+          <w:rFonts w:ascii="Times New Roman" w:hAnsi="Times New Roman" w:cs="Times New Roman"/>
+          <w:sz w:val="24"/>
+          <w:szCs w:val="24"/>
+        </w:rPr>
+      </w:pPr>
+      <w:r>
+        <w:rPr>
+          <w:rFonts w:ascii="Times New Roman" w:hAnsi="Times New Roman" w:cs="Times New Roman"/>
+          <w:sz w:val="24"/>
+          <w:szCs w:val="24"/>
+        </w:rPr>
+        <w:br w:type="page"/>
+      </w:r>
     </w:p>
     <w:p>
       <w:pPr>
@@ -19495,16 +20513,28 @@
           <w:szCs w:val="24"/>
         </w:rPr>
       </w:pPr>
-      <w:bookmarkStart w:id="29" w:name="_Toc177584911"/>
-      <w:r>
-        <w:rPr>
-          <w:rFonts w:ascii="Times New Roman" w:hAnsi="Times New Roman" w:cs="Times New Roman"/>
-          <w:sz w:val="24"/>
-          <w:szCs w:val="24"/>
-        </w:rPr>
+      <w:r>
+        <w:rPr>
+          <w:rFonts w:ascii="Times New Roman" w:hAnsi="Times New Roman" w:cs="Times New Roman"/>
+          <w:sz w:val="24"/>
+          <w:szCs w:val="24"/>
+        </w:rPr>
+        <w:lastRenderedPageBreak/>
         <w:t>Mapa de navegación</w:t>
       </w:r>
       <w:bookmarkEnd w:id="29"/>
+    </w:p>
+    <w:p>
+      <w:pPr>
+        <w:pStyle w:val="Prrafodelista"/>
+        <w:spacing w:line="360" w:lineRule="auto"/>
+        <w:outlineLvl w:val="1"/>
+        <w:rPr>
+          <w:rFonts w:ascii="Times New Roman" w:hAnsi="Times New Roman" w:cs="Times New Roman"/>
+          <w:sz w:val="24"/>
+          <w:szCs w:val="24"/>
+        </w:rPr>
+      </w:pPr>
     </w:p>
     <w:p>
       <w:pPr>
@@ -25910,6 +26940,304 @@
     </w:lvl>
   </w:abstractNum>
   <w:abstractNum w:abstractNumId="36" w15:restartNumberingAfterBreak="0">
+    <w:nsid w:val="3F752964"/>
+    <w:multiLevelType w:val="multilevel"/>
+    <w:tmpl w:val="19E4C7B8"/>
+    <w:lvl w:ilvl="0">
+      <w:start w:val="1"/>
+      <w:numFmt w:val="bullet"/>
+      <w:lvlText w:val=""/>
+      <w:lvlJc w:val="left"/>
+      <w:pPr>
+        <w:tabs>
+          <w:tab w:val="num" w:pos="720"/>
+        </w:tabs>
+        <w:ind w:left="720" w:hanging="360"/>
+      </w:pPr>
+      <w:rPr>
+        <w:rFonts w:ascii="Symbol" w:hAnsi="Symbol" w:hint="default"/>
+        <w:sz w:val="20"/>
+      </w:rPr>
+    </w:lvl>
+    <w:lvl w:ilvl="1" w:tentative="1">
+      <w:start w:val="1"/>
+      <w:numFmt w:val="bullet"/>
+      <w:lvlText w:val="o"/>
+      <w:lvlJc w:val="left"/>
+      <w:pPr>
+        <w:tabs>
+          <w:tab w:val="num" w:pos="1440"/>
+        </w:tabs>
+        <w:ind w:left="1440" w:hanging="360"/>
+      </w:pPr>
+      <w:rPr>
+        <w:rFonts w:ascii="Courier New" w:hAnsi="Courier New" w:hint="default"/>
+        <w:sz w:val="20"/>
+      </w:rPr>
+    </w:lvl>
+    <w:lvl w:ilvl="2" w:tentative="1">
+      <w:start w:val="1"/>
+      <w:numFmt w:val="bullet"/>
+      <w:lvlText w:val=""/>
+      <w:lvlJc w:val="left"/>
+      <w:pPr>
+        <w:tabs>
+          <w:tab w:val="num" w:pos="2160"/>
+        </w:tabs>
+        <w:ind w:left="2160" w:hanging="360"/>
+      </w:pPr>
+      <w:rPr>
+        <w:rFonts w:ascii="Wingdings" w:hAnsi="Wingdings" w:hint="default"/>
+        <w:sz w:val="20"/>
+      </w:rPr>
+    </w:lvl>
+    <w:lvl w:ilvl="3" w:tentative="1">
+      <w:start w:val="1"/>
+      <w:numFmt w:val="bullet"/>
+      <w:lvlText w:val=""/>
+      <w:lvlJc w:val="left"/>
+      <w:pPr>
+        <w:tabs>
+          <w:tab w:val="num" w:pos="2880"/>
+        </w:tabs>
+        <w:ind w:left="2880" w:hanging="360"/>
+      </w:pPr>
+      <w:rPr>
+        <w:rFonts w:ascii="Wingdings" w:hAnsi="Wingdings" w:hint="default"/>
+        <w:sz w:val="20"/>
+      </w:rPr>
+    </w:lvl>
+    <w:lvl w:ilvl="4" w:tentative="1">
+      <w:start w:val="1"/>
+      <w:numFmt w:val="bullet"/>
+      <w:lvlText w:val=""/>
+      <w:lvlJc w:val="left"/>
+      <w:pPr>
+        <w:tabs>
+          <w:tab w:val="num" w:pos="3600"/>
+        </w:tabs>
+        <w:ind w:left="3600" w:hanging="360"/>
+      </w:pPr>
+      <w:rPr>
+        <w:rFonts w:ascii="Wingdings" w:hAnsi="Wingdings" w:hint="default"/>
+        <w:sz w:val="20"/>
+      </w:rPr>
+    </w:lvl>
+    <w:lvl w:ilvl="5" w:tentative="1">
+      <w:start w:val="1"/>
+      <w:numFmt w:val="bullet"/>
+      <w:lvlText w:val=""/>
+      <w:lvlJc w:val="left"/>
+      <w:pPr>
+        <w:tabs>
+          <w:tab w:val="num" w:pos="4320"/>
+        </w:tabs>
+        <w:ind w:left="4320" w:hanging="360"/>
+      </w:pPr>
+      <w:rPr>
+        <w:rFonts w:ascii="Wingdings" w:hAnsi="Wingdings" w:hint="default"/>
+        <w:sz w:val="20"/>
+      </w:rPr>
+    </w:lvl>
+    <w:lvl w:ilvl="6" w:tentative="1">
+      <w:start w:val="1"/>
+      <w:numFmt w:val="bullet"/>
+      <w:lvlText w:val=""/>
+      <w:lvlJc w:val="left"/>
+      <w:pPr>
+        <w:tabs>
+          <w:tab w:val="num" w:pos="5040"/>
+        </w:tabs>
+        <w:ind w:left="5040" w:hanging="360"/>
+      </w:pPr>
+      <w:rPr>
+        <w:rFonts w:ascii="Wingdings" w:hAnsi="Wingdings" w:hint="default"/>
+        <w:sz w:val="20"/>
+      </w:rPr>
+    </w:lvl>
+    <w:lvl w:ilvl="7" w:tentative="1">
+      <w:start w:val="1"/>
+      <w:numFmt w:val="bullet"/>
+      <w:lvlText w:val=""/>
+      <w:lvlJc w:val="left"/>
+      <w:pPr>
+        <w:tabs>
+          <w:tab w:val="num" w:pos="5760"/>
+        </w:tabs>
+        <w:ind w:left="5760" w:hanging="360"/>
+      </w:pPr>
+      <w:rPr>
+        <w:rFonts w:ascii="Wingdings" w:hAnsi="Wingdings" w:hint="default"/>
+        <w:sz w:val="20"/>
+      </w:rPr>
+    </w:lvl>
+    <w:lvl w:ilvl="8" w:tentative="1">
+      <w:start w:val="1"/>
+      <w:numFmt w:val="bullet"/>
+      <w:lvlText w:val=""/>
+      <w:lvlJc w:val="left"/>
+      <w:pPr>
+        <w:tabs>
+          <w:tab w:val="num" w:pos="6480"/>
+        </w:tabs>
+        <w:ind w:left="6480" w:hanging="360"/>
+      </w:pPr>
+      <w:rPr>
+        <w:rFonts w:ascii="Wingdings" w:hAnsi="Wingdings" w:hint="default"/>
+        <w:sz w:val="20"/>
+      </w:rPr>
+    </w:lvl>
+  </w:abstractNum>
+  <w:abstractNum w:abstractNumId="37" w15:restartNumberingAfterBreak="0">
+    <w:nsid w:val="411504AF"/>
+    <w:multiLevelType w:val="multilevel"/>
+    <w:tmpl w:val="D8804200"/>
+    <w:lvl w:ilvl="0">
+      <w:start w:val="1"/>
+      <w:numFmt w:val="bullet"/>
+      <w:lvlText w:val=""/>
+      <w:lvlJc w:val="left"/>
+      <w:pPr>
+        <w:tabs>
+          <w:tab w:val="num" w:pos="720"/>
+        </w:tabs>
+        <w:ind w:left="720" w:hanging="360"/>
+      </w:pPr>
+      <w:rPr>
+        <w:rFonts w:ascii="Symbol" w:hAnsi="Symbol" w:hint="default"/>
+        <w:sz w:val="20"/>
+      </w:rPr>
+    </w:lvl>
+    <w:lvl w:ilvl="1" w:tentative="1">
+      <w:start w:val="1"/>
+      <w:numFmt w:val="bullet"/>
+      <w:lvlText w:val="o"/>
+      <w:lvlJc w:val="left"/>
+      <w:pPr>
+        <w:tabs>
+          <w:tab w:val="num" w:pos="1440"/>
+        </w:tabs>
+        <w:ind w:left="1440" w:hanging="360"/>
+      </w:pPr>
+      <w:rPr>
+        <w:rFonts w:ascii="Courier New" w:hAnsi="Courier New" w:hint="default"/>
+        <w:sz w:val="20"/>
+      </w:rPr>
+    </w:lvl>
+    <w:lvl w:ilvl="2" w:tentative="1">
+      <w:start w:val="1"/>
+      <w:numFmt w:val="bullet"/>
+      <w:lvlText w:val=""/>
+      <w:lvlJc w:val="left"/>
+      <w:pPr>
+        <w:tabs>
+          <w:tab w:val="num" w:pos="2160"/>
+        </w:tabs>
+        <w:ind w:left="2160" w:hanging="360"/>
+      </w:pPr>
+      <w:rPr>
+        <w:rFonts w:ascii="Wingdings" w:hAnsi="Wingdings" w:hint="default"/>
+        <w:sz w:val="20"/>
+      </w:rPr>
+    </w:lvl>
+    <w:lvl w:ilvl="3" w:tentative="1">
+      <w:start w:val="1"/>
+      <w:numFmt w:val="bullet"/>
+      <w:lvlText w:val=""/>
+      <w:lvlJc w:val="left"/>
+      <w:pPr>
+        <w:tabs>
+          <w:tab w:val="num" w:pos="2880"/>
+        </w:tabs>
+        <w:ind w:left="2880" w:hanging="360"/>
+      </w:pPr>
+      <w:rPr>
+        <w:rFonts w:ascii="Wingdings" w:hAnsi="Wingdings" w:hint="default"/>
+        <w:sz w:val="20"/>
+      </w:rPr>
+    </w:lvl>
+    <w:lvl w:ilvl="4" w:tentative="1">
+      <w:start w:val="1"/>
+      <w:numFmt w:val="bullet"/>
+      <w:lvlText w:val=""/>
+      <w:lvlJc w:val="left"/>
+      <w:pPr>
+        <w:tabs>
+          <w:tab w:val="num" w:pos="3600"/>
+        </w:tabs>
+        <w:ind w:left="3600" w:hanging="360"/>
+      </w:pPr>
+      <w:rPr>
+        <w:rFonts w:ascii="Wingdings" w:hAnsi="Wingdings" w:hint="default"/>
+        <w:sz w:val="20"/>
+      </w:rPr>
+    </w:lvl>
+    <w:lvl w:ilvl="5" w:tentative="1">
+      <w:start w:val="1"/>
+      <w:numFmt w:val="bullet"/>
+      <w:lvlText w:val=""/>
+      <w:lvlJc w:val="left"/>
+      <w:pPr>
+        <w:tabs>
+          <w:tab w:val="num" w:pos="4320"/>
+        </w:tabs>
+        <w:ind w:left="4320" w:hanging="360"/>
+      </w:pPr>
+      <w:rPr>
+        <w:rFonts w:ascii="Wingdings" w:hAnsi="Wingdings" w:hint="default"/>
+        <w:sz w:val="20"/>
+      </w:rPr>
+    </w:lvl>
+    <w:lvl w:ilvl="6" w:tentative="1">
+      <w:start w:val="1"/>
+      <w:numFmt w:val="bullet"/>
+      <w:lvlText w:val=""/>
+      <w:lvlJc w:val="left"/>
+      <w:pPr>
+        <w:tabs>
+          <w:tab w:val="num" w:pos="5040"/>
+        </w:tabs>
+        <w:ind w:left="5040" w:hanging="360"/>
+      </w:pPr>
+      <w:rPr>
+        <w:rFonts w:ascii="Wingdings" w:hAnsi="Wingdings" w:hint="default"/>
+        <w:sz w:val="20"/>
+      </w:rPr>
+    </w:lvl>
+    <w:lvl w:ilvl="7" w:tentative="1">
+      <w:start w:val="1"/>
+      <w:numFmt w:val="bullet"/>
+      <w:lvlText w:val=""/>
+      <w:lvlJc w:val="left"/>
+      <w:pPr>
+        <w:tabs>
+          <w:tab w:val="num" w:pos="5760"/>
+        </w:tabs>
+        <w:ind w:left="5760" w:hanging="360"/>
+      </w:pPr>
+      <w:rPr>
+        <w:rFonts w:ascii="Wingdings" w:hAnsi="Wingdings" w:hint="default"/>
+        <w:sz w:val="20"/>
+      </w:rPr>
+    </w:lvl>
+    <w:lvl w:ilvl="8" w:tentative="1">
+      <w:start w:val="1"/>
+      <w:numFmt w:val="bullet"/>
+      <w:lvlText w:val=""/>
+      <w:lvlJc w:val="left"/>
+      <w:pPr>
+        <w:tabs>
+          <w:tab w:val="num" w:pos="6480"/>
+        </w:tabs>
+        <w:ind w:left="6480" w:hanging="360"/>
+      </w:pPr>
+      <w:rPr>
+        <w:rFonts w:ascii="Wingdings" w:hAnsi="Wingdings" w:hint="default"/>
+        <w:sz w:val="20"/>
+      </w:rPr>
+    </w:lvl>
+  </w:abstractNum>
+  <w:abstractNum w:abstractNumId="38" w15:restartNumberingAfterBreak="0">
     <w:nsid w:val="460B66FF"/>
     <w:multiLevelType w:val="multilevel"/>
     <w:tmpl w:val="15666308"/>
@@ -26058,7 +27386,7 @@
       </w:rPr>
     </w:lvl>
   </w:abstractNum>
-  <w:abstractNum w:abstractNumId="37" w15:restartNumberingAfterBreak="0">
+  <w:abstractNum w:abstractNumId="39" w15:restartNumberingAfterBreak="0">
     <w:nsid w:val="46317E2E"/>
     <w:multiLevelType w:val="multilevel"/>
     <w:tmpl w:val="D9A061E6"/>
@@ -26207,7 +27535,7 @@
       </w:rPr>
     </w:lvl>
   </w:abstractNum>
-  <w:abstractNum w:abstractNumId="38" w15:restartNumberingAfterBreak="0">
+  <w:abstractNum w:abstractNumId="40" w15:restartNumberingAfterBreak="0">
     <w:nsid w:val="48C91893"/>
     <w:multiLevelType w:val="multilevel"/>
     <w:tmpl w:val="CFC2C428"/>
@@ -26356,7 +27684,7 @@
       </w:rPr>
     </w:lvl>
   </w:abstractNum>
-  <w:abstractNum w:abstractNumId="39" w15:restartNumberingAfterBreak="0">
+  <w:abstractNum w:abstractNumId="41" w15:restartNumberingAfterBreak="0">
     <w:nsid w:val="4BF377D1"/>
     <w:multiLevelType w:val="multilevel"/>
     <w:tmpl w:val="DF12627A"/>
@@ -26505,7 +27833,7 @@
       </w:rPr>
     </w:lvl>
   </w:abstractNum>
-  <w:abstractNum w:abstractNumId="40" w15:restartNumberingAfterBreak="0">
+  <w:abstractNum w:abstractNumId="42" w15:restartNumberingAfterBreak="0">
     <w:nsid w:val="4CAA4FA6"/>
     <w:multiLevelType w:val="hybridMultilevel"/>
     <w:tmpl w:val="713C93CE"/>
@@ -26618,7 +27946,7 @@
       </w:rPr>
     </w:lvl>
   </w:abstractNum>
-  <w:abstractNum w:abstractNumId="41" w15:restartNumberingAfterBreak="0">
+  <w:abstractNum w:abstractNumId="43" w15:restartNumberingAfterBreak="0">
     <w:nsid w:val="4CFE6215"/>
     <w:multiLevelType w:val="hybridMultilevel"/>
     <w:tmpl w:val="01C2E4F6"/>
@@ -26731,7 +28059,7 @@
       </w:rPr>
     </w:lvl>
   </w:abstractNum>
-  <w:abstractNum w:abstractNumId="42" w15:restartNumberingAfterBreak="0">
+  <w:abstractNum w:abstractNumId="44" w15:restartNumberingAfterBreak="0">
     <w:nsid w:val="4D07554A"/>
     <w:multiLevelType w:val="multilevel"/>
     <w:tmpl w:val="84CE6CB0"/>
@@ -26880,7 +28208,7 @@
       </w:rPr>
     </w:lvl>
   </w:abstractNum>
-  <w:abstractNum w:abstractNumId="43" w15:restartNumberingAfterBreak="0">
+  <w:abstractNum w:abstractNumId="45" w15:restartNumberingAfterBreak="0">
     <w:nsid w:val="4D6261B5"/>
     <w:multiLevelType w:val="multilevel"/>
     <w:tmpl w:val="5D96CC82"/>
@@ -27029,7 +28357,7 @@
       </w:rPr>
     </w:lvl>
   </w:abstractNum>
-  <w:abstractNum w:abstractNumId="44" w15:restartNumberingAfterBreak="0">
+  <w:abstractNum w:abstractNumId="46" w15:restartNumberingAfterBreak="0">
     <w:nsid w:val="4EF26433"/>
     <w:multiLevelType w:val="multilevel"/>
     <w:tmpl w:val="9BCC5A9C"/>
@@ -27178,7 +28506,7 @@
       </w:rPr>
     </w:lvl>
   </w:abstractNum>
-  <w:abstractNum w:abstractNumId="45" w15:restartNumberingAfterBreak="0">
+  <w:abstractNum w:abstractNumId="47" w15:restartNumberingAfterBreak="0">
     <w:nsid w:val="50EB0583"/>
     <w:multiLevelType w:val="hybridMultilevel"/>
     <w:tmpl w:val="6418817A"/>
@@ -27291,7 +28619,156 @@
       </w:rPr>
     </w:lvl>
   </w:abstractNum>
-  <w:abstractNum w:abstractNumId="46" w15:restartNumberingAfterBreak="0">
+  <w:abstractNum w:abstractNumId="48" w15:restartNumberingAfterBreak="0">
+    <w:nsid w:val="5347208A"/>
+    <w:multiLevelType w:val="multilevel"/>
+    <w:tmpl w:val="ECE0E9F4"/>
+    <w:lvl w:ilvl="0">
+      <w:start w:val="1"/>
+      <w:numFmt w:val="bullet"/>
+      <w:lvlText w:val=""/>
+      <w:lvlJc w:val="left"/>
+      <w:pPr>
+        <w:tabs>
+          <w:tab w:val="num" w:pos="720"/>
+        </w:tabs>
+        <w:ind w:left="720" w:hanging="360"/>
+      </w:pPr>
+      <w:rPr>
+        <w:rFonts w:ascii="Symbol" w:hAnsi="Symbol" w:hint="default"/>
+        <w:sz w:val="20"/>
+      </w:rPr>
+    </w:lvl>
+    <w:lvl w:ilvl="1" w:tentative="1">
+      <w:start w:val="1"/>
+      <w:numFmt w:val="bullet"/>
+      <w:lvlText w:val="o"/>
+      <w:lvlJc w:val="left"/>
+      <w:pPr>
+        <w:tabs>
+          <w:tab w:val="num" w:pos="1440"/>
+        </w:tabs>
+        <w:ind w:left="1440" w:hanging="360"/>
+      </w:pPr>
+      <w:rPr>
+        <w:rFonts w:ascii="Courier New" w:hAnsi="Courier New" w:hint="default"/>
+        <w:sz w:val="20"/>
+      </w:rPr>
+    </w:lvl>
+    <w:lvl w:ilvl="2" w:tentative="1">
+      <w:start w:val="1"/>
+      <w:numFmt w:val="bullet"/>
+      <w:lvlText w:val=""/>
+      <w:lvlJc w:val="left"/>
+      <w:pPr>
+        <w:tabs>
+          <w:tab w:val="num" w:pos="2160"/>
+        </w:tabs>
+        <w:ind w:left="2160" w:hanging="360"/>
+      </w:pPr>
+      <w:rPr>
+        <w:rFonts w:ascii="Wingdings" w:hAnsi="Wingdings" w:hint="default"/>
+        <w:sz w:val="20"/>
+      </w:rPr>
+    </w:lvl>
+    <w:lvl w:ilvl="3" w:tentative="1">
+      <w:start w:val="1"/>
+      <w:numFmt w:val="bullet"/>
+      <w:lvlText w:val=""/>
+      <w:lvlJc w:val="left"/>
+      <w:pPr>
+        <w:tabs>
+          <w:tab w:val="num" w:pos="2880"/>
+        </w:tabs>
+        <w:ind w:left="2880" w:hanging="360"/>
+      </w:pPr>
+      <w:rPr>
+        <w:rFonts w:ascii="Wingdings" w:hAnsi="Wingdings" w:hint="default"/>
+        <w:sz w:val="20"/>
+      </w:rPr>
+    </w:lvl>
+    <w:lvl w:ilvl="4" w:tentative="1">
+      <w:start w:val="1"/>
+      <w:numFmt w:val="bullet"/>
+      <w:lvlText w:val=""/>
+      <w:lvlJc w:val="left"/>
+      <w:pPr>
+        <w:tabs>
+          <w:tab w:val="num" w:pos="3600"/>
+        </w:tabs>
+        <w:ind w:left="3600" w:hanging="360"/>
+      </w:pPr>
+      <w:rPr>
+        <w:rFonts w:ascii="Wingdings" w:hAnsi="Wingdings" w:hint="default"/>
+        <w:sz w:val="20"/>
+      </w:rPr>
+    </w:lvl>
+    <w:lvl w:ilvl="5" w:tentative="1">
+      <w:start w:val="1"/>
+      <w:numFmt w:val="bullet"/>
+      <w:lvlText w:val=""/>
+      <w:lvlJc w:val="left"/>
+      <w:pPr>
+        <w:tabs>
+          <w:tab w:val="num" w:pos="4320"/>
+        </w:tabs>
+        <w:ind w:left="4320" w:hanging="360"/>
+      </w:pPr>
+      <w:rPr>
+        <w:rFonts w:ascii="Wingdings" w:hAnsi="Wingdings" w:hint="default"/>
+        <w:sz w:val="20"/>
+      </w:rPr>
+    </w:lvl>
+    <w:lvl w:ilvl="6" w:tentative="1">
+      <w:start w:val="1"/>
+      <w:numFmt w:val="bullet"/>
+      <w:lvlText w:val=""/>
+      <w:lvlJc w:val="left"/>
+      <w:pPr>
+        <w:tabs>
+          <w:tab w:val="num" w:pos="5040"/>
+        </w:tabs>
+        <w:ind w:left="5040" w:hanging="360"/>
+      </w:pPr>
+      <w:rPr>
+        <w:rFonts w:ascii="Wingdings" w:hAnsi="Wingdings" w:hint="default"/>
+        <w:sz w:val="20"/>
+      </w:rPr>
+    </w:lvl>
+    <w:lvl w:ilvl="7" w:tentative="1">
+      <w:start w:val="1"/>
+      <w:numFmt w:val="bullet"/>
+      <w:lvlText w:val=""/>
+      <w:lvlJc w:val="left"/>
+      <w:pPr>
+        <w:tabs>
+          <w:tab w:val="num" w:pos="5760"/>
+        </w:tabs>
+        <w:ind w:left="5760" w:hanging="360"/>
+      </w:pPr>
+      <w:rPr>
+        <w:rFonts w:ascii="Wingdings" w:hAnsi="Wingdings" w:hint="default"/>
+        <w:sz w:val="20"/>
+      </w:rPr>
+    </w:lvl>
+    <w:lvl w:ilvl="8" w:tentative="1">
+      <w:start w:val="1"/>
+      <w:numFmt w:val="bullet"/>
+      <w:lvlText w:val=""/>
+      <w:lvlJc w:val="left"/>
+      <w:pPr>
+        <w:tabs>
+          <w:tab w:val="num" w:pos="6480"/>
+        </w:tabs>
+        <w:ind w:left="6480" w:hanging="360"/>
+      </w:pPr>
+      <w:rPr>
+        <w:rFonts w:ascii="Wingdings" w:hAnsi="Wingdings" w:hint="default"/>
+        <w:sz w:val="20"/>
+      </w:rPr>
+    </w:lvl>
+  </w:abstractNum>
+  <w:abstractNum w:abstractNumId="49" w15:restartNumberingAfterBreak="0">
     <w:nsid w:val="548C4A5D"/>
     <w:multiLevelType w:val="multilevel"/>
     <w:tmpl w:val="2EE44308"/>
@@ -27440,7 +28917,7 @@
       </w:rPr>
     </w:lvl>
   </w:abstractNum>
-  <w:abstractNum w:abstractNumId="47" w15:restartNumberingAfterBreak="0">
+  <w:abstractNum w:abstractNumId="50" w15:restartNumberingAfterBreak="0">
     <w:nsid w:val="579116C1"/>
     <w:multiLevelType w:val="multilevel"/>
     <w:tmpl w:val="4456EF00"/>
@@ -27589,7 +29066,7 @@
       </w:rPr>
     </w:lvl>
   </w:abstractNum>
-  <w:abstractNum w:abstractNumId="48" w15:restartNumberingAfterBreak="0">
+  <w:abstractNum w:abstractNumId="51" w15:restartNumberingAfterBreak="0">
     <w:nsid w:val="5DF12676"/>
     <w:multiLevelType w:val="multilevel"/>
     <w:tmpl w:val="6EFAC57C"/>
@@ -27738,7 +29215,156 @@
       </w:rPr>
     </w:lvl>
   </w:abstractNum>
-  <w:abstractNum w:abstractNumId="49" w15:restartNumberingAfterBreak="0">
+  <w:abstractNum w:abstractNumId="52" w15:restartNumberingAfterBreak="0">
+    <w:nsid w:val="5E082FE4"/>
+    <w:multiLevelType w:val="multilevel"/>
+    <w:tmpl w:val="E580FF48"/>
+    <w:lvl w:ilvl="0">
+      <w:start w:val="1"/>
+      <w:numFmt w:val="bullet"/>
+      <w:lvlText w:val=""/>
+      <w:lvlJc w:val="left"/>
+      <w:pPr>
+        <w:tabs>
+          <w:tab w:val="num" w:pos="720"/>
+        </w:tabs>
+        <w:ind w:left="720" w:hanging="360"/>
+      </w:pPr>
+      <w:rPr>
+        <w:rFonts w:ascii="Symbol" w:hAnsi="Symbol" w:hint="default"/>
+        <w:sz w:val="20"/>
+      </w:rPr>
+    </w:lvl>
+    <w:lvl w:ilvl="1" w:tentative="1">
+      <w:start w:val="1"/>
+      <w:numFmt w:val="bullet"/>
+      <w:lvlText w:val="o"/>
+      <w:lvlJc w:val="left"/>
+      <w:pPr>
+        <w:tabs>
+          <w:tab w:val="num" w:pos="1440"/>
+        </w:tabs>
+        <w:ind w:left="1440" w:hanging="360"/>
+      </w:pPr>
+      <w:rPr>
+        <w:rFonts w:ascii="Courier New" w:hAnsi="Courier New" w:hint="default"/>
+        <w:sz w:val="20"/>
+      </w:rPr>
+    </w:lvl>
+    <w:lvl w:ilvl="2" w:tentative="1">
+      <w:start w:val="1"/>
+      <w:numFmt w:val="bullet"/>
+      <w:lvlText w:val=""/>
+      <w:lvlJc w:val="left"/>
+      <w:pPr>
+        <w:tabs>
+          <w:tab w:val="num" w:pos="2160"/>
+        </w:tabs>
+        <w:ind w:left="2160" w:hanging="360"/>
+      </w:pPr>
+      <w:rPr>
+        <w:rFonts w:ascii="Wingdings" w:hAnsi="Wingdings" w:hint="default"/>
+        <w:sz w:val="20"/>
+      </w:rPr>
+    </w:lvl>
+    <w:lvl w:ilvl="3" w:tentative="1">
+      <w:start w:val="1"/>
+      <w:numFmt w:val="bullet"/>
+      <w:lvlText w:val=""/>
+      <w:lvlJc w:val="left"/>
+      <w:pPr>
+        <w:tabs>
+          <w:tab w:val="num" w:pos="2880"/>
+        </w:tabs>
+        <w:ind w:left="2880" w:hanging="360"/>
+      </w:pPr>
+      <w:rPr>
+        <w:rFonts w:ascii="Wingdings" w:hAnsi="Wingdings" w:hint="default"/>
+        <w:sz w:val="20"/>
+      </w:rPr>
+    </w:lvl>
+    <w:lvl w:ilvl="4" w:tentative="1">
+      <w:start w:val="1"/>
+      <w:numFmt w:val="bullet"/>
+      <w:lvlText w:val=""/>
+      <w:lvlJc w:val="left"/>
+      <w:pPr>
+        <w:tabs>
+          <w:tab w:val="num" w:pos="3600"/>
+        </w:tabs>
+        <w:ind w:left="3600" w:hanging="360"/>
+      </w:pPr>
+      <w:rPr>
+        <w:rFonts w:ascii="Wingdings" w:hAnsi="Wingdings" w:hint="default"/>
+        <w:sz w:val="20"/>
+      </w:rPr>
+    </w:lvl>
+    <w:lvl w:ilvl="5" w:tentative="1">
+      <w:start w:val="1"/>
+      <w:numFmt w:val="bullet"/>
+      <w:lvlText w:val=""/>
+      <w:lvlJc w:val="left"/>
+      <w:pPr>
+        <w:tabs>
+          <w:tab w:val="num" w:pos="4320"/>
+        </w:tabs>
+        <w:ind w:left="4320" w:hanging="360"/>
+      </w:pPr>
+      <w:rPr>
+        <w:rFonts w:ascii="Wingdings" w:hAnsi="Wingdings" w:hint="default"/>
+        <w:sz w:val="20"/>
+      </w:rPr>
+    </w:lvl>
+    <w:lvl w:ilvl="6" w:tentative="1">
+      <w:start w:val="1"/>
+      <w:numFmt w:val="bullet"/>
+      <w:lvlText w:val=""/>
+      <w:lvlJc w:val="left"/>
+      <w:pPr>
+        <w:tabs>
+          <w:tab w:val="num" w:pos="5040"/>
+        </w:tabs>
+        <w:ind w:left="5040" w:hanging="360"/>
+      </w:pPr>
+      <w:rPr>
+        <w:rFonts w:ascii="Wingdings" w:hAnsi="Wingdings" w:hint="default"/>
+        <w:sz w:val="20"/>
+      </w:rPr>
+    </w:lvl>
+    <w:lvl w:ilvl="7" w:tentative="1">
+      <w:start w:val="1"/>
+      <w:numFmt w:val="bullet"/>
+      <w:lvlText w:val=""/>
+      <w:lvlJc w:val="left"/>
+      <w:pPr>
+        <w:tabs>
+          <w:tab w:val="num" w:pos="5760"/>
+        </w:tabs>
+        <w:ind w:left="5760" w:hanging="360"/>
+      </w:pPr>
+      <w:rPr>
+        <w:rFonts w:ascii="Wingdings" w:hAnsi="Wingdings" w:hint="default"/>
+        <w:sz w:val="20"/>
+      </w:rPr>
+    </w:lvl>
+    <w:lvl w:ilvl="8" w:tentative="1">
+      <w:start w:val="1"/>
+      <w:numFmt w:val="bullet"/>
+      <w:lvlText w:val=""/>
+      <w:lvlJc w:val="left"/>
+      <w:pPr>
+        <w:tabs>
+          <w:tab w:val="num" w:pos="6480"/>
+        </w:tabs>
+        <w:ind w:left="6480" w:hanging="360"/>
+      </w:pPr>
+      <w:rPr>
+        <w:rFonts w:ascii="Wingdings" w:hAnsi="Wingdings" w:hint="default"/>
+        <w:sz w:val="20"/>
+      </w:rPr>
+    </w:lvl>
+  </w:abstractNum>
+  <w:abstractNum w:abstractNumId="53" w15:restartNumberingAfterBreak="0">
     <w:nsid w:val="619F6127"/>
     <w:multiLevelType w:val="hybridMultilevel"/>
     <w:tmpl w:val="DE3055E0"/>
@@ -27851,7 +29477,7 @@
       </w:rPr>
     </w:lvl>
   </w:abstractNum>
-  <w:abstractNum w:abstractNumId="50" w15:restartNumberingAfterBreak="0">
+  <w:abstractNum w:abstractNumId="54" w15:restartNumberingAfterBreak="0">
     <w:nsid w:val="6214627D"/>
     <w:multiLevelType w:val="multilevel"/>
     <w:tmpl w:val="50008744"/>
@@ -28000,7 +29626,156 @@
       </w:rPr>
     </w:lvl>
   </w:abstractNum>
-  <w:abstractNum w:abstractNumId="51" w15:restartNumberingAfterBreak="0">
+  <w:abstractNum w:abstractNumId="55" w15:restartNumberingAfterBreak="0">
+    <w:nsid w:val="641A7B00"/>
+    <w:multiLevelType w:val="multilevel"/>
+    <w:tmpl w:val="E4C85BE8"/>
+    <w:lvl w:ilvl="0">
+      <w:start w:val="1"/>
+      <w:numFmt w:val="bullet"/>
+      <w:lvlText w:val=""/>
+      <w:lvlJc w:val="left"/>
+      <w:pPr>
+        <w:tabs>
+          <w:tab w:val="num" w:pos="720"/>
+        </w:tabs>
+        <w:ind w:left="720" w:hanging="360"/>
+      </w:pPr>
+      <w:rPr>
+        <w:rFonts w:ascii="Symbol" w:hAnsi="Symbol" w:hint="default"/>
+        <w:sz w:val="20"/>
+      </w:rPr>
+    </w:lvl>
+    <w:lvl w:ilvl="1" w:tentative="1">
+      <w:start w:val="1"/>
+      <w:numFmt w:val="bullet"/>
+      <w:lvlText w:val="o"/>
+      <w:lvlJc w:val="left"/>
+      <w:pPr>
+        <w:tabs>
+          <w:tab w:val="num" w:pos="1440"/>
+        </w:tabs>
+        <w:ind w:left="1440" w:hanging="360"/>
+      </w:pPr>
+      <w:rPr>
+        <w:rFonts w:ascii="Courier New" w:hAnsi="Courier New" w:hint="default"/>
+        <w:sz w:val="20"/>
+      </w:rPr>
+    </w:lvl>
+    <w:lvl w:ilvl="2" w:tentative="1">
+      <w:start w:val="1"/>
+      <w:numFmt w:val="bullet"/>
+      <w:lvlText w:val=""/>
+      <w:lvlJc w:val="left"/>
+      <w:pPr>
+        <w:tabs>
+          <w:tab w:val="num" w:pos="2160"/>
+        </w:tabs>
+        <w:ind w:left="2160" w:hanging="360"/>
+      </w:pPr>
+      <w:rPr>
+        <w:rFonts w:ascii="Wingdings" w:hAnsi="Wingdings" w:hint="default"/>
+        <w:sz w:val="20"/>
+      </w:rPr>
+    </w:lvl>
+    <w:lvl w:ilvl="3" w:tentative="1">
+      <w:start w:val="1"/>
+      <w:numFmt w:val="bullet"/>
+      <w:lvlText w:val=""/>
+      <w:lvlJc w:val="left"/>
+      <w:pPr>
+        <w:tabs>
+          <w:tab w:val="num" w:pos="2880"/>
+        </w:tabs>
+        <w:ind w:left="2880" w:hanging="360"/>
+      </w:pPr>
+      <w:rPr>
+        <w:rFonts w:ascii="Wingdings" w:hAnsi="Wingdings" w:hint="default"/>
+        <w:sz w:val="20"/>
+      </w:rPr>
+    </w:lvl>
+    <w:lvl w:ilvl="4" w:tentative="1">
+      <w:start w:val="1"/>
+      <w:numFmt w:val="bullet"/>
+      <w:lvlText w:val=""/>
+      <w:lvlJc w:val="left"/>
+      <w:pPr>
+        <w:tabs>
+          <w:tab w:val="num" w:pos="3600"/>
+        </w:tabs>
+        <w:ind w:left="3600" w:hanging="360"/>
+      </w:pPr>
+      <w:rPr>
+        <w:rFonts w:ascii="Wingdings" w:hAnsi="Wingdings" w:hint="default"/>
+        <w:sz w:val="20"/>
+      </w:rPr>
+    </w:lvl>
+    <w:lvl w:ilvl="5" w:tentative="1">
+      <w:start w:val="1"/>
+      <w:numFmt w:val="bullet"/>
+      <w:lvlText w:val=""/>
+      <w:lvlJc w:val="left"/>
+      <w:pPr>
+        <w:tabs>
+          <w:tab w:val="num" w:pos="4320"/>
+        </w:tabs>
+        <w:ind w:left="4320" w:hanging="360"/>
+      </w:pPr>
+      <w:rPr>
+        <w:rFonts w:ascii="Wingdings" w:hAnsi="Wingdings" w:hint="default"/>
+        <w:sz w:val="20"/>
+      </w:rPr>
+    </w:lvl>
+    <w:lvl w:ilvl="6" w:tentative="1">
+      <w:start w:val="1"/>
+      <w:numFmt w:val="bullet"/>
+      <w:lvlText w:val=""/>
+      <w:lvlJc w:val="left"/>
+      <w:pPr>
+        <w:tabs>
+          <w:tab w:val="num" w:pos="5040"/>
+        </w:tabs>
+        <w:ind w:left="5040" w:hanging="360"/>
+      </w:pPr>
+      <w:rPr>
+        <w:rFonts w:ascii="Wingdings" w:hAnsi="Wingdings" w:hint="default"/>
+        <w:sz w:val="20"/>
+      </w:rPr>
+    </w:lvl>
+    <w:lvl w:ilvl="7" w:tentative="1">
+      <w:start w:val="1"/>
+      <w:numFmt w:val="bullet"/>
+      <w:lvlText w:val=""/>
+      <w:lvlJc w:val="left"/>
+      <w:pPr>
+        <w:tabs>
+          <w:tab w:val="num" w:pos="5760"/>
+        </w:tabs>
+        <w:ind w:left="5760" w:hanging="360"/>
+      </w:pPr>
+      <w:rPr>
+        <w:rFonts w:ascii="Wingdings" w:hAnsi="Wingdings" w:hint="default"/>
+        <w:sz w:val="20"/>
+      </w:rPr>
+    </w:lvl>
+    <w:lvl w:ilvl="8" w:tentative="1">
+      <w:start w:val="1"/>
+      <w:numFmt w:val="bullet"/>
+      <w:lvlText w:val=""/>
+      <w:lvlJc w:val="left"/>
+      <w:pPr>
+        <w:tabs>
+          <w:tab w:val="num" w:pos="6480"/>
+        </w:tabs>
+        <w:ind w:left="6480" w:hanging="360"/>
+      </w:pPr>
+      <w:rPr>
+        <w:rFonts w:ascii="Wingdings" w:hAnsi="Wingdings" w:hint="default"/>
+        <w:sz w:val="20"/>
+      </w:rPr>
+    </w:lvl>
+  </w:abstractNum>
+  <w:abstractNum w:abstractNumId="56" w15:restartNumberingAfterBreak="0">
     <w:nsid w:val="68927023"/>
     <w:multiLevelType w:val="multilevel"/>
     <w:tmpl w:val="95C29862"/>
@@ -28149,7 +29924,7 @@
       </w:rPr>
     </w:lvl>
   </w:abstractNum>
-  <w:abstractNum w:abstractNumId="52" w15:restartNumberingAfterBreak="0">
+  <w:abstractNum w:abstractNumId="57" w15:restartNumberingAfterBreak="0">
     <w:nsid w:val="69110701"/>
     <w:multiLevelType w:val="multilevel"/>
     <w:tmpl w:val="BD18C42E"/>
@@ -28298,7 +30073,7 @@
       </w:rPr>
     </w:lvl>
   </w:abstractNum>
-  <w:abstractNum w:abstractNumId="53" w15:restartNumberingAfterBreak="0">
+  <w:abstractNum w:abstractNumId="58" w15:restartNumberingAfterBreak="0">
     <w:nsid w:val="6D773D32"/>
     <w:multiLevelType w:val="multilevel"/>
     <w:tmpl w:val="B7B668E4"/>
@@ -28447,7 +30222,7 @@
       </w:rPr>
     </w:lvl>
   </w:abstractNum>
-  <w:abstractNum w:abstractNumId="54" w15:restartNumberingAfterBreak="0">
+  <w:abstractNum w:abstractNumId="59" w15:restartNumberingAfterBreak="0">
     <w:nsid w:val="6E876D7B"/>
     <w:multiLevelType w:val="multilevel"/>
     <w:tmpl w:val="BE2E5F62"/>
@@ -28596,7 +30371,269 @@
       </w:rPr>
     </w:lvl>
   </w:abstractNum>
-  <w:abstractNum w:abstractNumId="55" w15:restartNumberingAfterBreak="0">
+  <w:abstractNum w:abstractNumId="60" w15:restartNumberingAfterBreak="0">
+    <w:nsid w:val="6EF036B9"/>
+    <w:multiLevelType w:val="multilevel"/>
+    <w:tmpl w:val="3816018A"/>
+    <w:lvl w:ilvl="0">
+      <w:start w:val="1"/>
+      <w:numFmt w:val="bullet"/>
+      <w:lvlText w:val=""/>
+      <w:lvlJc w:val="left"/>
+      <w:pPr>
+        <w:tabs>
+          <w:tab w:val="num" w:pos="720"/>
+        </w:tabs>
+        <w:ind w:left="720" w:hanging="360"/>
+      </w:pPr>
+      <w:rPr>
+        <w:rFonts w:ascii="Symbol" w:hAnsi="Symbol" w:hint="default"/>
+        <w:sz w:val="20"/>
+      </w:rPr>
+    </w:lvl>
+    <w:lvl w:ilvl="1" w:tentative="1">
+      <w:start w:val="1"/>
+      <w:numFmt w:val="bullet"/>
+      <w:lvlText w:val="o"/>
+      <w:lvlJc w:val="left"/>
+      <w:pPr>
+        <w:tabs>
+          <w:tab w:val="num" w:pos="1440"/>
+        </w:tabs>
+        <w:ind w:left="1440" w:hanging="360"/>
+      </w:pPr>
+      <w:rPr>
+        <w:rFonts w:ascii="Courier New" w:hAnsi="Courier New" w:hint="default"/>
+        <w:sz w:val="20"/>
+      </w:rPr>
+    </w:lvl>
+    <w:lvl w:ilvl="2" w:tentative="1">
+      <w:start w:val="1"/>
+      <w:numFmt w:val="bullet"/>
+      <w:lvlText w:val=""/>
+      <w:lvlJc w:val="left"/>
+      <w:pPr>
+        <w:tabs>
+          <w:tab w:val="num" w:pos="2160"/>
+        </w:tabs>
+        <w:ind w:left="2160" w:hanging="360"/>
+      </w:pPr>
+      <w:rPr>
+        <w:rFonts w:ascii="Wingdings" w:hAnsi="Wingdings" w:hint="default"/>
+        <w:sz w:val="20"/>
+      </w:rPr>
+    </w:lvl>
+    <w:lvl w:ilvl="3" w:tentative="1">
+      <w:start w:val="1"/>
+      <w:numFmt w:val="bullet"/>
+      <w:lvlText w:val=""/>
+      <w:lvlJc w:val="left"/>
+      <w:pPr>
+        <w:tabs>
+          <w:tab w:val="num" w:pos="2880"/>
+        </w:tabs>
+        <w:ind w:left="2880" w:hanging="360"/>
+      </w:pPr>
+      <w:rPr>
+        <w:rFonts w:ascii="Wingdings" w:hAnsi="Wingdings" w:hint="default"/>
+        <w:sz w:val="20"/>
+      </w:rPr>
+    </w:lvl>
+    <w:lvl w:ilvl="4" w:tentative="1">
+      <w:start w:val="1"/>
+      <w:numFmt w:val="bullet"/>
+      <w:lvlText w:val=""/>
+      <w:lvlJc w:val="left"/>
+      <w:pPr>
+        <w:tabs>
+          <w:tab w:val="num" w:pos="3600"/>
+        </w:tabs>
+        <w:ind w:left="3600" w:hanging="360"/>
+      </w:pPr>
+      <w:rPr>
+        <w:rFonts w:ascii="Wingdings" w:hAnsi="Wingdings" w:hint="default"/>
+        <w:sz w:val="20"/>
+      </w:rPr>
+    </w:lvl>
+    <w:lvl w:ilvl="5" w:tentative="1">
+      <w:start w:val="1"/>
+      <w:numFmt w:val="bullet"/>
+      <w:lvlText w:val=""/>
+      <w:lvlJc w:val="left"/>
+      <w:pPr>
+        <w:tabs>
+          <w:tab w:val="num" w:pos="4320"/>
+        </w:tabs>
+        <w:ind w:left="4320" w:hanging="360"/>
+      </w:pPr>
+      <w:rPr>
+        <w:rFonts w:ascii="Wingdings" w:hAnsi="Wingdings" w:hint="default"/>
+        <w:sz w:val="20"/>
+      </w:rPr>
+    </w:lvl>
+    <w:lvl w:ilvl="6" w:tentative="1">
+      <w:start w:val="1"/>
+      <w:numFmt w:val="bullet"/>
+      <w:lvlText w:val=""/>
+      <w:lvlJc w:val="left"/>
+      <w:pPr>
+        <w:tabs>
+          <w:tab w:val="num" w:pos="5040"/>
+        </w:tabs>
+        <w:ind w:left="5040" w:hanging="360"/>
+      </w:pPr>
+      <w:rPr>
+        <w:rFonts w:ascii="Wingdings" w:hAnsi="Wingdings" w:hint="default"/>
+        <w:sz w:val="20"/>
+      </w:rPr>
+    </w:lvl>
+    <w:lvl w:ilvl="7" w:tentative="1">
+      <w:start w:val="1"/>
+      <w:numFmt w:val="bullet"/>
+      <w:lvlText w:val=""/>
+      <w:lvlJc w:val="left"/>
+      <w:pPr>
+        <w:tabs>
+          <w:tab w:val="num" w:pos="5760"/>
+        </w:tabs>
+        <w:ind w:left="5760" w:hanging="360"/>
+      </w:pPr>
+      <w:rPr>
+        <w:rFonts w:ascii="Wingdings" w:hAnsi="Wingdings" w:hint="default"/>
+        <w:sz w:val="20"/>
+      </w:rPr>
+    </w:lvl>
+    <w:lvl w:ilvl="8" w:tentative="1">
+      <w:start w:val="1"/>
+      <w:numFmt w:val="bullet"/>
+      <w:lvlText w:val=""/>
+      <w:lvlJc w:val="left"/>
+      <w:pPr>
+        <w:tabs>
+          <w:tab w:val="num" w:pos="6480"/>
+        </w:tabs>
+        <w:ind w:left="6480" w:hanging="360"/>
+      </w:pPr>
+      <w:rPr>
+        <w:rFonts w:ascii="Wingdings" w:hAnsi="Wingdings" w:hint="default"/>
+        <w:sz w:val="20"/>
+      </w:rPr>
+    </w:lvl>
+  </w:abstractNum>
+  <w:abstractNum w:abstractNumId="61" w15:restartNumberingAfterBreak="0">
+    <w:nsid w:val="6F2F3653"/>
+    <w:multiLevelType w:val="multilevel"/>
+    <w:tmpl w:val="9EACC5A8"/>
+    <w:lvl w:ilvl="0">
+      <w:start w:val="1"/>
+      <w:numFmt w:val="decimal"/>
+      <w:lvlText w:val="%1."/>
+      <w:lvlJc w:val="left"/>
+      <w:pPr>
+        <w:tabs>
+          <w:tab w:val="num" w:pos="720"/>
+        </w:tabs>
+        <w:ind w:left="720" w:hanging="360"/>
+      </w:pPr>
+    </w:lvl>
+    <w:lvl w:ilvl="1" w:tentative="1">
+      <w:start w:val="1"/>
+      <w:numFmt w:val="decimal"/>
+      <w:lvlText w:val="%2."/>
+      <w:lvlJc w:val="left"/>
+      <w:pPr>
+        <w:tabs>
+          <w:tab w:val="num" w:pos="1440"/>
+        </w:tabs>
+        <w:ind w:left="1440" w:hanging="360"/>
+      </w:pPr>
+    </w:lvl>
+    <w:lvl w:ilvl="2" w:tentative="1">
+      <w:start w:val="1"/>
+      <w:numFmt w:val="decimal"/>
+      <w:lvlText w:val="%3."/>
+      <w:lvlJc w:val="left"/>
+      <w:pPr>
+        <w:tabs>
+          <w:tab w:val="num" w:pos="2160"/>
+        </w:tabs>
+        <w:ind w:left="2160" w:hanging="360"/>
+      </w:pPr>
+    </w:lvl>
+    <w:lvl w:ilvl="3" w:tentative="1">
+      <w:start w:val="1"/>
+      <w:numFmt w:val="decimal"/>
+      <w:lvlText w:val="%4."/>
+      <w:lvlJc w:val="left"/>
+      <w:pPr>
+        <w:tabs>
+          <w:tab w:val="num" w:pos="2880"/>
+        </w:tabs>
+        <w:ind w:left="2880" w:hanging="360"/>
+      </w:pPr>
+    </w:lvl>
+    <w:lvl w:ilvl="4" w:tentative="1">
+      <w:start w:val="1"/>
+      <w:numFmt w:val="decimal"/>
+      <w:lvlText w:val="%5."/>
+      <w:lvlJc w:val="left"/>
+      <w:pPr>
+        <w:tabs>
+          <w:tab w:val="num" w:pos="3600"/>
+        </w:tabs>
+        <w:ind w:left="3600" w:hanging="360"/>
+      </w:pPr>
+    </w:lvl>
+    <w:lvl w:ilvl="5" w:tentative="1">
+      <w:start w:val="1"/>
+      <w:numFmt w:val="decimal"/>
+      <w:lvlText w:val="%6."/>
+      <w:lvlJc w:val="left"/>
+      <w:pPr>
+        <w:tabs>
+          <w:tab w:val="num" w:pos="4320"/>
+        </w:tabs>
+        <w:ind w:left="4320" w:hanging="360"/>
+      </w:pPr>
+    </w:lvl>
+    <w:lvl w:ilvl="6" w:tentative="1">
+      <w:start w:val="1"/>
+      <w:numFmt w:val="decimal"/>
+      <w:lvlText w:val="%7."/>
+      <w:lvlJc w:val="left"/>
+      <w:pPr>
+        <w:tabs>
+          <w:tab w:val="num" w:pos="5040"/>
+        </w:tabs>
+        <w:ind w:left="5040" w:hanging="360"/>
+      </w:pPr>
+    </w:lvl>
+    <w:lvl w:ilvl="7" w:tentative="1">
+      <w:start w:val="1"/>
+      <w:numFmt w:val="decimal"/>
+      <w:lvlText w:val="%8."/>
+      <w:lvlJc w:val="left"/>
+      <w:pPr>
+        <w:tabs>
+          <w:tab w:val="num" w:pos="5760"/>
+        </w:tabs>
+        <w:ind w:left="5760" w:hanging="360"/>
+      </w:pPr>
+    </w:lvl>
+    <w:lvl w:ilvl="8" w:tentative="1">
+      <w:start w:val="1"/>
+      <w:numFmt w:val="decimal"/>
+      <w:lvlText w:val="%9."/>
+      <w:lvlJc w:val="left"/>
+      <w:pPr>
+        <w:tabs>
+          <w:tab w:val="num" w:pos="6480"/>
+        </w:tabs>
+        <w:ind w:left="6480" w:hanging="360"/>
+      </w:pPr>
+    </w:lvl>
+  </w:abstractNum>
+  <w:abstractNum w:abstractNumId="62" w15:restartNumberingAfterBreak="0">
     <w:nsid w:val="769045CD"/>
     <w:multiLevelType w:val="multilevel"/>
     <w:tmpl w:val="EB387CC0"/>
@@ -28741,7 +30778,156 @@
       </w:rPr>
     </w:lvl>
   </w:abstractNum>
-  <w:abstractNum w:abstractNumId="56" w15:restartNumberingAfterBreak="0">
+  <w:abstractNum w:abstractNumId="63" w15:restartNumberingAfterBreak="0">
+    <w:nsid w:val="77CF1F87"/>
+    <w:multiLevelType w:val="multilevel"/>
+    <w:tmpl w:val="5AA257B2"/>
+    <w:lvl w:ilvl="0">
+      <w:start w:val="1"/>
+      <w:numFmt w:val="bullet"/>
+      <w:lvlText w:val=""/>
+      <w:lvlJc w:val="left"/>
+      <w:pPr>
+        <w:tabs>
+          <w:tab w:val="num" w:pos="720"/>
+        </w:tabs>
+        <w:ind w:left="720" w:hanging="360"/>
+      </w:pPr>
+      <w:rPr>
+        <w:rFonts w:ascii="Symbol" w:hAnsi="Symbol" w:hint="default"/>
+        <w:sz w:val="20"/>
+      </w:rPr>
+    </w:lvl>
+    <w:lvl w:ilvl="1" w:tentative="1">
+      <w:start w:val="1"/>
+      <w:numFmt w:val="bullet"/>
+      <w:lvlText w:val="o"/>
+      <w:lvlJc w:val="left"/>
+      <w:pPr>
+        <w:tabs>
+          <w:tab w:val="num" w:pos="1440"/>
+        </w:tabs>
+        <w:ind w:left="1440" w:hanging="360"/>
+      </w:pPr>
+      <w:rPr>
+        <w:rFonts w:ascii="Courier New" w:hAnsi="Courier New" w:hint="default"/>
+        <w:sz w:val="20"/>
+      </w:rPr>
+    </w:lvl>
+    <w:lvl w:ilvl="2" w:tentative="1">
+      <w:start w:val="1"/>
+      <w:numFmt w:val="bullet"/>
+      <w:lvlText w:val=""/>
+      <w:lvlJc w:val="left"/>
+      <w:pPr>
+        <w:tabs>
+          <w:tab w:val="num" w:pos="2160"/>
+        </w:tabs>
+        <w:ind w:left="2160" w:hanging="360"/>
+      </w:pPr>
+      <w:rPr>
+        <w:rFonts w:ascii="Wingdings" w:hAnsi="Wingdings" w:hint="default"/>
+        <w:sz w:val="20"/>
+      </w:rPr>
+    </w:lvl>
+    <w:lvl w:ilvl="3" w:tentative="1">
+      <w:start w:val="1"/>
+      <w:numFmt w:val="bullet"/>
+      <w:lvlText w:val=""/>
+      <w:lvlJc w:val="left"/>
+      <w:pPr>
+        <w:tabs>
+          <w:tab w:val="num" w:pos="2880"/>
+        </w:tabs>
+        <w:ind w:left="2880" w:hanging="360"/>
+      </w:pPr>
+      <w:rPr>
+        <w:rFonts w:ascii="Wingdings" w:hAnsi="Wingdings" w:hint="default"/>
+        <w:sz w:val="20"/>
+      </w:rPr>
+    </w:lvl>
+    <w:lvl w:ilvl="4" w:tentative="1">
+      <w:start w:val="1"/>
+      <w:numFmt w:val="bullet"/>
+      <w:lvlText w:val=""/>
+      <w:lvlJc w:val="left"/>
+      <w:pPr>
+        <w:tabs>
+          <w:tab w:val="num" w:pos="3600"/>
+        </w:tabs>
+        <w:ind w:left="3600" w:hanging="360"/>
+      </w:pPr>
+      <w:rPr>
+        <w:rFonts w:ascii="Wingdings" w:hAnsi="Wingdings" w:hint="default"/>
+        <w:sz w:val="20"/>
+      </w:rPr>
+    </w:lvl>
+    <w:lvl w:ilvl="5" w:tentative="1">
+      <w:start w:val="1"/>
+      <w:numFmt w:val="bullet"/>
+      <w:lvlText w:val=""/>
+      <w:lvlJc w:val="left"/>
+      <w:pPr>
+        <w:tabs>
+          <w:tab w:val="num" w:pos="4320"/>
+        </w:tabs>
+        <w:ind w:left="4320" w:hanging="360"/>
+      </w:pPr>
+      <w:rPr>
+        <w:rFonts w:ascii="Wingdings" w:hAnsi="Wingdings" w:hint="default"/>
+        <w:sz w:val="20"/>
+      </w:rPr>
+    </w:lvl>
+    <w:lvl w:ilvl="6" w:tentative="1">
+      <w:start w:val="1"/>
+      <w:numFmt w:val="bullet"/>
+      <w:lvlText w:val=""/>
+      <w:lvlJc w:val="left"/>
+      <w:pPr>
+        <w:tabs>
+          <w:tab w:val="num" w:pos="5040"/>
+        </w:tabs>
+        <w:ind w:left="5040" w:hanging="360"/>
+      </w:pPr>
+      <w:rPr>
+        <w:rFonts w:ascii="Wingdings" w:hAnsi="Wingdings" w:hint="default"/>
+        <w:sz w:val="20"/>
+      </w:rPr>
+    </w:lvl>
+    <w:lvl w:ilvl="7" w:tentative="1">
+      <w:start w:val="1"/>
+      <w:numFmt w:val="bullet"/>
+      <w:lvlText w:val=""/>
+      <w:lvlJc w:val="left"/>
+      <w:pPr>
+        <w:tabs>
+          <w:tab w:val="num" w:pos="5760"/>
+        </w:tabs>
+        <w:ind w:left="5760" w:hanging="360"/>
+      </w:pPr>
+      <w:rPr>
+        <w:rFonts w:ascii="Wingdings" w:hAnsi="Wingdings" w:hint="default"/>
+        <w:sz w:val="20"/>
+      </w:rPr>
+    </w:lvl>
+    <w:lvl w:ilvl="8" w:tentative="1">
+      <w:start w:val="1"/>
+      <w:numFmt w:val="bullet"/>
+      <w:lvlText w:val=""/>
+      <w:lvlJc w:val="left"/>
+      <w:pPr>
+        <w:tabs>
+          <w:tab w:val="num" w:pos="6480"/>
+        </w:tabs>
+        <w:ind w:left="6480" w:hanging="360"/>
+      </w:pPr>
+      <w:rPr>
+        <w:rFonts w:ascii="Wingdings" w:hAnsi="Wingdings" w:hint="default"/>
+        <w:sz w:val="20"/>
+      </w:rPr>
+    </w:lvl>
+  </w:abstractNum>
+  <w:abstractNum w:abstractNumId="64" w15:restartNumberingAfterBreak="0">
     <w:nsid w:val="79C4373D"/>
     <w:multiLevelType w:val="multilevel"/>
     <w:tmpl w:val="C1347D70"/>
@@ -28890,7 +31076,7 @@
       </w:rPr>
     </w:lvl>
   </w:abstractNum>
-  <w:abstractNum w:abstractNumId="57" w15:restartNumberingAfterBreak="0">
+  <w:abstractNum w:abstractNumId="65" w15:restartNumberingAfterBreak="0">
     <w:nsid w:val="7D964873"/>
     <w:multiLevelType w:val="multilevel"/>
     <w:tmpl w:val="65E0B6C4"/>
@@ -29039,7 +31225,7 @@
       </w:rPr>
     </w:lvl>
   </w:abstractNum>
-  <w:abstractNum w:abstractNumId="58" w15:restartNumberingAfterBreak="0">
+  <w:abstractNum w:abstractNumId="66" w15:restartNumberingAfterBreak="0">
     <w:nsid w:val="7E607724"/>
     <w:multiLevelType w:val="multilevel"/>
     <w:tmpl w:val="F676D8E8"/>
@@ -29189,10 +31375,10 @@
     </w:lvl>
   </w:abstractNum>
   <w:num w:numId="1" w16cid:durableId="689917423">
-    <w:abstractNumId w:val="40"/>
+    <w:abstractNumId w:val="42"/>
   </w:num>
   <w:num w:numId="2" w16cid:durableId="39136085">
-    <w:abstractNumId w:val="49"/>
+    <w:abstractNumId w:val="53"/>
   </w:num>
   <w:num w:numId="3" w16cid:durableId="82264952">
     <w:abstractNumId w:val="15"/>
@@ -29204,13 +31390,13 @@
     <w:abstractNumId w:val="11"/>
   </w:num>
   <w:num w:numId="6" w16cid:durableId="289434203">
-    <w:abstractNumId w:val="45"/>
+    <w:abstractNumId w:val="47"/>
   </w:num>
   <w:num w:numId="7" w16cid:durableId="2086489816">
     <w:abstractNumId w:val="17"/>
   </w:num>
   <w:num w:numId="8" w16cid:durableId="1890845863">
-    <w:abstractNumId w:val="41"/>
+    <w:abstractNumId w:val="43"/>
   </w:num>
   <w:num w:numId="9" w16cid:durableId="617758769">
     <w:abstractNumId w:val="27"/>
@@ -29219,7 +31405,7 @@
     <w:abstractNumId w:val="1"/>
   </w:num>
   <w:num w:numId="11" w16cid:durableId="783499186">
-    <w:abstractNumId w:val="55"/>
+    <w:abstractNumId w:val="62"/>
   </w:num>
   <w:num w:numId="12" w16cid:durableId="1939292224">
     <w:abstractNumId w:val="6"/>
@@ -29231,7 +31417,7 @@
     <w:abstractNumId w:val="18"/>
   </w:num>
   <w:num w:numId="15" w16cid:durableId="1754938391">
-    <w:abstractNumId w:val="52"/>
+    <w:abstractNumId w:val="57"/>
   </w:num>
   <w:num w:numId="16" w16cid:durableId="1685128442">
     <w:abstractNumId w:val="10"/>
@@ -29240,25 +31426,25 @@
     <w:abstractNumId w:val="30"/>
   </w:num>
   <w:num w:numId="18" w16cid:durableId="1084490732">
-    <w:abstractNumId w:val="44"/>
+    <w:abstractNumId w:val="46"/>
   </w:num>
   <w:num w:numId="19" w16cid:durableId="402876627">
-    <w:abstractNumId w:val="43"/>
+    <w:abstractNumId w:val="45"/>
   </w:num>
   <w:num w:numId="20" w16cid:durableId="29497329">
     <w:abstractNumId w:val="35"/>
   </w:num>
   <w:num w:numId="21" w16cid:durableId="1400010998">
-    <w:abstractNumId w:val="36"/>
+    <w:abstractNumId w:val="38"/>
   </w:num>
   <w:num w:numId="22" w16cid:durableId="961573843">
     <w:abstractNumId w:val="32"/>
   </w:num>
   <w:num w:numId="23" w16cid:durableId="1321808058">
-    <w:abstractNumId w:val="50"/>
+    <w:abstractNumId w:val="54"/>
   </w:num>
   <w:num w:numId="24" w16cid:durableId="466555092">
-    <w:abstractNumId w:val="37"/>
+    <w:abstractNumId w:val="39"/>
   </w:num>
   <w:num w:numId="25" w16cid:durableId="1492058358">
     <w:abstractNumId w:val="4"/>
@@ -29270,7 +31456,7 @@
     <w:abstractNumId w:val="13"/>
   </w:num>
   <w:num w:numId="28" w16cid:durableId="778137129">
-    <w:abstractNumId w:val="47"/>
+    <w:abstractNumId w:val="50"/>
   </w:num>
   <w:num w:numId="29" w16cid:durableId="1459837536">
     <w:abstractNumId w:val="20"/>
@@ -29279,7 +31465,7 @@
     <w:abstractNumId w:val="25"/>
   </w:num>
   <w:num w:numId="31" w16cid:durableId="1877350736">
-    <w:abstractNumId w:val="48"/>
+    <w:abstractNumId w:val="51"/>
   </w:num>
   <w:num w:numId="32" w16cid:durableId="257325138">
     <w:abstractNumId w:val="8"/>
@@ -29288,7 +31474,7 @@
     <w:abstractNumId w:val="33"/>
   </w:num>
   <w:num w:numId="34" w16cid:durableId="2070028413">
-    <w:abstractNumId w:val="46"/>
+    <w:abstractNumId w:val="49"/>
   </w:num>
   <w:num w:numId="35" w16cid:durableId="35854269">
     <w:abstractNumId w:val="29"/>
@@ -29300,10 +31486,10 @@
     <w:abstractNumId w:val="7"/>
   </w:num>
   <w:num w:numId="38" w16cid:durableId="1748267609">
-    <w:abstractNumId w:val="54"/>
+    <w:abstractNumId w:val="59"/>
   </w:num>
   <w:num w:numId="39" w16cid:durableId="1591507524">
-    <w:abstractNumId w:val="38"/>
+    <w:abstractNumId w:val="40"/>
   </w:num>
   <w:num w:numId="40" w16cid:durableId="272325999">
     <w:abstractNumId w:val="34"/>
@@ -29312,7 +31498,7 @@
     <w:abstractNumId w:val="23"/>
   </w:num>
   <w:num w:numId="42" w16cid:durableId="743916645">
-    <w:abstractNumId w:val="53"/>
+    <w:abstractNumId w:val="58"/>
   </w:num>
   <w:num w:numId="43" w16cid:durableId="814300176">
     <w:abstractNumId w:val="12"/>
@@ -29321,28 +31507,28 @@
     <w:abstractNumId w:val="26"/>
   </w:num>
   <w:num w:numId="45" w16cid:durableId="2105151510">
-    <w:abstractNumId w:val="57"/>
+    <w:abstractNumId w:val="65"/>
   </w:num>
   <w:num w:numId="46" w16cid:durableId="145324128">
     <w:abstractNumId w:val="21"/>
   </w:num>
   <w:num w:numId="47" w16cid:durableId="1543176348">
-    <w:abstractNumId w:val="58"/>
+    <w:abstractNumId w:val="66"/>
   </w:num>
   <w:num w:numId="48" w16cid:durableId="1743329831">
     <w:abstractNumId w:val="0"/>
   </w:num>
   <w:num w:numId="49" w16cid:durableId="776216311">
-    <w:abstractNumId w:val="51"/>
+    <w:abstractNumId w:val="56"/>
   </w:num>
   <w:num w:numId="50" w16cid:durableId="1827555129">
     <w:abstractNumId w:val="14"/>
   </w:num>
   <w:num w:numId="51" w16cid:durableId="1439368120">
-    <w:abstractNumId w:val="56"/>
+    <w:abstractNumId w:val="64"/>
   </w:num>
   <w:num w:numId="52" w16cid:durableId="563295247">
-    <w:abstractNumId w:val="39"/>
+    <w:abstractNumId w:val="41"/>
   </w:num>
   <w:num w:numId="53" w16cid:durableId="89009314">
     <w:abstractNumId w:val="31"/>
@@ -29351,7 +31537,7 @@
     <w:abstractNumId w:val="2"/>
   </w:num>
   <w:num w:numId="55" w16cid:durableId="385951584">
-    <w:abstractNumId w:val="42"/>
+    <w:abstractNumId w:val="44"/>
   </w:num>
   <w:num w:numId="56" w16cid:durableId="721447993">
     <w:abstractNumId w:val="5"/>
@@ -29364,6 +31550,30 @@
   </w:num>
   <w:num w:numId="59" w16cid:durableId="1572538918">
     <w:abstractNumId w:val="24"/>
+  </w:num>
+  <w:num w:numId="60" w16cid:durableId="1032152978">
+    <w:abstractNumId w:val="60"/>
+  </w:num>
+  <w:num w:numId="61" w16cid:durableId="1182010039">
+    <w:abstractNumId w:val="36"/>
+  </w:num>
+  <w:num w:numId="62" w16cid:durableId="889072596">
+    <w:abstractNumId w:val="37"/>
+  </w:num>
+  <w:num w:numId="63" w16cid:durableId="322856084">
+    <w:abstractNumId w:val="55"/>
+  </w:num>
+  <w:num w:numId="64" w16cid:durableId="488861279">
+    <w:abstractNumId w:val="52"/>
+  </w:num>
+  <w:num w:numId="65" w16cid:durableId="1839149269">
+    <w:abstractNumId w:val="63"/>
+  </w:num>
+  <w:num w:numId="66" w16cid:durableId="845093090">
+    <w:abstractNumId w:val="61"/>
+  </w:num>
+  <w:num w:numId="67" w16cid:durableId="1711687295">
+    <w:abstractNumId w:val="48"/>
   </w:num>
   <w:numIdMacAtCleanup w:val="59"/>
 </w:numbering>
@@ -29867,7 +32077,6 @@
   <w:style w:type="character" w:default="1" w:styleId="Fuentedeprrafopredeter">
     <w:name w:val="Default Paragraph Font"/>
     <w:uiPriority w:val="1"/>
-    <w:semiHidden/>
     <w:unhideWhenUsed/>
   </w:style>
   <w:style w:type="table" w:default="1" w:styleId="Tablanormal">

</xml_diff>